<commit_message>
Revert "Child section update"
This reverts commit 6779a639d1b3cbc40fba6253cbfc8b486cc45c63.
</commit_message>
<xml_diff>
--- a/docker/docmosis/templates/FL-PLW-APP-ENG-00095.docx
+++ b/docker/docmosis/templates/FL-PLW-APP-ENG-00095.docx
@@ -1112,7 +1112,7 @@
     </w:p>
     <w:p>
       <w:pPr>
-        <w:ind w:left="-567" w:right="-608"/>
+        <w:ind w:right="-608"/>
         <w:rPr>
           <w:rFonts w:ascii="GDS Transport Website" w:hAnsi="GDS Transport Website"/>
           <w:b/>
@@ -1232,7 +1232,6 @@
               <w:t>&lt;&lt;</w:t>
             </w:r>
             <w:proofErr w:type="spellStart"/>
-            <w:proofErr w:type="gramStart"/>
             <w:r>
               <w:rPr>
                 <w:rFonts w:ascii="GDS Transport Website Light" w:hAnsi="GDS Transport Website Light"/>
@@ -1269,7 +1268,6 @@
               <w:t>rame</w:t>
             </w:r>
             <w:proofErr w:type="spellEnd"/>
-            <w:proofErr w:type="gramEnd"/>
             <w:r>
               <w:rPr>
                 <w:rFonts w:ascii="GDS Transport Website Light" w:hAnsi="GDS Transport Website Light"/>
@@ -1343,7 +1341,6 @@
               <w:t>&lt;&lt;</w:t>
             </w:r>
             <w:proofErr w:type="spellStart"/>
-            <w:proofErr w:type="gramStart"/>
             <w:r>
               <w:rPr>
                 <w:rFonts w:ascii="GDS Transport Website Light" w:hAnsi="GDS Transport Website Light"/>
@@ -1373,7 +1370,6 @@
               <w:t>AndReason</w:t>
             </w:r>
             <w:proofErr w:type="spellEnd"/>
-            <w:proofErr w:type="gramEnd"/>
             <w:r>
               <w:rPr>
                 <w:rFonts w:ascii="GDS Transport Website Light" w:hAnsi="GDS Transport Website Light"/>
@@ -1452,7 +1448,6 @@
               <w:t>&lt;&lt;</w:t>
             </w:r>
             <w:proofErr w:type="spellStart"/>
-            <w:proofErr w:type="gramStart"/>
             <w:r>
               <w:rPr>
                 <w:rFonts w:ascii="GDS Transport Website Light" w:hAnsi="GDS Transport Website Light"/>
@@ -1461,7 +1456,6 @@
               <w:t>hearing.withoutNoticeDetails</w:t>
             </w:r>
             <w:proofErr w:type="spellEnd"/>
-            <w:proofErr w:type="gramEnd"/>
             <w:r>
               <w:rPr>
                 <w:rFonts w:ascii="GDS Transport Website Light" w:hAnsi="GDS Transport Website Light"/>
@@ -1500,7 +1494,6 @@
               <w:rPr>
                 <w:rFonts w:ascii="GDS Transport Website Light" w:hAnsi="GDS Transport Website Light"/>
               </w:rPr>
-              <w:lastRenderedPageBreak/>
               <w:t>Reduced notice</w:t>
             </w:r>
           </w:p>
@@ -1534,7 +1527,6 @@
               <w:t>&lt;&lt;</w:t>
             </w:r>
             <w:proofErr w:type="spellStart"/>
-            <w:proofErr w:type="gramStart"/>
             <w:r>
               <w:rPr>
                 <w:rFonts w:ascii="GDS Transport Website Light" w:hAnsi="GDS Transport Website Light"/>
@@ -1550,7 +1542,6 @@
               <w:t>Details</w:t>
             </w:r>
             <w:proofErr w:type="spellEnd"/>
-            <w:proofErr w:type="gramEnd"/>
             <w:r>
               <w:rPr>
                 <w:rFonts w:ascii="GDS Transport Website Light" w:hAnsi="GDS Transport Website Light"/>
@@ -1589,6 +1580,7 @@
               <w:rPr>
                 <w:rFonts w:ascii="GDS Transport Website Light" w:hAnsi="GDS Transport Website Light"/>
               </w:rPr>
+              <w:lastRenderedPageBreak/>
               <w:t>Respondents aware of proceedings</w:t>
             </w:r>
           </w:p>
@@ -1622,7 +1614,6 @@
               <w:t>&lt;&lt;</w:t>
             </w:r>
             <w:proofErr w:type="spellStart"/>
-            <w:proofErr w:type="gramStart"/>
             <w:r>
               <w:rPr>
                 <w:rFonts w:ascii="GDS Transport Website Light" w:hAnsi="GDS Transport Website Light"/>
@@ -1631,7 +1622,6 @@
               <w:t>hearing.respondentsAware</w:t>
             </w:r>
             <w:proofErr w:type="spellEnd"/>
-            <w:proofErr w:type="gramEnd"/>
             <w:r>
               <w:rPr>
                 <w:rFonts w:ascii="GDS Transport Website Light" w:hAnsi="GDS Transport Website Light"/>
@@ -1703,7 +1693,6 @@
               <w:t>&lt;&lt;</w:t>
             </w:r>
             <w:proofErr w:type="spellStart"/>
-            <w:proofErr w:type="gramStart"/>
             <w:r>
               <w:rPr>
                 <w:rFonts w:ascii="GDS Transport Website Light" w:hAnsi="GDS Transport Website Light"/>
@@ -1712,7 +1701,6 @@
               <w:t>hearing.respondentsAwareReason</w:t>
             </w:r>
             <w:proofErr w:type="spellEnd"/>
-            <w:proofErr w:type="gramEnd"/>
             <w:r>
               <w:rPr>
                 <w:rFonts w:ascii="GDS Transport Website Light" w:hAnsi="GDS Transport Website Light"/>
@@ -1847,7 +1835,6 @@
               <w:t>&lt;&lt;</w:t>
             </w:r>
             <w:proofErr w:type="spellStart"/>
-            <w:proofErr w:type="gramStart"/>
             <w:r>
               <w:rPr>
                 <w:rFonts w:ascii="GDS Transport Website Light" w:hAnsi="GDS Transport Website Light"/>
@@ -1870,7 +1857,6 @@
               <w:t>roposal</w:t>
             </w:r>
             <w:proofErr w:type="spellEnd"/>
-            <w:proofErr w:type="gramEnd"/>
             <w:r>
               <w:rPr>
                 <w:rFonts w:ascii="GDS Transport Website Light" w:hAnsi="GDS Transport Website Light"/>
@@ -1943,7 +1929,6 @@
               <w:t>&lt;&lt;</w:t>
             </w:r>
             <w:proofErr w:type="spellStart"/>
-            <w:proofErr w:type="gramStart"/>
             <w:r>
               <w:rPr>
                 <w:rFonts w:ascii="GDS Transport Website Light" w:hAnsi="GDS Transport Website Light"/>
@@ -1966,7 +1951,6 @@
               <w:t>roposalReason</w:t>
             </w:r>
             <w:proofErr w:type="spellEnd"/>
-            <w:proofErr w:type="gramEnd"/>
             <w:r>
               <w:rPr>
                 <w:rFonts w:ascii="GDS Transport Website Light" w:hAnsi="GDS Transport Website Light"/>
@@ -2702,7 +2686,7 @@
     </w:tbl>
     <w:p>
       <w:pPr>
-        <w:ind w:left="-567" w:right="-608"/>
+        <w:ind w:right="-608"/>
         <w:rPr>
           <w:rFonts w:ascii="GDS Transport Website" w:hAnsi="GDS Transport Website"/>
           <w:b/>
@@ -2714,7 +2698,7 @@
     </w:p>
     <w:p>
       <w:pPr>
-        <w:ind w:left="-567" w:right="-608"/>
+        <w:ind w:right="-608"/>
         <w:rPr>
           <w:rFonts w:ascii="GDS Transport Website" w:hAnsi="GDS Transport Website"/>
           <w:b/>
@@ -2735,7 +2719,10 @@
           <w:szCs w:val="28"/>
         </w:rPr>
       </w:pPr>
-      <w:r>
+    </w:p>
+    <w:p>
+      <w:pPr>
+        <w:ind w:left="-567" w:right="-608"/>
         <w:rPr>
           <w:rFonts w:ascii="GDS Transport Website" w:hAnsi="GDS Transport Website"/>
           <w:b/>
@@ -2743,7 +2730,16 @@
           <w:sz w:val="28"/>
           <w:szCs w:val="28"/>
         </w:rPr>
-        <w:t>Child</w:t>
+      </w:pPr>
+      <w:r>
+        <w:rPr>
+          <w:rFonts w:ascii="GDS Transport Website" w:hAnsi="GDS Transport Website"/>
+          <w:b/>
+          <w:bCs/>
+          <w:sz w:val="28"/>
+          <w:szCs w:val="28"/>
+        </w:rPr>
+        <w:t>Respondent</w:t>
       </w:r>
     </w:p>
     <w:p>
@@ -2804,7 +2800,7 @@
               <w:rPr>
                 <w:rFonts w:ascii="GDS Transport Website Light" w:hAnsi="GDS Transport Website Light"/>
               </w:rPr>
-              <w:t>rr_children</w:t>
+              <w:t>rr_respondents</w:t>
             </w:r>
             <w:proofErr w:type="spellEnd"/>
             <w:r>
@@ -2851,18 +2847,15 @@
           </w:tcPr>
           <w:p>
             <w:pPr>
-              <w:tabs>
-                <w:tab w:val="left" w:pos="2099"/>
-              </w:tabs>
-              <w:rPr>
-                <w:rFonts w:ascii="GDS Transport Website Light" w:hAnsi="GDS Transport Website Light"/>
-              </w:rPr>
-            </w:pPr>
-            <w:r>
-              <w:rPr>
-                <w:rFonts w:ascii="GDS Transport Website Light" w:hAnsi="GDS Transport Website Light"/>
-              </w:rPr>
-              <w:t>Child &lt;&lt;$</w:t>
+              <w:rPr>
+                <w:rFonts w:ascii="GDS Transport Website Light" w:hAnsi="GDS Transport Website Light"/>
+              </w:rPr>
+            </w:pPr>
+            <w:r>
+              <w:rPr>
+                <w:rFonts w:ascii="GDS Transport Website Light" w:hAnsi="GDS Transport Website Light"/>
+              </w:rPr>
+              <w:t>Respondent &lt;&lt;$</w:t>
             </w:r>
             <w:proofErr w:type="spellStart"/>
             <w:r>
@@ -2883,12 +2876,6 @@
                 <w:rFonts w:ascii="GDS Transport Website Light" w:hAnsi="GDS Transport Website Light"/>
               </w:rPr>
               <w:t>&gt;&gt;</w:t>
-            </w:r>
-            <w:r>
-              <w:rPr>
-                <w:rFonts w:ascii="GDS Transport Website Light" w:hAnsi="GDS Transport Website Light"/>
-              </w:rPr>
-              <w:tab/>
             </w:r>
           </w:p>
         </w:tc>
@@ -2969,7 +2956,21 @@
                 <w:rFonts w:ascii="GDS Transport Website Light" w:hAnsi="GDS Transport Website Light"/>
                 <w:color w:val="000000"/>
               </w:rPr>
-              <w:t>&lt;&lt;name&gt;&gt;</w:t>
+              <w:t>&lt;&lt;</w:t>
+            </w:r>
+            <w:r>
+              <w:rPr>
+                <w:rFonts w:ascii="GDS Transport Website Light" w:hAnsi="GDS Transport Website Light"/>
+                <w:color w:val="000000"/>
+              </w:rPr>
+              <w:t>name</w:t>
+            </w:r>
+            <w:r>
+              <w:rPr>
+                <w:rFonts w:ascii="GDS Transport Website Light" w:hAnsi="GDS Transport Website Light"/>
+                <w:color w:val="000000"/>
+              </w:rPr>
+              <w:t>&gt;&gt;</w:t>
             </w:r>
           </w:p>
         </w:tc>
@@ -3030,14 +3031,7 @@
                 <w:rFonts w:ascii="GDS Transport Website Light" w:hAnsi="GDS Transport Website Light"/>
                 <w:color w:val="000000"/>
               </w:rPr>
-              <w:t>&lt;&lt;age&gt;</w:t>
-            </w:r>
-            <w:r>
-              <w:rPr>
-                <w:rFonts w:ascii="GDS Transport Website Light" w:hAnsi="GDS Transport Website Light"/>
-                <w:color w:val="000000"/>
-              </w:rPr>
-              <w:t>&gt;</w:t>
+              <w:t>&lt;&lt;age&gt;&gt;</w:t>
             </w:r>
           </w:p>
         </w:tc>
@@ -3180,21 +3174,7 @@
                 <w:rFonts w:ascii="GDS Transport Website Light" w:hAnsi="GDS Transport Website Light"/>
                 <w:color w:val="000000"/>
               </w:rPr>
-              <w:t>&lt;</w:t>
-            </w:r>
-            <w:r>
-              <w:rPr>
-                <w:rFonts w:ascii="GDS Transport Website Light" w:hAnsi="GDS Transport Website Light"/>
-                <w:color w:val="000000"/>
-              </w:rPr>
-              <w:t>&lt;</w:t>
-            </w:r>
-            <w:r>
-              <w:rPr>
-                <w:rFonts w:ascii="GDS Transport Website Light" w:hAnsi="GDS Transport Website Light"/>
-                <w:color w:val="000000"/>
-              </w:rPr>
-              <w:t>gender&gt;&gt;</w:t>
+              <w:t>&lt;&lt;gender&gt;&gt;</w:t>
             </w:r>
           </w:p>
         </w:tc>
@@ -3228,7 +3208,7 @@
                 <w:rFonts w:ascii="GDS Transport Website Light" w:hAnsi="GDS Transport Website Light"/>
               </w:rPr>
               <w:lastRenderedPageBreak/>
-              <w:t>Child’s living situation</w:t>
+              <w:t>Place of birth</w:t>
             </w:r>
           </w:p>
         </w:tc>
@@ -3266,7 +3246,7 @@
                 <w:rFonts w:ascii="GDS Transport Website Light" w:hAnsi="GDS Transport Website Light"/>
                 <w:color w:val="000000"/>
               </w:rPr>
-              <w:t>livingSituation</w:t>
+              <w:t>placeOfBirth</w:t>
             </w:r>
             <w:proofErr w:type="spellEnd"/>
             <w:r>
@@ -3307,7 +3287,7 @@
               <w:rPr>
                 <w:rFonts w:ascii="GDS Transport Website Light" w:hAnsi="GDS Transport Website Light"/>
               </w:rPr>
-              <w:t>Key dates</w:t>
+              <w:t>Current address</w:t>
             </w:r>
           </w:p>
         </w:tc>
@@ -3328,32 +3308,16 @@
           <w:p>
             <w:pPr>
               <w:rPr>
-                <w:rFonts w:ascii="GDS Transport Website Light" w:hAnsi="GDS Transport Website Light"/>
-                <w:color w:val="000000"/>
-              </w:rPr>
-            </w:pPr>
-            <w:r>
-              <w:rPr>
-                <w:rFonts w:ascii="GDS Transport Website Light" w:hAnsi="GDS Transport Website Light"/>
-                <w:color w:val="000000"/>
-              </w:rPr>
-              <w:t>&lt;&lt;</w:t>
-            </w:r>
-            <w:proofErr w:type="spellStart"/>
-            <w:r>
-              <w:rPr>
-                <w:rFonts w:ascii="GDS Transport Website Light" w:hAnsi="GDS Transport Website Light"/>
-                <w:color w:val="000000"/>
-              </w:rPr>
-              <w:t>keyDates</w:t>
-            </w:r>
-            <w:proofErr w:type="spellEnd"/>
-            <w:r>
-              <w:rPr>
-                <w:rFonts w:ascii="GDS Transport Website Light" w:hAnsi="GDS Transport Website Light"/>
-                <w:color w:val="000000"/>
-              </w:rPr>
-              <w:t>&gt;&gt;</w:t>
+                <w:rFonts w:ascii="GDS Transport Website Light" w:hAnsi="GDS Transport Website Light" w:cs="Arial"/>
+                <w:color w:val="000000"/>
+              </w:rPr>
+            </w:pPr>
+            <w:r>
+              <w:rPr>
+                <w:rFonts w:ascii="GDS Transport Website Light" w:hAnsi="GDS Transport Website Light"/>
+                <w:color w:val="000000"/>
+              </w:rPr>
+              <w:t>&lt;&lt;address&gt;&gt;</w:t>
             </w:r>
           </w:p>
         </w:tc>
@@ -3386,7 +3350,7 @@
               <w:rPr>
                 <w:rFonts w:ascii="GDS Transport Website Light" w:hAnsi="GDS Transport Website Light"/>
               </w:rPr>
-              <w:t>Care and contact plan</w:t>
+              <w:t>Telephone number</w:t>
             </w:r>
           </w:p>
         </w:tc>
@@ -3424,7 +3388,7 @@
                 <w:rFonts w:ascii="GDS Transport Website Light" w:hAnsi="GDS Transport Website Light"/>
                 <w:color w:val="000000"/>
               </w:rPr>
-              <w:t>careAndContactPlan</w:t>
+              <w:t>telephoneNumber</w:t>
             </w:r>
             <w:proofErr w:type="spellEnd"/>
             <w:r>
@@ -3465,7 +3429,7 @@
               <w:rPr>
                 <w:rFonts w:ascii="GDS Transport Website Light" w:hAnsi="GDS Transport Website Light"/>
               </w:rPr>
-              <w:t>Considering adoption</w:t>
+              <w:t>Relationship to the child or Children</w:t>
             </w:r>
           </w:p>
         </w:tc>
@@ -3493,69 +3457,6 @@
             <w:r>
               <w:rPr>
                 <w:rFonts w:ascii="GDS Transport Website Light" w:hAnsi="GDS Transport Website Light"/>
-                <w:color w:val="000000"/>
-              </w:rPr>
-              <w:t>&lt;&lt;adoption&gt;&gt;</w:t>
-            </w:r>
-          </w:p>
-        </w:tc>
-      </w:tr>
-      <w:tr>
-        <w:trPr>
-          <w:trHeight w:val="30"/>
-        </w:trPr>
-        <w:tc>
-          <w:tcPr>
-            <w:tcW w:w="3587" w:type="dxa"/>
-            <w:tcBorders>
-              <w:top w:val="single" w:sz="12" w:space="0" w:color="auto"/>
-              <w:bottom w:val="single" w:sz="12" w:space="0" w:color="auto"/>
-            </w:tcBorders>
-            <w:tcMar>
-              <w:top w:w="100" w:type="dxa"/>
-              <w:left w:w="100" w:type="dxa"/>
-              <w:bottom w:w="100" w:type="dxa"/>
-              <w:right w:w="100" w:type="dxa"/>
-            </w:tcMar>
-          </w:tcPr>
-          <w:p>
-            <w:pPr>
-              <w:rPr>
-                <w:rFonts w:ascii="GDS Transport Website Light" w:hAnsi="GDS Transport Website Light"/>
-              </w:rPr>
-            </w:pPr>
-            <w:r>
-              <w:rPr>
-                <w:rFonts w:ascii="GDS Transport Website Light" w:hAnsi="GDS Transport Website Light"/>
-              </w:rPr>
-              <w:t>Mother’s name</w:t>
-            </w:r>
-          </w:p>
-        </w:tc>
-        <w:tc>
-          <w:tcPr>
-            <w:tcW w:w="6478" w:type="dxa"/>
-            <w:tcBorders>
-              <w:top w:val="single" w:sz="12" w:space="0" w:color="auto"/>
-              <w:bottom w:val="single" w:sz="12" w:space="0" w:color="auto"/>
-            </w:tcBorders>
-            <w:tcMar>
-              <w:top w:w="100" w:type="dxa"/>
-              <w:left w:w="100" w:type="dxa"/>
-              <w:bottom w:w="100" w:type="dxa"/>
-              <w:right w:w="100" w:type="dxa"/>
-            </w:tcMar>
-          </w:tcPr>
-          <w:p>
-            <w:pPr>
-              <w:rPr>
-                <w:rFonts w:ascii="GDS Transport Website Light" w:hAnsi="GDS Transport Website Light"/>
-                <w:color w:val="000000"/>
-              </w:rPr>
-            </w:pPr>
-            <w:r>
-              <w:rPr>
-                <w:rFonts w:ascii="GDS Transport Website Light" w:hAnsi="GDS Transport Website Light"/>
               </w:rPr>
               <w:t>&lt;&lt;</w:t>
             </w:r>
@@ -3564,7 +3465,7 @@
               <w:rPr>
                 <w:rFonts w:ascii="GDS Transport Website Light" w:hAnsi="GDS Transport Website Light"/>
               </w:rPr>
-              <w:t>mothersName</w:t>
+              <w:t>relationshipToChild</w:t>
             </w:r>
             <w:proofErr w:type="spellEnd"/>
             <w:r>
@@ -3573,750 +3474,6 @@
               </w:rPr>
               <w:t>&gt;&gt;</w:t>
             </w:r>
-          </w:p>
-        </w:tc>
-      </w:tr>
-      <w:tr>
-        <w:trPr>
-          <w:trHeight w:val="30"/>
-        </w:trPr>
-        <w:tc>
-          <w:tcPr>
-            <w:tcW w:w="3587" w:type="dxa"/>
-            <w:tcBorders>
-              <w:top w:val="single" w:sz="12" w:space="0" w:color="auto"/>
-              <w:bottom w:val="single" w:sz="12" w:space="0" w:color="auto"/>
-            </w:tcBorders>
-            <w:tcMar>
-              <w:top w:w="100" w:type="dxa"/>
-              <w:left w:w="100" w:type="dxa"/>
-              <w:bottom w:w="100" w:type="dxa"/>
-              <w:right w:w="100" w:type="dxa"/>
-            </w:tcMar>
-          </w:tcPr>
-          <w:p>
-            <w:pPr>
-              <w:rPr>
-                <w:rFonts w:ascii="GDS Transport Website Light" w:hAnsi="GDS Transport Website Light"/>
-              </w:rPr>
-            </w:pPr>
-            <w:r>
-              <w:rPr>
-                <w:rFonts w:ascii="GDS Transport Website Light" w:hAnsi="GDS Transport Website Light"/>
-              </w:rPr>
-              <w:t>Father’s name</w:t>
-            </w:r>
-          </w:p>
-        </w:tc>
-        <w:tc>
-          <w:tcPr>
-            <w:tcW w:w="6478" w:type="dxa"/>
-            <w:tcBorders>
-              <w:top w:val="single" w:sz="12" w:space="0" w:color="auto"/>
-              <w:bottom w:val="single" w:sz="12" w:space="0" w:color="auto"/>
-            </w:tcBorders>
-            <w:tcMar>
-              <w:top w:w="100" w:type="dxa"/>
-              <w:left w:w="100" w:type="dxa"/>
-              <w:bottom w:w="100" w:type="dxa"/>
-              <w:right w:w="100" w:type="dxa"/>
-            </w:tcMar>
-          </w:tcPr>
-          <w:p>
-            <w:pPr>
-              <w:rPr>
-                <w:rFonts w:ascii="GDS Transport Website Light" w:hAnsi="GDS Transport Website Light"/>
-                <w:color w:val="000000"/>
-              </w:rPr>
-            </w:pPr>
-            <w:r>
-              <w:rPr>
-                <w:rFonts w:ascii="GDS Transport Website Light" w:hAnsi="GDS Transport Website Light"/>
-              </w:rPr>
-              <w:t>&lt;&lt;</w:t>
-            </w:r>
-            <w:proofErr w:type="spellStart"/>
-            <w:r>
-              <w:rPr>
-                <w:rFonts w:ascii="GDS Transport Website Light" w:hAnsi="GDS Transport Website Light"/>
-              </w:rPr>
-              <w:t>fathersName</w:t>
-            </w:r>
-            <w:proofErr w:type="spellEnd"/>
-            <w:r>
-              <w:rPr>
-                <w:rFonts w:ascii="GDS Transport Website Light" w:hAnsi="GDS Transport Website Light"/>
-              </w:rPr>
-              <w:t>&gt;&gt;</w:t>
-            </w:r>
-          </w:p>
-        </w:tc>
-      </w:tr>
-      <w:tr>
-        <w:trPr>
-          <w:trHeight w:val="30"/>
-        </w:trPr>
-        <w:tc>
-          <w:tcPr>
-            <w:tcW w:w="3587" w:type="dxa"/>
-            <w:tcBorders>
-              <w:top w:val="single" w:sz="12" w:space="0" w:color="auto"/>
-              <w:bottom w:val="single" w:sz="12" w:space="0" w:color="auto"/>
-            </w:tcBorders>
-            <w:tcMar>
-              <w:top w:w="100" w:type="dxa"/>
-              <w:left w:w="100" w:type="dxa"/>
-              <w:bottom w:w="100" w:type="dxa"/>
-              <w:right w:w="100" w:type="dxa"/>
-            </w:tcMar>
-          </w:tcPr>
-          <w:p>
-            <w:pPr>
-              <w:rPr>
-                <w:rFonts w:ascii="GDS Transport Website Light" w:hAnsi="GDS Transport Website Light"/>
-              </w:rPr>
-            </w:pPr>
-            <w:r>
-              <w:rPr>
-                <w:rFonts w:ascii="GDS Transport Website Light" w:hAnsi="GDS Transport Website Light"/>
-              </w:rPr>
-              <w:t>Father has parental responsibility</w:t>
-            </w:r>
-          </w:p>
-        </w:tc>
-        <w:tc>
-          <w:tcPr>
-            <w:tcW w:w="6478" w:type="dxa"/>
-            <w:tcBorders>
-              <w:top w:val="single" w:sz="12" w:space="0" w:color="auto"/>
-              <w:bottom w:val="single" w:sz="12" w:space="0" w:color="auto"/>
-            </w:tcBorders>
-            <w:tcMar>
-              <w:top w:w="100" w:type="dxa"/>
-              <w:left w:w="100" w:type="dxa"/>
-              <w:bottom w:w="100" w:type="dxa"/>
-              <w:right w:w="100" w:type="dxa"/>
-            </w:tcMar>
-          </w:tcPr>
-          <w:p>
-            <w:pPr>
-              <w:rPr>
-                <w:rFonts w:ascii="GDS Transport Website Light" w:hAnsi="GDS Transport Website Light"/>
-                <w:color w:val="000000"/>
-              </w:rPr>
-            </w:pPr>
-            <w:r>
-              <w:rPr>
-                <w:rFonts w:ascii="GDS Transport Website Light" w:hAnsi="GDS Transport Website Light"/>
-              </w:rPr>
-              <w:t>&lt;&lt;</w:t>
-            </w:r>
-            <w:proofErr w:type="spellStart"/>
-            <w:r>
-              <w:rPr>
-                <w:rFonts w:ascii="GDS Transport Website Light" w:hAnsi="GDS Transport Website Light"/>
-              </w:rPr>
-              <w:t>fathersResponsibility</w:t>
-            </w:r>
-            <w:proofErr w:type="spellEnd"/>
-            <w:r>
-              <w:rPr>
-                <w:rFonts w:ascii="GDS Transport Website Light" w:hAnsi="GDS Transport Website Light"/>
-              </w:rPr>
-              <w:t>&gt;&gt;</w:t>
-            </w:r>
-          </w:p>
-        </w:tc>
-      </w:tr>
-      <w:tr>
-        <w:trPr>
-          <w:trHeight w:val="30"/>
-        </w:trPr>
-        <w:tc>
-          <w:tcPr>
-            <w:tcW w:w="3587" w:type="dxa"/>
-            <w:tcBorders>
-              <w:top w:val="single" w:sz="12" w:space="0" w:color="auto"/>
-              <w:bottom w:val="single" w:sz="12" w:space="0" w:color="auto"/>
-            </w:tcBorders>
-            <w:tcMar>
-              <w:top w:w="100" w:type="dxa"/>
-              <w:left w:w="100" w:type="dxa"/>
-              <w:bottom w:w="100" w:type="dxa"/>
-              <w:right w:w="100" w:type="dxa"/>
-            </w:tcMar>
-          </w:tcPr>
-          <w:p>
-            <w:pPr>
-              <w:rPr>
-                <w:rFonts w:ascii="GDS Transport Website Light" w:hAnsi="GDS Transport Website Light"/>
-              </w:rPr>
-            </w:pPr>
-            <w:r>
-              <w:rPr>
-                <w:rFonts w:ascii="GDS Transport Website Light" w:hAnsi="GDS Transport Website Light"/>
-              </w:rPr>
-              <w:t>Social worker’s name</w:t>
-            </w:r>
-          </w:p>
-        </w:tc>
-        <w:tc>
-          <w:tcPr>
-            <w:tcW w:w="6478" w:type="dxa"/>
-            <w:tcBorders>
-              <w:top w:val="single" w:sz="12" w:space="0" w:color="auto"/>
-              <w:bottom w:val="single" w:sz="12" w:space="0" w:color="auto"/>
-            </w:tcBorders>
-            <w:tcMar>
-              <w:top w:w="100" w:type="dxa"/>
-              <w:left w:w="100" w:type="dxa"/>
-              <w:bottom w:w="100" w:type="dxa"/>
-              <w:right w:w="100" w:type="dxa"/>
-            </w:tcMar>
-          </w:tcPr>
-          <w:p>
-            <w:pPr>
-              <w:rPr>
-                <w:rFonts w:ascii="GDS Transport Website Light" w:hAnsi="GDS Transport Website Light"/>
-                <w:color w:val="000000"/>
-              </w:rPr>
-            </w:pPr>
-            <w:r>
-              <w:rPr>
-                <w:rFonts w:ascii="GDS Transport Website Light" w:hAnsi="GDS Transport Website Light"/>
-              </w:rPr>
-              <w:t>&lt;&lt;</w:t>
-            </w:r>
-            <w:proofErr w:type="spellStart"/>
-            <w:r>
-              <w:rPr>
-                <w:rFonts w:ascii="GDS Transport Website Light" w:hAnsi="GDS Transport Website Light"/>
-              </w:rPr>
-              <w:t>socialWorkerNam</w:t>
-            </w:r>
-            <w:r>
-              <w:rPr>
-                <w:rFonts w:ascii="GDS Transport Website Light" w:hAnsi="GDS Transport Website Light"/>
-              </w:rPr>
-              <w:t>e</w:t>
-            </w:r>
-            <w:proofErr w:type="spellEnd"/>
-            <w:r>
-              <w:rPr>
-                <w:rFonts w:ascii="GDS Transport Website Light" w:hAnsi="GDS Transport Website Light"/>
-              </w:rPr>
-              <w:t>&gt;&gt;</w:t>
-            </w:r>
-          </w:p>
-        </w:tc>
-      </w:tr>
-      <w:tr>
-        <w:trPr>
-          <w:trHeight w:val="30"/>
-        </w:trPr>
-        <w:tc>
-          <w:tcPr>
-            <w:tcW w:w="3587" w:type="dxa"/>
-            <w:tcBorders>
-              <w:top w:val="single" w:sz="12" w:space="0" w:color="auto"/>
-              <w:bottom w:val="single" w:sz="12" w:space="0" w:color="auto"/>
-            </w:tcBorders>
-            <w:tcMar>
-              <w:top w:w="100" w:type="dxa"/>
-              <w:left w:w="100" w:type="dxa"/>
-              <w:bottom w:w="100" w:type="dxa"/>
-              <w:right w:w="100" w:type="dxa"/>
-            </w:tcMar>
-          </w:tcPr>
-          <w:p>
-            <w:pPr>
-              <w:rPr>
-                <w:rFonts w:ascii="GDS Transport Website Light" w:hAnsi="GDS Transport Website Light"/>
-              </w:rPr>
-            </w:pPr>
-            <w:r>
-              <w:rPr>
-                <w:rFonts w:ascii="GDS Transport Website Light" w:hAnsi="GDS Transport Website Light"/>
-              </w:rPr>
-              <w:t>Social worker’s telephone number</w:t>
-            </w:r>
-          </w:p>
-        </w:tc>
-        <w:tc>
-          <w:tcPr>
-            <w:tcW w:w="6478" w:type="dxa"/>
-            <w:tcBorders>
-              <w:top w:val="single" w:sz="12" w:space="0" w:color="auto"/>
-              <w:bottom w:val="single" w:sz="12" w:space="0" w:color="auto"/>
-            </w:tcBorders>
-            <w:tcMar>
-              <w:top w:w="100" w:type="dxa"/>
-              <w:left w:w="100" w:type="dxa"/>
-              <w:bottom w:w="100" w:type="dxa"/>
-              <w:right w:w="100" w:type="dxa"/>
-            </w:tcMar>
-          </w:tcPr>
-          <w:p>
-            <w:pPr>
-              <w:rPr>
-                <w:rFonts w:ascii="GDS Transport Website Light" w:hAnsi="GDS Transport Website Light"/>
-                <w:color w:val="000000"/>
-              </w:rPr>
-            </w:pPr>
-            <w:r>
-              <w:rPr>
-                <w:rFonts w:ascii="GDS Transport Website Light" w:hAnsi="GDS Transport Website Light"/>
-              </w:rPr>
-              <w:t>&lt;&lt;</w:t>
-            </w:r>
-            <w:proofErr w:type="spellStart"/>
-            <w:r>
-              <w:rPr>
-                <w:rFonts w:ascii="GDS Transport Website Light" w:hAnsi="GDS Transport Website Light"/>
-              </w:rPr>
-              <w:t>socialWorkerTelephoneNumber</w:t>
-            </w:r>
-            <w:proofErr w:type="spellEnd"/>
-            <w:r>
-              <w:rPr>
-                <w:rFonts w:ascii="GDS Transport Website Light" w:hAnsi="GDS Transport Website Light"/>
-              </w:rPr>
-              <w:t>&gt;&gt;</w:t>
-            </w:r>
-          </w:p>
-        </w:tc>
-      </w:tr>
-      <w:tr>
-        <w:trPr>
-          <w:trHeight w:val="30"/>
-        </w:trPr>
-        <w:tc>
-          <w:tcPr>
-            <w:tcW w:w="3587" w:type="dxa"/>
-            <w:tcBorders>
-              <w:top w:val="single" w:sz="12" w:space="0" w:color="auto"/>
-              <w:bottom w:val="single" w:sz="12" w:space="0" w:color="auto"/>
-            </w:tcBorders>
-            <w:tcMar>
-              <w:top w:w="100" w:type="dxa"/>
-              <w:left w:w="100" w:type="dxa"/>
-              <w:bottom w:w="100" w:type="dxa"/>
-              <w:right w:w="100" w:type="dxa"/>
-            </w:tcMar>
-          </w:tcPr>
-          <w:p>
-            <w:pPr>
-              <w:rPr>
-                <w:rFonts w:ascii="GDS Transport Website Light" w:hAnsi="GDS Transport Website Light"/>
-              </w:rPr>
-            </w:pPr>
-            <w:r>
-              <w:rPr>
-                <w:rFonts w:ascii="GDS Transport Website Light" w:hAnsi="GDS Transport Website Light"/>
-              </w:rPr>
-              <w:t>Additional needs</w:t>
-            </w:r>
-          </w:p>
-        </w:tc>
-        <w:tc>
-          <w:tcPr>
-            <w:tcW w:w="6478" w:type="dxa"/>
-            <w:tcBorders>
-              <w:top w:val="single" w:sz="12" w:space="0" w:color="auto"/>
-              <w:bottom w:val="single" w:sz="12" w:space="0" w:color="auto"/>
-            </w:tcBorders>
-            <w:tcMar>
-              <w:top w:w="100" w:type="dxa"/>
-              <w:left w:w="100" w:type="dxa"/>
-              <w:bottom w:w="100" w:type="dxa"/>
-              <w:right w:w="100" w:type="dxa"/>
-            </w:tcMar>
-          </w:tcPr>
-          <w:p>
-            <w:pPr>
-              <w:rPr>
-                <w:rFonts w:ascii="GDS Transport Website Light" w:hAnsi="GDS Transport Website Light"/>
-                <w:color w:val="000000"/>
-              </w:rPr>
-            </w:pPr>
-            <w:r>
-              <w:rPr>
-                <w:rFonts w:ascii="GDS Transport Website Light" w:hAnsi="GDS Transport Website Light"/>
-              </w:rPr>
-              <w:t>&lt;&lt;</w:t>
-            </w:r>
-            <w:proofErr w:type="spellStart"/>
-            <w:r>
-              <w:rPr>
-                <w:rFonts w:ascii="GDS Transport Website Light" w:hAnsi="GDS Transport Website Light"/>
-              </w:rPr>
-              <w:t>additionalNeeds</w:t>
-            </w:r>
-            <w:proofErr w:type="spellEnd"/>
-            <w:r>
-              <w:rPr>
-                <w:rFonts w:ascii="GDS Transport Website Light" w:hAnsi="GDS Transport Website Light"/>
-              </w:rPr>
-              <w:t>&gt;&gt;</w:t>
-            </w:r>
-          </w:p>
-        </w:tc>
-      </w:tr>
-      <w:tr>
-        <w:trPr>
-          <w:trHeight w:val="30"/>
-        </w:trPr>
-        <w:tc>
-          <w:tcPr>
-            <w:tcW w:w="3587" w:type="dxa"/>
-            <w:tcBorders>
-              <w:top w:val="single" w:sz="12" w:space="0" w:color="auto"/>
-              <w:bottom w:val="single" w:sz="12" w:space="0" w:color="auto"/>
-            </w:tcBorders>
-            <w:tcMar>
-              <w:top w:w="100" w:type="dxa"/>
-              <w:left w:w="100" w:type="dxa"/>
-              <w:bottom w:w="100" w:type="dxa"/>
-              <w:right w:w="100" w:type="dxa"/>
-            </w:tcMar>
-          </w:tcPr>
-          <w:p>
-            <w:pPr>
-              <w:rPr>
-                <w:rFonts w:ascii="GDS Transport Website Light" w:hAnsi="GDS Transport Website Light"/>
-              </w:rPr>
-            </w:pPr>
-            <w:r>
-              <w:rPr>
-                <w:rFonts w:ascii="GDS Transport Website Light" w:hAnsi="GDS Transport Website Light"/>
-              </w:rPr>
-              <w:t>Litigation capacity issues</w:t>
-            </w:r>
-          </w:p>
-        </w:tc>
-        <w:tc>
-          <w:tcPr>
-            <w:tcW w:w="6478" w:type="dxa"/>
-            <w:tcBorders>
-              <w:top w:val="single" w:sz="12" w:space="0" w:color="auto"/>
-              <w:bottom w:val="single" w:sz="12" w:space="0" w:color="auto"/>
-            </w:tcBorders>
-            <w:tcMar>
-              <w:top w:w="100" w:type="dxa"/>
-              <w:left w:w="100" w:type="dxa"/>
-              <w:bottom w:w="100" w:type="dxa"/>
-              <w:right w:w="100" w:type="dxa"/>
-            </w:tcMar>
-          </w:tcPr>
-          <w:p>
-            <w:pPr>
-              <w:rPr>
-                <w:rFonts w:ascii="GDS Transport Website Light" w:hAnsi="GDS Transport Website Light"/>
-                <w:color w:val="000000"/>
-              </w:rPr>
-            </w:pPr>
-            <w:r>
-              <w:rPr>
-                <w:rFonts w:ascii="GDS Transport Website Light" w:hAnsi="GDS Transport Website Light"/>
-              </w:rPr>
-              <w:t>&lt;&lt;</w:t>
-            </w:r>
-            <w:proofErr w:type="spellStart"/>
-            <w:r>
-              <w:rPr>
-                <w:rFonts w:ascii="GDS Transport Website Light" w:hAnsi="GDS Transport Website Light"/>
-              </w:rPr>
-              <w:t>litigationIssues</w:t>
-            </w:r>
-            <w:proofErr w:type="spellEnd"/>
-            <w:r>
-              <w:rPr>
-                <w:rFonts w:ascii="GDS Transport Website Light" w:hAnsi="GDS Transport Website Light"/>
-              </w:rPr>
-              <w:t>&gt;&gt;</w:t>
-            </w:r>
-          </w:p>
-        </w:tc>
-      </w:tr>
-      <w:tr>
-        <w:trPr>
-          <w:trHeight w:val="30"/>
-        </w:trPr>
-        <w:tc>
-          <w:tcPr>
-            <w:tcW w:w="3587" w:type="dxa"/>
-            <w:tcBorders>
-              <w:top w:val="single" w:sz="12" w:space="0" w:color="auto"/>
-              <w:bottom w:val="single" w:sz="12" w:space="0" w:color="auto"/>
-            </w:tcBorders>
-            <w:tcMar>
-              <w:top w:w="100" w:type="dxa"/>
-              <w:left w:w="100" w:type="dxa"/>
-              <w:bottom w:w="100" w:type="dxa"/>
-              <w:right w:w="100" w:type="dxa"/>
-            </w:tcMar>
-          </w:tcPr>
-          <w:p>
-            <w:pPr>
-              <w:rPr>
-                <w:rFonts w:ascii="GDS Transport Website Light" w:hAnsi="GDS Transport Website Light"/>
-              </w:rPr>
-            </w:pPr>
-            <w:r>
-              <w:rPr>
-                <w:rFonts w:ascii="GDS Transport Website Light" w:hAnsi="GDS Transport Website Light"/>
-              </w:rPr>
-              <w:t>Confidential contact details</w:t>
-            </w:r>
-          </w:p>
-        </w:tc>
-        <w:tc>
-          <w:tcPr>
-            <w:tcW w:w="6478" w:type="dxa"/>
-            <w:tcBorders>
-              <w:top w:val="single" w:sz="12" w:space="0" w:color="auto"/>
-              <w:bottom w:val="single" w:sz="12" w:space="0" w:color="auto"/>
-            </w:tcBorders>
-            <w:tcMar>
-              <w:top w:w="100" w:type="dxa"/>
-              <w:left w:w="100" w:type="dxa"/>
-              <w:bottom w:w="100" w:type="dxa"/>
-              <w:right w:w="100" w:type="dxa"/>
-            </w:tcMar>
-          </w:tcPr>
-          <w:p>
-            <w:pPr>
-              <w:rPr>
-                <w:rFonts w:ascii="GDS Transport Website Light" w:hAnsi="GDS Transport Website Light"/>
-                <w:color w:val="000000"/>
-              </w:rPr>
-            </w:pPr>
-            <w:r>
-              <w:rPr>
-                <w:rFonts w:ascii="GDS Transport Website Light" w:hAnsi="GDS Transport Website Light"/>
-              </w:rPr>
-              <w:t>&lt;&lt;</w:t>
-            </w:r>
-            <w:proofErr w:type="spellStart"/>
-            <w:r>
-              <w:rPr>
-                <w:rFonts w:ascii="GDS Transport Website Light" w:hAnsi="GDS Transport Website Light"/>
-              </w:rPr>
-              <w:t>detailsHiddenReason</w:t>
-            </w:r>
-            <w:proofErr w:type="spellEnd"/>
-            <w:r>
-              <w:rPr>
-                <w:rFonts w:ascii="GDS Transport Website Light" w:hAnsi="GDS Transport Website Light"/>
-              </w:rPr>
-              <w:t>&gt;&gt;</w:t>
-            </w:r>
-          </w:p>
-        </w:tc>
-      </w:tr>
-      <w:tr>
-        <w:trPr>
-          <w:trHeight w:val="30"/>
-        </w:trPr>
-        <w:tc>
-          <w:tcPr>
-            <w:tcW w:w="3587" w:type="dxa"/>
-            <w:tcBorders>
-              <w:top w:val="single" w:sz="12" w:space="0" w:color="auto"/>
-              <w:bottom w:val="single" w:sz="12" w:space="0" w:color="auto"/>
-            </w:tcBorders>
-            <w:tcMar>
-              <w:top w:w="100" w:type="dxa"/>
-              <w:left w:w="100" w:type="dxa"/>
-              <w:bottom w:w="100" w:type="dxa"/>
-              <w:right w:w="100" w:type="dxa"/>
-            </w:tcMar>
-          </w:tcPr>
-          <w:p>
-            <w:pPr>
-              <w:rPr>
-                <w:rFonts w:ascii="GDS Transport Website Light" w:hAnsi="GDS Transport Website Light"/>
-              </w:rPr>
-            </w:pPr>
-            <w:r>
-              <w:rPr>
-                <w:rFonts w:ascii="GDS Transport Website Light" w:hAnsi="GDS Transport Website Light"/>
-              </w:rPr>
-              <w:t>&lt;&lt;</w:t>
-            </w:r>
-            <w:proofErr w:type="spellStart"/>
-            <w:r>
-              <w:rPr>
-                <w:rFonts w:ascii="GDS Transport Website Light" w:hAnsi="GDS Transport Website Light"/>
-              </w:rPr>
-              <w:t>er_children</w:t>
-            </w:r>
-            <w:proofErr w:type="spellEnd"/>
-            <w:r>
-              <w:rPr>
-                <w:rFonts w:ascii="GDS Transport Website Light" w:hAnsi="GDS Transport Website Light"/>
-              </w:rPr>
-              <w:t>&gt;&gt;</w:t>
-            </w:r>
-          </w:p>
-        </w:tc>
-        <w:tc>
-          <w:tcPr>
-            <w:tcW w:w="6478" w:type="dxa"/>
-            <w:tcBorders>
-              <w:top w:val="single" w:sz="12" w:space="0" w:color="auto"/>
-              <w:bottom w:val="single" w:sz="12" w:space="0" w:color="auto"/>
-            </w:tcBorders>
-            <w:tcMar>
-              <w:top w:w="100" w:type="dxa"/>
-              <w:left w:w="100" w:type="dxa"/>
-              <w:bottom w:w="100" w:type="dxa"/>
-              <w:right w:w="100" w:type="dxa"/>
-            </w:tcMar>
-          </w:tcPr>
-          <w:p>
-            <w:pPr>
-              <w:rPr>
-                <w:rFonts w:ascii="GDS Transport Website Light" w:hAnsi="GDS Transport Website Light"/>
-                <w:color w:val="000000"/>
-              </w:rPr>
-            </w:pPr>
-          </w:p>
-        </w:tc>
-      </w:tr>
-    </w:tbl>
-    <w:p>
-      <w:pPr>
-        <w:ind w:left="-567" w:right="-608"/>
-        <w:rPr>
-          <w:rFonts w:ascii="GDS Transport Website" w:hAnsi="GDS Transport Website"/>
-          <w:b/>
-          <w:bCs/>
-          <w:sz w:val="28"/>
-          <w:szCs w:val="28"/>
-        </w:rPr>
-      </w:pPr>
-    </w:p>
-    <w:p>
-      <w:pPr>
-        <w:ind w:left="-567" w:right="-608"/>
-        <w:rPr>
-          <w:rFonts w:ascii="GDS Transport Website" w:hAnsi="GDS Transport Website"/>
-          <w:b/>
-          <w:bCs/>
-          <w:sz w:val="28"/>
-          <w:szCs w:val="28"/>
-        </w:rPr>
-      </w:pPr>
-    </w:p>
-    <w:p>
-      <w:pPr>
-        <w:ind w:left="-567" w:right="-608"/>
-        <w:rPr>
-          <w:rFonts w:ascii="GDS Transport Website" w:hAnsi="GDS Transport Website"/>
-          <w:b/>
-          <w:bCs/>
-          <w:sz w:val="28"/>
-          <w:szCs w:val="28"/>
-        </w:rPr>
-      </w:pPr>
-      <w:r>
-        <w:rPr>
-          <w:rFonts w:ascii="GDS Transport Website" w:hAnsi="GDS Transport Website"/>
-          <w:b/>
-          <w:bCs/>
-          <w:sz w:val="28"/>
-          <w:szCs w:val="28"/>
-        </w:rPr>
-        <w:t>Respondent</w:t>
-      </w:r>
-    </w:p>
-    <w:p>
-      <w:pPr>
-        <w:ind w:left="-567" w:right="-608"/>
-        <w:rPr>
-          <w:rFonts w:ascii="GDS Transport Website Light" w:hAnsi="GDS Transport Website Light"/>
-          <w:color w:val="000000" w:themeColor="text1"/>
-          <w:sz w:val="28"/>
-          <w:szCs w:val="28"/>
-        </w:rPr>
-      </w:pPr>
-    </w:p>
-    <w:tbl>
-      <w:tblPr>
-        <w:tblW w:w="10065" w:type="dxa"/>
-        <w:tblInd w:w="-719" w:type="dxa"/>
-        <w:tblCellMar>
-          <w:top w:w="15" w:type="dxa"/>
-          <w:left w:w="15" w:type="dxa"/>
-          <w:bottom w:w="15" w:type="dxa"/>
-          <w:right w:w="15" w:type="dxa"/>
-        </w:tblCellMar>
-        <w:tblLook w:val="04A0" w:firstRow="1" w:lastRow="0" w:firstColumn="1" w:lastColumn="0" w:noHBand="0" w:noVBand="1"/>
-      </w:tblPr>
-      <w:tblGrid>
-        <w:gridCol w:w="3587"/>
-        <w:gridCol w:w="6478"/>
-      </w:tblGrid>
-      <w:tr>
-        <w:trPr>
-          <w:trHeight w:val="261"/>
-        </w:trPr>
-        <w:tc>
-          <w:tcPr>
-            <w:tcW w:w="3587" w:type="dxa"/>
-            <w:tcMar>
-              <w:top w:w="100" w:type="dxa"/>
-              <w:left w:w="100" w:type="dxa"/>
-              <w:bottom w:w="100" w:type="dxa"/>
-              <w:right w:w="100" w:type="dxa"/>
-            </w:tcMar>
-          </w:tcPr>
-          <w:p>
-            <w:pPr>
-              <w:rPr>
-                <w:rFonts w:ascii="GDS Transport Website Light" w:hAnsi="GDS Transport Website Light"/>
-              </w:rPr>
-            </w:pPr>
-            <w:r>
-              <w:rPr>
-                <w:rFonts w:ascii="GDS Transport Website Light" w:hAnsi="GDS Transport Website Light"/>
-              </w:rPr>
-              <w:t>&lt;&lt;</w:t>
-            </w:r>
-            <w:proofErr w:type="spellStart"/>
-            <w:r>
-              <w:rPr>
-                <w:rFonts w:ascii="GDS Transport Website Light" w:hAnsi="GDS Transport Website Light"/>
-              </w:rPr>
-              <w:t>rr_respondents</w:t>
-            </w:r>
-            <w:proofErr w:type="spellEnd"/>
-            <w:r>
-              <w:rPr>
-                <w:rFonts w:ascii="GDS Transport Website Light" w:hAnsi="GDS Transport Website Light"/>
-              </w:rPr>
-              <w:t>&gt;&gt;</w:t>
-            </w:r>
-          </w:p>
-        </w:tc>
-        <w:tc>
-          <w:tcPr>
-            <w:tcW w:w="6478" w:type="dxa"/>
-            <w:tcMar>
-              <w:top w:w="100" w:type="dxa"/>
-              <w:left w:w="100" w:type="dxa"/>
-              <w:bottom w:w="100" w:type="dxa"/>
-              <w:right w:w="100" w:type="dxa"/>
-            </w:tcMar>
-          </w:tcPr>
-          <w:p>
-            <w:pPr>
-              <w:rPr>
-                <w:rFonts w:ascii="GDS Transport Website Light" w:hAnsi="GDS Transport Website Light"/>
-                <w:color w:val="000000"/>
-              </w:rPr>
-            </w:pPr>
           </w:p>
         </w:tc>
       </w:tr>
@@ -4327,74 +3484,6 @@
         <w:tc>
           <w:tcPr>
             <w:tcW w:w="3587" w:type="dxa"/>
-            <w:tcMar>
-              <w:top w:w="100" w:type="dxa"/>
-              <w:left w:w="100" w:type="dxa"/>
-              <w:bottom w:w="100" w:type="dxa"/>
-              <w:right w:w="100" w:type="dxa"/>
-            </w:tcMar>
-          </w:tcPr>
-          <w:p>
-            <w:pPr>
-              <w:rPr>
-                <w:rFonts w:ascii="GDS Transport Website Light" w:hAnsi="GDS Transport Website Light"/>
-              </w:rPr>
-            </w:pPr>
-            <w:r>
-              <w:rPr>
-                <w:rFonts w:ascii="GDS Transport Website Light" w:hAnsi="GDS Transport Website Light"/>
-              </w:rPr>
-              <w:t>Respondent &lt;&lt;$</w:t>
-            </w:r>
-            <w:proofErr w:type="spellStart"/>
-            <w:r>
-              <w:rPr>
-                <w:rFonts w:ascii="GDS Transport Website Light" w:hAnsi="GDS Transport Website Light"/>
-              </w:rPr>
-              <w:t>i</w:t>
-            </w:r>
-            <w:r>
-              <w:rPr>
-                <w:rFonts w:ascii="GDS Transport Website Light" w:hAnsi="GDS Transport Website Light"/>
-              </w:rPr>
-              <w:t>temnum</w:t>
-            </w:r>
-            <w:proofErr w:type="spellEnd"/>
-            <w:r>
-              <w:rPr>
-                <w:rFonts w:ascii="GDS Transport Website Light" w:hAnsi="GDS Transport Website Light"/>
-              </w:rPr>
-              <w:t>&gt;&gt;</w:t>
-            </w:r>
-          </w:p>
-        </w:tc>
-        <w:tc>
-          <w:tcPr>
-            <w:tcW w:w="6478" w:type="dxa"/>
-            <w:tcMar>
-              <w:top w:w="100" w:type="dxa"/>
-              <w:left w:w="100" w:type="dxa"/>
-              <w:bottom w:w="100" w:type="dxa"/>
-              <w:right w:w="100" w:type="dxa"/>
-            </w:tcMar>
-          </w:tcPr>
-          <w:p>
-            <w:pPr>
-              <w:rPr>
-                <w:rFonts w:ascii="GDS Transport Website Light" w:hAnsi="GDS Transport Website Light"/>
-                <w:color w:val="000000"/>
-              </w:rPr>
-            </w:pPr>
-          </w:p>
-        </w:tc>
-      </w:tr>
-      <w:tr>
-        <w:trPr>
-          <w:trHeight w:val="261"/>
-        </w:trPr>
-        <w:tc>
-          <w:tcPr>
-            <w:tcW w:w="3587" w:type="dxa"/>
             <w:tcBorders>
               <w:bottom w:val="single" w:sz="12" w:space="0" w:color="auto"/>
             </w:tcBorders>
@@ -4416,584 +3505,6 @@
               <w:rPr>
                 <w:rFonts w:ascii="GDS Transport Website Light" w:hAnsi="GDS Transport Website Light"/>
               </w:rPr>
-              <w:t>Name</w:t>
-            </w:r>
-          </w:p>
-        </w:tc>
-        <w:tc>
-          <w:tcPr>
-            <w:tcW w:w="6478" w:type="dxa"/>
-            <w:tcBorders>
-              <w:bottom w:val="single" w:sz="12" w:space="0" w:color="auto"/>
-            </w:tcBorders>
-            <w:tcMar>
-              <w:top w:w="100" w:type="dxa"/>
-              <w:left w:w="100" w:type="dxa"/>
-              <w:bottom w:w="100" w:type="dxa"/>
-              <w:right w:w="100" w:type="dxa"/>
-            </w:tcMar>
-            <w:hideMark/>
-          </w:tcPr>
-          <w:p>
-            <w:pPr>
-              <w:rPr>
-                <w:rFonts w:ascii="GDS Transport Website Light" w:hAnsi="GDS Transport Website Light"/>
-              </w:rPr>
-            </w:pPr>
-            <w:r>
-              <w:rPr>
-                <w:rFonts w:ascii="GDS Transport Website Light" w:hAnsi="GDS Transport Website Light"/>
-                <w:color w:val="000000"/>
-              </w:rPr>
-              <w:t>&lt;&lt;</w:t>
-            </w:r>
-            <w:r>
-              <w:rPr>
-                <w:rFonts w:ascii="GDS Transport Website Light" w:hAnsi="GDS Transport Website Light"/>
-                <w:color w:val="000000"/>
-              </w:rPr>
-              <w:t>name</w:t>
-            </w:r>
-            <w:r>
-              <w:rPr>
-                <w:rFonts w:ascii="GDS Transport Website Light" w:hAnsi="GDS Transport Website Light"/>
-                <w:color w:val="000000"/>
-              </w:rPr>
-              <w:t>&gt;&gt;</w:t>
-            </w:r>
-          </w:p>
-        </w:tc>
-      </w:tr>
-      <w:tr>
-        <w:trPr>
-          <w:trHeight w:val="261"/>
-        </w:trPr>
-        <w:tc>
-          <w:tcPr>
-            <w:tcW w:w="3587" w:type="dxa"/>
-            <w:tcBorders>
-              <w:bottom w:val="single" w:sz="12" w:space="0" w:color="auto"/>
-            </w:tcBorders>
-            <w:tcMar>
-              <w:top w:w="100" w:type="dxa"/>
-              <w:left w:w="100" w:type="dxa"/>
-              <w:bottom w:w="100" w:type="dxa"/>
-              <w:right w:w="100" w:type="dxa"/>
-            </w:tcMar>
-          </w:tcPr>
-          <w:p>
-            <w:pPr>
-              <w:rPr>
-                <w:rFonts w:ascii="GDS Transport Website Light" w:hAnsi="GDS Transport Website Light"/>
-              </w:rPr>
-            </w:pPr>
-            <w:r>
-              <w:rPr>
-                <w:rFonts w:ascii="GDS Transport Website Light" w:hAnsi="GDS Transport Website Light"/>
-              </w:rPr>
-              <w:t>Age</w:t>
-            </w:r>
-          </w:p>
-        </w:tc>
-        <w:tc>
-          <w:tcPr>
-            <w:tcW w:w="6478" w:type="dxa"/>
-            <w:tcBorders>
-              <w:bottom w:val="single" w:sz="12" w:space="0" w:color="auto"/>
-            </w:tcBorders>
-            <w:tcMar>
-              <w:top w:w="100" w:type="dxa"/>
-              <w:left w:w="100" w:type="dxa"/>
-              <w:bottom w:w="100" w:type="dxa"/>
-              <w:right w:w="100" w:type="dxa"/>
-            </w:tcMar>
-          </w:tcPr>
-          <w:p>
-            <w:pPr>
-              <w:rPr>
-                <w:rFonts w:ascii="GDS Transport Website Light" w:hAnsi="GDS Transport Website Light"/>
-                <w:color w:val="000000"/>
-              </w:rPr>
-            </w:pPr>
-            <w:r>
-              <w:rPr>
-                <w:rFonts w:ascii="GDS Transport Website Light" w:hAnsi="GDS Transport Website Light"/>
-                <w:color w:val="000000"/>
-              </w:rPr>
-              <w:t>&lt;&lt;age&gt;&gt;</w:t>
-            </w:r>
-          </w:p>
-        </w:tc>
-      </w:tr>
-      <w:tr>
-        <w:trPr>
-          <w:trHeight w:val="30"/>
-        </w:trPr>
-        <w:tc>
-          <w:tcPr>
-            <w:tcW w:w="3587" w:type="dxa"/>
-            <w:tcBorders>
-              <w:top w:val="single" w:sz="12" w:space="0" w:color="auto"/>
-              <w:bottom w:val="single" w:sz="12" w:space="0" w:color="auto"/>
-            </w:tcBorders>
-            <w:tcMar>
-              <w:top w:w="100" w:type="dxa"/>
-              <w:left w:w="100" w:type="dxa"/>
-              <w:bottom w:w="100" w:type="dxa"/>
-              <w:right w:w="100" w:type="dxa"/>
-            </w:tcMar>
-            <w:hideMark/>
-          </w:tcPr>
-          <w:p>
-            <w:pPr>
-              <w:rPr>
-                <w:rFonts w:ascii="GDS Transport Website Light" w:hAnsi="GDS Transport Website Light"/>
-              </w:rPr>
-            </w:pPr>
-            <w:r>
-              <w:rPr>
-                <w:rFonts w:ascii="GDS Transport Website Light" w:hAnsi="GDS Transport Website Light"/>
-              </w:rPr>
-              <w:t>Date of birth</w:t>
-            </w:r>
-          </w:p>
-        </w:tc>
-        <w:tc>
-          <w:tcPr>
-            <w:tcW w:w="6478" w:type="dxa"/>
-            <w:tcBorders>
-              <w:top w:val="single" w:sz="12" w:space="0" w:color="auto"/>
-              <w:bottom w:val="single" w:sz="12" w:space="0" w:color="auto"/>
-            </w:tcBorders>
-            <w:tcMar>
-              <w:top w:w="100" w:type="dxa"/>
-              <w:left w:w="100" w:type="dxa"/>
-              <w:bottom w:w="100" w:type="dxa"/>
-              <w:right w:w="100" w:type="dxa"/>
-            </w:tcMar>
-            <w:hideMark/>
-          </w:tcPr>
-          <w:p>
-            <w:pPr>
-              <w:rPr>
-                <w:rFonts w:ascii="GDS Transport Website Light" w:hAnsi="GDS Transport Website Light"/>
-              </w:rPr>
-            </w:pPr>
-            <w:r>
-              <w:rPr>
-                <w:rFonts w:ascii="GDS Transport Website Light" w:hAnsi="GDS Transport Website Light"/>
-                <w:color w:val="000000"/>
-              </w:rPr>
-              <w:t>&lt;&lt;</w:t>
-            </w:r>
-            <w:proofErr w:type="spellStart"/>
-            <w:r>
-              <w:rPr>
-                <w:rFonts w:ascii="GDS Transport Website Light" w:hAnsi="GDS Transport Website Light"/>
-                <w:color w:val="000000"/>
-              </w:rPr>
-              <w:t>dateOfBirth</w:t>
-            </w:r>
-            <w:proofErr w:type="spellEnd"/>
-            <w:r>
-              <w:rPr>
-                <w:rFonts w:ascii="GDS Transport Website Light" w:hAnsi="GDS Transport Website Light"/>
-                <w:color w:val="000000"/>
-              </w:rPr>
-              <w:t xml:space="preserve">&gt;&gt; </w:t>
-            </w:r>
-          </w:p>
-        </w:tc>
-      </w:tr>
-      <w:tr>
-        <w:trPr>
-          <w:trHeight w:val="30"/>
-        </w:trPr>
-        <w:tc>
-          <w:tcPr>
-            <w:tcW w:w="3587" w:type="dxa"/>
-            <w:tcBorders>
-              <w:top w:val="single" w:sz="12" w:space="0" w:color="auto"/>
-              <w:bottom w:val="single" w:sz="12" w:space="0" w:color="auto"/>
-            </w:tcBorders>
-            <w:tcMar>
-              <w:top w:w="100" w:type="dxa"/>
-              <w:left w:w="100" w:type="dxa"/>
-              <w:bottom w:w="100" w:type="dxa"/>
-              <w:right w:w="100" w:type="dxa"/>
-            </w:tcMar>
-          </w:tcPr>
-          <w:p>
-            <w:pPr>
-              <w:rPr>
-                <w:rFonts w:ascii="GDS Transport Website Light" w:hAnsi="GDS Transport Website Light"/>
-              </w:rPr>
-            </w:pPr>
-            <w:r>
-              <w:rPr>
-                <w:rFonts w:ascii="GDS Transport Website Light" w:hAnsi="GDS Transport Website Light"/>
-              </w:rPr>
-              <w:t>Gender</w:t>
-            </w:r>
-          </w:p>
-        </w:tc>
-        <w:tc>
-          <w:tcPr>
-            <w:tcW w:w="6478" w:type="dxa"/>
-            <w:tcBorders>
-              <w:top w:val="single" w:sz="12" w:space="0" w:color="auto"/>
-              <w:bottom w:val="single" w:sz="12" w:space="0" w:color="auto"/>
-            </w:tcBorders>
-            <w:tcMar>
-              <w:top w:w="100" w:type="dxa"/>
-              <w:left w:w="100" w:type="dxa"/>
-              <w:bottom w:w="100" w:type="dxa"/>
-              <w:right w:w="100" w:type="dxa"/>
-            </w:tcMar>
-          </w:tcPr>
-          <w:p>
-            <w:pPr>
-              <w:rPr>
-                <w:rFonts w:ascii="GDS Transport Website Light" w:hAnsi="GDS Transport Website Light"/>
-                <w:color w:val="000000"/>
-              </w:rPr>
-            </w:pPr>
-            <w:r>
-              <w:rPr>
-                <w:rFonts w:ascii="GDS Transport Website Light" w:hAnsi="GDS Transport Website Light"/>
-                <w:color w:val="000000"/>
-              </w:rPr>
-              <w:t>&lt;&lt;gender&gt;&gt;</w:t>
-            </w:r>
-          </w:p>
-        </w:tc>
-      </w:tr>
-      <w:tr>
-        <w:trPr>
-          <w:trHeight w:val="30"/>
-        </w:trPr>
-        <w:tc>
-          <w:tcPr>
-            <w:tcW w:w="3587" w:type="dxa"/>
-            <w:tcBorders>
-              <w:top w:val="single" w:sz="12" w:space="0" w:color="auto"/>
-              <w:bottom w:val="single" w:sz="12" w:space="0" w:color="auto"/>
-            </w:tcBorders>
-            <w:tcMar>
-              <w:top w:w="100" w:type="dxa"/>
-              <w:left w:w="100" w:type="dxa"/>
-              <w:bottom w:w="100" w:type="dxa"/>
-              <w:right w:w="100" w:type="dxa"/>
-            </w:tcMar>
-          </w:tcPr>
-          <w:p>
-            <w:pPr>
-              <w:rPr>
-                <w:rFonts w:ascii="GDS Transport Website Light" w:hAnsi="GDS Transport Website Light"/>
-              </w:rPr>
-            </w:pPr>
-            <w:r>
-              <w:rPr>
-                <w:rFonts w:ascii="GDS Transport Website Light" w:hAnsi="GDS Transport Website Light"/>
-              </w:rPr>
-              <w:t>Place of birth</w:t>
-            </w:r>
-          </w:p>
-        </w:tc>
-        <w:tc>
-          <w:tcPr>
-            <w:tcW w:w="6478" w:type="dxa"/>
-            <w:tcBorders>
-              <w:top w:val="single" w:sz="12" w:space="0" w:color="auto"/>
-              <w:bottom w:val="single" w:sz="12" w:space="0" w:color="auto"/>
-            </w:tcBorders>
-            <w:tcMar>
-              <w:top w:w="100" w:type="dxa"/>
-              <w:left w:w="100" w:type="dxa"/>
-              <w:bottom w:w="100" w:type="dxa"/>
-              <w:right w:w="100" w:type="dxa"/>
-            </w:tcMar>
-          </w:tcPr>
-          <w:p>
-            <w:pPr>
-              <w:rPr>
-                <w:rFonts w:ascii="GDS Transport Website Light" w:hAnsi="GDS Transport Website Light"/>
-                <w:color w:val="000000"/>
-              </w:rPr>
-            </w:pPr>
-            <w:r>
-              <w:rPr>
-                <w:rFonts w:ascii="GDS Transport Website Light" w:hAnsi="GDS Transport Website Light"/>
-                <w:color w:val="000000"/>
-              </w:rPr>
-              <w:t>&lt;&lt;</w:t>
-            </w:r>
-            <w:proofErr w:type="spellStart"/>
-            <w:r>
-              <w:rPr>
-                <w:rFonts w:ascii="GDS Transport Website Light" w:hAnsi="GDS Transport Website Light"/>
-                <w:color w:val="000000"/>
-              </w:rPr>
-              <w:t>placeOfBirth</w:t>
-            </w:r>
-            <w:proofErr w:type="spellEnd"/>
-            <w:r>
-              <w:rPr>
-                <w:rFonts w:ascii="GDS Transport Website Light" w:hAnsi="GDS Transport Website Light"/>
-                <w:color w:val="000000"/>
-              </w:rPr>
-              <w:t>&gt;&gt;</w:t>
-            </w:r>
-          </w:p>
-        </w:tc>
-      </w:tr>
-      <w:tr>
-        <w:trPr>
-          <w:trHeight w:val="30"/>
-        </w:trPr>
-        <w:tc>
-          <w:tcPr>
-            <w:tcW w:w="3587" w:type="dxa"/>
-            <w:tcBorders>
-              <w:top w:val="single" w:sz="12" w:space="0" w:color="auto"/>
-              <w:bottom w:val="single" w:sz="12" w:space="0" w:color="auto"/>
-            </w:tcBorders>
-            <w:tcMar>
-              <w:top w:w="100" w:type="dxa"/>
-              <w:left w:w="100" w:type="dxa"/>
-              <w:bottom w:w="100" w:type="dxa"/>
-              <w:right w:w="100" w:type="dxa"/>
-            </w:tcMar>
-          </w:tcPr>
-          <w:p>
-            <w:pPr>
-              <w:rPr>
-                <w:rFonts w:ascii="GDS Transport Website Light" w:hAnsi="GDS Transport Website Light"/>
-              </w:rPr>
-            </w:pPr>
-            <w:r>
-              <w:rPr>
-                <w:rFonts w:ascii="GDS Transport Website Light" w:hAnsi="GDS Transport Website Light"/>
-              </w:rPr>
-              <w:t>Current address</w:t>
-            </w:r>
-          </w:p>
-        </w:tc>
-        <w:tc>
-          <w:tcPr>
-            <w:tcW w:w="6478" w:type="dxa"/>
-            <w:tcBorders>
-              <w:top w:val="single" w:sz="12" w:space="0" w:color="auto"/>
-              <w:bottom w:val="single" w:sz="12" w:space="0" w:color="auto"/>
-            </w:tcBorders>
-            <w:tcMar>
-              <w:top w:w="100" w:type="dxa"/>
-              <w:left w:w="100" w:type="dxa"/>
-              <w:bottom w:w="100" w:type="dxa"/>
-              <w:right w:w="100" w:type="dxa"/>
-            </w:tcMar>
-          </w:tcPr>
-          <w:p>
-            <w:pPr>
-              <w:rPr>
-                <w:rFonts w:ascii="GDS Transport Website Light" w:hAnsi="GDS Transport Website Light" w:cs="Arial"/>
-                <w:color w:val="000000"/>
-              </w:rPr>
-            </w:pPr>
-            <w:r>
-              <w:rPr>
-                <w:rFonts w:ascii="GDS Transport Website Light" w:hAnsi="GDS Transport Website Light"/>
-                <w:color w:val="000000"/>
-              </w:rPr>
-              <w:t>&lt;&lt;address&gt;&gt;</w:t>
-            </w:r>
-          </w:p>
-        </w:tc>
-      </w:tr>
-      <w:tr>
-        <w:trPr>
-          <w:trHeight w:val="30"/>
-        </w:trPr>
-        <w:tc>
-          <w:tcPr>
-            <w:tcW w:w="3587" w:type="dxa"/>
-            <w:tcBorders>
-              <w:top w:val="single" w:sz="12" w:space="0" w:color="auto"/>
-              <w:bottom w:val="single" w:sz="12" w:space="0" w:color="auto"/>
-            </w:tcBorders>
-            <w:tcMar>
-              <w:top w:w="100" w:type="dxa"/>
-              <w:left w:w="100" w:type="dxa"/>
-              <w:bottom w:w="100" w:type="dxa"/>
-              <w:right w:w="100" w:type="dxa"/>
-            </w:tcMar>
-          </w:tcPr>
-          <w:p>
-            <w:pPr>
-              <w:rPr>
-                <w:rFonts w:ascii="GDS Transport Website Light" w:hAnsi="GDS Transport Website Light"/>
-              </w:rPr>
-            </w:pPr>
-            <w:r>
-              <w:rPr>
-                <w:rFonts w:ascii="GDS Transport Website Light" w:hAnsi="GDS Transport Website Light"/>
-              </w:rPr>
-              <w:t>Telephone number</w:t>
-            </w:r>
-          </w:p>
-        </w:tc>
-        <w:tc>
-          <w:tcPr>
-            <w:tcW w:w="6478" w:type="dxa"/>
-            <w:tcBorders>
-              <w:top w:val="single" w:sz="12" w:space="0" w:color="auto"/>
-              <w:bottom w:val="single" w:sz="12" w:space="0" w:color="auto"/>
-            </w:tcBorders>
-            <w:tcMar>
-              <w:top w:w="100" w:type="dxa"/>
-              <w:left w:w="100" w:type="dxa"/>
-              <w:bottom w:w="100" w:type="dxa"/>
-              <w:right w:w="100" w:type="dxa"/>
-            </w:tcMar>
-          </w:tcPr>
-          <w:p>
-            <w:pPr>
-              <w:rPr>
-                <w:rFonts w:ascii="GDS Transport Website Light" w:hAnsi="GDS Transport Website Light"/>
-                <w:color w:val="000000"/>
-              </w:rPr>
-            </w:pPr>
-            <w:r>
-              <w:rPr>
-                <w:rFonts w:ascii="GDS Transport Website Light" w:hAnsi="GDS Transport Website Light"/>
-                <w:color w:val="000000"/>
-              </w:rPr>
-              <w:t>&lt;&lt;</w:t>
-            </w:r>
-            <w:proofErr w:type="spellStart"/>
-            <w:r>
-              <w:rPr>
-                <w:rFonts w:ascii="GDS Transport Website Light" w:hAnsi="GDS Transport Website Light"/>
-                <w:color w:val="000000"/>
-              </w:rPr>
-              <w:t>telephoneNumber</w:t>
-            </w:r>
-            <w:proofErr w:type="spellEnd"/>
-            <w:r>
-              <w:rPr>
-                <w:rFonts w:ascii="GDS Transport Website Light" w:hAnsi="GDS Transport Website Light"/>
-                <w:color w:val="000000"/>
-              </w:rPr>
-              <w:t>&gt;&gt;</w:t>
-            </w:r>
-          </w:p>
-        </w:tc>
-      </w:tr>
-      <w:tr>
-        <w:trPr>
-          <w:trHeight w:val="30"/>
-        </w:trPr>
-        <w:tc>
-          <w:tcPr>
-            <w:tcW w:w="3587" w:type="dxa"/>
-            <w:tcBorders>
-              <w:top w:val="single" w:sz="12" w:space="0" w:color="auto"/>
-              <w:bottom w:val="single" w:sz="12" w:space="0" w:color="auto"/>
-            </w:tcBorders>
-            <w:tcMar>
-              <w:top w:w="100" w:type="dxa"/>
-              <w:left w:w="100" w:type="dxa"/>
-              <w:bottom w:w="100" w:type="dxa"/>
-              <w:right w:w="100" w:type="dxa"/>
-            </w:tcMar>
-          </w:tcPr>
-          <w:p>
-            <w:pPr>
-              <w:rPr>
-                <w:rFonts w:ascii="GDS Transport Website Light" w:hAnsi="GDS Transport Website Light"/>
-              </w:rPr>
-            </w:pPr>
-            <w:r>
-              <w:rPr>
-                <w:rFonts w:ascii="GDS Transport Website Light" w:hAnsi="GDS Transport Website Light"/>
-              </w:rPr>
-              <w:t>Relationship to the child or Children</w:t>
-            </w:r>
-          </w:p>
-        </w:tc>
-        <w:tc>
-          <w:tcPr>
-            <w:tcW w:w="6478" w:type="dxa"/>
-            <w:tcBorders>
-              <w:top w:val="single" w:sz="12" w:space="0" w:color="auto"/>
-              <w:bottom w:val="single" w:sz="12" w:space="0" w:color="auto"/>
-            </w:tcBorders>
-            <w:tcMar>
-              <w:top w:w="100" w:type="dxa"/>
-              <w:left w:w="100" w:type="dxa"/>
-              <w:bottom w:w="100" w:type="dxa"/>
-              <w:right w:w="100" w:type="dxa"/>
-            </w:tcMar>
-          </w:tcPr>
-          <w:p>
-            <w:pPr>
-              <w:rPr>
-                <w:rFonts w:ascii="GDS Transport Website Light" w:hAnsi="GDS Transport Website Light"/>
-                <w:color w:val="000000"/>
-              </w:rPr>
-            </w:pPr>
-            <w:r>
-              <w:rPr>
-                <w:rFonts w:ascii="GDS Transport Website Light" w:hAnsi="GDS Transport Website Light"/>
-              </w:rPr>
-              <w:t>&lt;&lt;</w:t>
-            </w:r>
-            <w:proofErr w:type="spellStart"/>
-            <w:r>
-              <w:rPr>
-                <w:rFonts w:ascii="GDS Transport Website Light" w:hAnsi="GDS Transport Website Light"/>
-              </w:rPr>
-              <w:t>relationshipToChild</w:t>
-            </w:r>
-            <w:proofErr w:type="spellEnd"/>
-            <w:r>
-              <w:rPr>
-                <w:rFonts w:ascii="GDS Transport Website Light" w:hAnsi="GDS Transport Website Light"/>
-              </w:rPr>
-              <w:t>&gt;&gt;</w:t>
-            </w:r>
-          </w:p>
-        </w:tc>
-      </w:tr>
-      <w:tr>
-        <w:trPr>
-          <w:trHeight w:val="261"/>
-        </w:trPr>
-        <w:tc>
-          <w:tcPr>
-            <w:tcW w:w="3587" w:type="dxa"/>
-            <w:tcBorders>
-              <w:bottom w:val="single" w:sz="12" w:space="0" w:color="auto"/>
-            </w:tcBorders>
-            <w:tcMar>
-              <w:top w:w="100" w:type="dxa"/>
-              <w:left w:w="100" w:type="dxa"/>
-              <w:bottom w:w="100" w:type="dxa"/>
-              <w:right w:w="100" w:type="dxa"/>
-            </w:tcMar>
-            <w:hideMark/>
-          </w:tcPr>
-          <w:p>
-            <w:pPr>
-              <w:rPr>
-                <w:rFonts w:ascii="GDS Transport Website Light" w:hAnsi="GDS Transport Website Light"/>
-              </w:rPr>
-            </w:pPr>
-            <w:r>
-              <w:rPr>
-                <w:rFonts w:ascii="GDS Transport Website Light" w:hAnsi="GDS Transport Website Light"/>
-              </w:rPr>
-              <w:lastRenderedPageBreak/>
               <w:t>Interpreter</w:t>
             </w:r>
           </w:p>
@@ -6373,21 +4884,8 @@
               <w:rPr>
                 <w:rFonts w:ascii="GDS Transport Website Light" w:hAnsi="GDS Transport Website Light"/>
               </w:rPr>
-              <w:t xml:space="preserve">Payment by </w:t>
-            </w:r>
-            <w:proofErr w:type="gramStart"/>
-            <w:r>
-              <w:rPr>
-                <w:rFonts w:ascii="GDS Transport Website Light" w:hAnsi="GDS Transport Website Light"/>
-              </w:rPr>
-              <w:t>account(</w:t>
-            </w:r>
-            <w:proofErr w:type="gramEnd"/>
-            <w:r>
-              <w:rPr>
-                <w:rFonts w:ascii="GDS Transport Website Light" w:hAnsi="GDS Transport Website Light"/>
-              </w:rPr>
-              <w:t>PBA) number</w:t>
+              <w:lastRenderedPageBreak/>
+              <w:t>Payment by account(PBA) number</w:t>
             </w:r>
           </w:p>
         </w:tc>
@@ -6705,7 +5203,6 @@
               <w:rPr>
                 <w:rFonts w:ascii="GDS Transport Website Light" w:hAnsi="GDS Transport Website Light"/>
               </w:rPr>
-              <w:lastRenderedPageBreak/>
               <w:t>Solicitor’s email address</w:t>
             </w:r>
           </w:p>
@@ -7004,6 +5501,126 @@
         </w:tc>
       </w:tr>
     </w:tbl>
+    <w:p>
+      <w:pPr>
+        <w:ind w:left="-567" w:right="-608"/>
+        <w:rPr>
+          <w:rFonts w:ascii="GDS Transport Website" w:hAnsi="GDS Transport Website"/>
+          <w:b/>
+          <w:bCs/>
+          <w:sz w:val="28"/>
+          <w:szCs w:val="28"/>
+        </w:rPr>
+      </w:pPr>
+    </w:p>
+    <w:p>
+      <w:pPr>
+        <w:ind w:left="-567" w:right="-608"/>
+        <w:rPr>
+          <w:rFonts w:ascii="GDS Transport Website" w:hAnsi="GDS Transport Website"/>
+          <w:b/>
+          <w:bCs/>
+          <w:sz w:val="28"/>
+          <w:szCs w:val="28"/>
+        </w:rPr>
+      </w:pPr>
+    </w:p>
+    <w:p>
+      <w:pPr>
+        <w:ind w:left="-567" w:right="-608"/>
+        <w:rPr>
+          <w:rFonts w:ascii="GDS Transport Website" w:hAnsi="GDS Transport Website"/>
+          <w:b/>
+          <w:bCs/>
+          <w:sz w:val="28"/>
+          <w:szCs w:val="28"/>
+        </w:rPr>
+      </w:pPr>
+    </w:p>
+    <w:p>
+      <w:pPr>
+        <w:ind w:left="-567" w:right="-608"/>
+        <w:rPr>
+          <w:rFonts w:ascii="GDS Transport Website" w:hAnsi="GDS Transport Website"/>
+          <w:b/>
+          <w:bCs/>
+          <w:sz w:val="28"/>
+          <w:szCs w:val="28"/>
+        </w:rPr>
+      </w:pPr>
+    </w:p>
+    <w:p>
+      <w:pPr>
+        <w:ind w:left="-567" w:right="-608"/>
+        <w:rPr>
+          <w:rFonts w:ascii="GDS Transport Website" w:hAnsi="GDS Transport Website"/>
+          <w:b/>
+          <w:bCs/>
+          <w:sz w:val="28"/>
+          <w:szCs w:val="28"/>
+        </w:rPr>
+      </w:pPr>
+    </w:p>
+    <w:p>
+      <w:pPr>
+        <w:ind w:left="-567" w:right="-608"/>
+        <w:rPr>
+          <w:rFonts w:ascii="GDS Transport Website" w:hAnsi="GDS Transport Website"/>
+          <w:b/>
+          <w:bCs/>
+          <w:sz w:val="28"/>
+          <w:szCs w:val="28"/>
+        </w:rPr>
+      </w:pPr>
+    </w:p>
+    <w:p>
+      <w:pPr>
+        <w:ind w:left="-567" w:right="-608"/>
+        <w:rPr>
+          <w:rFonts w:ascii="GDS Transport Website" w:hAnsi="GDS Transport Website"/>
+          <w:b/>
+          <w:bCs/>
+          <w:sz w:val="28"/>
+          <w:szCs w:val="28"/>
+        </w:rPr>
+      </w:pPr>
+    </w:p>
+    <w:p>
+      <w:pPr>
+        <w:ind w:left="-567" w:right="-608"/>
+        <w:rPr>
+          <w:rFonts w:ascii="GDS Transport Website" w:hAnsi="GDS Transport Website"/>
+          <w:b/>
+          <w:bCs/>
+          <w:sz w:val="28"/>
+          <w:szCs w:val="28"/>
+        </w:rPr>
+      </w:pPr>
+    </w:p>
+    <w:p>
+      <w:pPr>
+        <w:ind w:left="-567" w:right="-608"/>
+        <w:rPr>
+          <w:rFonts w:ascii="GDS Transport Website" w:hAnsi="GDS Transport Website"/>
+          <w:b/>
+          <w:bCs/>
+          <w:sz w:val="28"/>
+          <w:szCs w:val="28"/>
+        </w:rPr>
+      </w:pPr>
+    </w:p>
+    <w:p>
+      <w:pPr>
+        <w:ind w:left="-567" w:right="-608"/>
+        <w:rPr>
+          <w:rFonts w:ascii="GDS Transport Website" w:hAnsi="GDS Transport Website"/>
+          <w:b/>
+          <w:bCs/>
+          <w:sz w:val="28"/>
+          <w:szCs w:val="28"/>
+        </w:rPr>
+      </w:pPr>
+    </w:p>
     <w:p>
       <w:pPr>
         <w:ind w:left="-567" w:right="-608"/>
@@ -7164,28 +5781,18 @@
                 <w:b/>
                 <w:bCs/>
               </w:rPr>
-              <w:t>_</w:t>
-            </w:r>
-            <w:proofErr w:type="gramStart"/>
+              <w:t>_{!</w:t>
+            </w:r>
+            <w:proofErr w:type="spellStart"/>
             <w:r>
               <w:rPr>
                 <w:rFonts w:ascii="GDS Transport Website Light" w:hAnsi="GDS Transport Website Light"/>
                 <w:b/>
                 <w:bCs/>
               </w:rPr>
-              <w:t>{!</w:t>
-            </w:r>
-            <w:proofErr w:type="spellStart"/>
-            <w:r>
-              <w:rPr>
-                <w:rFonts w:ascii="GDS Transport Website Light" w:hAnsi="GDS Transport Website Light"/>
-                <w:b/>
-                <w:bCs/>
-              </w:rPr>
               <w:t>isBlank</w:t>
             </w:r>
             <w:proofErr w:type="spellEnd"/>
-            <w:proofErr w:type="gramEnd"/>
             <w:r>
               <w:rPr>
                 <w:rFonts w:ascii="GDS Transport Website Light" w:hAnsi="GDS Transport Website Light"/>
@@ -7581,6 +6188,7 @@
               <w:rPr>
                 <w:rFonts w:ascii="GDS Transport Website Light" w:hAnsi="GDS Transport Website Light"/>
               </w:rPr>
+              <w:lastRenderedPageBreak/>
               <w:t>Physical harm including non-accidental injury</w:t>
             </w:r>
           </w:p>
@@ -7612,7 +6220,6 @@
               <w:t>&lt;&lt;</w:t>
             </w:r>
             <w:proofErr w:type="spellStart"/>
-            <w:proofErr w:type="gramStart"/>
             <w:r>
               <w:rPr>
                 <w:rFonts w:ascii="GDS Transport Website Light" w:hAnsi="GDS Transport Website Light"/>
@@ -7632,7 +6239,6 @@
               <w:t>Details</w:t>
             </w:r>
             <w:proofErr w:type="spellEnd"/>
-            <w:proofErr w:type="gramEnd"/>
             <w:r>
               <w:rPr>
                 <w:rFonts w:ascii="GDS Transport Website Light" w:hAnsi="GDS Transport Website Light"/>
@@ -7700,7 +6306,6 @@
               <w:t>&lt;&lt;</w:t>
             </w:r>
             <w:proofErr w:type="spellStart"/>
-            <w:proofErr w:type="gramStart"/>
             <w:r>
               <w:rPr>
                 <w:rFonts w:ascii="GDS Transport Website Light" w:hAnsi="GDS Transport Website Light"/>
@@ -7720,7 +6325,6 @@
               <w:t>Details</w:t>
             </w:r>
             <w:proofErr w:type="spellEnd"/>
-            <w:proofErr w:type="gramEnd"/>
             <w:r>
               <w:rPr>
                 <w:rFonts w:ascii="GDS Transport Website Light" w:hAnsi="GDS Transport Website Light"/>
@@ -7791,7 +6395,6 @@
               <w:t>&lt;&lt;</w:t>
             </w:r>
             <w:proofErr w:type="spellStart"/>
-            <w:proofErr w:type="gramStart"/>
             <w:r>
               <w:rPr>
                 <w:rFonts w:ascii="GDS Transport Website Light" w:hAnsi="GDS Transport Website Light"/>
@@ -7811,7 +6414,6 @@
               <w:t>Details</w:t>
             </w:r>
             <w:proofErr w:type="spellEnd"/>
-            <w:proofErr w:type="gramEnd"/>
             <w:r>
               <w:rPr>
                 <w:rFonts w:ascii="GDS Transport Website Light" w:hAnsi="GDS Transport Website Light"/>
@@ -7881,7 +6483,6 @@
               <w:t>&lt;&lt;</w:t>
             </w:r>
             <w:proofErr w:type="spellStart"/>
-            <w:proofErr w:type="gramStart"/>
             <w:r>
               <w:rPr>
                 <w:rFonts w:ascii="GDS Transport Website Light" w:hAnsi="GDS Transport Website Light"/>
@@ -7901,7 +6502,6 @@
               <w:t>Details</w:t>
             </w:r>
             <w:proofErr w:type="spellEnd"/>
-            <w:proofErr w:type="gramEnd"/>
             <w:r>
               <w:rPr>
                 <w:rFonts w:ascii="GDS Transport Website Light" w:hAnsi="GDS Transport Website Light"/>
@@ -8284,7 +6884,6 @@
           <w:sz w:val="28"/>
           <w:szCs w:val="28"/>
         </w:rPr>
-        <w:lastRenderedPageBreak/>
         <w:t>International Elemen</w:t>
       </w:r>
       <w:r>
@@ -9271,6 +7870,7 @@
               <w:rPr>
                 <w:rFonts w:ascii="GDS Transport Website Light" w:hAnsi="GDS Transport Website Light"/>
               </w:rPr>
+              <w:lastRenderedPageBreak/>
               <w:t>Threshold document</w:t>
             </w:r>
           </w:p>
@@ -9591,10 +8191,6 @@
         <w:tc>
           <w:tcPr>
             <w:tcW w:w="3587" w:type="dxa"/>
-            <w:tcBorders>
-              <w:top w:val="single" w:sz="12" w:space="0" w:color="auto"/>
-              <w:bottom w:val="single" w:sz="4" w:space="0" w:color="auto"/>
-            </w:tcBorders>
             <w:tcMar>
               <w:top w:w="100" w:type="dxa"/>
               <w:left w:w="100" w:type="dxa"/>
@@ -9639,13 +8235,19 @@
               <w:t>&gt;&gt;</w:t>
             </w:r>
           </w:p>
+          <w:p>
+            <w:pPr>
+              <w:rPr>
+                <w:rFonts w:ascii="GDS Transport Website Light" w:hAnsi="GDS Transport Website Light"/>
+              </w:rPr>
+            </w:pPr>
+          </w:p>
         </w:tc>
         <w:tc>
           <w:tcPr>
             <w:tcW w:w="6478" w:type="dxa"/>
             <w:tcBorders>
               <w:top w:val="single" w:sz="4" w:space="0" w:color="auto"/>
-              <w:bottom w:val="single" w:sz="4" w:space="0" w:color="auto"/>
             </w:tcBorders>
             <w:tcMar>
               <w:top w:w="100" w:type="dxa"/>
@@ -9665,6 +8267,21 @@
         </w:tc>
       </w:tr>
     </w:tbl>
+    <w:p>
+      <w:pPr>
+        <w:spacing w:line="259" w:lineRule="auto"/>
+      </w:pPr>
+    </w:p>
+    <w:p>
+      <w:pPr>
+        <w:spacing w:line="259" w:lineRule="auto"/>
+      </w:pPr>
+    </w:p>
+    <w:p>
+      <w:pPr>
+        <w:spacing w:line="259" w:lineRule="auto"/>
+      </w:pPr>
+    </w:p>
     <w:p>
       <w:pPr>
         <w:spacing w:line="259" w:lineRule="auto"/>

</xml_diff>

<commit_message>
Adding relevant proceedings to java object as it is needed for differentiating other proceedings in the docmosis doc
</commit_message>
<xml_diff>
--- a/docker/docmosis/templates/FL-PLW-APP-ENG-00095.docx
+++ b/docker/docmosis/templates/FL-PLW-APP-ENG-00095.docx
@@ -417,7 +417,7 @@
         <mc:AlternateContent>
           <mc:Choice Requires="wps">
             <w:drawing>
-              <wp:anchor distT="0" distB="0" distL="114300" distR="114300" simplePos="0" relativeHeight="251661312" behindDoc="0" locked="0" layoutInCell="1" allowOverlap="1" wp14:anchorId="1C1A2DDD" wp14:editId="1B77C6E3">
+              <wp:anchor distT="0" distB="0" distL="114300" distR="114300" simplePos="0" relativeHeight="251661312" behindDoc="0" locked="0" layoutInCell="1" allowOverlap="1" wp14:anchorId="1C1A2DDD" wp14:editId="0B7BD818">
                 <wp:simplePos x="0" y="0"/>
                 <wp:positionH relativeFrom="column">
                   <wp:posOffset>-431800</wp:posOffset>
@@ -425,7 +425,7 @@
                 <wp:positionV relativeFrom="paragraph">
                   <wp:posOffset>137795</wp:posOffset>
                 </wp:positionV>
-                <wp:extent cx="6331527" cy="2336800"/>
+                <wp:extent cx="6330950" cy="2400300"/>
                 <wp:effectExtent l="0" t="0" r="0" b="0"/>
                 <wp:wrapNone/>
                 <wp:docPr id="11" name="Rectangle 11"/>
@@ -437,7 +437,7 @@
                       <wps:spPr>
                         <a:xfrm>
                           <a:off x="0" y="0"/>
-                          <a:ext cx="6331527" cy="2336800"/>
+                          <a:ext cx="6330950" cy="2400300"/>
                         </a:xfrm>
                         <a:prstGeom prst="rect">
                           <a:avLst/>
@@ -507,7 +507,7 @@
           </mc:Choice>
           <mc:Fallback>
             <w:pict>
-              <v:rect w14:anchorId="1C1A2DDD" id="Rectangle 11" o:spid="_x0000_s1027" style="position:absolute;left:0;text-align:left;margin-left:-34pt;margin-top:10.85pt;width:498.55pt;height:184pt;z-index:251661312;visibility:visible;mso-wrap-style:square;mso-width-percent:0;mso-height-percent:0;mso-wrap-distance-left:9pt;mso-wrap-distance-top:0;mso-wrap-distance-right:9pt;mso-wrap-distance-bottom:0;mso-position-horizontal:absolute;mso-position-horizontal-relative:text;mso-position-vertical:absolute;mso-position-vertical-relative:text;mso-width-percent:0;mso-height-percent:0;mso-width-relative:margin;mso-height-relative:margin;v-text-anchor:top" o:gfxdata="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" filled="f" stroked="f" strokeweight=".5pt">
+              <v:rect w14:anchorId="1C1A2DDD" id="Rectangle 11" o:spid="_x0000_s1027" style="position:absolute;left:0;text-align:left;margin-left:-34pt;margin-top:10.85pt;width:498.5pt;height:189pt;z-index:251661312;visibility:visible;mso-wrap-style:square;mso-width-percent:0;mso-height-percent:0;mso-wrap-distance-left:9pt;mso-wrap-distance-top:0;mso-wrap-distance-right:9pt;mso-wrap-distance-bottom:0;mso-position-horizontal:absolute;mso-position-horizontal-relative:text;mso-position-vertical:absolute;mso-position-vertical-relative:text;mso-width-percent:0;mso-height-percent:0;mso-width-relative:margin;mso-height-relative:margin;v-text-anchor:top" o:gfxdata="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" filled="f" stroked="f" strokeweight=".5pt">
                 <v:textbox inset="2mm">
                   <w:txbxContent>
                     <w:p>
@@ -643,8 +643,8 @@
         <w:tblLook w:val="04A0" w:firstRow="1" w:lastRow="0" w:firstColumn="1" w:lastColumn="0" w:noHBand="0" w:noVBand="1"/>
       </w:tblPr>
       <w:tblGrid>
-        <w:gridCol w:w="3587"/>
-        <w:gridCol w:w="6478"/>
+        <w:gridCol w:w="4263"/>
+        <w:gridCol w:w="5802"/>
       </w:tblGrid>
       <w:tr>
         <w:trPr>
@@ -652,7 +652,7 @@
         </w:trPr>
         <w:tc>
           <w:tcPr>
-            <w:tcW w:w="3587" w:type="dxa"/>
+            <w:tcW w:w="4263" w:type="dxa"/>
             <w:tcMar>
               <w:top w:w="100" w:type="dxa"/>
               <w:left w:w="100" w:type="dxa"/>
@@ -663,6 +663,7 @@
           </w:tcPr>
           <w:p>
             <w:pPr>
+              <w:spacing w:line="360" w:lineRule="auto"/>
               <w:rPr>
                 <w:rFonts w:ascii="GDS Transport Website Light" w:hAnsi="GDS Transport Website Light"/>
               </w:rPr>
@@ -695,7 +696,7 @@
         </w:tc>
         <w:tc>
           <w:tcPr>
-            <w:tcW w:w="6478" w:type="dxa"/>
+            <w:tcW w:w="5802" w:type="dxa"/>
             <w:tcMar>
               <w:top w:w="100" w:type="dxa"/>
               <w:left w:w="100" w:type="dxa"/>
@@ -706,6 +707,7 @@
           </w:tcPr>
           <w:p>
             <w:pPr>
+              <w:spacing w:line="360" w:lineRule="auto"/>
               <w:rPr>
                 <w:rFonts w:ascii="GDS Transport Website Light" w:hAnsi="GDS Transport Website Light"/>
               </w:rPr>
@@ -742,7 +744,7 @@
         </w:trPr>
         <w:tc>
           <w:tcPr>
-            <w:tcW w:w="3587" w:type="dxa"/>
+            <w:tcW w:w="4263" w:type="dxa"/>
             <w:tcMar>
               <w:top w:w="100" w:type="dxa"/>
               <w:left w:w="100" w:type="dxa"/>
@@ -753,6 +755,7 @@
           </w:tcPr>
           <w:p>
             <w:pPr>
+              <w:spacing w:line="360" w:lineRule="auto"/>
               <w:rPr>
                 <w:rFonts w:ascii="GDS Transport Website Light" w:hAnsi="GDS Transport Website Light"/>
               </w:rPr>
@@ -785,7 +788,7 @@
         </w:tc>
         <w:tc>
           <w:tcPr>
-            <w:tcW w:w="6478" w:type="dxa"/>
+            <w:tcW w:w="5802" w:type="dxa"/>
             <w:tcMar>
               <w:top w:w="100" w:type="dxa"/>
               <w:left w:w="100" w:type="dxa"/>
@@ -796,6 +799,7 @@
           </w:tcPr>
           <w:p>
             <w:pPr>
+              <w:spacing w:line="360" w:lineRule="auto"/>
               <w:rPr>
                 <w:rFonts w:ascii="GDS Transport Website Light" w:hAnsi="GDS Transport Website Light"/>
               </w:rPr>
@@ -1021,8 +1025,8 @@
         <w:tblLook w:val="04A0" w:firstRow="1" w:lastRow="0" w:firstColumn="1" w:lastColumn="0" w:noHBand="0" w:noVBand="1"/>
       </w:tblPr>
       <w:tblGrid>
-        <w:gridCol w:w="3587"/>
-        <w:gridCol w:w="6478"/>
+        <w:gridCol w:w="4547"/>
+        <w:gridCol w:w="5518"/>
       </w:tblGrid>
       <w:tr>
         <w:trPr>
@@ -1030,7 +1034,7 @@
         </w:trPr>
         <w:tc>
           <w:tcPr>
-            <w:tcW w:w="3587" w:type="dxa"/>
+            <w:tcW w:w="4547" w:type="dxa"/>
             <w:tcBorders>
               <w:bottom w:val="single" w:sz="12" w:space="0" w:color="auto"/>
             </w:tcBorders>
@@ -1058,7 +1062,7 @@
         </w:tc>
         <w:tc>
           <w:tcPr>
-            <w:tcW w:w="6478" w:type="dxa"/>
+            <w:tcW w:w="5518" w:type="dxa"/>
             <w:tcBorders>
               <w:bottom w:val="single" w:sz="12" w:space="0" w:color="auto"/>
             </w:tcBorders>
@@ -1122,7 +1126,7 @@
         </w:trPr>
         <w:tc>
           <w:tcPr>
-            <w:tcW w:w="3587" w:type="dxa"/>
+            <w:tcW w:w="4547" w:type="dxa"/>
             <w:tcBorders>
               <w:top w:val="single" w:sz="12" w:space="0" w:color="auto"/>
               <w:bottom w:val="single" w:sz="12" w:space="0" w:color="auto"/>
@@ -1151,7 +1155,7 @@
         </w:tc>
         <w:tc>
           <w:tcPr>
-            <w:tcW w:w="6478" w:type="dxa"/>
+            <w:tcW w:w="5518" w:type="dxa"/>
             <w:tcBorders>
               <w:top w:val="single" w:sz="12" w:space="0" w:color="auto"/>
               <w:bottom w:val="single" w:sz="12" w:space="0" w:color="auto"/>
@@ -1277,8 +1281,8 @@
         <w:tblLook w:val="04A0" w:firstRow="1" w:lastRow="0" w:firstColumn="1" w:lastColumn="0" w:noHBand="0" w:noVBand="1"/>
       </w:tblPr>
       <w:tblGrid>
-        <w:gridCol w:w="3587"/>
-        <w:gridCol w:w="6478"/>
+        <w:gridCol w:w="4547"/>
+        <w:gridCol w:w="5518"/>
       </w:tblGrid>
       <w:tr>
         <w:trPr>
@@ -1286,7 +1290,7 @@
         </w:trPr>
         <w:tc>
           <w:tcPr>
-            <w:tcW w:w="3587" w:type="dxa"/>
+            <w:tcW w:w="4547" w:type="dxa"/>
             <w:tcBorders>
               <w:bottom w:val="single" w:sz="12" w:space="0" w:color="auto"/>
             </w:tcBorders>
@@ -1314,7 +1318,7 @@
         </w:tc>
         <w:tc>
           <w:tcPr>
-            <w:tcW w:w="6478" w:type="dxa"/>
+            <w:tcW w:w="5518" w:type="dxa"/>
             <w:tcBorders>
               <w:bottom w:val="single" w:sz="12" w:space="0" w:color="auto"/>
             </w:tcBorders>
@@ -1394,7 +1398,7 @@
         </w:trPr>
         <w:tc>
           <w:tcPr>
-            <w:tcW w:w="3587" w:type="dxa"/>
+            <w:tcW w:w="4547" w:type="dxa"/>
             <w:tcBorders>
               <w:top w:val="single" w:sz="12" w:space="0" w:color="auto"/>
               <w:bottom w:val="single" w:sz="12" w:space="0" w:color="auto"/>
@@ -1423,7 +1427,7 @@
         </w:tc>
         <w:tc>
           <w:tcPr>
-            <w:tcW w:w="6478" w:type="dxa"/>
+            <w:tcW w:w="5518" w:type="dxa"/>
             <w:tcBorders>
               <w:top w:val="single" w:sz="12" w:space="0" w:color="auto"/>
               <w:bottom w:val="single" w:sz="12" w:space="0" w:color="auto"/>
@@ -1489,13 +1493,6 @@
               </w:rPr>
               <w:t xml:space="preserve">&gt;&gt; </w:t>
             </w:r>
-          </w:p>
-          <w:p>
-            <w:pPr>
-              <w:rPr>
-                <w:rFonts w:ascii="GDS Transport Website Light" w:hAnsi="GDS Transport Website Light"/>
-              </w:rPr>
-            </w:pPr>
           </w:p>
         </w:tc>
       </w:tr>
@@ -1505,7 +1502,7 @@
         </w:trPr>
         <w:tc>
           <w:tcPr>
-            <w:tcW w:w="3587" w:type="dxa"/>
+            <w:tcW w:w="4547" w:type="dxa"/>
             <w:tcBorders>
               <w:top w:val="single" w:sz="12" w:space="0" w:color="auto"/>
               <w:bottom w:val="single" w:sz="12" w:space="0" w:color="auto"/>
@@ -1534,7 +1531,7 @@
         </w:tc>
         <w:tc>
           <w:tcPr>
-            <w:tcW w:w="6478" w:type="dxa"/>
+            <w:tcW w:w="5518" w:type="dxa"/>
             <w:tcBorders>
               <w:top w:val="single" w:sz="12" w:space="0" w:color="auto"/>
               <w:bottom w:val="single" w:sz="12" w:space="0" w:color="auto"/>
@@ -1587,7 +1584,7 @@
         </w:trPr>
         <w:tc>
           <w:tcPr>
-            <w:tcW w:w="3587" w:type="dxa"/>
+            <w:tcW w:w="4547" w:type="dxa"/>
             <w:tcBorders>
               <w:top w:val="single" w:sz="12" w:space="0" w:color="auto"/>
               <w:bottom w:val="single" w:sz="12" w:space="0" w:color="auto"/>
@@ -1615,7 +1612,7 @@
         </w:tc>
         <w:tc>
           <w:tcPr>
-            <w:tcW w:w="6478" w:type="dxa"/>
+            <w:tcW w:w="5518" w:type="dxa"/>
             <w:tcBorders>
               <w:top w:val="single" w:sz="12" w:space="0" w:color="auto"/>
               <w:bottom w:val="single" w:sz="12" w:space="0" w:color="auto"/>
@@ -1675,7 +1672,7 @@
         </w:trPr>
         <w:tc>
           <w:tcPr>
-            <w:tcW w:w="3587" w:type="dxa"/>
+            <w:tcW w:w="4547" w:type="dxa"/>
             <w:tcBorders>
               <w:top w:val="single" w:sz="12" w:space="0" w:color="auto"/>
               <w:bottom w:val="single" w:sz="12" w:space="0" w:color="auto"/>
@@ -1703,7 +1700,7 @@
         </w:tc>
         <w:tc>
           <w:tcPr>
-            <w:tcW w:w="6478" w:type="dxa"/>
+            <w:tcW w:w="5518" w:type="dxa"/>
             <w:tcBorders>
               <w:top w:val="single" w:sz="12" w:space="0" w:color="auto"/>
               <w:bottom w:val="single" w:sz="12" w:space="0" w:color="auto"/>
@@ -1756,7 +1753,7 @@
         </w:trPr>
         <w:tc>
           <w:tcPr>
-            <w:tcW w:w="3587" w:type="dxa"/>
+            <w:tcW w:w="4547" w:type="dxa"/>
             <w:tcBorders>
               <w:top w:val="single" w:sz="12" w:space="0" w:color="auto"/>
               <w:bottom w:val="single" w:sz="12" w:space="0" w:color="auto"/>
@@ -1784,7 +1781,7 @@
         </w:tc>
         <w:tc>
           <w:tcPr>
-            <w:tcW w:w="6478" w:type="dxa"/>
+            <w:tcW w:w="5518" w:type="dxa"/>
             <w:tcBorders>
               <w:top w:val="single" w:sz="12" w:space="0" w:color="auto"/>
               <w:bottom w:val="single" w:sz="12" w:space="0" w:color="auto"/>
@@ -1892,8 +1889,8 @@
         <w:tblLook w:val="04A0" w:firstRow="1" w:lastRow="0" w:firstColumn="1" w:lastColumn="0" w:noHBand="0" w:noVBand="1"/>
       </w:tblPr>
       <w:tblGrid>
-        <w:gridCol w:w="3587"/>
-        <w:gridCol w:w="6478"/>
+        <w:gridCol w:w="4688"/>
+        <w:gridCol w:w="5377"/>
       </w:tblGrid>
       <w:tr>
         <w:trPr>
@@ -1901,7 +1898,7 @@
         </w:trPr>
         <w:tc>
           <w:tcPr>
-            <w:tcW w:w="3587" w:type="dxa"/>
+            <w:tcW w:w="4688" w:type="dxa"/>
             <w:tcBorders>
               <w:bottom w:val="single" w:sz="12" w:space="0" w:color="auto"/>
             </w:tcBorders>
@@ -1929,7 +1926,7 @@
         </w:tc>
         <w:tc>
           <w:tcPr>
-            <w:tcW w:w="6478" w:type="dxa"/>
+            <w:tcW w:w="5377" w:type="dxa"/>
             <w:tcBorders>
               <w:bottom w:val="single" w:sz="12" w:space="0" w:color="auto"/>
             </w:tcBorders>
@@ -1995,7 +1992,7 @@
         </w:trPr>
         <w:tc>
           <w:tcPr>
-            <w:tcW w:w="3587" w:type="dxa"/>
+            <w:tcW w:w="4688" w:type="dxa"/>
             <w:tcBorders>
               <w:top w:val="single" w:sz="12" w:space="0" w:color="auto"/>
               <w:bottom w:val="single" w:sz="12" w:space="0" w:color="auto"/>
@@ -2024,7 +2021,7 @@
         </w:tc>
         <w:tc>
           <w:tcPr>
-            <w:tcW w:w="6478" w:type="dxa"/>
+            <w:tcW w:w="5377" w:type="dxa"/>
             <w:tcBorders>
               <w:top w:val="single" w:sz="12" w:space="0" w:color="auto"/>
               <w:bottom w:val="single" w:sz="12" w:space="0" w:color="auto"/>
@@ -2046,41 +2043,122 @@
             <w:r>
               <w:rPr>
                 <w:rFonts w:ascii="GDS Transport Website Light" w:hAnsi="GDS Transport Website Light"/>
-                <w:color w:val="000000"/>
-              </w:rPr>
-              <w:t>&lt;&lt;</w:t>
+              </w:rPr>
+              <w:t>&lt;&lt;c</w:t>
+            </w:r>
+            <w:r>
+              <w:rPr>
+                <w:rFonts w:ascii="GDS Transport Website Light" w:hAnsi="GDS Transport Website Light"/>
+              </w:rPr>
+              <w:t>s</w:t>
+            </w:r>
+            <w:r>
+              <w:rPr>
+                <w:rFonts w:ascii="GDS Transport Website Light" w:hAnsi="GDS Transport Website Light"/>
+              </w:rPr>
+              <w:t>_{</w:t>
+            </w:r>
+            <w:proofErr w:type="spellStart"/>
+            <w:r>
+              <w:rPr>
+                <w:rFonts w:ascii="GDS Transport Website Light" w:hAnsi="GDS Transport Website Light"/>
+              </w:rPr>
+              <w:t>isBlank</w:t>
+            </w:r>
+            <w:proofErr w:type="spellEnd"/>
+            <w:r>
+              <w:rPr>
+                <w:rFonts w:ascii="GDS Transport Website Light" w:hAnsi="GDS Transport Website Light"/>
+              </w:rPr>
+              <w:t>(</w:t>
             </w:r>
             <w:proofErr w:type="spellStart"/>
             <w:proofErr w:type="gramStart"/>
             <w:r>
               <w:rPr>
                 <w:rFonts w:ascii="GDS Transport Website Light" w:hAnsi="GDS Transport Website Light"/>
-                <w:color w:val="000000"/>
-              </w:rPr>
-              <w:t>allocation</w:t>
-            </w:r>
-            <w:r>
-              <w:rPr>
-                <w:rFonts w:ascii="GDS Transport Website Light" w:hAnsi="GDS Transport Website Light"/>
-                <w:color w:val="000000"/>
-              </w:rPr>
-              <w:t>.p</w:t>
-            </w:r>
-            <w:r>
-              <w:rPr>
-                <w:rFonts w:ascii="GDS Transport Website Light" w:hAnsi="GDS Transport Website Light"/>
-                <w:color w:val="000000"/>
-              </w:rPr>
-              <w:t>roposalReason</w:t>
+              </w:rPr>
+              <w:t>allocation.proposalReason</w:t>
             </w:r>
             <w:proofErr w:type="spellEnd"/>
             <w:proofErr w:type="gramEnd"/>
             <w:r>
               <w:rPr>
                 <w:rFonts w:ascii="GDS Transport Website Light" w:hAnsi="GDS Transport Website Light"/>
-                <w:color w:val="000000"/>
-              </w:rPr>
-              <w:t xml:space="preserve">&gt;&gt; </w:t>
+              </w:rPr>
+              <w:t>)}&gt;&gt;</w:t>
+            </w:r>
+            <w:r>
+              <w:rPr>
+                <w:rFonts w:ascii="GDS Transport Website Light" w:hAnsi="GDS Transport Website Light"/>
+              </w:rPr>
+              <w:t>-</w:t>
+            </w:r>
+            <w:r>
+              <w:rPr>
+                <w:rFonts w:ascii="GDS Transport Website Light" w:hAnsi="GDS Transport Website Light"/>
+              </w:rPr>
+              <w:t>&lt;&lt;else&gt;&gt;</w:t>
+            </w:r>
+          </w:p>
+          <w:p>
+            <w:pPr>
+              <w:rPr>
+                <w:rFonts w:ascii="GDS Transport Website Light" w:hAnsi="GDS Transport Website Light"/>
+              </w:rPr>
+            </w:pPr>
+            <w:r>
+              <w:rPr>
+                <w:rFonts w:ascii="GDS Transport Website Light" w:hAnsi="GDS Transport Website Light"/>
+                <w:color w:val="000000"/>
+              </w:rPr>
+              <w:t>&lt;&lt;</w:t>
+            </w:r>
+            <w:proofErr w:type="spellStart"/>
+            <w:proofErr w:type="gramStart"/>
+            <w:r>
+              <w:rPr>
+                <w:rFonts w:ascii="GDS Transport Website Light" w:hAnsi="GDS Transport Website Light"/>
+                <w:color w:val="000000"/>
+              </w:rPr>
+              <w:t>allocation</w:t>
+            </w:r>
+            <w:r>
+              <w:rPr>
+                <w:rFonts w:ascii="GDS Transport Website Light" w:hAnsi="GDS Transport Website Light"/>
+                <w:color w:val="000000"/>
+              </w:rPr>
+              <w:t>.p</w:t>
+            </w:r>
+            <w:r>
+              <w:rPr>
+                <w:rFonts w:ascii="GDS Transport Website Light" w:hAnsi="GDS Transport Website Light"/>
+                <w:color w:val="000000"/>
+              </w:rPr>
+              <w:t>roposalReason</w:t>
+            </w:r>
+            <w:proofErr w:type="spellEnd"/>
+            <w:proofErr w:type="gramEnd"/>
+            <w:r>
+              <w:rPr>
+                <w:rFonts w:ascii="GDS Transport Website Light" w:hAnsi="GDS Transport Website Light"/>
+                <w:color w:val="000000"/>
+              </w:rPr>
+              <w:t>&gt;&gt;</w:t>
+            </w:r>
+            <w:r>
+              <w:rPr>
+                <w:rFonts w:ascii="GDS Transport Website Light" w:hAnsi="GDS Transport Website Light"/>
+                <w:color w:val="000000"/>
+              </w:rPr>
+              <w:t>&lt;&lt;es_</w:t>
+            </w:r>
+            <w:r>
+              <w:rPr>
+                <w:rFonts w:ascii="GDS Transport Website Light" w:hAnsi="GDS Transport Website Light"/>
+                <w:color w:val="000000"/>
+              </w:rPr>
+              <w:t>&gt;&gt;</w:t>
             </w:r>
           </w:p>
         </w:tc>
@@ -2154,8 +2232,8 @@
         <w:tblLook w:val="04A0" w:firstRow="1" w:lastRow="0" w:firstColumn="1" w:lastColumn="0" w:noHBand="0" w:noVBand="1"/>
       </w:tblPr>
       <w:tblGrid>
-        <w:gridCol w:w="3587"/>
-        <w:gridCol w:w="6478"/>
+        <w:gridCol w:w="4688"/>
+        <w:gridCol w:w="5377"/>
       </w:tblGrid>
       <w:tr>
         <w:trPr>
@@ -2163,7 +2241,7 @@
         </w:trPr>
         <w:tc>
           <w:tcPr>
-            <w:tcW w:w="3587" w:type="dxa"/>
+            <w:tcW w:w="4688" w:type="dxa"/>
             <w:tcBorders>
               <w:bottom w:val="single" w:sz="12" w:space="0" w:color="auto"/>
             </w:tcBorders>
@@ -2191,7 +2269,7 @@
         </w:tc>
         <w:tc>
           <w:tcPr>
-            <w:tcW w:w="6478" w:type="dxa"/>
+            <w:tcW w:w="5377" w:type="dxa"/>
             <w:tcBorders>
               <w:bottom w:val="single" w:sz="12" w:space="0" w:color="auto"/>
             </w:tcBorders>
@@ -2284,7 +2362,7 @@
         </w:trPr>
         <w:tc>
           <w:tcPr>
-            <w:tcW w:w="3587" w:type="dxa"/>
+            <w:tcW w:w="4688" w:type="dxa"/>
             <w:tcBorders>
               <w:top w:val="single" w:sz="12" w:space="0" w:color="auto"/>
               <w:bottom w:val="single" w:sz="12" w:space="0" w:color="auto"/>
@@ -2313,7 +2391,7 @@
         </w:tc>
         <w:tc>
           <w:tcPr>
-            <w:tcW w:w="6478" w:type="dxa"/>
+            <w:tcW w:w="5377" w:type="dxa"/>
             <w:tcBorders>
               <w:top w:val="single" w:sz="12" w:space="0" w:color="auto"/>
               <w:bottom w:val="single" w:sz="12" w:space="0" w:color="auto"/>
@@ -2399,7 +2477,7 @@
         </w:trPr>
         <w:tc>
           <w:tcPr>
-            <w:tcW w:w="3587" w:type="dxa"/>
+            <w:tcW w:w="4688" w:type="dxa"/>
             <w:tcBorders>
               <w:top w:val="single" w:sz="12" w:space="0" w:color="auto"/>
               <w:bottom w:val="single" w:sz="12" w:space="0" w:color="auto"/>
@@ -2427,7 +2505,7 @@
         </w:tc>
         <w:tc>
           <w:tcPr>
-            <w:tcW w:w="6478" w:type="dxa"/>
+            <w:tcW w:w="5377" w:type="dxa"/>
             <w:tcBorders>
               <w:top w:val="single" w:sz="12" w:space="0" w:color="auto"/>
               <w:bottom w:val="single" w:sz="12" w:space="0" w:color="auto"/>
@@ -2506,7 +2584,7 @@
         </w:trPr>
         <w:tc>
           <w:tcPr>
-            <w:tcW w:w="3587" w:type="dxa"/>
+            <w:tcW w:w="4688" w:type="dxa"/>
             <w:tcBorders>
               <w:top w:val="single" w:sz="12" w:space="0" w:color="auto"/>
               <w:bottom w:val="single" w:sz="12" w:space="0" w:color="auto"/>
@@ -2534,7 +2612,7 @@
         </w:tc>
         <w:tc>
           <w:tcPr>
-            <w:tcW w:w="6478" w:type="dxa"/>
+            <w:tcW w:w="5377" w:type="dxa"/>
             <w:tcBorders>
               <w:top w:val="single" w:sz="12" w:space="0" w:color="auto"/>
               <w:bottom w:val="single" w:sz="12" w:space="0" w:color="auto"/>
@@ -2599,7 +2677,7 @@
         </w:trPr>
         <w:tc>
           <w:tcPr>
-            <w:tcW w:w="3587" w:type="dxa"/>
+            <w:tcW w:w="4688" w:type="dxa"/>
             <w:tcBorders>
               <w:top w:val="single" w:sz="12" w:space="0" w:color="auto"/>
               <w:bottom w:val="single" w:sz="12" w:space="0" w:color="auto"/>
@@ -2627,7 +2705,7 @@
         </w:tc>
         <w:tc>
           <w:tcPr>
-            <w:tcW w:w="6478" w:type="dxa"/>
+            <w:tcW w:w="5377" w:type="dxa"/>
             <w:tcBorders>
               <w:top w:val="single" w:sz="12" w:space="0" w:color="auto"/>
               <w:bottom w:val="single" w:sz="12" w:space="0" w:color="auto"/>
@@ -2706,7 +2784,7 @@
         </w:trPr>
         <w:tc>
           <w:tcPr>
-            <w:tcW w:w="3587" w:type="dxa"/>
+            <w:tcW w:w="4688" w:type="dxa"/>
             <w:tcBorders>
               <w:top w:val="single" w:sz="12" w:space="0" w:color="auto"/>
               <w:bottom w:val="single" w:sz="12" w:space="0" w:color="auto"/>
@@ -2734,7 +2812,7 @@
         </w:tc>
         <w:tc>
           <w:tcPr>
-            <w:tcW w:w="6478" w:type="dxa"/>
+            <w:tcW w:w="5377" w:type="dxa"/>
             <w:tcBorders>
               <w:top w:val="single" w:sz="12" w:space="0" w:color="auto"/>
               <w:bottom w:val="single" w:sz="12" w:space="0" w:color="auto"/>
@@ -2878,8 +2956,8 @@
         <w:tblLook w:val="04A0" w:firstRow="1" w:lastRow="0" w:firstColumn="1" w:lastColumn="0" w:noHBand="0" w:noVBand="1"/>
       </w:tblPr>
       <w:tblGrid>
-        <w:gridCol w:w="4755"/>
-        <w:gridCol w:w="5310"/>
+        <w:gridCol w:w="4677"/>
+        <w:gridCol w:w="5388"/>
       </w:tblGrid>
       <w:tr>
         <w:trPr>
@@ -2887,7 +2965,7 @@
         </w:trPr>
         <w:tc>
           <w:tcPr>
-            <w:tcW w:w="3904" w:type="dxa"/>
+            <w:tcW w:w="4677" w:type="dxa"/>
             <w:tcMar>
               <w:top w:w="100" w:type="dxa"/>
               <w:left w:w="100" w:type="dxa"/>
@@ -2932,7 +3010,7 @@
         </w:tc>
         <w:tc>
           <w:tcPr>
-            <w:tcW w:w="6161" w:type="dxa"/>
+            <w:tcW w:w="5388" w:type="dxa"/>
             <w:tcMar>
               <w:top w:w="100" w:type="dxa"/>
               <w:left w:w="100" w:type="dxa"/>
@@ -2956,7 +3034,7 @@
         </w:trPr>
         <w:tc>
           <w:tcPr>
-            <w:tcW w:w="3904" w:type="dxa"/>
+            <w:tcW w:w="4677" w:type="dxa"/>
             <w:tcMar>
               <w:top w:w="100" w:type="dxa"/>
               <w:left w:w="100" w:type="dxa"/>
@@ -3013,7 +3091,7 @@
         </w:tc>
         <w:tc>
           <w:tcPr>
-            <w:tcW w:w="6161" w:type="dxa"/>
+            <w:tcW w:w="5388" w:type="dxa"/>
             <w:tcMar>
               <w:top w:w="100" w:type="dxa"/>
               <w:left w:w="100" w:type="dxa"/>
@@ -3037,7 +3115,7 @@
         </w:trPr>
         <w:tc>
           <w:tcPr>
-            <w:tcW w:w="3904" w:type="dxa"/>
+            <w:tcW w:w="4677" w:type="dxa"/>
             <w:tcBorders>
               <w:bottom w:val="single" w:sz="12" w:space="0" w:color="auto"/>
             </w:tcBorders>
@@ -3065,7 +3143,7 @@
         </w:tc>
         <w:tc>
           <w:tcPr>
-            <w:tcW w:w="6161" w:type="dxa"/>
+            <w:tcW w:w="5388" w:type="dxa"/>
             <w:tcBorders>
               <w:bottom w:val="single" w:sz="12" w:space="0" w:color="auto"/>
             </w:tcBorders>
@@ -3099,7 +3177,7 @@
         </w:trPr>
         <w:tc>
           <w:tcPr>
-            <w:tcW w:w="3904" w:type="dxa"/>
+            <w:tcW w:w="4677" w:type="dxa"/>
             <w:tcBorders>
               <w:bottom w:val="single" w:sz="12" w:space="0" w:color="auto"/>
             </w:tcBorders>
@@ -3126,7 +3204,7 @@
         </w:tc>
         <w:tc>
           <w:tcPr>
-            <w:tcW w:w="6161" w:type="dxa"/>
+            <w:tcW w:w="5388" w:type="dxa"/>
             <w:tcBorders>
               <w:bottom w:val="single" w:sz="12" w:space="0" w:color="auto"/>
             </w:tcBorders>
@@ -3167,7 +3245,7 @@
         </w:trPr>
         <w:tc>
           <w:tcPr>
-            <w:tcW w:w="3904" w:type="dxa"/>
+            <w:tcW w:w="4677" w:type="dxa"/>
             <w:tcBorders>
               <w:top w:val="single" w:sz="12" w:space="0" w:color="auto"/>
               <w:bottom w:val="single" w:sz="12" w:space="0" w:color="auto"/>
@@ -3197,7 +3275,7 @@
         </w:tc>
         <w:tc>
           <w:tcPr>
-            <w:tcW w:w="6161" w:type="dxa"/>
+            <w:tcW w:w="5388" w:type="dxa"/>
             <w:tcBorders>
               <w:top w:val="single" w:sz="12" w:space="0" w:color="auto"/>
               <w:bottom w:val="single" w:sz="12" w:space="0" w:color="auto"/>
@@ -3248,7 +3326,7 @@
         </w:trPr>
         <w:tc>
           <w:tcPr>
-            <w:tcW w:w="3904" w:type="dxa"/>
+            <w:tcW w:w="4677" w:type="dxa"/>
             <w:tcBorders>
               <w:top w:val="single" w:sz="12" w:space="0" w:color="auto"/>
               <w:bottom w:val="single" w:sz="12" w:space="0" w:color="auto"/>
@@ -3276,7 +3354,7 @@
         </w:tc>
         <w:tc>
           <w:tcPr>
-            <w:tcW w:w="6161" w:type="dxa"/>
+            <w:tcW w:w="5388" w:type="dxa"/>
             <w:tcBorders>
               <w:top w:val="single" w:sz="12" w:space="0" w:color="auto"/>
               <w:bottom w:val="single" w:sz="12" w:space="0" w:color="auto"/>
@@ -3325,7 +3403,7 @@
         </w:trPr>
         <w:tc>
           <w:tcPr>
-            <w:tcW w:w="3904" w:type="dxa"/>
+            <w:tcW w:w="4677" w:type="dxa"/>
             <w:tcBorders>
               <w:top w:val="single" w:sz="12" w:space="0" w:color="auto"/>
               <w:bottom w:val="single" w:sz="12" w:space="0" w:color="auto"/>
@@ -3353,7 +3431,7 @@
         </w:tc>
         <w:tc>
           <w:tcPr>
-            <w:tcW w:w="6161" w:type="dxa"/>
+            <w:tcW w:w="5388" w:type="dxa"/>
             <w:tcBorders>
               <w:top w:val="single" w:sz="12" w:space="0" w:color="auto"/>
               <w:bottom w:val="single" w:sz="12" w:space="0" w:color="auto"/>
@@ -3404,7 +3482,7 @@
         </w:trPr>
         <w:tc>
           <w:tcPr>
-            <w:tcW w:w="3904" w:type="dxa"/>
+            <w:tcW w:w="4677" w:type="dxa"/>
             <w:tcBorders>
               <w:top w:val="single" w:sz="12" w:space="0" w:color="auto"/>
               <w:bottom w:val="single" w:sz="12" w:space="0" w:color="auto"/>
@@ -3432,7 +3510,7 @@
         </w:tc>
         <w:tc>
           <w:tcPr>
-            <w:tcW w:w="6161" w:type="dxa"/>
+            <w:tcW w:w="5388" w:type="dxa"/>
             <w:tcBorders>
               <w:top w:val="single" w:sz="12" w:space="0" w:color="auto"/>
               <w:bottom w:val="single" w:sz="12" w:space="0" w:color="auto"/>
@@ -3483,7 +3561,7 @@
         </w:trPr>
         <w:tc>
           <w:tcPr>
-            <w:tcW w:w="3904" w:type="dxa"/>
+            <w:tcW w:w="4677" w:type="dxa"/>
             <w:tcBorders>
               <w:top w:val="single" w:sz="12" w:space="0" w:color="auto"/>
               <w:bottom w:val="single" w:sz="12" w:space="0" w:color="auto"/>
@@ -3511,7 +3589,7 @@
         </w:tc>
         <w:tc>
           <w:tcPr>
-            <w:tcW w:w="6161" w:type="dxa"/>
+            <w:tcW w:w="5388" w:type="dxa"/>
             <w:tcBorders>
               <w:top w:val="single" w:sz="12" w:space="0" w:color="auto"/>
               <w:bottom w:val="single" w:sz="12" w:space="0" w:color="auto"/>
@@ -3562,7 +3640,7 @@
         </w:trPr>
         <w:tc>
           <w:tcPr>
-            <w:tcW w:w="3904" w:type="dxa"/>
+            <w:tcW w:w="4677" w:type="dxa"/>
             <w:tcBorders>
               <w:top w:val="single" w:sz="12" w:space="0" w:color="auto"/>
               <w:bottom w:val="single" w:sz="12" w:space="0" w:color="auto"/>
@@ -3590,7 +3668,7 @@
         </w:tc>
         <w:tc>
           <w:tcPr>
-            <w:tcW w:w="6161" w:type="dxa"/>
+            <w:tcW w:w="5388" w:type="dxa"/>
             <w:tcBorders>
               <w:top w:val="single" w:sz="12" w:space="0" w:color="auto"/>
               <w:bottom w:val="single" w:sz="12" w:space="0" w:color="auto"/>
@@ -3625,7 +3703,7 @@
         </w:trPr>
         <w:tc>
           <w:tcPr>
-            <w:tcW w:w="3904" w:type="dxa"/>
+            <w:tcW w:w="4677" w:type="dxa"/>
             <w:tcBorders>
               <w:top w:val="single" w:sz="12" w:space="0" w:color="auto"/>
               <w:bottom w:val="single" w:sz="12" w:space="0" w:color="auto"/>
@@ -3653,7 +3731,7 @@
         </w:tc>
         <w:tc>
           <w:tcPr>
-            <w:tcW w:w="6161" w:type="dxa"/>
+            <w:tcW w:w="5388" w:type="dxa"/>
             <w:tcBorders>
               <w:top w:val="single" w:sz="12" w:space="0" w:color="auto"/>
               <w:bottom w:val="single" w:sz="12" w:space="0" w:color="auto"/>
@@ -3701,7 +3779,7 @@
         </w:trPr>
         <w:tc>
           <w:tcPr>
-            <w:tcW w:w="3904" w:type="dxa"/>
+            <w:tcW w:w="4677" w:type="dxa"/>
             <w:tcBorders>
               <w:top w:val="single" w:sz="12" w:space="0" w:color="auto"/>
               <w:bottom w:val="single" w:sz="12" w:space="0" w:color="auto"/>
@@ -3729,7 +3807,7 @@
         </w:tc>
         <w:tc>
           <w:tcPr>
-            <w:tcW w:w="6161" w:type="dxa"/>
+            <w:tcW w:w="5388" w:type="dxa"/>
             <w:tcBorders>
               <w:top w:val="single" w:sz="12" w:space="0" w:color="auto"/>
               <w:bottom w:val="single" w:sz="12" w:space="0" w:color="auto"/>
@@ -3777,7 +3855,7 @@
         </w:trPr>
         <w:tc>
           <w:tcPr>
-            <w:tcW w:w="3904" w:type="dxa"/>
+            <w:tcW w:w="4677" w:type="dxa"/>
             <w:tcBorders>
               <w:top w:val="single" w:sz="12" w:space="0" w:color="auto"/>
               <w:bottom w:val="single" w:sz="12" w:space="0" w:color="auto"/>
@@ -3805,7 +3883,7 @@
         </w:tc>
         <w:tc>
           <w:tcPr>
-            <w:tcW w:w="6161" w:type="dxa"/>
+            <w:tcW w:w="5388" w:type="dxa"/>
             <w:tcBorders>
               <w:top w:val="single" w:sz="12" w:space="0" w:color="auto"/>
               <w:bottom w:val="single" w:sz="12" w:space="0" w:color="auto"/>
@@ -3853,7 +3931,7 @@
         </w:trPr>
         <w:tc>
           <w:tcPr>
-            <w:tcW w:w="3904" w:type="dxa"/>
+            <w:tcW w:w="4677" w:type="dxa"/>
             <w:tcBorders>
               <w:top w:val="single" w:sz="12" w:space="0" w:color="auto"/>
               <w:bottom w:val="single" w:sz="12" w:space="0" w:color="auto"/>
@@ -3881,7 +3959,7 @@
         </w:tc>
         <w:tc>
           <w:tcPr>
-            <w:tcW w:w="6161" w:type="dxa"/>
+            <w:tcW w:w="5388" w:type="dxa"/>
             <w:tcBorders>
               <w:top w:val="single" w:sz="12" w:space="0" w:color="auto"/>
               <w:bottom w:val="single" w:sz="12" w:space="0" w:color="auto"/>
@@ -3911,13 +3989,7 @@
               <w:rPr>
                 <w:rFonts w:ascii="GDS Transport Website Light" w:hAnsi="GDS Transport Website Light"/>
               </w:rPr>
-              <w:t>socialWorkerNam</w:t>
-            </w:r>
-            <w:r>
-              <w:rPr>
-                <w:rFonts w:ascii="GDS Transport Website Light" w:hAnsi="GDS Transport Website Light"/>
-              </w:rPr>
-              <w:t>e</w:t>
+              <w:t>placementCourt</w:t>
             </w:r>
             <w:proofErr w:type="spellEnd"/>
             <w:r>
@@ -3935,7 +4007,7 @@
         </w:trPr>
         <w:tc>
           <w:tcPr>
-            <w:tcW w:w="3904" w:type="dxa"/>
+            <w:tcW w:w="4677" w:type="dxa"/>
             <w:tcBorders>
               <w:top w:val="single" w:sz="12" w:space="0" w:color="auto"/>
               <w:bottom w:val="single" w:sz="12" w:space="0" w:color="auto"/>
@@ -3971,49 +4043,31 @@
               <w:rPr>
                 <w:rFonts w:ascii="GDS Transport Website Light" w:hAnsi="GDS Transport Website Light"/>
               </w:rPr>
-              <w:t>_</w:t>
-            </w:r>
-            <w:proofErr w:type="gramStart"/>
-            <w:r>
-              <w:rPr>
-                <w:rFonts w:ascii="GDS Transport Website Light" w:hAnsi="GDS Transport Website Light"/>
-              </w:rPr>
-              <w:t>{</w:t>
-            </w:r>
-            <w:r>
-              <w:rPr>
-                <w:rFonts w:ascii="GDS Transport Website Light" w:hAnsi="GDS Transport Website Light"/>
-              </w:rPr>
-              <w:t>!</w:t>
-            </w:r>
-            <w:proofErr w:type="spellStart"/>
-            <w:r>
-              <w:rPr>
-                <w:rFonts w:ascii="GDS Transport Website Light" w:hAnsi="GDS Transport Website Light"/>
-              </w:rPr>
-              <w:t>isBlank</w:t>
-            </w:r>
-            <w:proofErr w:type="spellEnd"/>
-            <w:proofErr w:type="gramEnd"/>
-            <w:r>
-              <w:rPr>
-                <w:rFonts w:ascii="GDS Transport Website Light" w:hAnsi="GDS Transport Website Light"/>
-              </w:rPr>
-              <w:t>(</w:t>
-            </w:r>
-            <w:proofErr w:type="spellStart"/>
-            <w:r>
-              <w:rPr>
-                <w:rFonts w:ascii="GDS Transport Website Light" w:hAnsi="GDS Transport Website Light"/>
-              </w:rPr>
-              <w:t>placementOrderApplication</w:t>
-            </w:r>
-            <w:proofErr w:type="spellEnd"/>
-            <w:r>
-              <w:rPr>
-                <w:rFonts w:ascii="GDS Transport Website Light" w:hAnsi="GDS Transport Website Light"/>
-              </w:rPr>
-              <w:t>)</w:t>
+              <w:t>_{</w:t>
+            </w:r>
+            <w:r>
+              <w:rPr>
+                <w:rFonts w:ascii="GDS Transport Website Light" w:hAnsi="GDS Transport Website Light"/>
+              </w:rPr>
+              <w:t>adoption=</w:t>
+            </w:r>
+            <w:r>
+              <w:rPr>
+                <w:rFonts w:ascii="GDS Transport Website Light" w:hAnsi="GDS Transport Website Light"/>
+              </w:rPr>
+              <w:t>’</w:t>
+            </w:r>
+            <w:r>
+              <w:rPr>
+                <w:rFonts w:ascii="GDS Transport Website Light" w:hAnsi="GDS Transport Website Light"/>
+              </w:rPr>
+              <w:t>Yes</w:t>
+            </w:r>
+            <w:r>
+              <w:rPr>
+                <w:rFonts w:ascii="GDS Transport Website Light" w:hAnsi="GDS Transport Website Light"/>
+              </w:rPr>
+              <w:t>’</w:t>
             </w:r>
             <w:r>
               <w:rPr>
@@ -4028,13 +4082,6 @@
                 <w:rFonts w:ascii="GDS Transport Website Light" w:hAnsi="GDS Transport Website Light"/>
               </w:rPr>
             </w:pPr>
-          </w:p>
-          <w:p>
-            <w:pPr>
-              <w:rPr>
-                <w:rFonts w:ascii="GDS Transport Website Light" w:hAnsi="GDS Transport Website Light"/>
-              </w:rPr>
-            </w:pPr>
             <w:r>
               <w:rPr>
                 <w:rFonts w:ascii="GDS Transport Website Light" w:hAnsi="GDS Transport Website Light"/>
@@ -4045,25 +4092,18 @@
         </w:tc>
         <w:tc>
           <w:tcPr>
-            <w:tcW w:w="6161" w:type="dxa"/>
-            <w:tcBorders>
-              <w:top w:val="single" w:sz="12" w:space="0" w:color="auto"/>
-              <w:bottom w:val="single" w:sz="12" w:space="0" w:color="auto"/>
-            </w:tcBorders>
-            <w:tcMar>
-              <w:top w:w="100" w:type="dxa"/>
-              <w:left w:w="100" w:type="dxa"/>
-              <w:bottom w:w="100" w:type="dxa"/>
-              <w:right w:w="100" w:type="dxa"/>
-            </w:tcMar>
-          </w:tcPr>
-          <w:p>
-            <w:pPr>
-              <w:rPr>
-                <w:rFonts w:ascii="GDS Transport Website Light" w:hAnsi="GDS Transport Website Light"/>
-              </w:rPr>
-            </w:pPr>
-          </w:p>
+            <w:tcW w:w="5388" w:type="dxa"/>
+            <w:tcBorders>
+              <w:top w:val="single" w:sz="12" w:space="0" w:color="auto"/>
+              <w:bottom w:val="single" w:sz="12" w:space="0" w:color="auto"/>
+            </w:tcBorders>
+            <w:tcMar>
+              <w:top w:w="100" w:type="dxa"/>
+              <w:left w:w="100" w:type="dxa"/>
+              <w:bottom w:w="100" w:type="dxa"/>
+              <w:right w:w="100" w:type="dxa"/>
+            </w:tcMar>
+          </w:tcPr>
           <w:p>
             <w:pPr>
               <w:rPr>
@@ -4106,7 +4146,7 @@
         </w:trPr>
         <w:tc>
           <w:tcPr>
-            <w:tcW w:w="3904" w:type="dxa"/>
+            <w:tcW w:w="4677" w:type="dxa"/>
             <w:tcBorders>
               <w:top w:val="single" w:sz="12" w:space="0" w:color="auto"/>
               <w:bottom w:val="single" w:sz="12" w:space="0" w:color="auto"/>
@@ -4135,37 +4175,115 @@
               <w:rPr>
                 <w:rFonts w:ascii="GDS Transport Website Light" w:hAnsi="GDS Transport Website Light"/>
               </w:rPr>
-              <w:t>er</w:t>
+              <w:t>cr</w:t>
             </w:r>
             <w:proofErr w:type="spellEnd"/>
             <w:r>
               <w:rPr>
                 <w:rFonts w:ascii="GDS Transport Website Light" w:hAnsi="GDS Transport Website Light"/>
               </w:rPr>
-              <w:t>_&gt;&gt;</w:t>
-            </w:r>
-          </w:p>
-        </w:tc>
-        <w:tc>
-          <w:tcPr>
-            <w:tcW w:w="6161" w:type="dxa"/>
-            <w:tcBorders>
-              <w:top w:val="single" w:sz="12" w:space="0" w:color="auto"/>
-              <w:bottom w:val="single" w:sz="12" w:space="0" w:color="auto"/>
-            </w:tcBorders>
-            <w:tcMar>
-              <w:top w:w="100" w:type="dxa"/>
-              <w:left w:w="100" w:type="dxa"/>
-              <w:bottom w:w="100" w:type="dxa"/>
-              <w:right w:w="100" w:type="dxa"/>
-            </w:tcMar>
-          </w:tcPr>
-          <w:p>
-            <w:pPr>
-              <w:rPr>
-                <w:rFonts w:ascii="GDS Transport Website Light" w:hAnsi="GDS Transport Website Light"/>
-              </w:rPr>
-            </w:pPr>
+              <w:t>_{</w:t>
+            </w:r>
+            <w:proofErr w:type="spellStart"/>
+            <w:r>
+              <w:rPr>
+                <w:rFonts w:ascii="GDS Transport Website Light" w:hAnsi="GDS Transport Website Light"/>
+              </w:rPr>
+              <w:t>placementOrderApplication</w:t>
+            </w:r>
+            <w:proofErr w:type="spellEnd"/>
+            <w:r>
+              <w:rPr>
+                <w:rFonts w:ascii="GDS Transport Website Light" w:hAnsi="GDS Transport Website Light"/>
+              </w:rPr>
+              <w:t>=</w:t>
+            </w:r>
+            <w:r>
+              <w:rPr>
+                <w:rFonts w:ascii="GDS Transport Website Light" w:hAnsi="GDS Transport Website Light"/>
+              </w:rPr>
+              <w:t>’</w:t>
+            </w:r>
+            <w:r>
+              <w:rPr>
+                <w:rFonts w:ascii="GDS Transport Website Light" w:hAnsi="GDS Transport Website Light"/>
+              </w:rPr>
+              <w:t>Yes</w:t>
+            </w:r>
+            <w:r>
+              <w:rPr>
+                <w:rFonts w:ascii="GDS Transport Website Light" w:hAnsi="GDS Transport Website Light"/>
+              </w:rPr>
+              <w:t>’</w:t>
+            </w:r>
+            <w:r>
+              <w:rPr>
+                <w:rFonts w:ascii="GDS Transport Website Light" w:hAnsi="GDS Transport Website Light"/>
+              </w:rPr>
+              <w:t>}&gt;&gt;</w:t>
+            </w:r>
+          </w:p>
+          <w:p>
+            <w:pPr>
+              <w:rPr>
+                <w:rFonts w:ascii="GDS Transport Website Light" w:hAnsi="GDS Transport Website Light"/>
+              </w:rPr>
+            </w:pPr>
+            <w:r>
+              <w:rPr>
+                <w:rFonts w:ascii="GDS Transport Website Light" w:hAnsi="GDS Transport Website Light"/>
+              </w:rPr>
+              <w:t>Court applying for</w:t>
+            </w:r>
+          </w:p>
+        </w:tc>
+        <w:tc>
+          <w:tcPr>
+            <w:tcW w:w="5388" w:type="dxa"/>
+            <w:tcBorders>
+              <w:top w:val="single" w:sz="12" w:space="0" w:color="auto"/>
+              <w:bottom w:val="single" w:sz="12" w:space="0" w:color="auto"/>
+            </w:tcBorders>
+            <w:tcMar>
+              <w:top w:w="100" w:type="dxa"/>
+              <w:left w:w="100" w:type="dxa"/>
+              <w:bottom w:w="100" w:type="dxa"/>
+              <w:right w:w="100" w:type="dxa"/>
+            </w:tcMar>
+          </w:tcPr>
+          <w:p>
+            <w:pPr>
+              <w:rPr>
+                <w:rFonts w:ascii="GDS Transport Website Light" w:hAnsi="GDS Transport Website Light"/>
+              </w:rPr>
+            </w:pPr>
+          </w:p>
+          <w:p>
+            <w:pPr>
+              <w:rPr>
+                <w:rFonts w:ascii="GDS Transport Website Light" w:hAnsi="GDS Transport Website Light"/>
+              </w:rPr>
+            </w:pPr>
+            <w:r>
+              <w:rPr>
+                <w:rFonts w:ascii="GDS Transport Website Light" w:hAnsi="GDS Transport Website Light"/>
+              </w:rPr>
+              <w:t>&lt;&lt;</w:t>
+            </w:r>
+            <w:proofErr w:type="spellStart"/>
+            <w:r>
+              <w:rPr>
+                <w:rFonts w:ascii="GDS Transport Website Light" w:hAnsi="GDS Transport Website Light"/>
+              </w:rPr>
+              <w:t>placementCourt</w:t>
+            </w:r>
+            <w:proofErr w:type="spellEnd"/>
+            <w:r>
+              <w:rPr>
+                <w:rFonts w:ascii="GDS Transport Website Light" w:hAnsi="GDS Transport Website Light"/>
+              </w:rPr>
+              <w:t>&gt;&gt;</w:t>
+            </w:r>
           </w:p>
         </w:tc>
       </w:tr>
@@ -4175,7 +4293,7 @@
         </w:trPr>
         <w:tc>
           <w:tcPr>
-            <w:tcW w:w="3904" w:type="dxa"/>
+            <w:tcW w:w="4677" w:type="dxa"/>
             <w:tcBorders>
               <w:top w:val="single" w:sz="12" w:space="0" w:color="auto"/>
               <w:bottom w:val="single" w:sz="12" w:space="0" w:color="auto"/>
@@ -4204,7 +4322,7 @@
               <w:rPr>
                 <w:rFonts w:ascii="GDS Transport Website Light" w:hAnsi="GDS Transport Website Light"/>
               </w:rPr>
-              <w:t>cr</w:t>
+              <w:t>er</w:t>
             </w:r>
             <w:proofErr w:type="spellEnd"/>
             <w:r>
@@ -4213,122 +4331,34 @@
               </w:rPr>
               <w:t>_</w:t>
             </w:r>
-            <w:proofErr w:type="gramStart"/>
-            <w:r>
-              <w:rPr>
-                <w:rFonts w:ascii="GDS Transport Website Light" w:hAnsi="GDS Transport Website Light"/>
-              </w:rPr>
-              <w:t>{</w:t>
-            </w:r>
-            <w:r>
-              <w:rPr>
-                <w:rFonts w:ascii="GDS Transport Website Light" w:hAnsi="GDS Transport Website Light"/>
-              </w:rPr>
-              <w:t>!</w:t>
-            </w:r>
-            <w:proofErr w:type="spellStart"/>
-            <w:r>
-              <w:rPr>
-                <w:rFonts w:ascii="GDS Transport Website Light" w:hAnsi="GDS Transport Website Light"/>
-              </w:rPr>
-              <w:t>isBlank</w:t>
-            </w:r>
-            <w:proofErr w:type="spellEnd"/>
-            <w:proofErr w:type="gramEnd"/>
-            <w:r>
-              <w:rPr>
-                <w:rFonts w:ascii="GDS Transport Website Light" w:hAnsi="GDS Transport Website Light"/>
-              </w:rPr>
-              <w:t>(</w:t>
-            </w:r>
-            <w:proofErr w:type="spellStart"/>
-            <w:r>
-              <w:rPr>
-                <w:rFonts w:ascii="GDS Transport Website Light" w:hAnsi="GDS Transport Website Light"/>
-              </w:rPr>
-              <w:t>placement</w:t>
-            </w:r>
-            <w:r>
-              <w:rPr>
-                <w:rFonts w:ascii="GDS Transport Website Light" w:hAnsi="GDS Transport Website Light"/>
-              </w:rPr>
-              <w:t>Court</w:t>
-            </w:r>
-            <w:proofErr w:type="spellEnd"/>
-            <w:r>
-              <w:rPr>
-                <w:rFonts w:ascii="GDS Transport Website Light" w:hAnsi="GDS Transport Website Light"/>
-              </w:rPr>
-              <w:t>)</w:t>
-            </w:r>
-            <w:r>
-              <w:rPr>
-                <w:rFonts w:ascii="GDS Transport Website Light" w:hAnsi="GDS Transport Website Light"/>
-              </w:rPr>
-              <w:t>}&gt;&gt;</w:t>
-            </w:r>
-          </w:p>
-          <w:p>
-            <w:pPr>
-              <w:rPr>
-                <w:rFonts w:ascii="GDS Transport Website Light" w:hAnsi="GDS Transport Website Light"/>
-              </w:rPr>
-            </w:pPr>
-            <w:r>
-              <w:rPr>
-                <w:rFonts w:ascii="GDS Transport Website Light" w:hAnsi="GDS Transport Website Light"/>
-              </w:rPr>
-              <w:t>Court applying for</w:t>
-            </w:r>
-          </w:p>
-        </w:tc>
-        <w:tc>
-          <w:tcPr>
-            <w:tcW w:w="6161" w:type="dxa"/>
-            <w:tcBorders>
-              <w:top w:val="single" w:sz="12" w:space="0" w:color="auto"/>
-              <w:bottom w:val="single" w:sz="12" w:space="0" w:color="auto"/>
-            </w:tcBorders>
-            <w:tcMar>
-              <w:top w:w="100" w:type="dxa"/>
-              <w:left w:w="100" w:type="dxa"/>
-              <w:bottom w:w="100" w:type="dxa"/>
-              <w:right w:w="100" w:type="dxa"/>
-            </w:tcMar>
-          </w:tcPr>
-          <w:p>
-            <w:pPr>
-              <w:rPr>
-                <w:rFonts w:ascii="GDS Transport Website Light" w:hAnsi="GDS Transport Website Light"/>
-              </w:rPr>
-            </w:pPr>
-          </w:p>
-          <w:p>
-            <w:pPr>
-              <w:rPr>
-                <w:rFonts w:ascii="GDS Transport Website Light" w:hAnsi="GDS Transport Website Light"/>
-              </w:rPr>
-            </w:pPr>
-            <w:r>
-              <w:rPr>
-                <w:rFonts w:ascii="GDS Transport Website Light" w:hAnsi="GDS Transport Website Light"/>
-              </w:rPr>
-              <w:t>&lt;&lt;</w:t>
-            </w:r>
-            <w:proofErr w:type="spellStart"/>
-            <w:r>
-              <w:rPr>
-                <w:rFonts w:ascii="GDS Transport Website Light" w:hAnsi="GDS Transport Website Light"/>
-              </w:rPr>
-              <w:t>placementCourt</w:t>
-            </w:r>
-            <w:proofErr w:type="spellEnd"/>
             <w:r>
               <w:rPr>
                 <w:rFonts w:ascii="GDS Transport Website Light" w:hAnsi="GDS Transport Website Light"/>
               </w:rPr>
               <w:t>&gt;&gt;</w:t>
             </w:r>
+          </w:p>
+        </w:tc>
+        <w:tc>
+          <w:tcPr>
+            <w:tcW w:w="5388" w:type="dxa"/>
+            <w:tcBorders>
+              <w:top w:val="single" w:sz="12" w:space="0" w:color="auto"/>
+              <w:bottom w:val="single" w:sz="12" w:space="0" w:color="auto"/>
+            </w:tcBorders>
+            <w:tcMar>
+              <w:top w:w="100" w:type="dxa"/>
+              <w:left w:w="100" w:type="dxa"/>
+              <w:bottom w:w="100" w:type="dxa"/>
+              <w:right w:w="100" w:type="dxa"/>
+            </w:tcMar>
+          </w:tcPr>
+          <w:p>
+            <w:pPr>
+              <w:rPr>
+                <w:rFonts w:ascii="GDS Transport Website Light" w:hAnsi="GDS Transport Website Light"/>
+              </w:rPr>
+            </w:pPr>
           </w:p>
         </w:tc>
       </w:tr>
@@ -4338,7 +4368,7 @@
         </w:trPr>
         <w:tc>
           <w:tcPr>
-            <w:tcW w:w="3904" w:type="dxa"/>
+            <w:tcW w:w="4677" w:type="dxa"/>
             <w:tcBorders>
               <w:top w:val="single" w:sz="12" w:space="0" w:color="auto"/>
               <w:bottom w:val="single" w:sz="12" w:space="0" w:color="auto"/>
@@ -4374,13 +4404,19 @@
               <w:rPr>
                 <w:rFonts w:ascii="GDS Transport Website Light" w:hAnsi="GDS Transport Website Light"/>
               </w:rPr>
-              <w:t>_&gt;&gt;</w:t>
-            </w:r>
-          </w:p>
-        </w:tc>
-        <w:tc>
-          <w:tcPr>
-            <w:tcW w:w="6161" w:type="dxa"/>
+              <w:t>_</w:t>
+            </w:r>
+            <w:r>
+              <w:rPr>
+                <w:rFonts w:ascii="GDS Transport Website Light" w:hAnsi="GDS Transport Website Light"/>
+              </w:rPr>
+              <w:t>&gt;&gt;</w:t>
+            </w:r>
+          </w:p>
+        </w:tc>
+        <w:tc>
+          <w:tcPr>
+            <w:tcW w:w="5388" w:type="dxa"/>
             <w:tcBorders>
               <w:top w:val="single" w:sz="12" w:space="0" w:color="auto"/>
               <w:bottom w:val="single" w:sz="12" w:space="0" w:color="auto"/>
@@ -4407,7 +4443,7 @@
         </w:trPr>
         <w:tc>
           <w:tcPr>
-            <w:tcW w:w="3904" w:type="dxa"/>
+            <w:tcW w:w="4677" w:type="dxa"/>
             <w:tcBorders>
               <w:top w:val="single" w:sz="12" w:space="0" w:color="auto"/>
               <w:bottom w:val="single" w:sz="12" w:space="0" w:color="auto"/>
@@ -4435,7 +4471,7 @@
         </w:tc>
         <w:tc>
           <w:tcPr>
-            <w:tcW w:w="6161" w:type="dxa"/>
+            <w:tcW w:w="5388" w:type="dxa"/>
             <w:tcBorders>
               <w:top w:val="single" w:sz="12" w:space="0" w:color="auto"/>
               <w:bottom w:val="single" w:sz="12" w:space="0" w:color="auto"/>
@@ -4482,7 +4518,7 @@
         </w:trPr>
         <w:tc>
           <w:tcPr>
-            <w:tcW w:w="3904" w:type="dxa"/>
+            <w:tcW w:w="4677" w:type="dxa"/>
             <w:tcBorders>
               <w:top w:val="single" w:sz="12" w:space="0" w:color="auto"/>
               <w:bottom w:val="single" w:sz="12" w:space="0" w:color="auto"/>
@@ -4510,7 +4546,7 @@
         </w:tc>
         <w:tc>
           <w:tcPr>
-            <w:tcW w:w="6161" w:type="dxa"/>
+            <w:tcW w:w="5388" w:type="dxa"/>
             <w:tcBorders>
               <w:top w:val="single" w:sz="12" w:space="0" w:color="auto"/>
               <w:bottom w:val="single" w:sz="12" w:space="0" w:color="auto"/>
@@ -4557,7 +4593,7 @@
         </w:trPr>
         <w:tc>
           <w:tcPr>
-            <w:tcW w:w="3904" w:type="dxa"/>
+            <w:tcW w:w="4677" w:type="dxa"/>
             <w:tcBorders>
               <w:top w:val="single" w:sz="12" w:space="0" w:color="auto"/>
               <w:bottom w:val="single" w:sz="12" w:space="0" w:color="auto"/>
@@ -4585,23 +4621,22 @@
         </w:tc>
         <w:tc>
           <w:tcPr>
-            <w:tcW w:w="6161" w:type="dxa"/>
-            <w:tcBorders>
-              <w:top w:val="single" w:sz="12" w:space="0" w:color="auto"/>
-              <w:bottom w:val="single" w:sz="12" w:space="0" w:color="auto"/>
-            </w:tcBorders>
-            <w:tcMar>
-              <w:top w:w="100" w:type="dxa"/>
-              <w:left w:w="100" w:type="dxa"/>
-              <w:bottom w:w="100" w:type="dxa"/>
-              <w:right w:w="100" w:type="dxa"/>
-            </w:tcMar>
-          </w:tcPr>
-          <w:p>
-            <w:pPr>
-              <w:rPr>
-                <w:rFonts w:ascii="GDS Transport Website Light" w:hAnsi="GDS Transport Website Light"/>
-                <w:color w:val="000000"/>
+            <w:tcW w:w="5388" w:type="dxa"/>
+            <w:tcBorders>
+              <w:top w:val="single" w:sz="12" w:space="0" w:color="auto"/>
+              <w:bottom w:val="single" w:sz="12" w:space="0" w:color="auto"/>
+            </w:tcBorders>
+            <w:tcMar>
+              <w:top w:w="100" w:type="dxa"/>
+              <w:left w:w="100" w:type="dxa"/>
+              <w:bottom w:w="100" w:type="dxa"/>
+              <w:right w:w="100" w:type="dxa"/>
+            </w:tcMar>
+          </w:tcPr>
+          <w:p>
+            <w:pPr>
+              <w:rPr>
+                <w:rFonts w:ascii="GDS Transport Website Light" w:hAnsi="GDS Transport Website Light"/>
               </w:rPr>
             </w:pPr>
             <w:r>
@@ -4633,7 +4668,7 @@
         </w:trPr>
         <w:tc>
           <w:tcPr>
-            <w:tcW w:w="3904" w:type="dxa"/>
+            <w:tcW w:w="4677" w:type="dxa"/>
             <w:tcBorders>
               <w:top w:val="single" w:sz="12" w:space="0" w:color="auto"/>
               <w:bottom w:val="single" w:sz="12" w:space="0" w:color="auto"/>
@@ -4661,7 +4696,7 @@
         </w:tc>
         <w:tc>
           <w:tcPr>
-            <w:tcW w:w="6161" w:type="dxa"/>
+            <w:tcW w:w="5388" w:type="dxa"/>
             <w:tcBorders>
               <w:top w:val="single" w:sz="12" w:space="0" w:color="auto"/>
               <w:bottom w:val="single" w:sz="12" w:space="0" w:color="auto"/>
@@ -4691,13 +4726,7 @@
               <w:rPr>
                 <w:rFonts w:ascii="GDS Transport Website Light" w:hAnsi="GDS Transport Website Light"/>
               </w:rPr>
-              <w:t>detailsHidden</w:t>
-            </w:r>
-            <w:r>
-              <w:rPr>
-                <w:rFonts w:ascii="GDS Transport Website Light" w:hAnsi="GDS Transport Website Light"/>
-              </w:rPr>
-              <w:t>Reason</w:t>
+              <w:t>detailsHiddenReason</w:t>
             </w:r>
             <w:proofErr w:type="spellEnd"/>
             <w:r>
@@ -4715,25 +4744,18 @@
         </w:trPr>
         <w:tc>
           <w:tcPr>
-            <w:tcW w:w="3904" w:type="dxa"/>
-            <w:tcBorders>
-              <w:top w:val="single" w:sz="12" w:space="0" w:color="auto"/>
-              <w:bottom w:val="single" w:sz="12" w:space="0" w:color="auto"/>
-            </w:tcBorders>
-            <w:tcMar>
-              <w:top w:w="100" w:type="dxa"/>
-              <w:left w:w="100" w:type="dxa"/>
-              <w:bottom w:w="100" w:type="dxa"/>
-              <w:right w:w="100" w:type="dxa"/>
-            </w:tcMar>
-          </w:tcPr>
-          <w:p>
-            <w:pPr>
-              <w:rPr>
-                <w:rFonts w:ascii="GDS Transport Website Light" w:hAnsi="GDS Transport Website Light"/>
-              </w:rPr>
-            </w:pPr>
-          </w:p>
+            <w:tcW w:w="4677" w:type="dxa"/>
+            <w:tcBorders>
+              <w:top w:val="single" w:sz="12" w:space="0" w:color="auto"/>
+              <w:bottom w:val="single" w:sz="12" w:space="0" w:color="auto"/>
+            </w:tcBorders>
+            <w:tcMar>
+              <w:top w:w="100" w:type="dxa"/>
+              <w:left w:w="100" w:type="dxa"/>
+              <w:bottom w:w="100" w:type="dxa"/>
+              <w:right w:w="100" w:type="dxa"/>
+            </w:tcMar>
+          </w:tcPr>
           <w:p>
             <w:pPr>
               <w:rPr>
@@ -4764,7 +4786,57 @@
         </w:tc>
         <w:tc>
           <w:tcPr>
-            <w:tcW w:w="6161" w:type="dxa"/>
+            <w:tcW w:w="5388" w:type="dxa"/>
+            <w:tcBorders>
+              <w:top w:val="single" w:sz="12" w:space="0" w:color="auto"/>
+              <w:bottom w:val="single" w:sz="12" w:space="0" w:color="auto"/>
+            </w:tcBorders>
+            <w:tcMar>
+              <w:top w:w="100" w:type="dxa"/>
+              <w:left w:w="100" w:type="dxa"/>
+              <w:bottom w:w="100" w:type="dxa"/>
+              <w:right w:w="100" w:type="dxa"/>
+            </w:tcMar>
+          </w:tcPr>
+          <w:p>
+            <w:pPr>
+              <w:rPr>
+                <w:rFonts w:ascii="GDS Transport Website Light" w:hAnsi="GDS Transport Website Light"/>
+                <w:color w:val="000000"/>
+              </w:rPr>
+            </w:pPr>
+          </w:p>
+        </w:tc>
+      </w:tr>
+      <w:tr>
+        <w:trPr>
+          <w:trHeight w:val="30"/>
+        </w:trPr>
+        <w:tc>
+          <w:tcPr>
+            <w:tcW w:w="4677" w:type="dxa"/>
+            <w:tcBorders>
+              <w:top w:val="single" w:sz="12" w:space="0" w:color="auto"/>
+              <w:bottom w:val="single" w:sz="12" w:space="0" w:color="auto"/>
+            </w:tcBorders>
+            <w:tcMar>
+              <w:top w:w="100" w:type="dxa"/>
+              <w:left w:w="100" w:type="dxa"/>
+              <w:bottom w:w="100" w:type="dxa"/>
+              <w:right w:w="100" w:type="dxa"/>
+            </w:tcMar>
+          </w:tcPr>
+          <w:p>
+            <w:pPr>
+              <w:rPr>
+                <w:rFonts w:ascii="GDS Transport Website Light" w:hAnsi="GDS Transport Website Light"/>
+              </w:rPr>
+            </w:pPr>
+          </w:p>
+        </w:tc>
+        <w:tc>
+          <w:tcPr>
+            <w:tcW w:w="5388" w:type="dxa"/>
             <w:tcBorders>
               <w:top w:val="single" w:sz="12" w:space="0" w:color="auto"/>
               <w:bottom w:val="single" w:sz="12" w:space="0" w:color="auto"/>
@@ -6157,13 +6229,6 @@
                 <w:rFonts w:ascii="GDS Transport Website Light" w:hAnsi="GDS Transport Website Light"/>
               </w:rPr>
             </w:pPr>
-          </w:p>
-          <w:p>
-            <w:pPr>
-              <w:rPr>
-                <w:rFonts w:ascii="GDS Transport Website Light" w:hAnsi="GDS Transport Website Light"/>
-              </w:rPr>
-            </w:pPr>
             <w:r>
               <w:rPr>
                 <w:rFonts w:ascii="GDS Transport Website Light" w:hAnsi="GDS Transport Website Light"/>
@@ -6701,7 +6766,6 @@
               <w:rPr>
                 <w:rFonts w:ascii="GDS Transport Website Light" w:hAnsi="GDS Transport Website Light"/>
               </w:rPr>
-              <w:lastRenderedPageBreak/>
               <w:t>Address</w:t>
             </w:r>
           </w:p>
@@ -6776,6 +6840,7 @@
               <w:rPr>
                 <w:rFonts w:ascii="GDS Transport Website Light" w:hAnsi="GDS Transport Website Light"/>
               </w:rPr>
+              <w:lastRenderedPageBreak/>
               <w:t>Mobile number</w:t>
             </w:r>
           </w:p>
@@ -8495,7 +8560,6 @@
               <w:rPr>
                 <w:rFonts w:ascii="GDS Transport Website Light" w:hAnsi="GDS Transport Website Light"/>
               </w:rPr>
-              <w:lastRenderedPageBreak/>
               <w:t>Spoken or written welsh</w:t>
             </w:r>
           </w:p>
@@ -8560,6 +8624,7 @@
               <w:rPr>
                 <w:rFonts w:ascii="GDS Transport Website Light" w:hAnsi="GDS Transport Website Light"/>
               </w:rPr>
+              <w:lastRenderedPageBreak/>
               <w:t>Intermediary</w:t>
             </w:r>
           </w:p>
@@ -9066,6 +9131,18 @@
         <w:t>Grounds for the application</w:t>
       </w:r>
     </w:p>
+    <w:p>
+      <w:pPr>
+        <w:ind w:left="-567" w:right="-608"/>
+        <w:rPr>
+          <w:rFonts w:ascii="GDS Transport Website" w:hAnsi="GDS Transport Website"/>
+          <w:b/>
+          <w:bCs/>
+          <w:sz w:val="28"/>
+          <w:szCs w:val="28"/>
+        </w:rPr>
+      </w:pPr>
+    </w:p>
     <w:tbl>
       <w:tblPr>
         <w:tblW w:w="10065" w:type="dxa"/>
@@ -9089,9 +9166,6 @@
         <w:tc>
           <w:tcPr>
             <w:tcW w:w="4381" w:type="dxa"/>
-            <w:tcBorders>
-              <w:bottom w:val="single" w:sz="12" w:space="0" w:color="auto"/>
-            </w:tcBorders>
             <w:tcMar>
               <w:top w:w="100" w:type="dxa"/>
               <w:left w:w="100" w:type="dxa"/>
@@ -9107,14 +9181,83 @@
                 <w:bCs/>
               </w:rPr>
             </w:pPr>
+            <w:r>
+              <w:rPr>
+                <w:rFonts w:ascii="GDS Transport Website Light" w:hAnsi="GDS Transport Website Light"/>
+                <w:b/>
+                <w:bCs/>
+              </w:rPr>
+              <w:t>&lt;&lt;</w:t>
+            </w:r>
+            <w:proofErr w:type="spellStart"/>
+            <w:r>
+              <w:rPr>
+                <w:rFonts w:ascii="GDS Transport Website Light" w:hAnsi="GDS Transport Website Light"/>
+                <w:b/>
+                <w:bCs/>
+              </w:rPr>
+              <w:t>cr</w:t>
+            </w:r>
+            <w:proofErr w:type="spellEnd"/>
+            <w:r>
+              <w:rPr>
+                <w:rFonts w:ascii="GDS Transport Website Light" w:hAnsi="GDS Transport Website Light"/>
+                <w:b/>
+                <w:bCs/>
+              </w:rPr>
+              <w:t>_</w:t>
+            </w:r>
+            <w:proofErr w:type="gramStart"/>
+            <w:r>
+              <w:rPr>
+                <w:rFonts w:ascii="GDS Transport Website Light" w:hAnsi="GDS Transport Website Light"/>
+                <w:b/>
+                <w:bCs/>
+              </w:rPr>
+              <w:t>{!</w:t>
+            </w:r>
+            <w:proofErr w:type="spellStart"/>
+            <w:r>
+              <w:rPr>
+                <w:rFonts w:ascii="GDS Transport Website Light" w:hAnsi="GDS Transport Website Light"/>
+                <w:b/>
+                <w:bCs/>
+              </w:rPr>
+              <w:t>isBlank</w:t>
+            </w:r>
+            <w:proofErr w:type="spellEnd"/>
+            <w:proofErr w:type="gramEnd"/>
+            <w:r>
+              <w:rPr>
+                <w:rFonts w:ascii="GDS Transport Website Light" w:hAnsi="GDS Transport Website Light"/>
+                <w:b/>
+                <w:bCs/>
+              </w:rPr>
+              <w:t>(</w:t>
+            </w:r>
+            <w:proofErr w:type="spellStart"/>
+            <w:r>
+              <w:rPr>
+                <w:rFonts w:ascii="GDS Transport Website Light" w:hAnsi="GDS Transport Website Light"/>
+                <w:b/>
+                <w:bCs/>
+              </w:rPr>
+              <w:t>groundsForEPOReason</w:t>
+            </w:r>
+            <w:proofErr w:type="spellEnd"/>
+            <w:r>
+              <w:rPr>
+                <w:rFonts w:ascii="GDS Transport Website Light" w:hAnsi="GDS Transport Website Light"/>
+                <w:b/>
+                <w:bCs/>
+              </w:rPr>
+              <w:t>)}&gt;&gt;</w:t>
+            </w:r>
           </w:p>
         </w:tc>
         <w:tc>
           <w:tcPr>
             <w:tcW w:w="5684" w:type="dxa"/>
-            <w:tcBorders>
-              <w:bottom w:val="single" w:sz="12" w:space="0" w:color="auto"/>
-            </w:tcBorders>
             <w:tcMar>
               <w:top w:w="100" w:type="dxa"/>
               <w:left w:w="100" w:type="dxa"/>
@@ -9162,149 +9305,54 @@
                 <w:b/>
                 <w:bCs/>
               </w:rPr>
-              <w:t>&lt;&lt;</w:t>
-            </w:r>
-            <w:proofErr w:type="spellStart"/>
+              <w:t>Grounds for Emergency Protection order</w:t>
+            </w:r>
             <w:r>
               <w:rPr>
                 <w:rFonts w:ascii="GDS Transport Website Light" w:hAnsi="GDS Transport Website Light"/>
                 <w:b/>
                 <w:bCs/>
               </w:rPr>
-              <w:t>cr</w:t>
+              <w:t>s</w:t>
+            </w:r>
+          </w:p>
+        </w:tc>
+        <w:tc>
+          <w:tcPr>
+            <w:tcW w:w="5684" w:type="dxa"/>
+            <w:tcBorders>
+              <w:bottom w:val="single" w:sz="12" w:space="0" w:color="auto"/>
+            </w:tcBorders>
+            <w:tcMar>
+              <w:top w:w="100" w:type="dxa"/>
+              <w:left w:w="100" w:type="dxa"/>
+              <w:bottom w:w="100" w:type="dxa"/>
+              <w:right w:w="100" w:type="dxa"/>
+            </w:tcMar>
+          </w:tcPr>
+          <w:p>
+            <w:pPr>
+              <w:rPr>
+                <w:rFonts w:ascii="GDS Transport Website Light" w:hAnsi="GDS Transport Website Light"/>
+              </w:rPr>
+            </w:pPr>
+            <w:r>
+              <w:rPr>
+                <w:rFonts w:ascii="GDS Transport Website Light" w:hAnsi="GDS Transport Website Light"/>
+              </w:rPr>
+              <w:t>&lt;&lt;</w:t>
+            </w:r>
+            <w:proofErr w:type="spellStart"/>
+            <w:r>
+              <w:t>groundsForEPOReason</w:t>
             </w:r>
             <w:proofErr w:type="spellEnd"/>
             <w:r>
               <w:rPr>
                 <w:rFonts w:ascii="GDS Transport Website Light" w:hAnsi="GDS Transport Website Light"/>
-                <w:b/>
-                <w:bCs/>
-              </w:rPr>
-              <w:t>_</w:t>
-            </w:r>
-            <w:proofErr w:type="gramStart"/>
-            <w:r>
-              <w:rPr>
-                <w:rFonts w:ascii="GDS Transport Website Light" w:hAnsi="GDS Transport Website Light"/>
-                <w:b/>
-                <w:bCs/>
-              </w:rPr>
-              <w:t>{!</w:t>
-            </w:r>
-            <w:proofErr w:type="spellStart"/>
-            <w:r>
-              <w:rPr>
-                <w:rFonts w:ascii="GDS Transport Website Light" w:hAnsi="GDS Transport Website Light"/>
-                <w:b/>
-                <w:bCs/>
-              </w:rPr>
-              <w:t>isBlank</w:t>
-            </w:r>
-            <w:proofErr w:type="spellEnd"/>
-            <w:proofErr w:type="gramEnd"/>
-            <w:r>
-              <w:rPr>
-                <w:rFonts w:ascii="GDS Transport Website Light" w:hAnsi="GDS Transport Website Light"/>
-                <w:b/>
-                <w:bCs/>
-              </w:rPr>
-              <w:t>(</w:t>
-            </w:r>
-            <w:proofErr w:type="spellStart"/>
-            <w:r>
-              <w:rPr>
-                <w:rFonts w:ascii="GDS Transport Website Light" w:hAnsi="GDS Transport Website Light"/>
-                <w:b/>
-                <w:bCs/>
-              </w:rPr>
-              <w:t>groundsForEPOReason</w:t>
-            </w:r>
-            <w:proofErr w:type="spellEnd"/>
-            <w:r>
-              <w:rPr>
-                <w:rFonts w:ascii="GDS Transport Website Light" w:hAnsi="GDS Transport Website Light"/>
-                <w:b/>
-                <w:bCs/>
-              </w:rPr>
-              <w:t>)}&gt;&gt;</w:t>
-            </w:r>
-          </w:p>
-          <w:p>
-            <w:pPr>
-              <w:rPr>
-                <w:rFonts w:ascii="GDS Transport Website Light" w:hAnsi="GDS Transport Website Light"/>
-                <w:b/>
-                <w:bCs/>
-              </w:rPr>
-            </w:pPr>
-            <w:r>
-              <w:rPr>
-                <w:rFonts w:ascii="GDS Transport Website Light" w:hAnsi="GDS Transport Website Light"/>
-                <w:b/>
-                <w:bCs/>
-              </w:rPr>
-              <w:t>Grounds for Emergency Protection order</w:t>
-            </w:r>
-            <w:r>
-              <w:rPr>
-                <w:rFonts w:ascii="GDS Transport Website Light" w:hAnsi="GDS Transport Website Light"/>
-                <w:b/>
-                <w:bCs/>
-              </w:rPr>
-              <w:t>s</w:t>
-            </w:r>
-          </w:p>
-        </w:tc>
-        <w:tc>
-          <w:tcPr>
-            <w:tcW w:w="5684" w:type="dxa"/>
-            <w:tcBorders>
-              <w:bottom w:val="single" w:sz="12" w:space="0" w:color="auto"/>
-            </w:tcBorders>
-            <w:tcMar>
-              <w:top w:w="100" w:type="dxa"/>
-              <w:left w:w="100" w:type="dxa"/>
-              <w:bottom w:w="100" w:type="dxa"/>
-              <w:right w:w="100" w:type="dxa"/>
-            </w:tcMar>
-          </w:tcPr>
-          <w:p>
-            <w:pPr>
-              <w:rPr>
-                <w:rFonts w:ascii="GDS Transport Website Light" w:hAnsi="GDS Transport Website Light"/>
-              </w:rPr>
-            </w:pPr>
-          </w:p>
-          <w:p>
-            <w:pPr>
-              <w:rPr>
-                <w:rFonts w:ascii="GDS Transport Website Light" w:hAnsi="GDS Transport Website Light"/>
-              </w:rPr>
-            </w:pPr>
-            <w:r>
-              <w:rPr>
-                <w:rFonts w:ascii="GDS Transport Website Light" w:hAnsi="GDS Transport Website Light"/>
-              </w:rPr>
-              <w:t>&lt;&lt;</w:t>
-            </w:r>
-            <w:proofErr w:type="spellStart"/>
-            <w:r>
-              <w:t>groundsForEPOReason</w:t>
-            </w:r>
-            <w:proofErr w:type="spellEnd"/>
-            <w:r>
-              <w:rPr>
-                <w:rFonts w:ascii="GDS Transport Website Light" w:hAnsi="GDS Transport Website Light"/>
               </w:rPr>
               <w:t>&gt;&gt;</w:t>
             </w:r>
-          </w:p>
-          <w:p>
-            <w:pPr>
-              <w:rPr>
-                <w:rFonts w:ascii="GDS Transport Website Light" w:hAnsi="GDS Transport Website Light"/>
-              </w:rPr>
-            </w:pPr>
           </w:p>
         </w:tc>
       </w:tr>
@@ -9887,7 +9935,6 @@
               <w:rPr>
                 <w:rFonts w:ascii="GDS Transport Website Light" w:hAnsi="GDS Transport Website Light"/>
               </w:rPr>
-              <w:lastRenderedPageBreak/>
               <w:t>Neglect</w:t>
             </w:r>
           </w:p>
@@ -10857,11 +10904,302 @@
       <w:pPr>
         <w:ind w:left="-567" w:right="-608"/>
         <w:rPr>
-          <w:rFonts w:ascii="GDS Transport Website Light" w:hAnsi="GDS Transport Website Light"/>
-          <w:color w:val="000000" w:themeColor="text1"/>
+          <w:rFonts w:ascii="GDS Transport Website" w:hAnsi="GDS Transport Website"/>
+          <w:b/>
+          <w:bCs/>
           <w:sz w:val="28"/>
           <w:szCs w:val="28"/>
         </w:rPr>
+      </w:pPr>
+    </w:p>
+    <w:tbl>
+      <w:tblPr>
+        <w:tblW w:w="10065" w:type="dxa"/>
+        <w:tblInd w:w="-719" w:type="dxa"/>
+        <w:tblLayout w:type="fixed"/>
+        <w:tblCellMar>
+          <w:top w:w="15" w:type="dxa"/>
+          <w:left w:w="15" w:type="dxa"/>
+          <w:bottom w:w="15" w:type="dxa"/>
+          <w:right w:w="15" w:type="dxa"/>
+        </w:tblCellMar>
+        <w:tblLook w:val="04A0" w:firstRow="1" w:lastRow="0" w:firstColumn="1" w:lastColumn="0" w:noHBand="0" w:noVBand="1"/>
+      </w:tblPr>
+      <w:tblGrid>
+        <w:gridCol w:w="4688"/>
+        <w:gridCol w:w="5377"/>
+      </w:tblGrid>
+      <w:tr>
+        <w:trPr>
+          <w:trHeight w:val="391"/>
+        </w:trPr>
+        <w:tc>
+          <w:tcPr>
+            <w:tcW w:w="4688" w:type="dxa"/>
+            <w:tcBorders>
+              <w:bottom w:val="single" w:sz="12" w:space="0" w:color="auto"/>
+            </w:tcBorders>
+            <w:tcMar>
+              <w:top w:w="100" w:type="dxa"/>
+              <w:left w:w="100" w:type="dxa"/>
+              <w:bottom w:w="100" w:type="dxa"/>
+              <w:right w:w="100" w:type="dxa"/>
+            </w:tcMar>
+          </w:tcPr>
+          <w:p>
+            <w:pPr>
+              <w:rPr>
+                <w:rFonts w:ascii="GDS Transport Website Light" w:hAnsi="GDS Transport Website Light"/>
+              </w:rPr>
+            </w:pPr>
+            <w:r>
+              <w:rPr>
+                <w:rFonts w:ascii="GDS Transport Website Light" w:hAnsi="GDS Transport Website Light"/>
+              </w:rPr>
+              <w:t>&lt;&lt;</w:t>
+            </w:r>
+            <w:proofErr w:type="spellStart"/>
+            <w:r>
+              <w:rPr>
+                <w:rFonts w:ascii="GDS Transport Website Light" w:hAnsi="GDS Transport Website Light"/>
+              </w:rPr>
+              <w:t>cr</w:t>
+            </w:r>
+            <w:proofErr w:type="spellEnd"/>
+            <w:r>
+              <w:rPr>
+                <w:rFonts w:ascii="GDS Transport Website Light" w:hAnsi="GDS Transport Website Light"/>
+              </w:rPr>
+              <w:t>_{</w:t>
+            </w:r>
+            <w:proofErr w:type="spellStart"/>
+            <w:proofErr w:type="gramStart"/>
+            <w:r>
+              <w:rPr>
+                <w:rFonts w:ascii="GDS Transport Website Light" w:hAnsi="GDS Transport Website Light"/>
+              </w:rPr>
+              <w:t>relevant</w:t>
+            </w:r>
+            <w:r>
+              <w:rPr>
+                <w:rFonts w:ascii="GDS Transport Website Light" w:hAnsi="GDS Transport Website Light"/>
+              </w:rPr>
+              <w:t>Proceeding</w:t>
+            </w:r>
+            <w:r>
+              <w:rPr>
+                <w:rFonts w:ascii="GDS Transport Website Light" w:hAnsi="GDS Transport Website Light"/>
+              </w:rPr>
+              <w:t>s</w:t>
+            </w:r>
+            <w:proofErr w:type="spellEnd"/>
+            <w:r>
+              <w:rPr>
+                <w:rFonts w:ascii="GDS Transport Website Light" w:hAnsi="GDS Transport Website Light"/>
+              </w:rPr>
+              <w:t>!=</w:t>
+            </w:r>
+            <w:proofErr w:type="gramEnd"/>
+            <w:r>
+              <w:rPr>
+                <w:rFonts w:ascii="GDS Transport Website Light" w:hAnsi="GDS Transport Website Light"/>
+              </w:rPr>
+              <w:t>’Yes’}&gt;&gt;</w:t>
+            </w:r>
+          </w:p>
+        </w:tc>
+        <w:tc>
+          <w:tcPr>
+            <w:tcW w:w="5377" w:type="dxa"/>
+            <w:tcBorders>
+              <w:bottom w:val="single" w:sz="12" w:space="0" w:color="auto"/>
+            </w:tcBorders>
+            <w:tcMar>
+              <w:top w:w="100" w:type="dxa"/>
+              <w:left w:w="100" w:type="dxa"/>
+              <w:bottom w:w="100" w:type="dxa"/>
+              <w:right w:w="100" w:type="dxa"/>
+            </w:tcMar>
+          </w:tcPr>
+          <w:p>
+            <w:pPr>
+              <w:rPr>
+                <w:rFonts w:ascii="GDS Transport Website Light" w:hAnsi="GDS Transport Website Light"/>
+                <w:color w:val="000000"/>
+              </w:rPr>
+            </w:pPr>
+          </w:p>
+        </w:tc>
+      </w:tr>
+      <w:tr>
+        <w:trPr>
+          <w:trHeight w:val="391"/>
+        </w:trPr>
+        <w:tc>
+          <w:tcPr>
+            <w:tcW w:w="4688" w:type="dxa"/>
+            <w:tcBorders>
+              <w:bottom w:val="single" w:sz="12" w:space="0" w:color="auto"/>
+            </w:tcBorders>
+            <w:tcMar>
+              <w:top w:w="100" w:type="dxa"/>
+              <w:left w:w="100" w:type="dxa"/>
+              <w:bottom w:w="100" w:type="dxa"/>
+              <w:right w:w="100" w:type="dxa"/>
+            </w:tcMar>
+          </w:tcPr>
+          <w:p>
+            <w:pPr>
+              <w:rPr>
+                <w:rFonts w:ascii="GDS Transport Website Light" w:hAnsi="GDS Transport Website Light"/>
+              </w:rPr>
+            </w:pPr>
+            <w:r>
+              <w:rPr>
+                <w:rFonts w:ascii="GDS Transport Website Light" w:hAnsi="GDS Transport Website Light"/>
+              </w:rPr>
+              <w:t>Other relevant Proceedings</w:t>
+            </w:r>
+          </w:p>
+        </w:tc>
+        <w:tc>
+          <w:tcPr>
+            <w:tcW w:w="5377" w:type="dxa"/>
+            <w:tcBorders>
+              <w:bottom w:val="single" w:sz="12" w:space="0" w:color="auto"/>
+            </w:tcBorders>
+            <w:tcMar>
+              <w:top w:w="100" w:type="dxa"/>
+              <w:left w:w="100" w:type="dxa"/>
+              <w:bottom w:w="100" w:type="dxa"/>
+              <w:right w:w="100" w:type="dxa"/>
+            </w:tcMar>
+          </w:tcPr>
+          <w:p>
+            <w:pPr>
+              <w:rPr>
+                <w:rFonts w:ascii="GDS Transport Website Light" w:hAnsi="GDS Transport Website Light"/>
+                <w:color w:val="000000"/>
+              </w:rPr>
+            </w:pPr>
+            <w:r>
+              <w:rPr>
+                <w:rFonts w:ascii="GDS Transport Website Light" w:hAnsi="GDS Transport Website Light"/>
+                <w:color w:val="000000"/>
+              </w:rPr>
+              <w:t>&lt;&lt;</w:t>
+            </w:r>
+            <w:proofErr w:type="spellStart"/>
+            <w:r>
+              <w:rPr>
+                <w:rFonts w:ascii="GDS Transport Website Light" w:hAnsi="GDS Transport Website Light"/>
+                <w:color w:val="000000"/>
+              </w:rPr>
+              <w:t>relevant</w:t>
+            </w:r>
+            <w:r>
+              <w:rPr>
+                <w:rFonts w:ascii="GDS Transport Website Light" w:hAnsi="GDS Transport Website Light"/>
+                <w:color w:val="000000"/>
+              </w:rPr>
+              <w:t>Proceeding</w:t>
+            </w:r>
+            <w:r>
+              <w:rPr>
+                <w:rFonts w:ascii="GDS Transport Website Light" w:hAnsi="GDS Transport Website Light"/>
+                <w:color w:val="000000"/>
+              </w:rPr>
+              <w:t>s</w:t>
+            </w:r>
+            <w:proofErr w:type="spellEnd"/>
+            <w:r>
+              <w:rPr>
+                <w:rFonts w:ascii="GDS Transport Website Light" w:hAnsi="GDS Transport Website Light"/>
+                <w:color w:val="000000"/>
+              </w:rPr>
+              <w:t>&gt;&gt;</w:t>
+            </w:r>
+          </w:p>
+        </w:tc>
+      </w:tr>
+      <w:tr>
+        <w:trPr>
+          <w:trHeight w:val="391"/>
+        </w:trPr>
+        <w:tc>
+          <w:tcPr>
+            <w:tcW w:w="4688" w:type="dxa"/>
+            <w:tcBorders>
+              <w:bottom w:val="single" w:sz="12" w:space="0" w:color="auto"/>
+            </w:tcBorders>
+            <w:tcMar>
+              <w:top w:w="100" w:type="dxa"/>
+              <w:left w:w="100" w:type="dxa"/>
+              <w:bottom w:w="100" w:type="dxa"/>
+              <w:right w:w="100" w:type="dxa"/>
+            </w:tcMar>
+          </w:tcPr>
+          <w:p>
+            <w:pPr>
+              <w:rPr>
+                <w:rFonts w:ascii="GDS Transport Website Light" w:hAnsi="GDS Transport Website Light"/>
+              </w:rPr>
+            </w:pPr>
+            <w:r>
+              <w:rPr>
+                <w:rFonts w:ascii="GDS Transport Website Light" w:hAnsi="GDS Transport Website Light"/>
+              </w:rPr>
+              <w:t>&lt;&lt;</w:t>
+            </w:r>
+            <w:proofErr w:type="spellStart"/>
+            <w:r>
+              <w:rPr>
+                <w:rFonts w:ascii="GDS Transport Website Light" w:hAnsi="GDS Transport Website Light"/>
+              </w:rPr>
+              <w:t>e</w:t>
+            </w:r>
+            <w:r>
+              <w:rPr>
+                <w:rFonts w:ascii="GDS Transport Website Light" w:hAnsi="GDS Transport Website Light"/>
+              </w:rPr>
+              <w:t>r</w:t>
+            </w:r>
+            <w:proofErr w:type="spellEnd"/>
+            <w:r>
+              <w:rPr>
+                <w:rFonts w:ascii="GDS Transport Website Light" w:hAnsi="GDS Transport Website Light"/>
+              </w:rPr>
+              <w:t>_&gt;&gt;</w:t>
+            </w:r>
+          </w:p>
+        </w:tc>
+        <w:tc>
+          <w:tcPr>
+            <w:tcW w:w="5377" w:type="dxa"/>
+            <w:tcBorders>
+              <w:bottom w:val="single" w:sz="12" w:space="0" w:color="auto"/>
+            </w:tcBorders>
+            <w:tcMar>
+              <w:top w:w="100" w:type="dxa"/>
+              <w:left w:w="100" w:type="dxa"/>
+              <w:bottom w:w="100" w:type="dxa"/>
+              <w:right w:w="100" w:type="dxa"/>
+            </w:tcMar>
+          </w:tcPr>
+          <w:p>
+            <w:pPr>
+              <w:rPr>
+                <w:rFonts w:ascii="GDS Transport Website Light" w:hAnsi="GDS Transport Website Light"/>
+                <w:color w:val="000000"/>
+              </w:rPr>
+            </w:pPr>
+          </w:p>
+        </w:tc>
+      </w:tr>
+    </w:tbl>
+    <w:p>
+      <w:pPr>
+        <w:ind w:right="-608"/>
       </w:pPr>
     </w:p>
     <w:tbl>
@@ -10911,29 +11249,48 @@
               <w:rPr>
                 <w:rFonts w:ascii="GDS Transport Website Light" w:hAnsi="GDS Transport Website Light"/>
               </w:rPr>
-              <w:t>rr_</w:t>
-            </w:r>
-            <w:r>
-              <w:rPr>
-                <w:rFonts w:ascii="GDS Transport Website Light" w:hAnsi="GDS Transport Website Light"/>
-              </w:rPr>
-              <w:t>proceeding</w:t>
+              <w:t>cr</w:t>
             </w:r>
             <w:proofErr w:type="spellEnd"/>
             <w:r>
               <w:rPr>
                 <w:rFonts w:ascii="GDS Transport Website Light" w:hAnsi="GDS Transport Website Light"/>
               </w:rPr>
+              <w:t>_</w:t>
+            </w:r>
+            <w:r>
+              <w:rPr>
+                <w:rFonts w:ascii="GDS Transport Website Light" w:hAnsi="GDS Transport Website Light"/>
+              </w:rPr>
+              <w:t>{</w:t>
+            </w:r>
+            <w:proofErr w:type="spellStart"/>
+            <w:r>
+              <w:rPr>
+                <w:rFonts w:ascii="GDS Transport Website Light" w:hAnsi="GDS Transport Website Light"/>
+              </w:rPr>
+              <w:t>relevantProceedings</w:t>
+            </w:r>
+            <w:proofErr w:type="spellEnd"/>
+            <w:r>
+              <w:rPr>
+                <w:rFonts w:ascii="GDS Transport Website Light" w:hAnsi="GDS Transport Website Light"/>
+              </w:rPr>
+              <w:t>=’Yes’</w:t>
+            </w:r>
+            <w:r>
+              <w:rPr>
+                <w:rFonts w:ascii="GDS Transport Website Light" w:hAnsi="GDS Transport Website Light"/>
+              </w:rPr>
+              <w:t>}</w:t>
+            </w:r>
+            <w:r>
+              <w:rPr>
+                <w:rFonts w:ascii="GDS Transport Website Light" w:hAnsi="GDS Transport Website Light"/>
+              </w:rPr>
               <w:t>&gt;&gt;</w:t>
             </w:r>
           </w:p>
-          <w:p>
-            <w:pPr>
-              <w:rPr>
-                <w:rFonts w:ascii="GDS Transport Website Light" w:hAnsi="GDS Transport Website Light"/>
-              </w:rPr>
-            </w:pPr>
-          </w:p>
         </w:tc>
         <w:tc>
           <w:tcPr>
@@ -10949,7 +11306,6 @@
             <w:pPr>
               <w:rPr>
                 <w:rFonts w:ascii="GDS Transport Website Light" w:hAnsi="GDS Transport Website Light"/>
-                <w:color w:val="000000"/>
               </w:rPr>
             </w:pPr>
           </w:p>
@@ -10973,59 +11329,28 @@
             <w:pPr>
               <w:rPr>
                 <w:rFonts w:ascii="GDS Transport Website Light" w:hAnsi="GDS Transport Website Light"/>
-                <w:b/>
-                <w:bCs/>
-              </w:rPr>
-            </w:pPr>
-            <w:r>
-              <w:rPr>
-                <w:rFonts w:ascii="GDS Transport Website Light" w:hAnsi="GDS Transport Website Light"/>
-                <w:b/>
-                <w:bCs/>
-              </w:rPr>
-              <w:t xml:space="preserve">Other </w:t>
-            </w:r>
-            <w:r>
-              <w:rPr>
-                <w:rFonts w:ascii="GDS Transport Website Light" w:hAnsi="GDS Transport Website Light"/>
-                <w:b/>
-                <w:bCs/>
-              </w:rPr>
-              <w:t>Proceedings</w:t>
-            </w:r>
-            <w:r>
-              <w:rPr>
-                <w:rFonts w:ascii="GDS Transport Website Light" w:hAnsi="GDS Transport Website Light"/>
-                <w:b/>
-                <w:bCs/>
-              </w:rPr>
-              <w:t>&lt;&lt;$</w:t>
+              </w:rPr>
+            </w:pPr>
+            <w:r>
+              <w:rPr>
+                <w:rFonts w:ascii="GDS Transport Website Light" w:hAnsi="GDS Transport Website Light"/>
+              </w:rPr>
+              <w:t>&lt;&lt;</w:t>
             </w:r>
             <w:proofErr w:type="spellStart"/>
             <w:r>
               <w:rPr>
                 <w:rFonts w:ascii="GDS Transport Website Light" w:hAnsi="GDS Transport Website Light"/>
-                <w:b/>
-                <w:bCs/>
-              </w:rPr>
-              <w:t>itemnum</w:t>
+              </w:rPr>
+              <w:t>rr_proceeding</w:t>
             </w:r>
             <w:proofErr w:type="spellEnd"/>
             <w:r>
               <w:rPr>
                 <w:rFonts w:ascii="GDS Transport Website Light" w:hAnsi="GDS Transport Website Light"/>
-                <w:b/>
-                <w:bCs/>
               </w:rPr>
               <w:t>&gt;&gt;</w:t>
             </w:r>
-          </w:p>
-          <w:p>
-            <w:pPr>
-              <w:rPr>
-                <w:rFonts w:ascii="GDS Transport Website Light" w:hAnsi="GDS Transport Website Light"/>
-              </w:rPr>
-            </w:pPr>
           </w:p>
         </w:tc>
         <w:tc>
@@ -11054,6 +11379,91 @@
         <w:tc>
           <w:tcPr>
             <w:tcW w:w="4688" w:type="dxa"/>
+            <w:tcMar>
+              <w:top w:w="100" w:type="dxa"/>
+              <w:left w:w="100" w:type="dxa"/>
+              <w:bottom w:w="100" w:type="dxa"/>
+              <w:right w:w="100" w:type="dxa"/>
+            </w:tcMar>
+          </w:tcPr>
+          <w:p>
+            <w:pPr>
+              <w:rPr>
+                <w:rFonts w:ascii="GDS Transport Website Light" w:hAnsi="GDS Transport Website Light"/>
+                <w:b/>
+                <w:bCs/>
+              </w:rPr>
+            </w:pPr>
+            <w:r>
+              <w:rPr>
+                <w:rFonts w:ascii="GDS Transport Website Light" w:hAnsi="GDS Transport Website Light"/>
+                <w:b/>
+                <w:bCs/>
+              </w:rPr>
+              <w:t xml:space="preserve">Other </w:t>
+            </w:r>
+            <w:r>
+              <w:rPr>
+                <w:rFonts w:ascii="GDS Transport Website Light" w:hAnsi="GDS Transport Website Light"/>
+                <w:b/>
+                <w:bCs/>
+              </w:rPr>
+              <w:t>Proceedings</w:t>
+            </w:r>
+            <w:r>
+              <w:rPr>
+                <w:rFonts w:ascii="GDS Transport Website Light" w:hAnsi="GDS Transport Website Light"/>
+                <w:b/>
+                <w:bCs/>
+              </w:rPr>
+              <w:t>&lt;&lt;$</w:t>
+            </w:r>
+            <w:proofErr w:type="spellStart"/>
+            <w:r>
+              <w:rPr>
+                <w:rFonts w:ascii="GDS Transport Website Light" w:hAnsi="GDS Transport Website Light"/>
+                <w:b/>
+                <w:bCs/>
+              </w:rPr>
+              <w:t>itemnum</w:t>
+            </w:r>
+            <w:proofErr w:type="spellEnd"/>
+            <w:r>
+              <w:rPr>
+                <w:rFonts w:ascii="GDS Transport Website Light" w:hAnsi="GDS Transport Website Light"/>
+                <w:b/>
+                <w:bCs/>
+              </w:rPr>
+              <w:t>&gt;&gt;</w:t>
+            </w:r>
+          </w:p>
+        </w:tc>
+        <w:tc>
+          <w:tcPr>
+            <w:tcW w:w="5377" w:type="dxa"/>
+            <w:tcMar>
+              <w:top w:w="100" w:type="dxa"/>
+              <w:left w:w="100" w:type="dxa"/>
+              <w:bottom w:w="100" w:type="dxa"/>
+              <w:right w:w="100" w:type="dxa"/>
+            </w:tcMar>
+          </w:tcPr>
+          <w:p>
+            <w:pPr>
+              <w:rPr>
+                <w:rFonts w:ascii="GDS Transport Website Light" w:hAnsi="GDS Transport Website Light"/>
+              </w:rPr>
+            </w:pPr>
+          </w:p>
+        </w:tc>
+      </w:tr>
+      <w:tr>
+        <w:trPr>
+          <w:trHeight w:val="30"/>
+        </w:trPr>
+        <w:tc>
+          <w:tcPr>
+            <w:tcW w:w="4688" w:type="dxa"/>
             <w:tcBorders>
               <w:bottom w:val="single" w:sz="12" w:space="0" w:color="auto"/>
             </w:tcBorders>
@@ -11075,7 +11485,7 @@
               <w:rPr>
                 <w:rFonts w:ascii="GDS Transport Website Light" w:hAnsi="GDS Transport Website Light"/>
               </w:rPr>
-              <w:t>Other relevant proceedings</w:t>
+              <w:t>Previous or Ongoing</w:t>
             </w:r>
           </w:p>
         </w:tc>
@@ -11110,9 +11520,496 @@
               <w:rPr>
                 <w:rFonts w:ascii="GDS Transport Website Light" w:hAnsi="GDS Transport Website Light"/>
               </w:rPr>
-              <w:t>onGoingProceeding</w:t>
+              <w:t>proceedingStatus</w:t>
             </w:r>
             <w:proofErr w:type="spellEnd"/>
+            <w:r>
+              <w:rPr>
+                <w:rFonts w:ascii="GDS Transport Website Light" w:hAnsi="GDS Transport Website Light"/>
+              </w:rPr>
+              <w:t>&gt;</w:t>
+            </w:r>
+            <w:r>
+              <w:rPr>
+                <w:rFonts w:ascii="GDS Transport Website Light" w:hAnsi="GDS Transport Website Light"/>
+              </w:rPr>
+              <w:t>&gt;</w:t>
+            </w:r>
+          </w:p>
+        </w:tc>
+      </w:tr>
+      <w:tr>
+        <w:trPr>
+          <w:trHeight w:val="30"/>
+        </w:trPr>
+        <w:tc>
+          <w:tcPr>
+            <w:tcW w:w="4688" w:type="dxa"/>
+            <w:tcBorders>
+              <w:top w:val="single" w:sz="4" w:space="0" w:color="auto"/>
+              <w:bottom w:val="single" w:sz="12" w:space="0" w:color="auto"/>
+            </w:tcBorders>
+            <w:tcMar>
+              <w:top w:w="100" w:type="dxa"/>
+              <w:left w:w="100" w:type="dxa"/>
+              <w:bottom w:w="100" w:type="dxa"/>
+              <w:right w:w="100" w:type="dxa"/>
+            </w:tcMar>
+          </w:tcPr>
+          <w:p>
+            <w:pPr>
+              <w:rPr>
+                <w:rFonts w:ascii="GDS Transport Website Light" w:hAnsi="GDS Transport Website Light"/>
+              </w:rPr>
+            </w:pPr>
+            <w:r>
+              <w:rPr>
+                <w:rFonts w:ascii="GDS Transport Website Light" w:hAnsi="GDS Transport Website Light"/>
+              </w:rPr>
+              <w:t>Case Number</w:t>
+            </w:r>
+          </w:p>
+        </w:tc>
+        <w:tc>
+          <w:tcPr>
+            <w:tcW w:w="5377" w:type="dxa"/>
+            <w:tcBorders>
+              <w:top w:val="single" w:sz="4" w:space="0" w:color="auto"/>
+              <w:bottom w:val="single" w:sz="12" w:space="0" w:color="auto"/>
+            </w:tcBorders>
+            <w:tcMar>
+              <w:top w:w="100" w:type="dxa"/>
+              <w:left w:w="100" w:type="dxa"/>
+              <w:bottom w:w="100" w:type="dxa"/>
+              <w:right w:w="100" w:type="dxa"/>
+            </w:tcMar>
+          </w:tcPr>
+          <w:p>
+            <w:pPr>
+              <w:rPr>
+                <w:rFonts w:ascii="GDS Transport Website Light" w:hAnsi="GDS Transport Website Light"/>
+              </w:rPr>
+            </w:pPr>
+            <w:r>
+              <w:rPr>
+                <w:rFonts w:ascii="GDS Transport Website Light" w:hAnsi="GDS Transport Website Light"/>
+              </w:rPr>
+              <w:t>&lt;&lt;</w:t>
+            </w:r>
+            <w:proofErr w:type="spellStart"/>
+            <w:r>
+              <w:rPr>
+                <w:rFonts w:ascii="GDS Transport Website Light" w:hAnsi="GDS Transport Website Light"/>
+              </w:rPr>
+              <w:t>caseNumber</w:t>
+            </w:r>
+            <w:proofErr w:type="spellEnd"/>
+            <w:r>
+              <w:rPr>
+                <w:rFonts w:ascii="GDS Transport Website Light" w:hAnsi="GDS Transport Website Light"/>
+              </w:rPr>
+              <w:t>&gt;</w:t>
+            </w:r>
+            <w:r>
+              <w:rPr>
+                <w:rFonts w:ascii="GDS Transport Website Light" w:hAnsi="GDS Transport Website Light"/>
+                <w:color w:val="000000"/>
+              </w:rPr>
+              <w:t>&gt;</w:t>
+            </w:r>
+          </w:p>
+        </w:tc>
+      </w:tr>
+      <w:tr>
+        <w:trPr>
+          <w:trHeight w:val="30"/>
+        </w:trPr>
+        <w:tc>
+          <w:tcPr>
+            <w:tcW w:w="4688" w:type="dxa"/>
+            <w:tcBorders>
+              <w:top w:val="single" w:sz="12" w:space="0" w:color="auto"/>
+              <w:bottom w:val="single" w:sz="12" w:space="0" w:color="auto"/>
+            </w:tcBorders>
+            <w:tcMar>
+              <w:top w:w="100" w:type="dxa"/>
+              <w:left w:w="100" w:type="dxa"/>
+              <w:bottom w:w="100" w:type="dxa"/>
+              <w:right w:w="100" w:type="dxa"/>
+            </w:tcMar>
+          </w:tcPr>
+          <w:p>
+            <w:pPr>
+              <w:rPr>
+                <w:rFonts w:ascii="GDS Transport Website Light" w:hAnsi="GDS Transport Website Light"/>
+              </w:rPr>
+            </w:pPr>
+            <w:r>
+              <w:rPr>
+                <w:rFonts w:ascii="GDS Transport Website Light" w:hAnsi="GDS Transport Website Light"/>
+              </w:rPr>
+              <w:t>Date started</w:t>
+            </w:r>
+          </w:p>
+        </w:tc>
+        <w:tc>
+          <w:tcPr>
+            <w:tcW w:w="5377" w:type="dxa"/>
+            <w:tcBorders>
+              <w:top w:val="single" w:sz="12" w:space="0" w:color="auto"/>
+              <w:bottom w:val="single" w:sz="12" w:space="0" w:color="auto"/>
+            </w:tcBorders>
+            <w:tcMar>
+              <w:top w:w="100" w:type="dxa"/>
+              <w:left w:w="100" w:type="dxa"/>
+              <w:bottom w:w="100" w:type="dxa"/>
+              <w:right w:w="100" w:type="dxa"/>
+            </w:tcMar>
+          </w:tcPr>
+          <w:p>
+            <w:pPr>
+              <w:rPr>
+                <w:rFonts w:ascii="GDS Transport Website Light" w:hAnsi="GDS Transport Website Light"/>
+                <w:color w:val="000000"/>
+              </w:rPr>
+            </w:pPr>
+            <w:r>
+              <w:rPr>
+                <w:rFonts w:ascii="GDS Transport Website Light" w:hAnsi="GDS Transport Website Light"/>
+              </w:rPr>
+              <w:t>&lt;&lt;</w:t>
+            </w:r>
+            <w:r>
+              <w:rPr>
+                <w:rFonts w:ascii="GDS Transport Website Light" w:hAnsi="GDS Transport Website Light"/>
+              </w:rPr>
+              <w:t>started</w:t>
+            </w:r>
+            <w:r>
+              <w:rPr>
+                <w:rFonts w:ascii="GDS Transport Website Light" w:hAnsi="GDS Transport Website Light"/>
+              </w:rPr>
+              <w:t>&gt;</w:t>
+            </w:r>
+            <w:r>
+              <w:rPr>
+                <w:rFonts w:ascii="GDS Transport Website Light" w:hAnsi="GDS Transport Website Light"/>
+                <w:color w:val="000000"/>
+              </w:rPr>
+              <w:t>&gt;</w:t>
+            </w:r>
+          </w:p>
+        </w:tc>
+      </w:tr>
+      <w:tr>
+        <w:trPr>
+          <w:trHeight w:val="30"/>
+        </w:trPr>
+        <w:tc>
+          <w:tcPr>
+            <w:tcW w:w="4688" w:type="dxa"/>
+            <w:tcBorders>
+              <w:top w:val="single" w:sz="12" w:space="0" w:color="auto"/>
+              <w:bottom w:val="single" w:sz="12" w:space="0" w:color="auto"/>
+            </w:tcBorders>
+            <w:tcMar>
+              <w:top w:w="100" w:type="dxa"/>
+              <w:left w:w="100" w:type="dxa"/>
+              <w:bottom w:w="100" w:type="dxa"/>
+              <w:right w:w="100" w:type="dxa"/>
+            </w:tcMar>
+          </w:tcPr>
+          <w:p>
+            <w:pPr>
+              <w:rPr>
+                <w:rFonts w:ascii="GDS Transport Website Light" w:hAnsi="GDS Transport Website Light"/>
+              </w:rPr>
+            </w:pPr>
+            <w:r>
+              <w:rPr>
+                <w:rFonts w:ascii="GDS Transport Website Light" w:hAnsi="GDS Transport Website Light"/>
+              </w:rPr>
+              <w:t>Date ended</w:t>
+            </w:r>
+          </w:p>
+        </w:tc>
+        <w:tc>
+          <w:tcPr>
+            <w:tcW w:w="5377" w:type="dxa"/>
+            <w:tcBorders>
+              <w:top w:val="single" w:sz="12" w:space="0" w:color="auto"/>
+              <w:bottom w:val="single" w:sz="12" w:space="0" w:color="auto"/>
+            </w:tcBorders>
+            <w:tcMar>
+              <w:top w:w="100" w:type="dxa"/>
+              <w:left w:w="100" w:type="dxa"/>
+              <w:bottom w:w="100" w:type="dxa"/>
+              <w:right w:w="100" w:type="dxa"/>
+            </w:tcMar>
+          </w:tcPr>
+          <w:p>
+            <w:pPr>
+              <w:rPr>
+                <w:rFonts w:ascii="GDS Transport Website Light" w:hAnsi="GDS Transport Website Light"/>
+                <w:color w:val="000000"/>
+              </w:rPr>
+            </w:pPr>
+            <w:r>
+              <w:rPr>
+                <w:rFonts w:ascii="GDS Transport Website Light" w:hAnsi="GDS Transport Website Light"/>
+              </w:rPr>
+              <w:t>&lt;&lt;</w:t>
+            </w:r>
+            <w:r>
+              <w:rPr>
+                <w:rFonts w:ascii="GDS Transport Website Light" w:hAnsi="GDS Transport Website Light"/>
+              </w:rPr>
+              <w:t>ended</w:t>
+            </w:r>
+            <w:r>
+              <w:rPr>
+                <w:rFonts w:ascii="GDS Transport Website Light" w:hAnsi="GDS Transport Website Light"/>
+              </w:rPr>
+              <w:t>&gt;</w:t>
+            </w:r>
+            <w:r>
+              <w:rPr>
+                <w:rFonts w:ascii="GDS Transport Website Light" w:hAnsi="GDS Transport Website Light"/>
+                <w:color w:val="000000"/>
+              </w:rPr>
+              <w:t>&gt;</w:t>
+            </w:r>
+          </w:p>
+        </w:tc>
+      </w:tr>
+      <w:tr>
+        <w:trPr>
+          <w:trHeight w:val="30"/>
+        </w:trPr>
+        <w:tc>
+          <w:tcPr>
+            <w:tcW w:w="4688" w:type="dxa"/>
+            <w:tcBorders>
+              <w:top w:val="single" w:sz="12" w:space="0" w:color="auto"/>
+              <w:bottom w:val="single" w:sz="12" w:space="0" w:color="auto"/>
+            </w:tcBorders>
+            <w:tcMar>
+              <w:top w:w="100" w:type="dxa"/>
+              <w:left w:w="100" w:type="dxa"/>
+              <w:bottom w:w="100" w:type="dxa"/>
+              <w:right w:w="100" w:type="dxa"/>
+            </w:tcMar>
+          </w:tcPr>
+          <w:p>
+            <w:pPr>
+              <w:rPr>
+                <w:rFonts w:ascii="GDS Transport Website Light" w:hAnsi="GDS Transport Website Light"/>
+              </w:rPr>
+            </w:pPr>
+            <w:r>
+              <w:rPr>
+                <w:rFonts w:ascii="GDS Transport Website Light" w:hAnsi="GDS Transport Website Light"/>
+              </w:rPr>
+              <w:t>Orders made</w:t>
+            </w:r>
+          </w:p>
+        </w:tc>
+        <w:tc>
+          <w:tcPr>
+            <w:tcW w:w="5377" w:type="dxa"/>
+            <w:tcBorders>
+              <w:top w:val="single" w:sz="12" w:space="0" w:color="auto"/>
+              <w:bottom w:val="single" w:sz="12" w:space="0" w:color="auto"/>
+            </w:tcBorders>
+            <w:tcMar>
+              <w:top w:w="100" w:type="dxa"/>
+              <w:left w:w="100" w:type="dxa"/>
+              <w:bottom w:w="100" w:type="dxa"/>
+              <w:right w:w="100" w:type="dxa"/>
+            </w:tcMar>
+          </w:tcPr>
+          <w:p>
+            <w:pPr>
+              <w:rPr>
+                <w:rFonts w:ascii="GDS Transport Website Light" w:hAnsi="GDS Transport Website Light"/>
+                <w:color w:val="000000"/>
+              </w:rPr>
+            </w:pPr>
+            <w:r>
+              <w:rPr>
+                <w:rFonts w:ascii="GDS Transport Website Light" w:hAnsi="GDS Transport Website Light"/>
+                <w:color w:val="000000"/>
+              </w:rPr>
+              <w:t>&lt;&lt;</w:t>
+            </w:r>
+            <w:proofErr w:type="spellStart"/>
+            <w:r>
+              <w:rPr>
+                <w:rFonts w:ascii="GDS Transport Website Light" w:hAnsi="GDS Transport Website Light"/>
+                <w:color w:val="000000"/>
+              </w:rPr>
+              <w:t>ordersMade</w:t>
+            </w:r>
+            <w:proofErr w:type="spellEnd"/>
+            <w:r>
+              <w:rPr>
+                <w:rFonts w:ascii="GDS Transport Website Light" w:hAnsi="GDS Transport Website Light"/>
+                <w:color w:val="000000"/>
+              </w:rPr>
+              <w:t>&gt;&gt;</w:t>
+            </w:r>
+          </w:p>
+        </w:tc>
+      </w:tr>
+      <w:tr>
+        <w:trPr>
+          <w:trHeight w:val="30"/>
+        </w:trPr>
+        <w:tc>
+          <w:tcPr>
+            <w:tcW w:w="4688" w:type="dxa"/>
+            <w:tcBorders>
+              <w:top w:val="single" w:sz="12" w:space="0" w:color="auto"/>
+              <w:bottom w:val="single" w:sz="12" w:space="0" w:color="auto"/>
+            </w:tcBorders>
+            <w:tcMar>
+              <w:top w:w="100" w:type="dxa"/>
+              <w:left w:w="100" w:type="dxa"/>
+              <w:bottom w:w="100" w:type="dxa"/>
+              <w:right w:w="100" w:type="dxa"/>
+            </w:tcMar>
+          </w:tcPr>
+          <w:p>
+            <w:pPr>
+              <w:rPr>
+                <w:rFonts w:ascii="GDS Transport Website Light" w:hAnsi="GDS Transport Website Light"/>
+              </w:rPr>
+            </w:pPr>
+            <w:r>
+              <w:rPr>
+                <w:rFonts w:ascii="GDS Transport Website Light" w:hAnsi="GDS Transport Website Light"/>
+              </w:rPr>
+              <w:lastRenderedPageBreak/>
+              <w:t>Judge</w:t>
+            </w:r>
+          </w:p>
+        </w:tc>
+        <w:tc>
+          <w:tcPr>
+            <w:tcW w:w="5377" w:type="dxa"/>
+            <w:tcBorders>
+              <w:top w:val="single" w:sz="12" w:space="0" w:color="auto"/>
+              <w:bottom w:val="single" w:sz="12" w:space="0" w:color="auto"/>
+            </w:tcBorders>
+            <w:tcMar>
+              <w:top w:w="100" w:type="dxa"/>
+              <w:left w:w="100" w:type="dxa"/>
+              <w:bottom w:w="100" w:type="dxa"/>
+              <w:right w:w="100" w:type="dxa"/>
+            </w:tcMar>
+          </w:tcPr>
+          <w:p>
+            <w:pPr>
+              <w:rPr>
+                <w:rFonts w:ascii="GDS Transport Website Light" w:hAnsi="GDS Transport Website Light"/>
+                <w:color w:val="000000"/>
+              </w:rPr>
+            </w:pPr>
+            <w:r>
+              <w:rPr>
+                <w:rFonts w:ascii="GDS Transport Website Light" w:hAnsi="GDS Transport Website Light"/>
+                <w:color w:val="000000"/>
+              </w:rPr>
+              <w:t>&lt;&lt;</w:t>
+            </w:r>
+            <w:r>
+              <w:rPr>
+                <w:rFonts w:ascii="GDS Transport Website Light" w:hAnsi="GDS Transport Website Light"/>
+                <w:color w:val="000000"/>
+              </w:rPr>
+              <w:t>judge</w:t>
+            </w:r>
+            <w:r>
+              <w:rPr>
+                <w:rFonts w:ascii="GDS Transport Website Light" w:hAnsi="GDS Transport Website Light"/>
+                <w:color w:val="000000"/>
+              </w:rPr>
+              <w:t>&gt;&gt;</w:t>
+            </w:r>
+          </w:p>
+        </w:tc>
+      </w:tr>
+      <w:tr>
+        <w:trPr>
+          <w:trHeight w:val="30"/>
+        </w:trPr>
+        <w:tc>
+          <w:tcPr>
+            <w:tcW w:w="4688" w:type="dxa"/>
+            <w:tcBorders>
+              <w:top w:val="single" w:sz="12" w:space="0" w:color="auto"/>
+              <w:bottom w:val="single" w:sz="12" w:space="0" w:color="auto"/>
+            </w:tcBorders>
+            <w:tcMar>
+              <w:top w:w="100" w:type="dxa"/>
+              <w:left w:w="100" w:type="dxa"/>
+              <w:bottom w:w="100" w:type="dxa"/>
+              <w:right w:w="100" w:type="dxa"/>
+            </w:tcMar>
+          </w:tcPr>
+          <w:p>
+            <w:pPr>
+              <w:rPr>
+                <w:rFonts w:ascii="GDS Transport Website Light" w:hAnsi="GDS Transport Website Light"/>
+              </w:rPr>
+            </w:pPr>
+            <w:r>
+              <w:rPr>
+                <w:rFonts w:ascii="GDS Transport Website Light" w:hAnsi="GDS Transport Website Light"/>
+              </w:rPr>
+              <w:t>Children</w:t>
+            </w:r>
+            <w:r>
+              <w:rPr>
+                <w:rFonts w:ascii="GDS Transport Website Light" w:hAnsi="GDS Transport Website Light"/>
+              </w:rPr>
+              <w:t xml:space="preserve"> Involved</w:t>
+            </w:r>
+          </w:p>
+        </w:tc>
+        <w:tc>
+          <w:tcPr>
+            <w:tcW w:w="5377" w:type="dxa"/>
+            <w:tcBorders>
+              <w:top w:val="single" w:sz="12" w:space="0" w:color="auto"/>
+              <w:bottom w:val="single" w:sz="12" w:space="0" w:color="auto"/>
+            </w:tcBorders>
+            <w:tcMar>
+              <w:top w:w="100" w:type="dxa"/>
+              <w:left w:w="100" w:type="dxa"/>
+              <w:bottom w:w="100" w:type="dxa"/>
+              <w:right w:w="100" w:type="dxa"/>
+            </w:tcMar>
+          </w:tcPr>
+          <w:p>
+            <w:pPr>
+              <w:rPr>
+                <w:rFonts w:ascii="GDS Transport Website Light" w:hAnsi="GDS Transport Website Light"/>
+                <w:color w:val="000000"/>
+              </w:rPr>
+            </w:pPr>
+            <w:r>
+              <w:rPr>
+                <w:rFonts w:ascii="GDS Transport Website Light" w:hAnsi="GDS Transport Website Light"/>
+              </w:rPr>
+              <w:t>&lt;&lt;</w:t>
+            </w:r>
+            <w:r>
+              <w:rPr>
+                <w:rFonts w:ascii="GDS Transport Website Light" w:hAnsi="GDS Transport Website Light"/>
+              </w:rPr>
+              <w:t>children</w:t>
+            </w:r>
             <w:r>
               <w:rPr>
                 <w:rFonts w:ascii="GDS Transport Website Light" w:hAnsi="GDS Transport Website Light"/>
@@ -11145,18 +12042,19 @@
               <w:bottom w:w="100" w:type="dxa"/>
               <w:right w:w="100" w:type="dxa"/>
             </w:tcMar>
-          </w:tcPr>
-          <w:p>
-            <w:pPr>
-              <w:rPr>
-                <w:rFonts w:ascii="GDS Transport Website Light" w:hAnsi="GDS Transport Website Light"/>
-              </w:rPr>
-            </w:pPr>
-            <w:r>
-              <w:rPr>
-                <w:rFonts w:ascii="GDS Transport Website Light" w:hAnsi="GDS Transport Website Light"/>
-              </w:rPr>
-              <w:t>Previous or Ongoing</w:t>
+            <w:hideMark/>
+          </w:tcPr>
+          <w:p>
+            <w:pPr>
+              <w:rPr>
+                <w:rFonts w:ascii="GDS Transport Website Light" w:hAnsi="GDS Transport Website Light"/>
+              </w:rPr>
+            </w:pPr>
+            <w:r>
+              <w:rPr>
+                <w:rFonts w:ascii="GDS Transport Website Light" w:hAnsi="GDS Transport Website Light"/>
+              </w:rPr>
+              <w:t>Guardian</w:t>
             </w:r>
           </w:p>
         </w:tc>
@@ -11172,40 +12070,19 @@
               <w:bottom w:w="100" w:type="dxa"/>
               <w:right w:w="100" w:type="dxa"/>
             </w:tcMar>
-          </w:tcPr>
-          <w:p>
-            <w:pPr>
-              <w:rPr>
-                <w:rFonts w:ascii="GDS Transport Website Light" w:hAnsi="GDS Transport Website Light"/>
-                <w:color w:val="000000"/>
-              </w:rPr>
-            </w:pPr>
-            <w:r>
-              <w:rPr>
-                <w:rFonts w:ascii="GDS Transport Website Light" w:hAnsi="GDS Transport Website Light"/>
-              </w:rPr>
-              <w:t>&lt;&lt;</w:t>
-            </w:r>
-            <w:proofErr w:type="spellStart"/>
-            <w:r>
-              <w:rPr>
-                <w:rFonts w:ascii="GDS Transport Website Light" w:hAnsi="GDS Transport Website Light"/>
-              </w:rPr>
-              <w:t>proceedingStatus</w:t>
-            </w:r>
-            <w:proofErr w:type="spellEnd"/>
-            <w:r>
-              <w:rPr>
-                <w:rFonts w:ascii="GDS Transport Website Light" w:hAnsi="GDS Transport Website Light"/>
-              </w:rPr>
-              <w:t>&gt;</w:t>
-            </w:r>
-            <w:r>
-              <w:rPr>
-                <w:rFonts w:ascii="GDS Transport Website Light" w:hAnsi="GDS Transport Website Light"/>
-                <w:color w:val="000000"/>
-              </w:rPr>
-              <w:t>&gt;</w:t>
+            <w:hideMark/>
+          </w:tcPr>
+          <w:p>
+            <w:pPr>
+              <w:rPr>
+                <w:rFonts w:ascii="GDS Transport Website Light" w:hAnsi="GDS Transport Website Light"/>
+              </w:rPr>
+            </w:pPr>
+            <w:r>
+              <w:rPr>
+                <w:rFonts w:ascii="GDS Transport Website Light" w:hAnsi="GDS Transport Website Light"/>
+              </w:rPr>
+              <w:t>&lt;&lt;guardian&gt;&gt;</w:t>
             </w:r>
           </w:p>
         </w:tc>
@@ -11239,7 +12116,7 @@
               <w:rPr>
                 <w:rFonts w:ascii="GDS Transport Website Light" w:hAnsi="GDS Transport Website Light"/>
               </w:rPr>
-              <w:t>Case Number</w:t>
+              <w:t>Same guardian needed</w:t>
             </w:r>
           </w:p>
         </w:tc>
@@ -11275,21 +12152,14 @@
               <w:rPr>
                 <w:rFonts w:ascii="GDS Transport Website Light" w:hAnsi="GDS Transport Website Light"/>
               </w:rPr>
-              <w:t>caseNumber</w:t>
+              <w:t>sameGuardianDetails</w:t>
             </w:r>
             <w:proofErr w:type="spellEnd"/>
             <w:r>
               <w:rPr>
                 <w:rFonts w:ascii="GDS Transport Website Light" w:hAnsi="GDS Transport Website Light"/>
               </w:rPr>
-              <w:t>&gt;</w:t>
-            </w:r>
-            <w:r>
-              <w:rPr>
-                <w:rFonts w:ascii="GDS Transport Website Light" w:hAnsi="GDS Transport Website Light"/>
-                <w:color w:val="000000"/>
-              </w:rPr>
-              <w:t>&gt;</w:t>
+              <w:t>&gt;&gt;</w:t>
             </w:r>
           </w:p>
         </w:tc>
@@ -11322,7 +12192,21 @@
               <w:rPr>
                 <w:rFonts w:ascii="GDS Transport Website Light" w:hAnsi="GDS Transport Website Light"/>
               </w:rPr>
-              <w:t>Date started</w:t>
+              <w:t>&lt;&lt;</w:t>
+            </w:r>
+            <w:proofErr w:type="spellStart"/>
+            <w:r>
+              <w:rPr>
+                <w:rFonts w:ascii="GDS Transport Website Light" w:hAnsi="GDS Transport Website Light"/>
+              </w:rPr>
+              <w:t>er_proceeding</w:t>
+            </w:r>
+            <w:proofErr w:type="spellEnd"/>
+            <w:r>
+              <w:rPr>
+                <w:rFonts w:ascii="GDS Transport Website Light" w:hAnsi="GDS Transport Website Light"/>
+              </w:rPr>
+              <w:t>&gt;&gt;</w:t>
             </w:r>
           </w:p>
         </w:tc>
@@ -11344,34 +12228,8 @@
             <w:pPr>
               <w:rPr>
                 <w:rFonts w:ascii="GDS Transport Website Light" w:hAnsi="GDS Transport Website Light"/>
-                <w:color w:val="000000"/>
-              </w:rPr>
-            </w:pPr>
-            <w:r>
-              <w:rPr>
-                <w:rFonts w:ascii="GDS Transport Website Light" w:hAnsi="GDS Transport Website Light"/>
-              </w:rPr>
-              <w:t>&lt;&lt;</w:t>
-            </w:r>
-            <w:r>
-              <w:rPr>
-                <w:rFonts w:ascii="GDS Transport Website Light" w:hAnsi="GDS Transport Website Light"/>
-              </w:rPr>
-              <w:t>started</w:t>
-            </w:r>
-            <w:r>
-              <w:rPr>
-                <w:rFonts w:ascii="GDS Transport Website Light" w:hAnsi="GDS Transport Website Light"/>
-              </w:rPr>
-              <w:t>&gt;</w:t>
-            </w:r>
-            <w:r>
-              <w:rPr>
-                <w:rFonts w:ascii="GDS Transport Website Light" w:hAnsi="GDS Transport Website Light"/>
-                <w:color w:val="000000"/>
-              </w:rPr>
-              <w:t>&gt;</w:t>
-            </w:r>
+              </w:rPr>
+            </w:pPr>
           </w:p>
         </w:tc>
       </w:tr>
@@ -11403,497 +12261,21 @@
               <w:rPr>
                 <w:rFonts w:ascii="GDS Transport Website Light" w:hAnsi="GDS Transport Website Light"/>
               </w:rPr>
-              <w:t>Date ended</w:t>
-            </w:r>
-          </w:p>
-        </w:tc>
-        <w:tc>
-          <w:tcPr>
-            <w:tcW w:w="5377" w:type="dxa"/>
-            <w:tcBorders>
-              <w:top w:val="single" w:sz="12" w:space="0" w:color="auto"/>
-              <w:bottom w:val="single" w:sz="12" w:space="0" w:color="auto"/>
-            </w:tcBorders>
-            <w:tcMar>
-              <w:top w:w="100" w:type="dxa"/>
-              <w:left w:w="100" w:type="dxa"/>
-              <w:bottom w:w="100" w:type="dxa"/>
-              <w:right w:w="100" w:type="dxa"/>
-            </w:tcMar>
-          </w:tcPr>
-          <w:p>
-            <w:pPr>
-              <w:rPr>
-                <w:rFonts w:ascii="GDS Transport Website Light" w:hAnsi="GDS Transport Website Light"/>
-                <w:color w:val="000000"/>
-              </w:rPr>
-            </w:pPr>
-            <w:r>
-              <w:rPr>
-                <w:rFonts w:ascii="GDS Transport Website Light" w:hAnsi="GDS Transport Website Light"/>
-              </w:rPr>
               <w:t>&lt;&lt;</w:t>
             </w:r>
-            <w:r>
-              <w:rPr>
-                <w:rFonts w:ascii="GDS Transport Website Light" w:hAnsi="GDS Transport Website Light"/>
-              </w:rPr>
-              <w:t>ended</w:t>
-            </w:r>
-            <w:r>
-              <w:rPr>
-                <w:rFonts w:ascii="GDS Transport Website Light" w:hAnsi="GDS Transport Website Light"/>
-              </w:rPr>
-              <w:t>&gt;</w:t>
-            </w:r>
-            <w:r>
-              <w:rPr>
-                <w:rFonts w:ascii="GDS Transport Website Light" w:hAnsi="GDS Transport Website Light"/>
-                <w:color w:val="000000"/>
-              </w:rPr>
-              <w:t>&gt;</w:t>
-            </w:r>
-          </w:p>
-        </w:tc>
-      </w:tr>
-      <w:tr>
-        <w:trPr>
-          <w:trHeight w:val="30"/>
-        </w:trPr>
-        <w:tc>
-          <w:tcPr>
-            <w:tcW w:w="4688" w:type="dxa"/>
-            <w:tcBorders>
-              <w:top w:val="single" w:sz="12" w:space="0" w:color="auto"/>
-              <w:bottom w:val="single" w:sz="12" w:space="0" w:color="auto"/>
-            </w:tcBorders>
-            <w:tcMar>
-              <w:top w:w="100" w:type="dxa"/>
-              <w:left w:w="100" w:type="dxa"/>
-              <w:bottom w:w="100" w:type="dxa"/>
-              <w:right w:w="100" w:type="dxa"/>
-            </w:tcMar>
-          </w:tcPr>
-          <w:p>
-            <w:pPr>
-              <w:rPr>
-                <w:rFonts w:ascii="GDS Transport Website Light" w:hAnsi="GDS Transport Website Light"/>
-              </w:rPr>
-            </w:pPr>
-            <w:r>
-              <w:rPr>
-                <w:rFonts w:ascii="GDS Transport Website Light" w:hAnsi="GDS Transport Website Light"/>
-              </w:rPr>
-              <w:t>Orders made</w:t>
-            </w:r>
-          </w:p>
-        </w:tc>
-        <w:tc>
-          <w:tcPr>
-            <w:tcW w:w="5377" w:type="dxa"/>
-            <w:tcBorders>
-              <w:top w:val="single" w:sz="12" w:space="0" w:color="auto"/>
-              <w:bottom w:val="single" w:sz="12" w:space="0" w:color="auto"/>
-            </w:tcBorders>
-            <w:tcMar>
-              <w:top w:w="100" w:type="dxa"/>
-              <w:left w:w="100" w:type="dxa"/>
-              <w:bottom w:w="100" w:type="dxa"/>
-              <w:right w:w="100" w:type="dxa"/>
-            </w:tcMar>
-          </w:tcPr>
-          <w:p>
-            <w:pPr>
-              <w:rPr>
-                <w:rFonts w:ascii="GDS Transport Website Light" w:hAnsi="GDS Transport Website Light"/>
-                <w:color w:val="000000"/>
-              </w:rPr>
-            </w:pPr>
-            <w:r>
-              <w:rPr>
-                <w:rFonts w:ascii="GDS Transport Website Light" w:hAnsi="GDS Transport Website Light"/>
-                <w:color w:val="000000"/>
-              </w:rPr>
-              <w:t>&lt;&lt;</w:t>
-            </w:r>
             <w:proofErr w:type="spellStart"/>
             <w:r>
               <w:rPr>
                 <w:rFonts w:ascii="GDS Transport Website Light" w:hAnsi="GDS Transport Website Light"/>
-                <w:color w:val="000000"/>
-              </w:rPr>
-              <w:t>ordersMade</w:t>
+              </w:rPr>
+              <w:t>er</w:t>
             </w:r>
             <w:proofErr w:type="spellEnd"/>
             <w:r>
               <w:rPr>
                 <w:rFonts w:ascii="GDS Transport Website Light" w:hAnsi="GDS Transport Website Light"/>
-                <w:color w:val="000000"/>
-              </w:rPr>
-              <w:t>&gt;&gt;</w:t>
-            </w:r>
-          </w:p>
-        </w:tc>
-      </w:tr>
-      <w:tr>
-        <w:trPr>
-          <w:trHeight w:val="30"/>
-        </w:trPr>
-        <w:tc>
-          <w:tcPr>
-            <w:tcW w:w="4688" w:type="dxa"/>
-            <w:tcBorders>
-              <w:top w:val="single" w:sz="12" w:space="0" w:color="auto"/>
-              <w:bottom w:val="single" w:sz="12" w:space="0" w:color="auto"/>
-            </w:tcBorders>
-            <w:tcMar>
-              <w:top w:w="100" w:type="dxa"/>
-              <w:left w:w="100" w:type="dxa"/>
-              <w:bottom w:w="100" w:type="dxa"/>
-              <w:right w:w="100" w:type="dxa"/>
-            </w:tcMar>
-          </w:tcPr>
-          <w:p>
-            <w:pPr>
-              <w:rPr>
-                <w:rFonts w:ascii="GDS Transport Website Light" w:hAnsi="GDS Transport Website Light"/>
-              </w:rPr>
-            </w:pPr>
-            <w:r>
-              <w:rPr>
-                <w:rFonts w:ascii="GDS Transport Website Light" w:hAnsi="GDS Transport Website Light"/>
-              </w:rPr>
-              <w:lastRenderedPageBreak/>
-              <w:t>Judge</w:t>
-            </w:r>
-          </w:p>
-        </w:tc>
-        <w:tc>
-          <w:tcPr>
-            <w:tcW w:w="5377" w:type="dxa"/>
-            <w:tcBorders>
-              <w:top w:val="single" w:sz="12" w:space="0" w:color="auto"/>
-              <w:bottom w:val="single" w:sz="12" w:space="0" w:color="auto"/>
-            </w:tcBorders>
-            <w:tcMar>
-              <w:top w:w="100" w:type="dxa"/>
-              <w:left w:w="100" w:type="dxa"/>
-              <w:bottom w:w="100" w:type="dxa"/>
-              <w:right w:w="100" w:type="dxa"/>
-            </w:tcMar>
-          </w:tcPr>
-          <w:p>
-            <w:pPr>
-              <w:rPr>
-                <w:rFonts w:ascii="GDS Transport Website Light" w:hAnsi="GDS Transport Website Light"/>
-                <w:color w:val="000000"/>
-              </w:rPr>
-            </w:pPr>
-            <w:r>
-              <w:rPr>
-                <w:rFonts w:ascii="GDS Transport Website Light" w:hAnsi="GDS Transport Website Light"/>
-                <w:color w:val="000000"/>
-              </w:rPr>
-              <w:t>&lt;&lt;</w:t>
-            </w:r>
-            <w:r>
-              <w:rPr>
-                <w:rFonts w:ascii="GDS Transport Website Light" w:hAnsi="GDS Transport Website Light"/>
-                <w:color w:val="000000"/>
-              </w:rPr>
-              <w:t>judge</w:t>
-            </w:r>
-            <w:r>
-              <w:rPr>
-                <w:rFonts w:ascii="GDS Transport Website Light" w:hAnsi="GDS Transport Website Light"/>
-                <w:color w:val="000000"/>
-              </w:rPr>
-              <w:t>&gt;&gt;</w:t>
-            </w:r>
-          </w:p>
-        </w:tc>
-      </w:tr>
-      <w:tr>
-        <w:trPr>
-          <w:trHeight w:val="30"/>
-        </w:trPr>
-        <w:tc>
-          <w:tcPr>
-            <w:tcW w:w="4688" w:type="dxa"/>
-            <w:tcBorders>
-              <w:top w:val="single" w:sz="12" w:space="0" w:color="auto"/>
-              <w:bottom w:val="single" w:sz="12" w:space="0" w:color="auto"/>
-            </w:tcBorders>
-            <w:tcMar>
-              <w:top w:w="100" w:type="dxa"/>
-              <w:left w:w="100" w:type="dxa"/>
-              <w:bottom w:w="100" w:type="dxa"/>
-              <w:right w:w="100" w:type="dxa"/>
-            </w:tcMar>
-          </w:tcPr>
-          <w:p>
-            <w:pPr>
-              <w:rPr>
-                <w:rFonts w:ascii="GDS Transport Website Light" w:hAnsi="GDS Transport Website Light"/>
-              </w:rPr>
-            </w:pPr>
-            <w:r>
-              <w:rPr>
-                <w:rFonts w:ascii="GDS Transport Website Light" w:hAnsi="GDS Transport Website Light"/>
-              </w:rPr>
-              <w:t>Children</w:t>
-            </w:r>
-            <w:r>
-              <w:rPr>
-                <w:rFonts w:ascii="GDS Transport Website Light" w:hAnsi="GDS Transport Website Light"/>
-              </w:rPr>
-              <w:t xml:space="preserve"> Involved</w:t>
-            </w:r>
-          </w:p>
-        </w:tc>
-        <w:tc>
-          <w:tcPr>
-            <w:tcW w:w="5377" w:type="dxa"/>
-            <w:tcBorders>
-              <w:top w:val="single" w:sz="12" w:space="0" w:color="auto"/>
-              <w:bottom w:val="single" w:sz="12" w:space="0" w:color="auto"/>
-            </w:tcBorders>
-            <w:tcMar>
-              <w:top w:w="100" w:type="dxa"/>
-              <w:left w:w="100" w:type="dxa"/>
-              <w:bottom w:w="100" w:type="dxa"/>
-              <w:right w:w="100" w:type="dxa"/>
-            </w:tcMar>
-          </w:tcPr>
-          <w:p>
-            <w:pPr>
-              <w:rPr>
-                <w:rFonts w:ascii="GDS Transport Website Light" w:hAnsi="GDS Transport Website Light"/>
-                <w:color w:val="000000"/>
-              </w:rPr>
-            </w:pPr>
-            <w:r>
-              <w:rPr>
-                <w:rFonts w:ascii="GDS Transport Website Light" w:hAnsi="GDS Transport Website Light"/>
-              </w:rPr>
-              <w:t>&lt;&lt;</w:t>
-            </w:r>
-            <w:r>
-              <w:rPr>
-                <w:rFonts w:ascii="GDS Transport Website Light" w:hAnsi="GDS Transport Website Light"/>
-              </w:rPr>
-              <w:t>children</w:t>
-            </w:r>
-            <w:r>
-              <w:rPr>
-                <w:rFonts w:ascii="GDS Transport Website Light" w:hAnsi="GDS Transport Website Light"/>
-              </w:rPr>
-              <w:t>&gt;</w:t>
-            </w:r>
-            <w:r>
-              <w:rPr>
-                <w:rFonts w:ascii="GDS Transport Website Light" w:hAnsi="GDS Transport Website Light"/>
-                <w:color w:val="000000"/>
-              </w:rPr>
-              <w:t>&gt;</w:t>
-            </w:r>
-          </w:p>
-        </w:tc>
-      </w:tr>
-      <w:tr>
-        <w:trPr>
-          <w:trHeight w:val="261"/>
-        </w:trPr>
-        <w:tc>
-          <w:tcPr>
-            <w:tcW w:w="4688" w:type="dxa"/>
-            <w:tcBorders>
-              <w:bottom w:val="single" w:sz="12" w:space="0" w:color="auto"/>
-            </w:tcBorders>
-            <w:tcMar>
-              <w:top w:w="100" w:type="dxa"/>
-              <w:left w:w="100" w:type="dxa"/>
-              <w:bottom w:w="100" w:type="dxa"/>
-              <w:right w:w="100" w:type="dxa"/>
-            </w:tcMar>
-            <w:hideMark/>
-          </w:tcPr>
-          <w:p>
-            <w:pPr>
-              <w:rPr>
-                <w:rFonts w:ascii="GDS Transport Website Light" w:hAnsi="GDS Transport Website Light"/>
-              </w:rPr>
-            </w:pPr>
-            <w:r>
-              <w:rPr>
-                <w:rFonts w:ascii="GDS Transport Website Light" w:hAnsi="GDS Transport Website Light"/>
-              </w:rPr>
-              <w:t>Guardian</w:t>
-            </w:r>
-          </w:p>
-        </w:tc>
-        <w:tc>
-          <w:tcPr>
-            <w:tcW w:w="5377" w:type="dxa"/>
-            <w:tcBorders>
-              <w:bottom w:val="single" w:sz="12" w:space="0" w:color="auto"/>
-            </w:tcBorders>
-            <w:tcMar>
-              <w:top w:w="100" w:type="dxa"/>
-              <w:left w:w="100" w:type="dxa"/>
-              <w:bottom w:w="100" w:type="dxa"/>
-              <w:right w:w="100" w:type="dxa"/>
-            </w:tcMar>
-            <w:hideMark/>
-          </w:tcPr>
-          <w:p>
-            <w:pPr>
-              <w:rPr>
-                <w:rFonts w:ascii="GDS Transport Website Light" w:hAnsi="GDS Transport Website Light"/>
-              </w:rPr>
-            </w:pPr>
-            <w:r>
-              <w:rPr>
-                <w:rFonts w:ascii="GDS Transport Website Light" w:hAnsi="GDS Transport Website Light"/>
-              </w:rPr>
-              <w:t>&lt;&lt;guardian&gt;&gt;</w:t>
-            </w:r>
-          </w:p>
-        </w:tc>
-      </w:tr>
-      <w:tr>
-        <w:trPr>
-          <w:trHeight w:val="30"/>
-        </w:trPr>
-        <w:tc>
-          <w:tcPr>
-            <w:tcW w:w="4688" w:type="dxa"/>
-            <w:tcBorders>
-              <w:top w:val="single" w:sz="12" w:space="0" w:color="auto"/>
-              <w:bottom w:val="single" w:sz="12" w:space="0" w:color="auto"/>
-            </w:tcBorders>
-            <w:tcMar>
-              <w:top w:w="100" w:type="dxa"/>
-              <w:left w:w="100" w:type="dxa"/>
-              <w:bottom w:w="100" w:type="dxa"/>
-              <w:right w:w="100" w:type="dxa"/>
-            </w:tcMar>
-            <w:hideMark/>
-          </w:tcPr>
-          <w:p>
-            <w:pPr>
-              <w:rPr>
-                <w:rFonts w:ascii="GDS Transport Website Light" w:hAnsi="GDS Transport Website Light"/>
-              </w:rPr>
-            </w:pPr>
-            <w:r>
-              <w:rPr>
-                <w:rFonts w:ascii="GDS Transport Website Light" w:hAnsi="GDS Transport Website Light"/>
-              </w:rPr>
-              <w:t>Same guardian needed</w:t>
-            </w:r>
-          </w:p>
-        </w:tc>
-        <w:tc>
-          <w:tcPr>
-            <w:tcW w:w="5377" w:type="dxa"/>
-            <w:tcBorders>
-              <w:top w:val="single" w:sz="12" w:space="0" w:color="auto"/>
-              <w:bottom w:val="single" w:sz="12" w:space="0" w:color="auto"/>
-            </w:tcBorders>
-            <w:tcMar>
-              <w:top w:w="100" w:type="dxa"/>
-              <w:left w:w="100" w:type="dxa"/>
-              <w:bottom w:w="100" w:type="dxa"/>
-              <w:right w:w="100" w:type="dxa"/>
-            </w:tcMar>
-            <w:hideMark/>
-          </w:tcPr>
-          <w:p>
-            <w:pPr>
-              <w:rPr>
-                <w:rFonts w:ascii="GDS Transport Website Light" w:hAnsi="GDS Transport Website Light"/>
-              </w:rPr>
-            </w:pPr>
-            <w:r>
-              <w:rPr>
-                <w:rFonts w:ascii="GDS Transport Website Light" w:hAnsi="GDS Transport Website Light"/>
-              </w:rPr>
-              <w:t>&lt;&lt;</w:t>
-            </w:r>
-            <w:proofErr w:type="spellStart"/>
-            <w:r>
-              <w:rPr>
-                <w:rFonts w:ascii="GDS Transport Website Light" w:hAnsi="GDS Transport Website Light"/>
-              </w:rPr>
-              <w:t>sameGuardianDetails</w:t>
-            </w:r>
-            <w:proofErr w:type="spellEnd"/>
-            <w:r>
-              <w:rPr>
-                <w:rFonts w:ascii="GDS Transport Website Light" w:hAnsi="GDS Transport Website Light"/>
-              </w:rPr>
-              <w:t>&gt;&gt;</w:t>
-            </w:r>
-          </w:p>
-        </w:tc>
-      </w:tr>
-      <w:tr>
-        <w:trPr>
-          <w:trHeight w:val="30"/>
-        </w:trPr>
-        <w:tc>
-          <w:tcPr>
-            <w:tcW w:w="4688" w:type="dxa"/>
-            <w:tcBorders>
-              <w:top w:val="single" w:sz="12" w:space="0" w:color="auto"/>
-              <w:bottom w:val="single" w:sz="12" w:space="0" w:color="auto"/>
-            </w:tcBorders>
-            <w:tcMar>
-              <w:top w:w="100" w:type="dxa"/>
-              <w:left w:w="100" w:type="dxa"/>
-              <w:bottom w:w="100" w:type="dxa"/>
-              <w:right w:w="100" w:type="dxa"/>
-            </w:tcMar>
-          </w:tcPr>
-          <w:p>
-            <w:pPr>
-              <w:rPr>
-                <w:rFonts w:ascii="GDS Transport Website Light" w:hAnsi="GDS Transport Website Light"/>
-              </w:rPr>
-            </w:pPr>
-          </w:p>
-          <w:p>
-            <w:pPr>
-              <w:rPr>
-                <w:rFonts w:ascii="GDS Transport Website Light" w:hAnsi="GDS Transport Website Light"/>
-              </w:rPr>
-            </w:pPr>
-            <w:r>
-              <w:rPr>
-                <w:rFonts w:ascii="GDS Transport Website Light" w:hAnsi="GDS Transport Website Light"/>
-              </w:rPr>
-              <w:t>&lt;&lt;</w:t>
-            </w:r>
-            <w:proofErr w:type="spellStart"/>
-            <w:r>
-              <w:rPr>
-                <w:rFonts w:ascii="GDS Transport Website Light" w:hAnsi="GDS Transport Website Light"/>
-              </w:rPr>
-              <w:t>er_</w:t>
-            </w:r>
-            <w:r>
-              <w:rPr>
-                <w:rFonts w:ascii="GDS Transport Website Light" w:hAnsi="GDS Transport Website Light"/>
-              </w:rPr>
-              <w:t>proceeding</w:t>
-            </w:r>
-            <w:proofErr w:type="spellEnd"/>
-            <w:r>
-              <w:rPr>
-                <w:rFonts w:ascii="GDS Transport Website Light" w:hAnsi="GDS Transport Website Light"/>
-              </w:rPr>
-              <w:t>&gt;&gt;</w:t>
+              </w:rPr>
+              <w:t>_&gt;&gt;</w:t>
             </w:r>
           </w:p>
         </w:tc>
@@ -11921,18 +12303,6 @@
         </w:tc>
       </w:tr>
     </w:tbl>
-    <w:p>
-      <w:pPr>
-        <w:ind w:left="-567" w:right="-608"/>
-        <w:rPr>
-          <w:rFonts w:ascii="GDS Transport Website" w:hAnsi="GDS Transport Website"/>
-          <w:b/>
-          <w:bCs/>
-          <w:sz w:val="28"/>
-          <w:szCs w:val="28"/>
-        </w:rPr>
-      </w:pPr>
-    </w:p>
     <w:p>
       <w:pPr>
         <w:ind w:left="-567" w:right="-608"/>
@@ -11999,7 +12369,7 @@
         </w:trPr>
         <w:tc>
           <w:tcPr>
-            <w:tcW w:w="5255" w:type="dxa"/>
+            <w:tcW w:w="4745" w:type="dxa"/>
             <w:tcBorders>
               <w:bottom w:val="single" w:sz="12" w:space="0" w:color="auto"/>
             </w:tcBorders>
@@ -12027,7 +12397,7 @@
         </w:tc>
         <w:tc>
           <w:tcPr>
-            <w:tcW w:w="4810" w:type="dxa"/>
+            <w:tcW w:w="5320" w:type="dxa"/>
             <w:tcBorders>
               <w:bottom w:val="single" w:sz="12" w:space="0" w:color="auto"/>
             </w:tcBorders>
@@ -12077,7 +12447,7 @@
         </w:trPr>
         <w:tc>
           <w:tcPr>
-            <w:tcW w:w="5255" w:type="dxa"/>
+            <w:tcW w:w="4745" w:type="dxa"/>
             <w:tcBorders>
               <w:bottom w:val="single" w:sz="12" w:space="0" w:color="auto"/>
             </w:tcBorders>
@@ -12104,7 +12474,7 @@
         </w:tc>
         <w:tc>
           <w:tcPr>
-            <w:tcW w:w="4810" w:type="dxa"/>
+            <w:tcW w:w="5320" w:type="dxa"/>
             <w:tcBorders>
               <w:bottom w:val="single" w:sz="12" w:space="0" w:color="auto"/>
             </w:tcBorders>
@@ -12161,7 +12531,7 @@
         </w:trPr>
         <w:tc>
           <w:tcPr>
-            <w:tcW w:w="5255" w:type="dxa"/>
+            <w:tcW w:w="4745" w:type="dxa"/>
             <w:tcBorders>
               <w:top w:val="single" w:sz="12" w:space="0" w:color="auto"/>
               <w:bottom w:val="single" w:sz="12" w:space="0" w:color="auto"/>
@@ -12190,7 +12560,7 @@
         </w:tc>
         <w:tc>
           <w:tcPr>
-            <w:tcW w:w="4810" w:type="dxa"/>
+            <w:tcW w:w="5320" w:type="dxa"/>
             <w:tcBorders>
               <w:top w:val="single" w:sz="12" w:space="0" w:color="auto"/>
               <w:bottom w:val="single" w:sz="12" w:space="0" w:color="auto"/>
@@ -12248,7 +12618,7 @@
         </w:trPr>
         <w:tc>
           <w:tcPr>
-            <w:tcW w:w="5255" w:type="dxa"/>
+            <w:tcW w:w="4745" w:type="dxa"/>
             <w:tcBorders>
               <w:top w:val="single" w:sz="12" w:space="0" w:color="auto"/>
               <w:bottom w:val="single" w:sz="12" w:space="0" w:color="auto"/>
@@ -12276,7 +12646,7 @@
         </w:tc>
         <w:tc>
           <w:tcPr>
-            <w:tcW w:w="4810" w:type="dxa"/>
+            <w:tcW w:w="5320" w:type="dxa"/>
             <w:tcBorders>
               <w:top w:val="single" w:sz="12" w:space="0" w:color="auto"/>
               <w:bottom w:val="single" w:sz="12" w:space="0" w:color="auto"/>
@@ -12334,7 +12704,7 @@
         </w:trPr>
         <w:tc>
           <w:tcPr>
-            <w:tcW w:w="5255" w:type="dxa"/>
+            <w:tcW w:w="4745" w:type="dxa"/>
             <w:tcBorders>
               <w:top w:val="single" w:sz="12" w:space="0" w:color="auto"/>
               <w:bottom w:val="single" w:sz="12" w:space="0" w:color="auto"/>
@@ -12362,7 +12732,7 @@
         </w:tc>
         <w:tc>
           <w:tcPr>
-            <w:tcW w:w="4810" w:type="dxa"/>
+            <w:tcW w:w="5320" w:type="dxa"/>
             <w:tcBorders>
               <w:top w:val="single" w:sz="12" w:space="0" w:color="auto"/>
               <w:bottom w:val="single" w:sz="12" w:space="0" w:color="auto"/>
@@ -12420,7 +12790,7 @@
         </w:trPr>
         <w:tc>
           <w:tcPr>
-            <w:tcW w:w="5255" w:type="dxa"/>
+            <w:tcW w:w="4745" w:type="dxa"/>
             <w:tcBorders>
               <w:top w:val="single" w:sz="12" w:space="0" w:color="auto"/>
               <w:bottom w:val="single" w:sz="12" w:space="0" w:color="auto"/>
@@ -12448,7 +12818,7 @@
         </w:tc>
         <w:tc>
           <w:tcPr>
-            <w:tcW w:w="4810" w:type="dxa"/>
+            <w:tcW w:w="5320" w:type="dxa"/>
             <w:tcBorders>
               <w:top w:val="single" w:sz="12" w:space="0" w:color="auto"/>
               <w:bottom w:val="single" w:sz="12" w:space="0" w:color="auto"/>
@@ -12506,7 +12876,7 @@
         </w:trPr>
         <w:tc>
           <w:tcPr>
-            <w:tcW w:w="5255" w:type="dxa"/>
+            <w:tcW w:w="4745" w:type="dxa"/>
             <w:tcBorders>
               <w:top w:val="single" w:sz="12" w:space="0" w:color="auto"/>
               <w:bottom w:val="single" w:sz="12" w:space="0" w:color="auto"/>
@@ -12534,7 +12904,7 @@
         </w:tc>
         <w:tc>
           <w:tcPr>
-            <w:tcW w:w="4810" w:type="dxa"/>
+            <w:tcW w:w="5320" w:type="dxa"/>
             <w:tcBorders>
               <w:top w:val="single" w:sz="12" w:space="0" w:color="auto"/>
               <w:bottom w:val="single" w:sz="12" w:space="0" w:color="auto"/>
@@ -12592,7 +12962,7 @@
         </w:trPr>
         <w:tc>
           <w:tcPr>
-            <w:tcW w:w="5255" w:type="dxa"/>
+            <w:tcW w:w="4745" w:type="dxa"/>
             <w:tcBorders>
               <w:top w:val="single" w:sz="12" w:space="0" w:color="auto"/>
               <w:bottom w:val="single" w:sz="12" w:space="0" w:color="auto"/>
@@ -12640,7 +13010,7 @@
         </w:tc>
         <w:tc>
           <w:tcPr>
-            <w:tcW w:w="4810" w:type="dxa"/>
+            <w:tcW w:w="5320" w:type="dxa"/>
             <w:tcBorders>
               <w:top w:val="single" w:sz="12" w:space="0" w:color="auto"/>
               <w:bottom w:val="single" w:sz="12" w:space="0" w:color="auto"/>
@@ -12668,7 +13038,7 @@
         </w:trPr>
         <w:tc>
           <w:tcPr>
-            <w:tcW w:w="5255" w:type="dxa"/>
+            <w:tcW w:w="4745" w:type="dxa"/>
             <w:tcBorders>
               <w:top w:val="single" w:sz="12" w:space="0" w:color="auto"/>
               <w:bottom w:val="single" w:sz="12" w:space="0" w:color="auto"/>
@@ -12710,10 +13080,10 @@
         </w:tc>
         <w:tc>
           <w:tcPr>
-            <w:tcW w:w="4810" w:type="dxa"/>
-            <w:tcBorders>
-              <w:top w:val="single" w:sz="12" w:space="0" w:color="auto"/>
-              <w:bottom w:val="single" w:sz="4" w:space="0" w:color="auto"/>
+            <w:tcW w:w="5320" w:type="dxa"/>
+            <w:tcBorders>
+              <w:top w:val="single" w:sz="12" w:space="0" w:color="auto"/>
+              <w:bottom w:val="single" w:sz="12" w:space="0" w:color="auto"/>
             </w:tcBorders>
             <w:tcMar>
               <w:top w:w="100" w:type="dxa"/>
@@ -12757,25 +13127,27 @@
       </w:tr>
       <w:tr>
         <w:trPr>
-          <w:trHeight w:val="261"/>
+          <w:trHeight w:val="30"/>
         </w:trPr>
         <w:tc>
           <w:tcPr>
-            <w:tcW w:w="5255" w:type="dxa"/>
-            <w:tcBorders>
-              <w:top w:val="single" w:sz="12" w:space="0" w:color="auto"/>
-              <w:bottom w:val="single" w:sz="4" w:space="0" w:color="auto"/>
-            </w:tcBorders>
-            <w:tcMar>
-              <w:top w:w="100" w:type="dxa"/>
-              <w:left w:w="100" w:type="dxa"/>
-              <w:bottom w:w="100" w:type="dxa"/>
-              <w:right w:w="100" w:type="dxa"/>
-            </w:tcMar>
-          </w:tcPr>
-          <w:p>
-            <w:pPr>
-              <w:spacing w:line="259" w:lineRule="auto"/>
+            <w:tcW w:w="4745" w:type="dxa"/>
+            <w:tcBorders>
+              <w:top w:val="single" w:sz="12" w:space="0" w:color="auto"/>
+              <w:bottom w:val="single" w:sz="12" w:space="0" w:color="auto"/>
+            </w:tcBorders>
+            <w:tcMar>
+              <w:top w:w="100" w:type="dxa"/>
+              <w:left w:w="100" w:type="dxa"/>
+              <w:bottom w:w="100" w:type="dxa"/>
+              <w:right w:w="100" w:type="dxa"/>
+            </w:tcMar>
+          </w:tcPr>
+          <w:p>
+            <w:pPr>
+              <w:rPr>
+                <w:rFonts w:ascii="GDS Transport Website Light" w:hAnsi="GDS Transport Website Light"/>
+              </w:rPr>
             </w:pPr>
             <w:r>
               <w:rPr>
@@ -12813,10 +13185,10 @@
         </w:tc>
         <w:tc>
           <w:tcPr>
-            <w:tcW w:w="4810" w:type="dxa"/>
-            <w:tcBorders>
-              <w:top w:val="single" w:sz="4" w:space="0" w:color="auto"/>
-              <w:bottom w:val="single" w:sz="4" w:space="0" w:color="auto"/>
+            <w:tcW w:w="5320" w:type="dxa"/>
+            <w:tcBorders>
+              <w:top w:val="single" w:sz="12" w:space="0" w:color="auto"/>
+              <w:bottom w:val="single" w:sz="12" w:space="0" w:color="auto"/>
             </w:tcBorders>
             <w:tcMar>
               <w:top w:w="100" w:type="dxa"/>
@@ -12843,6 +13215,16 @@
           <w:sz w:val="19"/>
         </w:rPr>
       </w:pPr>
+      <w:r>
+        <w:rPr>
+          <w:b/>
+          <w:color w:val="78B1DC"/>
+          <w:spacing w:val="1"/>
+          <w:w w:val="117"/>
+          <w:sz w:val="17"/>
+        </w:rPr>
+        <w:t>/</w:t>
+      </w:r>
     </w:p>
     <w:p>
       <w:pPr>
@@ -13462,6 +13844,7 @@
   <w:style w:type="character" w:default="1" w:styleId="DefaultParagraphFont">
     <w:name w:val="Default Paragraph Font"/>
     <w:uiPriority w:val="1"/>
+    <w:semiHidden/>
     <w:unhideWhenUsed/>
   </w:style>
   <w:style w:type="table" w:default="1" w:styleId="TableNormal">

</xml_diff>

<commit_message>
Adding relevantProceeding fields to the docmosis case submission
</commit_message>
<xml_diff>
--- a/docker/docmosis/templates/FL-PLW-APP-ENG-00095.docx
+++ b/docker/docmosis/templates/FL-PLW-APP-ENG-00095.docx
@@ -417,7 +417,7 @@
         <mc:AlternateContent>
           <mc:Choice Requires="wps">
             <w:drawing>
-              <wp:anchor distT="0" distB="0" distL="114300" distR="114300" simplePos="0" relativeHeight="251661312" behindDoc="0" locked="0" layoutInCell="1" allowOverlap="1" wp14:anchorId="1C1A2DDD" wp14:editId="1B77C6E3">
+              <wp:anchor distT="0" distB="0" distL="114300" distR="114300" simplePos="0" relativeHeight="251661312" behindDoc="0" locked="0" layoutInCell="1" allowOverlap="1" wp14:anchorId="1C1A2DDD" wp14:editId="0B7BD818">
                 <wp:simplePos x="0" y="0"/>
                 <wp:positionH relativeFrom="column">
                   <wp:posOffset>-431800</wp:posOffset>
@@ -425,7 +425,7 @@
                 <wp:positionV relativeFrom="paragraph">
                   <wp:posOffset>137795</wp:posOffset>
                 </wp:positionV>
-                <wp:extent cx="6331527" cy="2336800"/>
+                <wp:extent cx="6330950" cy="2400300"/>
                 <wp:effectExtent l="0" t="0" r="0" b="0"/>
                 <wp:wrapNone/>
                 <wp:docPr id="11" name="Rectangle 11"/>
@@ -437,7 +437,7 @@
                       <wps:spPr>
                         <a:xfrm>
                           <a:off x="0" y="0"/>
-                          <a:ext cx="6331527" cy="2336800"/>
+                          <a:ext cx="6330950" cy="2400300"/>
                         </a:xfrm>
                         <a:prstGeom prst="rect">
                           <a:avLst/>
@@ -507,7 +507,7 @@
           </mc:Choice>
           <mc:Fallback>
             <w:pict>
-              <v:rect w14:anchorId="1C1A2DDD" id="Rectangle 11" o:spid="_x0000_s1027" style="position:absolute;left:0;text-align:left;margin-left:-34pt;margin-top:10.85pt;width:498.55pt;height:184pt;z-index:251661312;visibility:visible;mso-wrap-style:square;mso-width-percent:0;mso-height-percent:0;mso-wrap-distance-left:9pt;mso-wrap-distance-top:0;mso-wrap-distance-right:9pt;mso-wrap-distance-bottom:0;mso-position-horizontal:absolute;mso-position-horizontal-relative:text;mso-position-vertical:absolute;mso-position-vertical-relative:text;mso-width-percent:0;mso-height-percent:0;mso-width-relative:margin;mso-height-relative:margin;v-text-anchor:top" o:gfxdata="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" filled="f" stroked="f" strokeweight=".5pt">
+              <v:rect w14:anchorId="1C1A2DDD" id="Rectangle 11" o:spid="_x0000_s1027" style="position:absolute;left:0;text-align:left;margin-left:-34pt;margin-top:10.85pt;width:498.5pt;height:189pt;z-index:251661312;visibility:visible;mso-wrap-style:square;mso-width-percent:0;mso-height-percent:0;mso-wrap-distance-left:9pt;mso-wrap-distance-top:0;mso-wrap-distance-right:9pt;mso-wrap-distance-bottom:0;mso-position-horizontal:absolute;mso-position-horizontal-relative:text;mso-position-vertical:absolute;mso-position-vertical-relative:text;mso-width-percent:0;mso-height-percent:0;mso-width-relative:margin;mso-height-relative:margin;v-text-anchor:top" o:gfxdata="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" filled="f" stroked="f" strokeweight=".5pt">
                 <v:textbox inset="2mm">
                   <w:txbxContent>
                     <w:p>
@@ -643,8 +643,8 @@
         <w:tblLook w:val="04A0" w:firstRow="1" w:lastRow="0" w:firstColumn="1" w:lastColumn="0" w:noHBand="0" w:noVBand="1"/>
       </w:tblPr>
       <w:tblGrid>
-        <w:gridCol w:w="3587"/>
-        <w:gridCol w:w="6478"/>
+        <w:gridCol w:w="4263"/>
+        <w:gridCol w:w="5802"/>
       </w:tblGrid>
       <w:tr>
         <w:trPr>
@@ -652,7 +652,7 @@
         </w:trPr>
         <w:tc>
           <w:tcPr>
-            <w:tcW w:w="3587" w:type="dxa"/>
+            <w:tcW w:w="4263" w:type="dxa"/>
             <w:tcMar>
               <w:top w:w="100" w:type="dxa"/>
               <w:left w:w="100" w:type="dxa"/>
@@ -663,6 +663,7 @@
           </w:tcPr>
           <w:p>
             <w:pPr>
+              <w:spacing w:line="360" w:lineRule="auto"/>
               <w:rPr>
                 <w:rFonts w:ascii="GDS Transport Website Light" w:hAnsi="GDS Transport Website Light"/>
               </w:rPr>
@@ -695,7 +696,7 @@
         </w:tc>
         <w:tc>
           <w:tcPr>
-            <w:tcW w:w="6478" w:type="dxa"/>
+            <w:tcW w:w="5802" w:type="dxa"/>
             <w:tcMar>
               <w:top w:w="100" w:type="dxa"/>
               <w:left w:w="100" w:type="dxa"/>
@@ -706,6 +707,7 @@
           </w:tcPr>
           <w:p>
             <w:pPr>
+              <w:spacing w:line="360" w:lineRule="auto"/>
               <w:rPr>
                 <w:rFonts w:ascii="GDS Transport Website Light" w:hAnsi="GDS Transport Website Light"/>
               </w:rPr>
@@ -742,7 +744,7 @@
         </w:trPr>
         <w:tc>
           <w:tcPr>
-            <w:tcW w:w="3587" w:type="dxa"/>
+            <w:tcW w:w="4263" w:type="dxa"/>
             <w:tcMar>
               <w:top w:w="100" w:type="dxa"/>
               <w:left w:w="100" w:type="dxa"/>
@@ -753,6 +755,7 @@
           </w:tcPr>
           <w:p>
             <w:pPr>
+              <w:spacing w:line="360" w:lineRule="auto"/>
               <w:rPr>
                 <w:rFonts w:ascii="GDS Transport Website Light" w:hAnsi="GDS Transport Website Light"/>
               </w:rPr>
@@ -785,7 +788,7 @@
         </w:tc>
         <w:tc>
           <w:tcPr>
-            <w:tcW w:w="6478" w:type="dxa"/>
+            <w:tcW w:w="5802" w:type="dxa"/>
             <w:tcMar>
               <w:top w:w="100" w:type="dxa"/>
               <w:left w:w="100" w:type="dxa"/>
@@ -796,6 +799,7 @@
           </w:tcPr>
           <w:p>
             <w:pPr>
+              <w:spacing w:line="360" w:lineRule="auto"/>
               <w:rPr>
                 <w:rFonts w:ascii="GDS Transport Website Light" w:hAnsi="GDS Transport Website Light"/>
               </w:rPr>
@@ -1021,8 +1025,8 @@
         <w:tblLook w:val="04A0" w:firstRow="1" w:lastRow="0" w:firstColumn="1" w:lastColumn="0" w:noHBand="0" w:noVBand="1"/>
       </w:tblPr>
       <w:tblGrid>
-        <w:gridCol w:w="3587"/>
-        <w:gridCol w:w="6478"/>
+        <w:gridCol w:w="4547"/>
+        <w:gridCol w:w="5518"/>
       </w:tblGrid>
       <w:tr>
         <w:trPr>
@@ -1030,7 +1034,7 @@
         </w:trPr>
         <w:tc>
           <w:tcPr>
-            <w:tcW w:w="3587" w:type="dxa"/>
+            <w:tcW w:w="4547" w:type="dxa"/>
             <w:tcBorders>
               <w:bottom w:val="single" w:sz="12" w:space="0" w:color="auto"/>
             </w:tcBorders>
@@ -1058,7 +1062,7 @@
         </w:tc>
         <w:tc>
           <w:tcPr>
-            <w:tcW w:w="6478" w:type="dxa"/>
+            <w:tcW w:w="5518" w:type="dxa"/>
             <w:tcBorders>
               <w:bottom w:val="single" w:sz="12" w:space="0" w:color="auto"/>
             </w:tcBorders>
@@ -1122,7 +1126,7 @@
         </w:trPr>
         <w:tc>
           <w:tcPr>
-            <w:tcW w:w="3587" w:type="dxa"/>
+            <w:tcW w:w="4547" w:type="dxa"/>
             <w:tcBorders>
               <w:top w:val="single" w:sz="12" w:space="0" w:color="auto"/>
               <w:bottom w:val="single" w:sz="12" w:space="0" w:color="auto"/>
@@ -1151,7 +1155,7 @@
         </w:tc>
         <w:tc>
           <w:tcPr>
-            <w:tcW w:w="6478" w:type="dxa"/>
+            <w:tcW w:w="5518" w:type="dxa"/>
             <w:tcBorders>
               <w:top w:val="single" w:sz="12" w:space="0" w:color="auto"/>
               <w:bottom w:val="single" w:sz="12" w:space="0" w:color="auto"/>
@@ -1277,8 +1281,8 @@
         <w:tblLook w:val="04A0" w:firstRow="1" w:lastRow="0" w:firstColumn="1" w:lastColumn="0" w:noHBand="0" w:noVBand="1"/>
       </w:tblPr>
       <w:tblGrid>
-        <w:gridCol w:w="3587"/>
-        <w:gridCol w:w="6478"/>
+        <w:gridCol w:w="4547"/>
+        <w:gridCol w:w="5518"/>
       </w:tblGrid>
       <w:tr>
         <w:trPr>
@@ -1286,7 +1290,7 @@
         </w:trPr>
         <w:tc>
           <w:tcPr>
-            <w:tcW w:w="3587" w:type="dxa"/>
+            <w:tcW w:w="4547" w:type="dxa"/>
             <w:tcBorders>
               <w:bottom w:val="single" w:sz="12" w:space="0" w:color="auto"/>
             </w:tcBorders>
@@ -1314,7 +1318,7 @@
         </w:tc>
         <w:tc>
           <w:tcPr>
-            <w:tcW w:w="6478" w:type="dxa"/>
+            <w:tcW w:w="5518" w:type="dxa"/>
             <w:tcBorders>
               <w:bottom w:val="single" w:sz="12" w:space="0" w:color="auto"/>
             </w:tcBorders>
@@ -1394,7 +1398,7 @@
         </w:trPr>
         <w:tc>
           <w:tcPr>
-            <w:tcW w:w="3587" w:type="dxa"/>
+            <w:tcW w:w="4547" w:type="dxa"/>
             <w:tcBorders>
               <w:top w:val="single" w:sz="12" w:space="0" w:color="auto"/>
               <w:bottom w:val="single" w:sz="12" w:space="0" w:color="auto"/>
@@ -1423,7 +1427,7 @@
         </w:tc>
         <w:tc>
           <w:tcPr>
-            <w:tcW w:w="6478" w:type="dxa"/>
+            <w:tcW w:w="5518" w:type="dxa"/>
             <w:tcBorders>
               <w:top w:val="single" w:sz="12" w:space="0" w:color="auto"/>
               <w:bottom w:val="single" w:sz="12" w:space="0" w:color="auto"/>
@@ -1489,13 +1493,6 @@
               </w:rPr>
               <w:t xml:space="preserve">&gt;&gt; </w:t>
             </w:r>
-          </w:p>
-          <w:p>
-            <w:pPr>
-              <w:rPr>
-                <w:rFonts w:ascii="GDS Transport Website Light" w:hAnsi="GDS Transport Website Light"/>
-              </w:rPr>
-            </w:pPr>
           </w:p>
         </w:tc>
       </w:tr>
@@ -1505,7 +1502,7 @@
         </w:trPr>
         <w:tc>
           <w:tcPr>
-            <w:tcW w:w="3587" w:type="dxa"/>
+            <w:tcW w:w="4547" w:type="dxa"/>
             <w:tcBorders>
               <w:top w:val="single" w:sz="12" w:space="0" w:color="auto"/>
               <w:bottom w:val="single" w:sz="12" w:space="0" w:color="auto"/>
@@ -1534,7 +1531,7 @@
         </w:tc>
         <w:tc>
           <w:tcPr>
-            <w:tcW w:w="6478" w:type="dxa"/>
+            <w:tcW w:w="5518" w:type="dxa"/>
             <w:tcBorders>
               <w:top w:val="single" w:sz="12" w:space="0" w:color="auto"/>
               <w:bottom w:val="single" w:sz="12" w:space="0" w:color="auto"/>
@@ -1587,7 +1584,7 @@
         </w:trPr>
         <w:tc>
           <w:tcPr>
-            <w:tcW w:w="3587" w:type="dxa"/>
+            <w:tcW w:w="4547" w:type="dxa"/>
             <w:tcBorders>
               <w:top w:val="single" w:sz="12" w:space="0" w:color="auto"/>
               <w:bottom w:val="single" w:sz="12" w:space="0" w:color="auto"/>
@@ -1615,7 +1612,7 @@
         </w:tc>
         <w:tc>
           <w:tcPr>
-            <w:tcW w:w="6478" w:type="dxa"/>
+            <w:tcW w:w="5518" w:type="dxa"/>
             <w:tcBorders>
               <w:top w:val="single" w:sz="12" w:space="0" w:color="auto"/>
               <w:bottom w:val="single" w:sz="12" w:space="0" w:color="auto"/>
@@ -1675,7 +1672,7 @@
         </w:trPr>
         <w:tc>
           <w:tcPr>
-            <w:tcW w:w="3587" w:type="dxa"/>
+            <w:tcW w:w="4547" w:type="dxa"/>
             <w:tcBorders>
               <w:top w:val="single" w:sz="12" w:space="0" w:color="auto"/>
               <w:bottom w:val="single" w:sz="12" w:space="0" w:color="auto"/>
@@ -1703,7 +1700,7 @@
         </w:tc>
         <w:tc>
           <w:tcPr>
-            <w:tcW w:w="6478" w:type="dxa"/>
+            <w:tcW w:w="5518" w:type="dxa"/>
             <w:tcBorders>
               <w:top w:val="single" w:sz="12" w:space="0" w:color="auto"/>
               <w:bottom w:val="single" w:sz="12" w:space="0" w:color="auto"/>
@@ -1756,7 +1753,7 @@
         </w:trPr>
         <w:tc>
           <w:tcPr>
-            <w:tcW w:w="3587" w:type="dxa"/>
+            <w:tcW w:w="4547" w:type="dxa"/>
             <w:tcBorders>
               <w:top w:val="single" w:sz="12" w:space="0" w:color="auto"/>
               <w:bottom w:val="single" w:sz="12" w:space="0" w:color="auto"/>
@@ -1784,7 +1781,7 @@
         </w:tc>
         <w:tc>
           <w:tcPr>
-            <w:tcW w:w="6478" w:type="dxa"/>
+            <w:tcW w:w="5518" w:type="dxa"/>
             <w:tcBorders>
               <w:top w:val="single" w:sz="12" w:space="0" w:color="auto"/>
               <w:bottom w:val="single" w:sz="12" w:space="0" w:color="auto"/>
@@ -1892,8 +1889,8 @@
         <w:tblLook w:val="04A0" w:firstRow="1" w:lastRow="0" w:firstColumn="1" w:lastColumn="0" w:noHBand="0" w:noVBand="1"/>
       </w:tblPr>
       <w:tblGrid>
-        <w:gridCol w:w="3587"/>
-        <w:gridCol w:w="6478"/>
+        <w:gridCol w:w="4688"/>
+        <w:gridCol w:w="5377"/>
       </w:tblGrid>
       <w:tr>
         <w:trPr>
@@ -1901,7 +1898,7 @@
         </w:trPr>
         <w:tc>
           <w:tcPr>
-            <w:tcW w:w="3587" w:type="dxa"/>
+            <w:tcW w:w="4688" w:type="dxa"/>
             <w:tcBorders>
               <w:bottom w:val="single" w:sz="12" w:space="0" w:color="auto"/>
             </w:tcBorders>
@@ -1929,7 +1926,7 @@
         </w:tc>
         <w:tc>
           <w:tcPr>
-            <w:tcW w:w="6478" w:type="dxa"/>
+            <w:tcW w:w="5377" w:type="dxa"/>
             <w:tcBorders>
               <w:bottom w:val="single" w:sz="12" w:space="0" w:color="auto"/>
             </w:tcBorders>
@@ -1995,7 +1992,7 @@
         </w:trPr>
         <w:tc>
           <w:tcPr>
-            <w:tcW w:w="3587" w:type="dxa"/>
+            <w:tcW w:w="4688" w:type="dxa"/>
             <w:tcBorders>
               <w:top w:val="single" w:sz="12" w:space="0" w:color="auto"/>
               <w:bottom w:val="single" w:sz="12" w:space="0" w:color="auto"/>
@@ -2024,7 +2021,7 @@
         </w:tc>
         <w:tc>
           <w:tcPr>
-            <w:tcW w:w="6478" w:type="dxa"/>
+            <w:tcW w:w="5377" w:type="dxa"/>
             <w:tcBorders>
               <w:top w:val="single" w:sz="12" w:space="0" w:color="auto"/>
               <w:bottom w:val="single" w:sz="12" w:space="0" w:color="auto"/>
@@ -2046,41 +2043,122 @@
             <w:r>
               <w:rPr>
                 <w:rFonts w:ascii="GDS Transport Website Light" w:hAnsi="GDS Transport Website Light"/>
-                <w:color w:val="000000"/>
-              </w:rPr>
-              <w:t>&lt;&lt;</w:t>
+              </w:rPr>
+              <w:t>&lt;&lt;c</w:t>
+            </w:r>
+            <w:r>
+              <w:rPr>
+                <w:rFonts w:ascii="GDS Transport Website Light" w:hAnsi="GDS Transport Website Light"/>
+              </w:rPr>
+              <w:t>s</w:t>
+            </w:r>
+            <w:r>
+              <w:rPr>
+                <w:rFonts w:ascii="GDS Transport Website Light" w:hAnsi="GDS Transport Website Light"/>
+              </w:rPr>
+              <w:t>_{</w:t>
+            </w:r>
+            <w:proofErr w:type="spellStart"/>
+            <w:r>
+              <w:rPr>
+                <w:rFonts w:ascii="GDS Transport Website Light" w:hAnsi="GDS Transport Website Light"/>
+              </w:rPr>
+              <w:t>isBlank</w:t>
+            </w:r>
+            <w:proofErr w:type="spellEnd"/>
+            <w:r>
+              <w:rPr>
+                <w:rFonts w:ascii="GDS Transport Website Light" w:hAnsi="GDS Transport Website Light"/>
+              </w:rPr>
+              <w:t>(</w:t>
             </w:r>
             <w:proofErr w:type="spellStart"/>
             <w:proofErr w:type="gramStart"/>
             <w:r>
               <w:rPr>
                 <w:rFonts w:ascii="GDS Transport Website Light" w:hAnsi="GDS Transport Website Light"/>
-                <w:color w:val="000000"/>
-              </w:rPr>
-              <w:t>allocation</w:t>
-            </w:r>
-            <w:r>
-              <w:rPr>
-                <w:rFonts w:ascii="GDS Transport Website Light" w:hAnsi="GDS Transport Website Light"/>
-                <w:color w:val="000000"/>
-              </w:rPr>
-              <w:t>.p</w:t>
-            </w:r>
-            <w:r>
-              <w:rPr>
-                <w:rFonts w:ascii="GDS Transport Website Light" w:hAnsi="GDS Transport Website Light"/>
-                <w:color w:val="000000"/>
-              </w:rPr>
-              <w:t>roposalReason</w:t>
+              </w:rPr>
+              <w:t>allocation.proposalReason</w:t>
             </w:r>
             <w:proofErr w:type="spellEnd"/>
             <w:proofErr w:type="gramEnd"/>
             <w:r>
               <w:rPr>
                 <w:rFonts w:ascii="GDS Transport Website Light" w:hAnsi="GDS Transport Website Light"/>
-                <w:color w:val="000000"/>
-              </w:rPr>
-              <w:t xml:space="preserve">&gt;&gt; </w:t>
+              </w:rPr>
+              <w:t>)}&gt;&gt;</w:t>
+            </w:r>
+            <w:r>
+              <w:rPr>
+                <w:rFonts w:ascii="GDS Transport Website Light" w:hAnsi="GDS Transport Website Light"/>
+              </w:rPr>
+              <w:t>-</w:t>
+            </w:r>
+            <w:r>
+              <w:rPr>
+                <w:rFonts w:ascii="GDS Transport Website Light" w:hAnsi="GDS Transport Website Light"/>
+              </w:rPr>
+              <w:t>&lt;&lt;else&gt;&gt;</w:t>
+            </w:r>
+          </w:p>
+          <w:p>
+            <w:pPr>
+              <w:rPr>
+                <w:rFonts w:ascii="GDS Transport Website Light" w:hAnsi="GDS Transport Website Light"/>
+              </w:rPr>
+            </w:pPr>
+            <w:r>
+              <w:rPr>
+                <w:rFonts w:ascii="GDS Transport Website Light" w:hAnsi="GDS Transport Website Light"/>
+                <w:color w:val="000000"/>
+              </w:rPr>
+              <w:t>&lt;&lt;</w:t>
+            </w:r>
+            <w:proofErr w:type="spellStart"/>
+            <w:proofErr w:type="gramStart"/>
+            <w:r>
+              <w:rPr>
+                <w:rFonts w:ascii="GDS Transport Website Light" w:hAnsi="GDS Transport Website Light"/>
+                <w:color w:val="000000"/>
+              </w:rPr>
+              <w:t>allocation</w:t>
+            </w:r>
+            <w:r>
+              <w:rPr>
+                <w:rFonts w:ascii="GDS Transport Website Light" w:hAnsi="GDS Transport Website Light"/>
+                <w:color w:val="000000"/>
+              </w:rPr>
+              <w:t>.p</w:t>
+            </w:r>
+            <w:r>
+              <w:rPr>
+                <w:rFonts w:ascii="GDS Transport Website Light" w:hAnsi="GDS Transport Website Light"/>
+                <w:color w:val="000000"/>
+              </w:rPr>
+              <w:t>roposalReason</w:t>
+            </w:r>
+            <w:proofErr w:type="spellEnd"/>
+            <w:proofErr w:type="gramEnd"/>
+            <w:r>
+              <w:rPr>
+                <w:rFonts w:ascii="GDS Transport Website Light" w:hAnsi="GDS Transport Website Light"/>
+                <w:color w:val="000000"/>
+              </w:rPr>
+              <w:t>&gt;&gt;</w:t>
+            </w:r>
+            <w:r>
+              <w:rPr>
+                <w:rFonts w:ascii="GDS Transport Website Light" w:hAnsi="GDS Transport Website Light"/>
+                <w:color w:val="000000"/>
+              </w:rPr>
+              <w:t>&lt;&lt;es_</w:t>
+            </w:r>
+            <w:r>
+              <w:rPr>
+                <w:rFonts w:ascii="GDS Transport Website Light" w:hAnsi="GDS Transport Website Light"/>
+                <w:color w:val="000000"/>
+              </w:rPr>
+              <w:t>&gt;&gt;</w:t>
             </w:r>
           </w:p>
         </w:tc>
@@ -2154,8 +2232,8 @@
         <w:tblLook w:val="04A0" w:firstRow="1" w:lastRow="0" w:firstColumn="1" w:lastColumn="0" w:noHBand="0" w:noVBand="1"/>
       </w:tblPr>
       <w:tblGrid>
-        <w:gridCol w:w="3587"/>
-        <w:gridCol w:w="6478"/>
+        <w:gridCol w:w="4688"/>
+        <w:gridCol w:w="5377"/>
       </w:tblGrid>
       <w:tr>
         <w:trPr>
@@ -2163,7 +2241,7 @@
         </w:trPr>
         <w:tc>
           <w:tcPr>
-            <w:tcW w:w="3587" w:type="dxa"/>
+            <w:tcW w:w="4688" w:type="dxa"/>
             <w:tcBorders>
               <w:bottom w:val="single" w:sz="12" w:space="0" w:color="auto"/>
             </w:tcBorders>
@@ -2191,7 +2269,7 @@
         </w:tc>
         <w:tc>
           <w:tcPr>
-            <w:tcW w:w="6478" w:type="dxa"/>
+            <w:tcW w:w="5377" w:type="dxa"/>
             <w:tcBorders>
               <w:bottom w:val="single" w:sz="12" w:space="0" w:color="auto"/>
             </w:tcBorders>
@@ -2284,7 +2362,7 @@
         </w:trPr>
         <w:tc>
           <w:tcPr>
-            <w:tcW w:w="3587" w:type="dxa"/>
+            <w:tcW w:w="4688" w:type="dxa"/>
             <w:tcBorders>
               <w:top w:val="single" w:sz="12" w:space="0" w:color="auto"/>
               <w:bottom w:val="single" w:sz="12" w:space="0" w:color="auto"/>
@@ -2313,7 +2391,7 @@
         </w:tc>
         <w:tc>
           <w:tcPr>
-            <w:tcW w:w="6478" w:type="dxa"/>
+            <w:tcW w:w="5377" w:type="dxa"/>
             <w:tcBorders>
               <w:top w:val="single" w:sz="12" w:space="0" w:color="auto"/>
               <w:bottom w:val="single" w:sz="12" w:space="0" w:color="auto"/>
@@ -2399,7 +2477,7 @@
         </w:trPr>
         <w:tc>
           <w:tcPr>
-            <w:tcW w:w="3587" w:type="dxa"/>
+            <w:tcW w:w="4688" w:type="dxa"/>
             <w:tcBorders>
               <w:top w:val="single" w:sz="12" w:space="0" w:color="auto"/>
               <w:bottom w:val="single" w:sz="12" w:space="0" w:color="auto"/>
@@ -2427,7 +2505,7 @@
         </w:tc>
         <w:tc>
           <w:tcPr>
-            <w:tcW w:w="6478" w:type="dxa"/>
+            <w:tcW w:w="5377" w:type="dxa"/>
             <w:tcBorders>
               <w:top w:val="single" w:sz="12" w:space="0" w:color="auto"/>
               <w:bottom w:val="single" w:sz="12" w:space="0" w:color="auto"/>
@@ -2506,7 +2584,7 @@
         </w:trPr>
         <w:tc>
           <w:tcPr>
-            <w:tcW w:w="3587" w:type="dxa"/>
+            <w:tcW w:w="4688" w:type="dxa"/>
             <w:tcBorders>
               <w:top w:val="single" w:sz="12" w:space="0" w:color="auto"/>
               <w:bottom w:val="single" w:sz="12" w:space="0" w:color="auto"/>
@@ -2534,7 +2612,7 @@
         </w:tc>
         <w:tc>
           <w:tcPr>
-            <w:tcW w:w="6478" w:type="dxa"/>
+            <w:tcW w:w="5377" w:type="dxa"/>
             <w:tcBorders>
               <w:top w:val="single" w:sz="12" w:space="0" w:color="auto"/>
               <w:bottom w:val="single" w:sz="12" w:space="0" w:color="auto"/>
@@ -2599,7 +2677,7 @@
         </w:trPr>
         <w:tc>
           <w:tcPr>
-            <w:tcW w:w="3587" w:type="dxa"/>
+            <w:tcW w:w="4688" w:type="dxa"/>
             <w:tcBorders>
               <w:top w:val="single" w:sz="12" w:space="0" w:color="auto"/>
               <w:bottom w:val="single" w:sz="12" w:space="0" w:color="auto"/>
@@ -2627,7 +2705,7 @@
         </w:tc>
         <w:tc>
           <w:tcPr>
-            <w:tcW w:w="6478" w:type="dxa"/>
+            <w:tcW w:w="5377" w:type="dxa"/>
             <w:tcBorders>
               <w:top w:val="single" w:sz="12" w:space="0" w:color="auto"/>
               <w:bottom w:val="single" w:sz="12" w:space="0" w:color="auto"/>
@@ -2706,7 +2784,7 @@
         </w:trPr>
         <w:tc>
           <w:tcPr>
-            <w:tcW w:w="3587" w:type="dxa"/>
+            <w:tcW w:w="4688" w:type="dxa"/>
             <w:tcBorders>
               <w:top w:val="single" w:sz="12" w:space="0" w:color="auto"/>
               <w:bottom w:val="single" w:sz="12" w:space="0" w:color="auto"/>
@@ -2734,7 +2812,7 @@
         </w:tc>
         <w:tc>
           <w:tcPr>
-            <w:tcW w:w="6478" w:type="dxa"/>
+            <w:tcW w:w="5377" w:type="dxa"/>
             <w:tcBorders>
               <w:top w:val="single" w:sz="12" w:space="0" w:color="auto"/>
               <w:bottom w:val="single" w:sz="12" w:space="0" w:color="auto"/>
@@ -2878,8 +2956,8 @@
         <w:tblLook w:val="04A0" w:firstRow="1" w:lastRow="0" w:firstColumn="1" w:lastColumn="0" w:noHBand="0" w:noVBand="1"/>
       </w:tblPr>
       <w:tblGrid>
-        <w:gridCol w:w="4755"/>
-        <w:gridCol w:w="5310"/>
+        <w:gridCol w:w="4677"/>
+        <w:gridCol w:w="5388"/>
       </w:tblGrid>
       <w:tr>
         <w:trPr>
@@ -2887,7 +2965,7 @@
         </w:trPr>
         <w:tc>
           <w:tcPr>
-            <w:tcW w:w="3904" w:type="dxa"/>
+            <w:tcW w:w="4677" w:type="dxa"/>
             <w:tcMar>
               <w:top w:w="100" w:type="dxa"/>
               <w:left w:w="100" w:type="dxa"/>
@@ -2932,7 +3010,7 @@
         </w:tc>
         <w:tc>
           <w:tcPr>
-            <w:tcW w:w="6161" w:type="dxa"/>
+            <w:tcW w:w="5388" w:type="dxa"/>
             <w:tcMar>
               <w:top w:w="100" w:type="dxa"/>
               <w:left w:w="100" w:type="dxa"/>
@@ -2956,7 +3034,7 @@
         </w:trPr>
         <w:tc>
           <w:tcPr>
-            <w:tcW w:w="3904" w:type="dxa"/>
+            <w:tcW w:w="4677" w:type="dxa"/>
             <w:tcMar>
               <w:top w:w="100" w:type="dxa"/>
               <w:left w:w="100" w:type="dxa"/>
@@ -3013,7 +3091,7 @@
         </w:tc>
         <w:tc>
           <w:tcPr>
-            <w:tcW w:w="6161" w:type="dxa"/>
+            <w:tcW w:w="5388" w:type="dxa"/>
             <w:tcMar>
               <w:top w:w="100" w:type="dxa"/>
               <w:left w:w="100" w:type="dxa"/>
@@ -3037,7 +3115,7 @@
         </w:trPr>
         <w:tc>
           <w:tcPr>
-            <w:tcW w:w="3904" w:type="dxa"/>
+            <w:tcW w:w="4677" w:type="dxa"/>
             <w:tcBorders>
               <w:bottom w:val="single" w:sz="12" w:space="0" w:color="auto"/>
             </w:tcBorders>
@@ -3065,7 +3143,7 @@
         </w:tc>
         <w:tc>
           <w:tcPr>
-            <w:tcW w:w="6161" w:type="dxa"/>
+            <w:tcW w:w="5388" w:type="dxa"/>
             <w:tcBorders>
               <w:bottom w:val="single" w:sz="12" w:space="0" w:color="auto"/>
             </w:tcBorders>
@@ -3099,7 +3177,7 @@
         </w:trPr>
         <w:tc>
           <w:tcPr>
-            <w:tcW w:w="3904" w:type="dxa"/>
+            <w:tcW w:w="4677" w:type="dxa"/>
             <w:tcBorders>
               <w:bottom w:val="single" w:sz="12" w:space="0" w:color="auto"/>
             </w:tcBorders>
@@ -3126,7 +3204,7 @@
         </w:tc>
         <w:tc>
           <w:tcPr>
-            <w:tcW w:w="6161" w:type="dxa"/>
+            <w:tcW w:w="5388" w:type="dxa"/>
             <w:tcBorders>
               <w:bottom w:val="single" w:sz="12" w:space="0" w:color="auto"/>
             </w:tcBorders>
@@ -3167,7 +3245,7 @@
         </w:trPr>
         <w:tc>
           <w:tcPr>
-            <w:tcW w:w="3904" w:type="dxa"/>
+            <w:tcW w:w="4677" w:type="dxa"/>
             <w:tcBorders>
               <w:top w:val="single" w:sz="12" w:space="0" w:color="auto"/>
               <w:bottom w:val="single" w:sz="12" w:space="0" w:color="auto"/>
@@ -3197,7 +3275,7 @@
         </w:tc>
         <w:tc>
           <w:tcPr>
-            <w:tcW w:w="6161" w:type="dxa"/>
+            <w:tcW w:w="5388" w:type="dxa"/>
             <w:tcBorders>
               <w:top w:val="single" w:sz="12" w:space="0" w:color="auto"/>
               <w:bottom w:val="single" w:sz="12" w:space="0" w:color="auto"/>
@@ -3248,7 +3326,7 @@
         </w:trPr>
         <w:tc>
           <w:tcPr>
-            <w:tcW w:w="3904" w:type="dxa"/>
+            <w:tcW w:w="4677" w:type="dxa"/>
             <w:tcBorders>
               <w:top w:val="single" w:sz="12" w:space="0" w:color="auto"/>
               <w:bottom w:val="single" w:sz="12" w:space="0" w:color="auto"/>
@@ -3276,7 +3354,7 @@
         </w:tc>
         <w:tc>
           <w:tcPr>
-            <w:tcW w:w="6161" w:type="dxa"/>
+            <w:tcW w:w="5388" w:type="dxa"/>
             <w:tcBorders>
               <w:top w:val="single" w:sz="12" w:space="0" w:color="auto"/>
               <w:bottom w:val="single" w:sz="12" w:space="0" w:color="auto"/>
@@ -3325,7 +3403,7 @@
         </w:trPr>
         <w:tc>
           <w:tcPr>
-            <w:tcW w:w="3904" w:type="dxa"/>
+            <w:tcW w:w="4677" w:type="dxa"/>
             <w:tcBorders>
               <w:top w:val="single" w:sz="12" w:space="0" w:color="auto"/>
               <w:bottom w:val="single" w:sz="12" w:space="0" w:color="auto"/>
@@ -3353,7 +3431,7 @@
         </w:tc>
         <w:tc>
           <w:tcPr>
-            <w:tcW w:w="6161" w:type="dxa"/>
+            <w:tcW w:w="5388" w:type="dxa"/>
             <w:tcBorders>
               <w:top w:val="single" w:sz="12" w:space="0" w:color="auto"/>
               <w:bottom w:val="single" w:sz="12" w:space="0" w:color="auto"/>
@@ -3404,7 +3482,7 @@
         </w:trPr>
         <w:tc>
           <w:tcPr>
-            <w:tcW w:w="3904" w:type="dxa"/>
+            <w:tcW w:w="4677" w:type="dxa"/>
             <w:tcBorders>
               <w:top w:val="single" w:sz="12" w:space="0" w:color="auto"/>
               <w:bottom w:val="single" w:sz="12" w:space="0" w:color="auto"/>
@@ -3432,7 +3510,7 @@
         </w:tc>
         <w:tc>
           <w:tcPr>
-            <w:tcW w:w="6161" w:type="dxa"/>
+            <w:tcW w:w="5388" w:type="dxa"/>
             <w:tcBorders>
               <w:top w:val="single" w:sz="12" w:space="0" w:color="auto"/>
               <w:bottom w:val="single" w:sz="12" w:space="0" w:color="auto"/>
@@ -3483,7 +3561,7 @@
         </w:trPr>
         <w:tc>
           <w:tcPr>
-            <w:tcW w:w="3904" w:type="dxa"/>
+            <w:tcW w:w="4677" w:type="dxa"/>
             <w:tcBorders>
               <w:top w:val="single" w:sz="12" w:space="0" w:color="auto"/>
               <w:bottom w:val="single" w:sz="12" w:space="0" w:color="auto"/>
@@ -3511,7 +3589,7 @@
         </w:tc>
         <w:tc>
           <w:tcPr>
-            <w:tcW w:w="6161" w:type="dxa"/>
+            <w:tcW w:w="5388" w:type="dxa"/>
             <w:tcBorders>
               <w:top w:val="single" w:sz="12" w:space="0" w:color="auto"/>
               <w:bottom w:val="single" w:sz="12" w:space="0" w:color="auto"/>
@@ -3562,7 +3640,7 @@
         </w:trPr>
         <w:tc>
           <w:tcPr>
-            <w:tcW w:w="3904" w:type="dxa"/>
+            <w:tcW w:w="4677" w:type="dxa"/>
             <w:tcBorders>
               <w:top w:val="single" w:sz="12" w:space="0" w:color="auto"/>
               <w:bottom w:val="single" w:sz="12" w:space="0" w:color="auto"/>
@@ -3590,7 +3668,7 @@
         </w:tc>
         <w:tc>
           <w:tcPr>
-            <w:tcW w:w="6161" w:type="dxa"/>
+            <w:tcW w:w="5388" w:type="dxa"/>
             <w:tcBorders>
               <w:top w:val="single" w:sz="12" w:space="0" w:color="auto"/>
               <w:bottom w:val="single" w:sz="12" w:space="0" w:color="auto"/>
@@ -3625,7 +3703,7 @@
         </w:trPr>
         <w:tc>
           <w:tcPr>
-            <w:tcW w:w="3904" w:type="dxa"/>
+            <w:tcW w:w="4677" w:type="dxa"/>
             <w:tcBorders>
               <w:top w:val="single" w:sz="12" w:space="0" w:color="auto"/>
               <w:bottom w:val="single" w:sz="12" w:space="0" w:color="auto"/>
@@ -3653,7 +3731,7 @@
         </w:tc>
         <w:tc>
           <w:tcPr>
-            <w:tcW w:w="6161" w:type="dxa"/>
+            <w:tcW w:w="5388" w:type="dxa"/>
             <w:tcBorders>
               <w:top w:val="single" w:sz="12" w:space="0" w:color="auto"/>
               <w:bottom w:val="single" w:sz="12" w:space="0" w:color="auto"/>
@@ -3701,7 +3779,7 @@
         </w:trPr>
         <w:tc>
           <w:tcPr>
-            <w:tcW w:w="3904" w:type="dxa"/>
+            <w:tcW w:w="4677" w:type="dxa"/>
             <w:tcBorders>
               <w:top w:val="single" w:sz="12" w:space="0" w:color="auto"/>
               <w:bottom w:val="single" w:sz="12" w:space="0" w:color="auto"/>
@@ -3729,7 +3807,7 @@
         </w:tc>
         <w:tc>
           <w:tcPr>
-            <w:tcW w:w="6161" w:type="dxa"/>
+            <w:tcW w:w="5388" w:type="dxa"/>
             <w:tcBorders>
               <w:top w:val="single" w:sz="12" w:space="0" w:color="auto"/>
               <w:bottom w:val="single" w:sz="12" w:space="0" w:color="auto"/>
@@ -3777,7 +3855,7 @@
         </w:trPr>
         <w:tc>
           <w:tcPr>
-            <w:tcW w:w="3904" w:type="dxa"/>
+            <w:tcW w:w="4677" w:type="dxa"/>
             <w:tcBorders>
               <w:top w:val="single" w:sz="12" w:space="0" w:color="auto"/>
               <w:bottom w:val="single" w:sz="12" w:space="0" w:color="auto"/>
@@ -3805,7 +3883,7 @@
         </w:tc>
         <w:tc>
           <w:tcPr>
-            <w:tcW w:w="6161" w:type="dxa"/>
+            <w:tcW w:w="5388" w:type="dxa"/>
             <w:tcBorders>
               <w:top w:val="single" w:sz="12" w:space="0" w:color="auto"/>
               <w:bottom w:val="single" w:sz="12" w:space="0" w:color="auto"/>
@@ -3853,7 +3931,7 @@
         </w:trPr>
         <w:tc>
           <w:tcPr>
-            <w:tcW w:w="3904" w:type="dxa"/>
+            <w:tcW w:w="4677" w:type="dxa"/>
             <w:tcBorders>
               <w:top w:val="single" w:sz="12" w:space="0" w:color="auto"/>
               <w:bottom w:val="single" w:sz="12" w:space="0" w:color="auto"/>
@@ -3881,7 +3959,7 @@
         </w:tc>
         <w:tc>
           <w:tcPr>
-            <w:tcW w:w="6161" w:type="dxa"/>
+            <w:tcW w:w="5388" w:type="dxa"/>
             <w:tcBorders>
               <w:top w:val="single" w:sz="12" w:space="0" w:color="auto"/>
               <w:bottom w:val="single" w:sz="12" w:space="0" w:color="auto"/>
@@ -3911,13 +3989,7 @@
               <w:rPr>
                 <w:rFonts w:ascii="GDS Transport Website Light" w:hAnsi="GDS Transport Website Light"/>
               </w:rPr>
-              <w:t>socialWorkerNam</w:t>
-            </w:r>
-            <w:r>
-              <w:rPr>
-                <w:rFonts w:ascii="GDS Transport Website Light" w:hAnsi="GDS Transport Website Light"/>
-              </w:rPr>
-              <w:t>e</w:t>
+              <w:t>placementCourt</w:t>
             </w:r>
             <w:proofErr w:type="spellEnd"/>
             <w:r>
@@ -3935,7 +4007,7 @@
         </w:trPr>
         <w:tc>
           <w:tcPr>
-            <w:tcW w:w="3904" w:type="dxa"/>
+            <w:tcW w:w="4677" w:type="dxa"/>
             <w:tcBorders>
               <w:top w:val="single" w:sz="12" w:space="0" w:color="auto"/>
               <w:bottom w:val="single" w:sz="12" w:space="0" w:color="auto"/>
@@ -3971,49 +4043,31 @@
               <w:rPr>
                 <w:rFonts w:ascii="GDS Transport Website Light" w:hAnsi="GDS Transport Website Light"/>
               </w:rPr>
-              <w:t>_</w:t>
-            </w:r>
-            <w:proofErr w:type="gramStart"/>
-            <w:r>
-              <w:rPr>
-                <w:rFonts w:ascii="GDS Transport Website Light" w:hAnsi="GDS Transport Website Light"/>
-              </w:rPr>
-              <w:t>{</w:t>
-            </w:r>
-            <w:r>
-              <w:rPr>
-                <w:rFonts w:ascii="GDS Transport Website Light" w:hAnsi="GDS Transport Website Light"/>
-              </w:rPr>
-              <w:t>!</w:t>
-            </w:r>
-            <w:proofErr w:type="spellStart"/>
-            <w:r>
-              <w:rPr>
-                <w:rFonts w:ascii="GDS Transport Website Light" w:hAnsi="GDS Transport Website Light"/>
-              </w:rPr>
-              <w:t>isBlank</w:t>
-            </w:r>
-            <w:proofErr w:type="spellEnd"/>
-            <w:proofErr w:type="gramEnd"/>
-            <w:r>
-              <w:rPr>
-                <w:rFonts w:ascii="GDS Transport Website Light" w:hAnsi="GDS Transport Website Light"/>
-              </w:rPr>
-              <w:t>(</w:t>
-            </w:r>
-            <w:proofErr w:type="spellStart"/>
-            <w:r>
-              <w:rPr>
-                <w:rFonts w:ascii="GDS Transport Website Light" w:hAnsi="GDS Transport Website Light"/>
-              </w:rPr>
-              <w:t>placementOrderApplication</w:t>
-            </w:r>
-            <w:proofErr w:type="spellEnd"/>
-            <w:r>
-              <w:rPr>
-                <w:rFonts w:ascii="GDS Transport Website Light" w:hAnsi="GDS Transport Website Light"/>
-              </w:rPr>
-              <w:t>)</w:t>
+              <w:t>_{</w:t>
+            </w:r>
+            <w:r>
+              <w:rPr>
+                <w:rFonts w:ascii="GDS Transport Website Light" w:hAnsi="GDS Transport Website Light"/>
+              </w:rPr>
+              <w:t>adoption=</w:t>
+            </w:r>
+            <w:r>
+              <w:rPr>
+                <w:rFonts w:ascii="GDS Transport Website Light" w:hAnsi="GDS Transport Website Light"/>
+              </w:rPr>
+              <w:t>’</w:t>
+            </w:r>
+            <w:r>
+              <w:rPr>
+                <w:rFonts w:ascii="GDS Transport Website Light" w:hAnsi="GDS Transport Website Light"/>
+              </w:rPr>
+              <w:t>Yes</w:t>
+            </w:r>
+            <w:r>
+              <w:rPr>
+                <w:rFonts w:ascii="GDS Transport Website Light" w:hAnsi="GDS Transport Website Light"/>
+              </w:rPr>
+              <w:t>’</w:t>
             </w:r>
             <w:r>
               <w:rPr>
@@ -4028,13 +4082,6 @@
                 <w:rFonts w:ascii="GDS Transport Website Light" w:hAnsi="GDS Transport Website Light"/>
               </w:rPr>
             </w:pPr>
-          </w:p>
-          <w:p>
-            <w:pPr>
-              <w:rPr>
-                <w:rFonts w:ascii="GDS Transport Website Light" w:hAnsi="GDS Transport Website Light"/>
-              </w:rPr>
-            </w:pPr>
             <w:r>
               <w:rPr>
                 <w:rFonts w:ascii="GDS Transport Website Light" w:hAnsi="GDS Transport Website Light"/>
@@ -4045,25 +4092,18 @@
         </w:tc>
         <w:tc>
           <w:tcPr>
-            <w:tcW w:w="6161" w:type="dxa"/>
-            <w:tcBorders>
-              <w:top w:val="single" w:sz="12" w:space="0" w:color="auto"/>
-              <w:bottom w:val="single" w:sz="12" w:space="0" w:color="auto"/>
-            </w:tcBorders>
-            <w:tcMar>
-              <w:top w:w="100" w:type="dxa"/>
-              <w:left w:w="100" w:type="dxa"/>
-              <w:bottom w:w="100" w:type="dxa"/>
-              <w:right w:w="100" w:type="dxa"/>
-            </w:tcMar>
-          </w:tcPr>
-          <w:p>
-            <w:pPr>
-              <w:rPr>
-                <w:rFonts w:ascii="GDS Transport Website Light" w:hAnsi="GDS Transport Website Light"/>
-              </w:rPr>
-            </w:pPr>
-          </w:p>
+            <w:tcW w:w="5388" w:type="dxa"/>
+            <w:tcBorders>
+              <w:top w:val="single" w:sz="12" w:space="0" w:color="auto"/>
+              <w:bottom w:val="single" w:sz="12" w:space="0" w:color="auto"/>
+            </w:tcBorders>
+            <w:tcMar>
+              <w:top w:w="100" w:type="dxa"/>
+              <w:left w:w="100" w:type="dxa"/>
+              <w:bottom w:w="100" w:type="dxa"/>
+              <w:right w:w="100" w:type="dxa"/>
+            </w:tcMar>
+          </w:tcPr>
           <w:p>
             <w:pPr>
               <w:rPr>
@@ -4106,7 +4146,7 @@
         </w:trPr>
         <w:tc>
           <w:tcPr>
-            <w:tcW w:w="3904" w:type="dxa"/>
+            <w:tcW w:w="4677" w:type="dxa"/>
             <w:tcBorders>
               <w:top w:val="single" w:sz="12" w:space="0" w:color="auto"/>
               <w:bottom w:val="single" w:sz="12" w:space="0" w:color="auto"/>
@@ -4135,37 +4175,115 @@
               <w:rPr>
                 <w:rFonts w:ascii="GDS Transport Website Light" w:hAnsi="GDS Transport Website Light"/>
               </w:rPr>
-              <w:t>er</w:t>
+              <w:t>cr</w:t>
             </w:r>
             <w:proofErr w:type="spellEnd"/>
             <w:r>
               <w:rPr>
                 <w:rFonts w:ascii="GDS Transport Website Light" w:hAnsi="GDS Transport Website Light"/>
               </w:rPr>
-              <w:t>_&gt;&gt;</w:t>
-            </w:r>
-          </w:p>
-        </w:tc>
-        <w:tc>
-          <w:tcPr>
-            <w:tcW w:w="6161" w:type="dxa"/>
-            <w:tcBorders>
-              <w:top w:val="single" w:sz="12" w:space="0" w:color="auto"/>
-              <w:bottom w:val="single" w:sz="12" w:space="0" w:color="auto"/>
-            </w:tcBorders>
-            <w:tcMar>
-              <w:top w:w="100" w:type="dxa"/>
-              <w:left w:w="100" w:type="dxa"/>
-              <w:bottom w:w="100" w:type="dxa"/>
-              <w:right w:w="100" w:type="dxa"/>
-            </w:tcMar>
-          </w:tcPr>
-          <w:p>
-            <w:pPr>
-              <w:rPr>
-                <w:rFonts w:ascii="GDS Transport Website Light" w:hAnsi="GDS Transport Website Light"/>
-              </w:rPr>
-            </w:pPr>
+              <w:t>_{</w:t>
+            </w:r>
+            <w:proofErr w:type="spellStart"/>
+            <w:r>
+              <w:rPr>
+                <w:rFonts w:ascii="GDS Transport Website Light" w:hAnsi="GDS Transport Website Light"/>
+              </w:rPr>
+              <w:t>placementOrderApplication</w:t>
+            </w:r>
+            <w:proofErr w:type="spellEnd"/>
+            <w:r>
+              <w:rPr>
+                <w:rFonts w:ascii="GDS Transport Website Light" w:hAnsi="GDS Transport Website Light"/>
+              </w:rPr>
+              <w:t>=</w:t>
+            </w:r>
+            <w:r>
+              <w:rPr>
+                <w:rFonts w:ascii="GDS Transport Website Light" w:hAnsi="GDS Transport Website Light"/>
+              </w:rPr>
+              <w:t>’</w:t>
+            </w:r>
+            <w:r>
+              <w:rPr>
+                <w:rFonts w:ascii="GDS Transport Website Light" w:hAnsi="GDS Transport Website Light"/>
+              </w:rPr>
+              <w:t>Yes</w:t>
+            </w:r>
+            <w:r>
+              <w:rPr>
+                <w:rFonts w:ascii="GDS Transport Website Light" w:hAnsi="GDS Transport Website Light"/>
+              </w:rPr>
+              <w:t>’</w:t>
+            </w:r>
+            <w:r>
+              <w:rPr>
+                <w:rFonts w:ascii="GDS Transport Website Light" w:hAnsi="GDS Transport Website Light"/>
+              </w:rPr>
+              <w:t>}&gt;&gt;</w:t>
+            </w:r>
+          </w:p>
+          <w:p>
+            <w:pPr>
+              <w:rPr>
+                <w:rFonts w:ascii="GDS Transport Website Light" w:hAnsi="GDS Transport Website Light"/>
+              </w:rPr>
+            </w:pPr>
+            <w:r>
+              <w:rPr>
+                <w:rFonts w:ascii="GDS Transport Website Light" w:hAnsi="GDS Transport Website Light"/>
+              </w:rPr>
+              <w:t>Court applying for</w:t>
+            </w:r>
+          </w:p>
+        </w:tc>
+        <w:tc>
+          <w:tcPr>
+            <w:tcW w:w="5388" w:type="dxa"/>
+            <w:tcBorders>
+              <w:top w:val="single" w:sz="12" w:space="0" w:color="auto"/>
+              <w:bottom w:val="single" w:sz="12" w:space="0" w:color="auto"/>
+            </w:tcBorders>
+            <w:tcMar>
+              <w:top w:w="100" w:type="dxa"/>
+              <w:left w:w="100" w:type="dxa"/>
+              <w:bottom w:w="100" w:type="dxa"/>
+              <w:right w:w="100" w:type="dxa"/>
+            </w:tcMar>
+          </w:tcPr>
+          <w:p>
+            <w:pPr>
+              <w:rPr>
+                <w:rFonts w:ascii="GDS Transport Website Light" w:hAnsi="GDS Transport Website Light"/>
+              </w:rPr>
+            </w:pPr>
+          </w:p>
+          <w:p>
+            <w:pPr>
+              <w:rPr>
+                <w:rFonts w:ascii="GDS Transport Website Light" w:hAnsi="GDS Transport Website Light"/>
+              </w:rPr>
+            </w:pPr>
+            <w:r>
+              <w:rPr>
+                <w:rFonts w:ascii="GDS Transport Website Light" w:hAnsi="GDS Transport Website Light"/>
+              </w:rPr>
+              <w:t>&lt;&lt;</w:t>
+            </w:r>
+            <w:proofErr w:type="spellStart"/>
+            <w:r>
+              <w:rPr>
+                <w:rFonts w:ascii="GDS Transport Website Light" w:hAnsi="GDS Transport Website Light"/>
+              </w:rPr>
+              <w:t>placementCourt</w:t>
+            </w:r>
+            <w:proofErr w:type="spellEnd"/>
+            <w:r>
+              <w:rPr>
+                <w:rFonts w:ascii="GDS Transport Website Light" w:hAnsi="GDS Transport Website Light"/>
+              </w:rPr>
+              <w:t>&gt;&gt;</w:t>
+            </w:r>
           </w:p>
         </w:tc>
       </w:tr>
@@ -4175,7 +4293,7 @@
         </w:trPr>
         <w:tc>
           <w:tcPr>
-            <w:tcW w:w="3904" w:type="dxa"/>
+            <w:tcW w:w="4677" w:type="dxa"/>
             <w:tcBorders>
               <w:top w:val="single" w:sz="12" w:space="0" w:color="auto"/>
               <w:bottom w:val="single" w:sz="12" w:space="0" w:color="auto"/>
@@ -4204,7 +4322,7 @@
               <w:rPr>
                 <w:rFonts w:ascii="GDS Transport Website Light" w:hAnsi="GDS Transport Website Light"/>
               </w:rPr>
-              <w:t>cr</w:t>
+              <w:t>er</w:t>
             </w:r>
             <w:proofErr w:type="spellEnd"/>
             <w:r>
@@ -4213,122 +4331,34 @@
               </w:rPr>
               <w:t>_</w:t>
             </w:r>
-            <w:proofErr w:type="gramStart"/>
-            <w:r>
-              <w:rPr>
-                <w:rFonts w:ascii="GDS Transport Website Light" w:hAnsi="GDS Transport Website Light"/>
-              </w:rPr>
-              <w:t>{</w:t>
-            </w:r>
-            <w:r>
-              <w:rPr>
-                <w:rFonts w:ascii="GDS Transport Website Light" w:hAnsi="GDS Transport Website Light"/>
-              </w:rPr>
-              <w:t>!</w:t>
-            </w:r>
-            <w:proofErr w:type="spellStart"/>
-            <w:r>
-              <w:rPr>
-                <w:rFonts w:ascii="GDS Transport Website Light" w:hAnsi="GDS Transport Website Light"/>
-              </w:rPr>
-              <w:t>isBlank</w:t>
-            </w:r>
-            <w:proofErr w:type="spellEnd"/>
-            <w:proofErr w:type="gramEnd"/>
-            <w:r>
-              <w:rPr>
-                <w:rFonts w:ascii="GDS Transport Website Light" w:hAnsi="GDS Transport Website Light"/>
-              </w:rPr>
-              <w:t>(</w:t>
-            </w:r>
-            <w:proofErr w:type="spellStart"/>
-            <w:r>
-              <w:rPr>
-                <w:rFonts w:ascii="GDS Transport Website Light" w:hAnsi="GDS Transport Website Light"/>
-              </w:rPr>
-              <w:t>placement</w:t>
-            </w:r>
-            <w:r>
-              <w:rPr>
-                <w:rFonts w:ascii="GDS Transport Website Light" w:hAnsi="GDS Transport Website Light"/>
-              </w:rPr>
-              <w:t>Court</w:t>
-            </w:r>
-            <w:proofErr w:type="spellEnd"/>
-            <w:r>
-              <w:rPr>
-                <w:rFonts w:ascii="GDS Transport Website Light" w:hAnsi="GDS Transport Website Light"/>
-              </w:rPr>
-              <w:t>)</w:t>
-            </w:r>
-            <w:r>
-              <w:rPr>
-                <w:rFonts w:ascii="GDS Transport Website Light" w:hAnsi="GDS Transport Website Light"/>
-              </w:rPr>
-              <w:t>}&gt;&gt;</w:t>
-            </w:r>
-          </w:p>
-          <w:p>
-            <w:pPr>
-              <w:rPr>
-                <w:rFonts w:ascii="GDS Transport Website Light" w:hAnsi="GDS Transport Website Light"/>
-              </w:rPr>
-            </w:pPr>
-            <w:r>
-              <w:rPr>
-                <w:rFonts w:ascii="GDS Transport Website Light" w:hAnsi="GDS Transport Website Light"/>
-              </w:rPr>
-              <w:t>Court applying for</w:t>
-            </w:r>
-          </w:p>
-        </w:tc>
-        <w:tc>
-          <w:tcPr>
-            <w:tcW w:w="6161" w:type="dxa"/>
-            <w:tcBorders>
-              <w:top w:val="single" w:sz="12" w:space="0" w:color="auto"/>
-              <w:bottom w:val="single" w:sz="12" w:space="0" w:color="auto"/>
-            </w:tcBorders>
-            <w:tcMar>
-              <w:top w:w="100" w:type="dxa"/>
-              <w:left w:w="100" w:type="dxa"/>
-              <w:bottom w:w="100" w:type="dxa"/>
-              <w:right w:w="100" w:type="dxa"/>
-            </w:tcMar>
-          </w:tcPr>
-          <w:p>
-            <w:pPr>
-              <w:rPr>
-                <w:rFonts w:ascii="GDS Transport Website Light" w:hAnsi="GDS Transport Website Light"/>
-              </w:rPr>
-            </w:pPr>
-          </w:p>
-          <w:p>
-            <w:pPr>
-              <w:rPr>
-                <w:rFonts w:ascii="GDS Transport Website Light" w:hAnsi="GDS Transport Website Light"/>
-              </w:rPr>
-            </w:pPr>
-            <w:r>
-              <w:rPr>
-                <w:rFonts w:ascii="GDS Transport Website Light" w:hAnsi="GDS Transport Website Light"/>
-              </w:rPr>
-              <w:t>&lt;&lt;</w:t>
-            </w:r>
-            <w:proofErr w:type="spellStart"/>
-            <w:r>
-              <w:rPr>
-                <w:rFonts w:ascii="GDS Transport Website Light" w:hAnsi="GDS Transport Website Light"/>
-              </w:rPr>
-              <w:t>placementCourt</w:t>
-            </w:r>
-            <w:proofErr w:type="spellEnd"/>
             <w:r>
               <w:rPr>
                 <w:rFonts w:ascii="GDS Transport Website Light" w:hAnsi="GDS Transport Website Light"/>
               </w:rPr>
               <w:t>&gt;&gt;</w:t>
             </w:r>
+          </w:p>
+        </w:tc>
+        <w:tc>
+          <w:tcPr>
+            <w:tcW w:w="5388" w:type="dxa"/>
+            <w:tcBorders>
+              <w:top w:val="single" w:sz="12" w:space="0" w:color="auto"/>
+              <w:bottom w:val="single" w:sz="12" w:space="0" w:color="auto"/>
+            </w:tcBorders>
+            <w:tcMar>
+              <w:top w:w="100" w:type="dxa"/>
+              <w:left w:w="100" w:type="dxa"/>
+              <w:bottom w:w="100" w:type="dxa"/>
+              <w:right w:w="100" w:type="dxa"/>
+            </w:tcMar>
+          </w:tcPr>
+          <w:p>
+            <w:pPr>
+              <w:rPr>
+                <w:rFonts w:ascii="GDS Transport Website Light" w:hAnsi="GDS Transport Website Light"/>
+              </w:rPr>
+            </w:pPr>
           </w:p>
         </w:tc>
       </w:tr>
@@ -4338,7 +4368,7 @@
         </w:trPr>
         <w:tc>
           <w:tcPr>
-            <w:tcW w:w="3904" w:type="dxa"/>
+            <w:tcW w:w="4677" w:type="dxa"/>
             <w:tcBorders>
               <w:top w:val="single" w:sz="12" w:space="0" w:color="auto"/>
               <w:bottom w:val="single" w:sz="12" w:space="0" w:color="auto"/>
@@ -4374,13 +4404,19 @@
               <w:rPr>
                 <w:rFonts w:ascii="GDS Transport Website Light" w:hAnsi="GDS Transport Website Light"/>
               </w:rPr>
-              <w:t>_&gt;&gt;</w:t>
-            </w:r>
-          </w:p>
-        </w:tc>
-        <w:tc>
-          <w:tcPr>
-            <w:tcW w:w="6161" w:type="dxa"/>
+              <w:t>_</w:t>
+            </w:r>
+            <w:r>
+              <w:rPr>
+                <w:rFonts w:ascii="GDS Transport Website Light" w:hAnsi="GDS Transport Website Light"/>
+              </w:rPr>
+              <w:t>&gt;&gt;</w:t>
+            </w:r>
+          </w:p>
+        </w:tc>
+        <w:tc>
+          <w:tcPr>
+            <w:tcW w:w="5388" w:type="dxa"/>
             <w:tcBorders>
               <w:top w:val="single" w:sz="12" w:space="0" w:color="auto"/>
               <w:bottom w:val="single" w:sz="12" w:space="0" w:color="auto"/>
@@ -4407,7 +4443,7 @@
         </w:trPr>
         <w:tc>
           <w:tcPr>
-            <w:tcW w:w="3904" w:type="dxa"/>
+            <w:tcW w:w="4677" w:type="dxa"/>
             <w:tcBorders>
               <w:top w:val="single" w:sz="12" w:space="0" w:color="auto"/>
               <w:bottom w:val="single" w:sz="12" w:space="0" w:color="auto"/>
@@ -4435,7 +4471,7 @@
         </w:tc>
         <w:tc>
           <w:tcPr>
-            <w:tcW w:w="6161" w:type="dxa"/>
+            <w:tcW w:w="5388" w:type="dxa"/>
             <w:tcBorders>
               <w:top w:val="single" w:sz="12" w:space="0" w:color="auto"/>
               <w:bottom w:val="single" w:sz="12" w:space="0" w:color="auto"/>
@@ -4482,7 +4518,7 @@
         </w:trPr>
         <w:tc>
           <w:tcPr>
-            <w:tcW w:w="3904" w:type="dxa"/>
+            <w:tcW w:w="4677" w:type="dxa"/>
             <w:tcBorders>
               <w:top w:val="single" w:sz="12" w:space="0" w:color="auto"/>
               <w:bottom w:val="single" w:sz="12" w:space="0" w:color="auto"/>
@@ -4510,7 +4546,7 @@
         </w:tc>
         <w:tc>
           <w:tcPr>
-            <w:tcW w:w="6161" w:type="dxa"/>
+            <w:tcW w:w="5388" w:type="dxa"/>
             <w:tcBorders>
               <w:top w:val="single" w:sz="12" w:space="0" w:color="auto"/>
               <w:bottom w:val="single" w:sz="12" w:space="0" w:color="auto"/>
@@ -4557,7 +4593,7 @@
         </w:trPr>
         <w:tc>
           <w:tcPr>
-            <w:tcW w:w="3904" w:type="dxa"/>
+            <w:tcW w:w="4677" w:type="dxa"/>
             <w:tcBorders>
               <w:top w:val="single" w:sz="12" w:space="0" w:color="auto"/>
               <w:bottom w:val="single" w:sz="12" w:space="0" w:color="auto"/>
@@ -4585,23 +4621,22 @@
         </w:tc>
         <w:tc>
           <w:tcPr>
-            <w:tcW w:w="6161" w:type="dxa"/>
-            <w:tcBorders>
-              <w:top w:val="single" w:sz="12" w:space="0" w:color="auto"/>
-              <w:bottom w:val="single" w:sz="12" w:space="0" w:color="auto"/>
-            </w:tcBorders>
-            <w:tcMar>
-              <w:top w:w="100" w:type="dxa"/>
-              <w:left w:w="100" w:type="dxa"/>
-              <w:bottom w:w="100" w:type="dxa"/>
-              <w:right w:w="100" w:type="dxa"/>
-            </w:tcMar>
-          </w:tcPr>
-          <w:p>
-            <w:pPr>
-              <w:rPr>
-                <w:rFonts w:ascii="GDS Transport Website Light" w:hAnsi="GDS Transport Website Light"/>
-                <w:color w:val="000000"/>
+            <w:tcW w:w="5388" w:type="dxa"/>
+            <w:tcBorders>
+              <w:top w:val="single" w:sz="12" w:space="0" w:color="auto"/>
+              <w:bottom w:val="single" w:sz="12" w:space="0" w:color="auto"/>
+            </w:tcBorders>
+            <w:tcMar>
+              <w:top w:w="100" w:type="dxa"/>
+              <w:left w:w="100" w:type="dxa"/>
+              <w:bottom w:w="100" w:type="dxa"/>
+              <w:right w:w="100" w:type="dxa"/>
+            </w:tcMar>
+          </w:tcPr>
+          <w:p>
+            <w:pPr>
+              <w:rPr>
+                <w:rFonts w:ascii="GDS Transport Website Light" w:hAnsi="GDS Transport Website Light"/>
               </w:rPr>
             </w:pPr>
             <w:r>
@@ -4633,7 +4668,7 @@
         </w:trPr>
         <w:tc>
           <w:tcPr>
-            <w:tcW w:w="3904" w:type="dxa"/>
+            <w:tcW w:w="4677" w:type="dxa"/>
             <w:tcBorders>
               <w:top w:val="single" w:sz="12" w:space="0" w:color="auto"/>
               <w:bottom w:val="single" w:sz="12" w:space="0" w:color="auto"/>
@@ -4661,7 +4696,7 @@
         </w:tc>
         <w:tc>
           <w:tcPr>
-            <w:tcW w:w="6161" w:type="dxa"/>
+            <w:tcW w:w="5388" w:type="dxa"/>
             <w:tcBorders>
               <w:top w:val="single" w:sz="12" w:space="0" w:color="auto"/>
               <w:bottom w:val="single" w:sz="12" w:space="0" w:color="auto"/>
@@ -4691,13 +4726,7 @@
               <w:rPr>
                 <w:rFonts w:ascii="GDS Transport Website Light" w:hAnsi="GDS Transport Website Light"/>
               </w:rPr>
-              <w:t>detailsHidden</w:t>
-            </w:r>
-            <w:r>
-              <w:rPr>
-                <w:rFonts w:ascii="GDS Transport Website Light" w:hAnsi="GDS Transport Website Light"/>
-              </w:rPr>
-              <w:t>Reason</w:t>
+              <w:t>detailsHiddenReason</w:t>
             </w:r>
             <w:proofErr w:type="spellEnd"/>
             <w:r>
@@ -4715,25 +4744,18 @@
         </w:trPr>
         <w:tc>
           <w:tcPr>
-            <w:tcW w:w="3904" w:type="dxa"/>
-            <w:tcBorders>
-              <w:top w:val="single" w:sz="12" w:space="0" w:color="auto"/>
-              <w:bottom w:val="single" w:sz="12" w:space="0" w:color="auto"/>
-            </w:tcBorders>
-            <w:tcMar>
-              <w:top w:w="100" w:type="dxa"/>
-              <w:left w:w="100" w:type="dxa"/>
-              <w:bottom w:w="100" w:type="dxa"/>
-              <w:right w:w="100" w:type="dxa"/>
-            </w:tcMar>
-          </w:tcPr>
-          <w:p>
-            <w:pPr>
-              <w:rPr>
-                <w:rFonts w:ascii="GDS Transport Website Light" w:hAnsi="GDS Transport Website Light"/>
-              </w:rPr>
-            </w:pPr>
-          </w:p>
+            <w:tcW w:w="4677" w:type="dxa"/>
+            <w:tcBorders>
+              <w:top w:val="single" w:sz="12" w:space="0" w:color="auto"/>
+              <w:bottom w:val="single" w:sz="12" w:space="0" w:color="auto"/>
+            </w:tcBorders>
+            <w:tcMar>
+              <w:top w:w="100" w:type="dxa"/>
+              <w:left w:w="100" w:type="dxa"/>
+              <w:bottom w:w="100" w:type="dxa"/>
+              <w:right w:w="100" w:type="dxa"/>
+            </w:tcMar>
+          </w:tcPr>
           <w:p>
             <w:pPr>
               <w:rPr>
@@ -4764,7 +4786,57 @@
         </w:tc>
         <w:tc>
           <w:tcPr>
-            <w:tcW w:w="6161" w:type="dxa"/>
+            <w:tcW w:w="5388" w:type="dxa"/>
+            <w:tcBorders>
+              <w:top w:val="single" w:sz="12" w:space="0" w:color="auto"/>
+              <w:bottom w:val="single" w:sz="12" w:space="0" w:color="auto"/>
+            </w:tcBorders>
+            <w:tcMar>
+              <w:top w:w="100" w:type="dxa"/>
+              <w:left w:w="100" w:type="dxa"/>
+              <w:bottom w:w="100" w:type="dxa"/>
+              <w:right w:w="100" w:type="dxa"/>
+            </w:tcMar>
+          </w:tcPr>
+          <w:p>
+            <w:pPr>
+              <w:rPr>
+                <w:rFonts w:ascii="GDS Transport Website Light" w:hAnsi="GDS Transport Website Light"/>
+                <w:color w:val="000000"/>
+              </w:rPr>
+            </w:pPr>
+          </w:p>
+        </w:tc>
+      </w:tr>
+      <w:tr>
+        <w:trPr>
+          <w:trHeight w:val="30"/>
+        </w:trPr>
+        <w:tc>
+          <w:tcPr>
+            <w:tcW w:w="4677" w:type="dxa"/>
+            <w:tcBorders>
+              <w:top w:val="single" w:sz="12" w:space="0" w:color="auto"/>
+              <w:bottom w:val="single" w:sz="12" w:space="0" w:color="auto"/>
+            </w:tcBorders>
+            <w:tcMar>
+              <w:top w:w="100" w:type="dxa"/>
+              <w:left w:w="100" w:type="dxa"/>
+              <w:bottom w:w="100" w:type="dxa"/>
+              <w:right w:w="100" w:type="dxa"/>
+            </w:tcMar>
+          </w:tcPr>
+          <w:p>
+            <w:pPr>
+              <w:rPr>
+                <w:rFonts w:ascii="GDS Transport Website Light" w:hAnsi="GDS Transport Website Light"/>
+              </w:rPr>
+            </w:pPr>
+          </w:p>
+        </w:tc>
+        <w:tc>
+          <w:tcPr>
+            <w:tcW w:w="5388" w:type="dxa"/>
             <w:tcBorders>
               <w:top w:val="single" w:sz="12" w:space="0" w:color="auto"/>
               <w:bottom w:val="single" w:sz="12" w:space="0" w:color="auto"/>
@@ -6157,13 +6229,6 @@
                 <w:rFonts w:ascii="GDS Transport Website Light" w:hAnsi="GDS Transport Website Light"/>
               </w:rPr>
             </w:pPr>
-          </w:p>
-          <w:p>
-            <w:pPr>
-              <w:rPr>
-                <w:rFonts w:ascii="GDS Transport Website Light" w:hAnsi="GDS Transport Website Light"/>
-              </w:rPr>
-            </w:pPr>
             <w:r>
               <w:rPr>
                 <w:rFonts w:ascii="GDS Transport Website Light" w:hAnsi="GDS Transport Website Light"/>
@@ -6701,7 +6766,6 @@
               <w:rPr>
                 <w:rFonts w:ascii="GDS Transport Website Light" w:hAnsi="GDS Transport Website Light"/>
               </w:rPr>
-              <w:lastRenderedPageBreak/>
               <w:t>Address</w:t>
             </w:r>
           </w:p>
@@ -6776,6 +6840,7 @@
               <w:rPr>
                 <w:rFonts w:ascii="GDS Transport Website Light" w:hAnsi="GDS Transport Website Light"/>
               </w:rPr>
+              <w:lastRenderedPageBreak/>
               <w:t>Mobile number</w:t>
             </w:r>
           </w:p>
@@ -8495,7 +8560,6 @@
               <w:rPr>
                 <w:rFonts w:ascii="GDS Transport Website Light" w:hAnsi="GDS Transport Website Light"/>
               </w:rPr>
-              <w:lastRenderedPageBreak/>
               <w:t>Spoken or written welsh</w:t>
             </w:r>
           </w:p>
@@ -8560,6 +8624,7 @@
               <w:rPr>
                 <w:rFonts w:ascii="GDS Transport Website Light" w:hAnsi="GDS Transport Website Light"/>
               </w:rPr>
+              <w:lastRenderedPageBreak/>
               <w:t>Intermediary</w:t>
             </w:r>
           </w:p>
@@ -9066,6 +9131,18 @@
         <w:t>Grounds for the application</w:t>
       </w:r>
     </w:p>
+    <w:p>
+      <w:pPr>
+        <w:ind w:left="-567" w:right="-608"/>
+        <w:rPr>
+          <w:rFonts w:ascii="GDS Transport Website" w:hAnsi="GDS Transport Website"/>
+          <w:b/>
+          <w:bCs/>
+          <w:sz w:val="28"/>
+          <w:szCs w:val="28"/>
+        </w:rPr>
+      </w:pPr>
+    </w:p>
     <w:tbl>
       <w:tblPr>
         <w:tblW w:w="10065" w:type="dxa"/>
@@ -9089,9 +9166,6 @@
         <w:tc>
           <w:tcPr>
             <w:tcW w:w="4381" w:type="dxa"/>
-            <w:tcBorders>
-              <w:bottom w:val="single" w:sz="12" w:space="0" w:color="auto"/>
-            </w:tcBorders>
             <w:tcMar>
               <w:top w:w="100" w:type="dxa"/>
               <w:left w:w="100" w:type="dxa"/>
@@ -9107,14 +9181,83 @@
                 <w:bCs/>
               </w:rPr>
             </w:pPr>
+            <w:r>
+              <w:rPr>
+                <w:rFonts w:ascii="GDS Transport Website Light" w:hAnsi="GDS Transport Website Light"/>
+                <w:b/>
+                <w:bCs/>
+              </w:rPr>
+              <w:t>&lt;&lt;</w:t>
+            </w:r>
+            <w:proofErr w:type="spellStart"/>
+            <w:r>
+              <w:rPr>
+                <w:rFonts w:ascii="GDS Transport Website Light" w:hAnsi="GDS Transport Website Light"/>
+                <w:b/>
+                <w:bCs/>
+              </w:rPr>
+              <w:t>cr</w:t>
+            </w:r>
+            <w:proofErr w:type="spellEnd"/>
+            <w:r>
+              <w:rPr>
+                <w:rFonts w:ascii="GDS Transport Website Light" w:hAnsi="GDS Transport Website Light"/>
+                <w:b/>
+                <w:bCs/>
+              </w:rPr>
+              <w:t>_</w:t>
+            </w:r>
+            <w:proofErr w:type="gramStart"/>
+            <w:r>
+              <w:rPr>
+                <w:rFonts w:ascii="GDS Transport Website Light" w:hAnsi="GDS Transport Website Light"/>
+                <w:b/>
+                <w:bCs/>
+              </w:rPr>
+              <w:t>{!</w:t>
+            </w:r>
+            <w:proofErr w:type="spellStart"/>
+            <w:r>
+              <w:rPr>
+                <w:rFonts w:ascii="GDS Transport Website Light" w:hAnsi="GDS Transport Website Light"/>
+                <w:b/>
+                <w:bCs/>
+              </w:rPr>
+              <w:t>isBlank</w:t>
+            </w:r>
+            <w:proofErr w:type="spellEnd"/>
+            <w:proofErr w:type="gramEnd"/>
+            <w:r>
+              <w:rPr>
+                <w:rFonts w:ascii="GDS Transport Website Light" w:hAnsi="GDS Transport Website Light"/>
+                <w:b/>
+                <w:bCs/>
+              </w:rPr>
+              <w:t>(</w:t>
+            </w:r>
+            <w:proofErr w:type="spellStart"/>
+            <w:r>
+              <w:rPr>
+                <w:rFonts w:ascii="GDS Transport Website Light" w:hAnsi="GDS Transport Website Light"/>
+                <w:b/>
+                <w:bCs/>
+              </w:rPr>
+              <w:t>groundsForEPOReason</w:t>
+            </w:r>
+            <w:proofErr w:type="spellEnd"/>
+            <w:r>
+              <w:rPr>
+                <w:rFonts w:ascii="GDS Transport Website Light" w:hAnsi="GDS Transport Website Light"/>
+                <w:b/>
+                <w:bCs/>
+              </w:rPr>
+              <w:t>)}&gt;&gt;</w:t>
+            </w:r>
           </w:p>
         </w:tc>
         <w:tc>
           <w:tcPr>
             <w:tcW w:w="5684" w:type="dxa"/>
-            <w:tcBorders>
-              <w:bottom w:val="single" w:sz="12" w:space="0" w:color="auto"/>
-            </w:tcBorders>
             <w:tcMar>
               <w:top w:w="100" w:type="dxa"/>
               <w:left w:w="100" w:type="dxa"/>
@@ -9162,149 +9305,54 @@
                 <w:b/>
                 <w:bCs/>
               </w:rPr>
-              <w:t>&lt;&lt;</w:t>
-            </w:r>
-            <w:proofErr w:type="spellStart"/>
+              <w:t>Grounds for Emergency Protection order</w:t>
+            </w:r>
             <w:r>
               <w:rPr>
                 <w:rFonts w:ascii="GDS Transport Website Light" w:hAnsi="GDS Transport Website Light"/>
                 <w:b/>
                 <w:bCs/>
               </w:rPr>
-              <w:t>cr</w:t>
+              <w:t>s</w:t>
+            </w:r>
+          </w:p>
+        </w:tc>
+        <w:tc>
+          <w:tcPr>
+            <w:tcW w:w="5684" w:type="dxa"/>
+            <w:tcBorders>
+              <w:bottom w:val="single" w:sz="12" w:space="0" w:color="auto"/>
+            </w:tcBorders>
+            <w:tcMar>
+              <w:top w:w="100" w:type="dxa"/>
+              <w:left w:w="100" w:type="dxa"/>
+              <w:bottom w:w="100" w:type="dxa"/>
+              <w:right w:w="100" w:type="dxa"/>
+            </w:tcMar>
+          </w:tcPr>
+          <w:p>
+            <w:pPr>
+              <w:rPr>
+                <w:rFonts w:ascii="GDS Transport Website Light" w:hAnsi="GDS Transport Website Light"/>
+              </w:rPr>
+            </w:pPr>
+            <w:r>
+              <w:rPr>
+                <w:rFonts w:ascii="GDS Transport Website Light" w:hAnsi="GDS Transport Website Light"/>
+              </w:rPr>
+              <w:t>&lt;&lt;</w:t>
+            </w:r>
+            <w:proofErr w:type="spellStart"/>
+            <w:r>
+              <w:t>groundsForEPOReason</w:t>
             </w:r>
             <w:proofErr w:type="spellEnd"/>
             <w:r>
               <w:rPr>
                 <w:rFonts w:ascii="GDS Transport Website Light" w:hAnsi="GDS Transport Website Light"/>
-                <w:b/>
-                <w:bCs/>
-              </w:rPr>
-              <w:t>_</w:t>
-            </w:r>
-            <w:proofErr w:type="gramStart"/>
-            <w:r>
-              <w:rPr>
-                <w:rFonts w:ascii="GDS Transport Website Light" w:hAnsi="GDS Transport Website Light"/>
-                <w:b/>
-                <w:bCs/>
-              </w:rPr>
-              <w:t>{!</w:t>
-            </w:r>
-            <w:proofErr w:type="spellStart"/>
-            <w:r>
-              <w:rPr>
-                <w:rFonts w:ascii="GDS Transport Website Light" w:hAnsi="GDS Transport Website Light"/>
-                <w:b/>
-                <w:bCs/>
-              </w:rPr>
-              <w:t>isBlank</w:t>
-            </w:r>
-            <w:proofErr w:type="spellEnd"/>
-            <w:proofErr w:type="gramEnd"/>
-            <w:r>
-              <w:rPr>
-                <w:rFonts w:ascii="GDS Transport Website Light" w:hAnsi="GDS Transport Website Light"/>
-                <w:b/>
-                <w:bCs/>
-              </w:rPr>
-              <w:t>(</w:t>
-            </w:r>
-            <w:proofErr w:type="spellStart"/>
-            <w:r>
-              <w:rPr>
-                <w:rFonts w:ascii="GDS Transport Website Light" w:hAnsi="GDS Transport Website Light"/>
-                <w:b/>
-                <w:bCs/>
-              </w:rPr>
-              <w:t>groundsForEPOReason</w:t>
-            </w:r>
-            <w:proofErr w:type="spellEnd"/>
-            <w:r>
-              <w:rPr>
-                <w:rFonts w:ascii="GDS Transport Website Light" w:hAnsi="GDS Transport Website Light"/>
-                <w:b/>
-                <w:bCs/>
-              </w:rPr>
-              <w:t>)}&gt;&gt;</w:t>
-            </w:r>
-          </w:p>
-          <w:p>
-            <w:pPr>
-              <w:rPr>
-                <w:rFonts w:ascii="GDS Transport Website Light" w:hAnsi="GDS Transport Website Light"/>
-                <w:b/>
-                <w:bCs/>
-              </w:rPr>
-            </w:pPr>
-            <w:r>
-              <w:rPr>
-                <w:rFonts w:ascii="GDS Transport Website Light" w:hAnsi="GDS Transport Website Light"/>
-                <w:b/>
-                <w:bCs/>
-              </w:rPr>
-              <w:t>Grounds for Emergency Protection order</w:t>
-            </w:r>
-            <w:r>
-              <w:rPr>
-                <w:rFonts w:ascii="GDS Transport Website Light" w:hAnsi="GDS Transport Website Light"/>
-                <w:b/>
-                <w:bCs/>
-              </w:rPr>
-              <w:t>s</w:t>
-            </w:r>
-          </w:p>
-        </w:tc>
-        <w:tc>
-          <w:tcPr>
-            <w:tcW w:w="5684" w:type="dxa"/>
-            <w:tcBorders>
-              <w:bottom w:val="single" w:sz="12" w:space="0" w:color="auto"/>
-            </w:tcBorders>
-            <w:tcMar>
-              <w:top w:w="100" w:type="dxa"/>
-              <w:left w:w="100" w:type="dxa"/>
-              <w:bottom w:w="100" w:type="dxa"/>
-              <w:right w:w="100" w:type="dxa"/>
-            </w:tcMar>
-          </w:tcPr>
-          <w:p>
-            <w:pPr>
-              <w:rPr>
-                <w:rFonts w:ascii="GDS Transport Website Light" w:hAnsi="GDS Transport Website Light"/>
-              </w:rPr>
-            </w:pPr>
-          </w:p>
-          <w:p>
-            <w:pPr>
-              <w:rPr>
-                <w:rFonts w:ascii="GDS Transport Website Light" w:hAnsi="GDS Transport Website Light"/>
-              </w:rPr>
-            </w:pPr>
-            <w:r>
-              <w:rPr>
-                <w:rFonts w:ascii="GDS Transport Website Light" w:hAnsi="GDS Transport Website Light"/>
-              </w:rPr>
-              <w:t>&lt;&lt;</w:t>
-            </w:r>
-            <w:proofErr w:type="spellStart"/>
-            <w:r>
-              <w:t>groundsForEPOReason</w:t>
-            </w:r>
-            <w:proofErr w:type="spellEnd"/>
-            <w:r>
-              <w:rPr>
-                <w:rFonts w:ascii="GDS Transport Website Light" w:hAnsi="GDS Transport Website Light"/>
               </w:rPr>
               <w:t>&gt;&gt;</w:t>
             </w:r>
-          </w:p>
-          <w:p>
-            <w:pPr>
-              <w:rPr>
-                <w:rFonts w:ascii="GDS Transport Website Light" w:hAnsi="GDS Transport Website Light"/>
-              </w:rPr>
-            </w:pPr>
           </w:p>
         </w:tc>
       </w:tr>
@@ -9887,7 +9935,6 @@
               <w:rPr>
                 <w:rFonts w:ascii="GDS Transport Website Light" w:hAnsi="GDS Transport Website Light"/>
               </w:rPr>
-              <w:lastRenderedPageBreak/>
               <w:t>Neglect</w:t>
             </w:r>
           </w:p>
@@ -10857,11 +10904,302 @@
       <w:pPr>
         <w:ind w:left="-567" w:right="-608"/>
         <w:rPr>
-          <w:rFonts w:ascii="GDS Transport Website Light" w:hAnsi="GDS Transport Website Light"/>
-          <w:color w:val="000000" w:themeColor="text1"/>
+          <w:rFonts w:ascii="GDS Transport Website" w:hAnsi="GDS Transport Website"/>
+          <w:b/>
+          <w:bCs/>
           <w:sz w:val="28"/>
           <w:szCs w:val="28"/>
         </w:rPr>
+      </w:pPr>
+    </w:p>
+    <w:tbl>
+      <w:tblPr>
+        <w:tblW w:w="10065" w:type="dxa"/>
+        <w:tblInd w:w="-719" w:type="dxa"/>
+        <w:tblLayout w:type="fixed"/>
+        <w:tblCellMar>
+          <w:top w:w="15" w:type="dxa"/>
+          <w:left w:w="15" w:type="dxa"/>
+          <w:bottom w:w="15" w:type="dxa"/>
+          <w:right w:w="15" w:type="dxa"/>
+        </w:tblCellMar>
+        <w:tblLook w:val="04A0" w:firstRow="1" w:lastRow="0" w:firstColumn="1" w:lastColumn="0" w:noHBand="0" w:noVBand="1"/>
+      </w:tblPr>
+      <w:tblGrid>
+        <w:gridCol w:w="4688"/>
+        <w:gridCol w:w="5377"/>
+      </w:tblGrid>
+      <w:tr>
+        <w:trPr>
+          <w:trHeight w:val="391"/>
+        </w:trPr>
+        <w:tc>
+          <w:tcPr>
+            <w:tcW w:w="4688" w:type="dxa"/>
+            <w:tcBorders>
+              <w:bottom w:val="single" w:sz="12" w:space="0" w:color="auto"/>
+            </w:tcBorders>
+            <w:tcMar>
+              <w:top w:w="100" w:type="dxa"/>
+              <w:left w:w="100" w:type="dxa"/>
+              <w:bottom w:w="100" w:type="dxa"/>
+              <w:right w:w="100" w:type="dxa"/>
+            </w:tcMar>
+          </w:tcPr>
+          <w:p>
+            <w:pPr>
+              <w:rPr>
+                <w:rFonts w:ascii="GDS Transport Website Light" w:hAnsi="GDS Transport Website Light"/>
+              </w:rPr>
+            </w:pPr>
+            <w:r>
+              <w:rPr>
+                <w:rFonts w:ascii="GDS Transport Website Light" w:hAnsi="GDS Transport Website Light"/>
+              </w:rPr>
+              <w:t>&lt;&lt;</w:t>
+            </w:r>
+            <w:proofErr w:type="spellStart"/>
+            <w:r>
+              <w:rPr>
+                <w:rFonts w:ascii="GDS Transport Website Light" w:hAnsi="GDS Transport Website Light"/>
+              </w:rPr>
+              <w:t>cr</w:t>
+            </w:r>
+            <w:proofErr w:type="spellEnd"/>
+            <w:r>
+              <w:rPr>
+                <w:rFonts w:ascii="GDS Transport Website Light" w:hAnsi="GDS Transport Website Light"/>
+              </w:rPr>
+              <w:t>_{</w:t>
+            </w:r>
+            <w:proofErr w:type="spellStart"/>
+            <w:proofErr w:type="gramStart"/>
+            <w:r>
+              <w:rPr>
+                <w:rFonts w:ascii="GDS Transport Website Light" w:hAnsi="GDS Transport Website Light"/>
+              </w:rPr>
+              <w:t>relevant</w:t>
+            </w:r>
+            <w:r>
+              <w:rPr>
+                <w:rFonts w:ascii="GDS Transport Website Light" w:hAnsi="GDS Transport Website Light"/>
+              </w:rPr>
+              <w:t>Proceeding</w:t>
+            </w:r>
+            <w:r>
+              <w:rPr>
+                <w:rFonts w:ascii="GDS Transport Website Light" w:hAnsi="GDS Transport Website Light"/>
+              </w:rPr>
+              <w:t>s</w:t>
+            </w:r>
+            <w:proofErr w:type="spellEnd"/>
+            <w:r>
+              <w:rPr>
+                <w:rFonts w:ascii="GDS Transport Website Light" w:hAnsi="GDS Transport Website Light"/>
+              </w:rPr>
+              <w:t>!=</w:t>
+            </w:r>
+            <w:proofErr w:type="gramEnd"/>
+            <w:r>
+              <w:rPr>
+                <w:rFonts w:ascii="GDS Transport Website Light" w:hAnsi="GDS Transport Website Light"/>
+              </w:rPr>
+              <w:t>’Yes’}&gt;&gt;</w:t>
+            </w:r>
+          </w:p>
+        </w:tc>
+        <w:tc>
+          <w:tcPr>
+            <w:tcW w:w="5377" w:type="dxa"/>
+            <w:tcBorders>
+              <w:bottom w:val="single" w:sz="12" w:space="0" w:color="auto"/>
+            </w:tcBorders>
+            <w:tcMar>
+              <w:top w:w="100" w:type="dxa"/>
+              <w:left w:w="100" w:type="dxa"/>
+              <w:bottom w:w="100" w:type="dxa"/>
+              <w:right w:w="100" w:type="dxa"/>
+            </w:tcMar>
+          </w:tcPr>
+          <w:p>
+            <w:pPr>
+              <w:rPr>
+                <w:rFonts w:ascii="GDS Transport Website Light" w:hAnsi="GDS Transport Website Light"/>
+                <w:color w:val="000000"/>
+              </w:rPr>
+            </w:pPr>
+          </w:p>
+        </w:tc>
+      </w:tr>
+      <w:tr>
+        <w:trPr>
+          <w:trHeight w:val="391"/>
+        </w:trPr>
+        <w:tc>
+          <w:tcPr>
+            <w:tcW w:w="4688" w:type="dxa"/>
+            <w:tcBorders>
+              <w:bottom w:val="single" w:sz="12" w:space="0" w:color="auto"/>
+            </w:tcBorders>
+            <w:tcMar>
+              <w:top w:w="100" w:type="dxa"/>
+              <w:left w:w="100" w:type="dxa"/>
+              <w:bottom w:w="100" w:type="dxa"/>
+              <w:right w:w="100" w:type="dxa"/>
+            </w:tcMar>
+          </w:tcPr>
+          <w:p>
+            <w:pPr>
+              <w:rPr>
+                <w:rFonts w:ascii="GDS Transport Website Light" w:hAnsi="GDS Transport Website Light"/>
+              </w:rPr>
+            </w:pPr>
+            <w:r>
+              <w:rPr>
+                <w:rFonts w:ascii="GDS Transport Website Light" w:hAnsi="GDS Transport Website Light"/>
+              </w:rPr>
+              <w:t>Other relevant Proceedings</w:t>
+            </w:r>
+          </w:p>
+        </w:tc>
+        <w:tc>
+          <w:tcPr>
+            <w:tcW w:w="5377" w:type="dxa"/>
+            <w:tcBorders>
+              <w:bottom w:val="single" w:sz="12" w:space="0" w:color="auto"/>
+            </w:tcBorders>
+            <w:tcMar>
+              <w:top w:w="100" w:type="dxa"/>
+              <w:left w:w="100" w:type="dxa"/>
+              <w:bottom w:w="100" w:type="dxa"/>
+              <w:right w:w="100" w:type="dxa"/>
+            </w:tcMar>
+          </w:tcPr>
+          <w:p>
+            <w:pPr>
+              <w:rPr>
+                <w:rFonts w:ascii="GDS Transport Website Light" w:hAnsi="GDS Transport Website Light"/>
+                <w:color w:val="000000"/>
+              </w:rPr>
+            </w:pPr>
+            <w:r>
+              <w:rPr>
+                <w:rFonts w:ascii="GDS Transport Website Light" w:hAnsi="GDS Transport Website Light"/>
+                <w:color w:val="000000"/>
+              </w:rPr>
+              <w:t>&lt;&lt;</w:t>
+            </w:r>
+            <w:proofErr w:type="spellStart"/>
+            <w:r>
+              <w:rPr>
+                <w:rFonts w:ascii="GDS Transport Website Light" w:hAnsi="GDS Transport Website Light"/>
+                <w:color w:val="000000"/>
+              </w:rPr>
+              <w:t>relevant</w:t>
+            </w:r>
+            <w:r>
+              <w:rPr>
+                <w:rFonts w:ascii="GDS Transport Website Light" w:hAnsi="GDS Transport Website Light"/>
+                <w:color w:val="000000"/>
+              </w:rPr>
+              <w:t>Proceeding</w:t>
+            </w:r>
+            <w:r>
+              <w:rPr>
+                <w:rFonts w:ascii="GDS Transport Website Light" w:hAnsi="GDS Transport Website Light"/>
+                <w:color w:val="000000"/>
+              </w:rPr>
+              <w:t>s</w:t>
+            </w:r>
+            <w:proofErr w:type="spellEnd"/>
+            <w:r>
+              <w:rPr>
+                <w:rFonts w:ascii="GDS Transport Website Light" w:hAnsi="GDS Transport Website Light"/>
+                <w:color w:val="000000"/>
+              </w:rPr>
+              <w:t>&gt;&gt;</w:t>
+            </w:r>
+          </w:p>
+        </w:tc>
+      </w:tr>
+      <w:tr>
+        <w:trPr>
+          <w:trHeight w:val="391"/>
+        </w:trPr>
+        <w:tc>
+          <w:tcPr>
+            <w:tcW w:w="4688" w:type="dxa"/>
+            <w:tcBorders>
+              <w:bottom w:val="single" w:sz="12" w:space="0" w:color="auto"/>
+            </w:tcBorders>
+            <w:tcMar>
+              <w:top w:w="100" w:type="dxa"/>
+              <w:left w:w="100" w:type="dxa"/>
+              <w:bottom w:w="100" w:type="dxa"/>
+              <w:right w:w="100" w:type="dxa"/>
+            </w:tcMar>
+          </w:tcPr>
+          <w:p>
+            <w:pPr>
+              <w:rPr>
+                <w:rFonts w:ascii="GDS Transport Website Light" w:hAnsi="GDS Transport Website Light"/>
+              </w:rPr>
+            </w:pPr>
+            <w:r>
+              <w:rPr>
+                <w:rFonts w:ascii="GDS Transport Website Light" w:hAnsi="GDS Transport Website Light"/>
+              </w:rPr>
+              <w:t>&lt;&lt;</w:t>
+            </w:r>
+            <w:proofErr w:type="spellStart"/>
+            <w:r>
+              <w:rPr>
+                <w:rFonts w:ascii="GDS Transport Website Light" w:hAnsi="GDS Transport Website Light"/>
+              </w:rPr>
+              <w:t>e</w:t>
+            </w:r>
+            <w:r>
+              <w:rPr>
+                <w:rFonts w:ascii="GDS Transport Website Light" w:hAnsi="GDS Transport Website Light"/>
+              </w:rPr>
+              <w:t>r</w:t>
+            </w:r>
+            <w:proofErr w:type="spellEnd"/>
+            <w:r>
+              <w:rPr>
+                <w:rFonts w:ascii="GDS Transport Website Light" w:hAnsi="GDS Transport Website Light"/>
+              </w:rPr>
+              <w:t>_&gt;&gt;</w:t>
+            </w:r>
+          </w:p>
+        </w:tc>
+        <w:tc>
+          <w:tcPr>
+            <w:tcW w:w="5377" w:type="dxa"/>
+            <w:tcBorders>
+              <w:bottom w:val="single" w:sz="12" w:space="0" w:color="auto"/>
+            </w:tcBorders>
+            <w:tcMar>
+              <w:top w:w="100" w:type="dxa"/>
+              <w:left w:w="100" w:type="dxa"/>
+              <w:bottom w:w="100" w:type="dxa"/>
+              <w:right w:w="100" w:type="dxa"/>
+            </w:tcMar>
+          </w:tcPr>
+          <w:p>
+            <w:pPr>
+              <w:rPr>
+                <w:rFonts w:ascii="GDS Transport Website Light" w:hAnsi="GDS Transport Website Light"/>
+                <w:color w:val="000000"/>
+              </w:rPr>
+            </w:pPr>
+          </w:p>
+        </w:tc>
+      </w:tr>
+    </w:tbl>
+    <w:p>
+      <w:pPr>
+        <w:ind w:right="-608"/>
       </w:pPr>
     </w:p>
     <w:tbl>
@@ -10911,29 +11249,48 @@
               <w:rPr>
                 <w:rFonts w:ascii="GDS Transport Website Light" w:hAnsi="GDS Transport Website Light"/>
               </w:rPr>
-              <w:t>rr_</w:t>
-            </w:r>
-            <w:r>
-              <w:rPr>
-                <w:rFonts w:ascii="GDS Transport Website Light" w:hAnsi="GDS Transport Website Light"/>
-              </w:rPr>
-              <w:t>proceeding</w:t>
+              <w:t>cr</w:t>
             </w:r>
             <w:proofErr w:type="spellEnd"/>
             <w:r>
               <w:rPr>
                 <w:rFonts w:ascii="GDS Transport Website Light" w:hAnsi="GDS Transport Website Light"/>
               </w:rPr>
+              <w:t>_</w:t>
+            </w:r>
+            <w:r>
+              <w:rPr>
+                <w:rFonts w:ascii="GDS Transport Website Light" w:hAnsi="GDS Transport Website Light"/>
+              </w:rPr>
+              <w:t>{</w:t>
+            </w:r>
+            <w:proofErr w:type="spellStart"/>
+            <w:r>
+              <w:rPr>
+                <w:rFonts w:ascii="GDS Transport Website Light" w:hAnsi="GDS Transport Website Light"/>
+              </w:rPr>
+              <w:t>relevantProceedings</w:t>
+            </w:r>
+            <w:proofErr w:type="spellEnd"/>
+            <w:r>
+              <w:rPr>
+                <w:rFonts w:ascii="GDS Transport Website Light" w:hAnsi="GDS Transport Website Light"/>
+              </w:rPr>
+              <w:t>=’Yes’</w:t>
+            </w:r>
+            <w:r>
+              <w:rPr>
+                <w:rFonts w:ascii="GDS Transport Website Light" w:hAnsi="GDS Transport Website Light"/>
+              </w:rPr>
+              <w:t>}</w:t>
+            </w:r>
+            <w:r>
+              <w:rPr>
+                <w:rFonts w:ascii="GDS Transport Website Light" w:hAnsi="GDS Transport Website Light"/>
+              </w:rPr>
               <w:t>&gt;&gt;</w:t>
             </w:r>
           </w:p>
-          <w:p>
-            <w:pPr>
-              <w:rPr>
-                <w:rFonts w:ascii="GDS Transport Website Light" w:hAnsi="GDS Transport Website Light"/>
-              </w:rPr>
-            </w:pPr>
-          </w:p>
         </w:tc>
         <w:tc>
           <w:tcPr>
@@ -10949,7 +11306,6 @@
             <w:pPr>
               <w:rPr>
                 <w:rFonts w:ascii="GDS Transport Website Light" w:hAnsi="GDS Transport Website Light"/>
-                <w:color w:val="000000"/>
               </w:rPr>
             </w:pPr>
           </w:p>
@@ -10973,59 +11329,28 @@
             <w:pPr>
               <w:rPr>
                 <w:rFonts w:ascii="GDS Transport Website Light" w:hAnsi="GDS Transport Website Light"/>
-                <w:b/>
-                <w:bCs/>
-              </w:rPr>
-            </w:pPr>
-            <w:r>
-              <w:rPr>
-                <w:rFonts w:ascii="GDS Transport Website Light" w:hAnsi="GDS Transport Website Light"/>
-                <w:b/>
-                <w:bCs/>
-              </w:rPr>
-              <w:t xml:space="preserve">Other </w:t>
-            </w:r>
-            <w:r>
-              <w:rPr>
-                <w:rFonts w:ascii="GDS Transport Website Light" w:hAnsi="GDS Transport Website Light"/>
-                <w:b/>
-                <w:bCs/>
-              </w:rPr>
-              <w:t>Proceedings</w:t>
-            </w:r>
-            <w:r>
-              <w:rPr>
-                <w:rFonts w:ascii="GDS Transport Website Light" w:hAnsi="GDS Transport Website Light"/>
-                <w:b/>
-                <w:bCs/>
-              </w:rPr>
-              <w:t>&lt;&lt;$</w:t>
+              </w:rPr>
+            </w:pPr>
+            <w:r>
+              <w:rPr>
+                <w:rFonts w:ascii="GDS Transport Website Light" w:hAnsi="GDS Transport Website Light"/>
+              </w:rPr>
+              <w:t>&lt;&lt;</w:t>
             </w:r>
             <w:proofErr w:type="spellStart"/>
             <w:r>
               <w:rPr>
                 <w:rFonts w:ascii="GDS Transport Website Light" w:hAnsi="GDS Transport Website Light"/>
-                <w:b/>
-                <w:bCs/>
-              </w:rPr>
-              <w:t>itemnum</w:t>
+              </w:rPr>
+              <w:t>rr_proceeding</w:t>
             </w:r>
             <w:proofErr w:type="spellEnd"/>
             <w:r>
               <w:rPr>
                 <w:rFonts w:ascii="GDS Transport Website Light" w:hAnsi="GDS Transport Website Light"/>
-                <w:b/>
-                <w:bCs/>
               </w:rPr>
               <w:t>&gt;&gt;</w:t>
             </w:r>
-          </w:p>
-          <w:p>
-            <w:pPr>
-              <w:rPr>
-                <w:rFonts w:ascii="GDS Transport Website Light" w:hAnsi="GDS Transport Website Light"/>
-              </w:rPr>
-            </w:pPr>
           </w:p>
         </w:tc>
         <w:tc>
@@ -11054,6 +11379,91 @@
         <w:tc>
           <w:tcPr>
             <w:tcW w:w="4688" w:type="dxa"/>
+            <w:tcMar>
+              <w:top w:w="100" w:type="dxa"/>
+              <w:left w:w="100" w:type="dxa"/>
+              <w:bottom w:w="100" w:type="dxa"/>
+              <w:right w:w="100" w:type="dxa"/>
+            </w:tcMar>
+          </w:tcPr>
+          <w:p>
+            <w:pPr>
+              <w:rPr>
+                <w:rFonts w:ascii="GDS Transport Website Light" w:hAnsi="GDS Transport Website Light"/>
+                <w:b/>
+                <w:bCs/>
+              </w:rPr>
+            </w:pPr>
+            <w:r>
+              <w:rPr>
+                <w:rFonts w:ascii="GDS Transport Website Light" w:hAnsi="GDS Transport Website Light"/>
+                <w:b/>
+                <w:bCs/>
+              </w:rPr>
+              <w:t xml:space="preserve">Other </w:t>
+            </w:r>
+            <w:r>
+              <w:rPr>
+                <w:rFonts w:ascii="GDS Transport Website Light" w:hAnsi="GDS Transport Website Light"/>
+                <w:b/>
+                <w:bCs/>
+              </w:rPr>
+              <w:t>Proceedings</w:t>
+            </w:r>
+            <w:r>
+              <w:rPr>
+                <w:rFonts w:ascii="GDS Transport Website Light" w:hAnsi="GDS Transport Website Light"/>
+                <w:b/>
+                <w:bCs/>
+              </w:rPr>
+              <w:t>&lt;&lt;$</w:t>
+            </w:r>
+            <w:proofErr w:type="spellStart"/>
+            <w:r>
+              <w:rPr>
+                <w:rFonts w:ascii="GDS Transport Website Light" w:hAnsi="GDS Transport Website Light"/>
+                <w:b/>
+                <w:bCs/>
+              </w:rPr>
+              <w:t>itemnum</w:t>
+            </w:r>
+            <w:proofErr w:type="spellEnd"/>
+            <w:r>
+              <w:rPr>
+                <w:rFonts w:ascii="GDS Transport Website Light" w:hAnsi="GDS Transport Website Light"/>
+                <w:b/>
+                <w:bCs/>
+              </w:rPr>
+              <w:t>&gt;&gt;</w:t>
+            </w:r>
+          </w:p>
+        </w:tc>
+        <w:tc>
+          <w:tcPr>
+            <w:tcW w:w="5377" w:type="dxa"/>
+            <w:tcMar>
+              <w:top w:w="100" w:type="dxa"/>
+              <w:left w:w="100" w:type="dxa"/>
+              <w:bottom w:w="100" w:type="dxa"/>
+              <w:right w:w="100" w:type="dxa"/>
+            </w:tcMar>
+          </w:tcPr>
+          <w:p>
+            <w:pPr>
+              <w:rPr>
+                <w:rFonts w:ascii="GDS Transport Website Light" w:hAnsi="GDS Transport Website Light"/>
+              </w:rPr>
+            </w:pPr>
+          </w:p>
+        </w:tc>
+      </w:tr>
+      <w:tr>
+        <w:trPr>
+          <w:trHeight w:val="30"/>
+        </w:trPr>
+        <w:tc>
+          <w:tcPr>
+            <w:tcW w:w="4688" w:type="dxa"/>
             <w:tcBorders>
               <w:bottom w:val="single" w:sz="12" w:space="0" w:color="auto"/>
             </w:tcBorders>
@@ -11075,7 +11485,7 @@
               <w:rPr>
                 <w:rFonts w:ascii="GDS Transport Website Light" w:hAnsi="GDS Transport Website Light"/>
               </w:rPr>
-              <w:t>Other relevant proceedings</w:t>
+              <w:t>Previous or Ongoing</w:t>
             </w:r>
           </w:p>
         </w:tc>
@@ -11110,9 +11520,496 @@
               <w:rPr>
                 <w:rFonts w:ascii="GDS Transport Website Light" w:hAnsi="GDS Transport Website Light"/>
               </w:rPr>
-              <w:t>onGoingProceeding</w:t>
+              <w:t>proceedingStatus</w:t>
             </w:r>
             <w:proofErr w:type="spellEnd"/>
+            <w:r>
+              <w:rPr>
+                <w:rFonts w:ascii="GDS Transport Website Light" w:hAnsi="GDS Transport Website Light"/>
+              </w:rPr>
+              <w:t>&gt;</w:t>
+            </w:r>
+            <w:r>
+              <w:rPr>
+                <w:rFonts w:ascii="GDS Transport Website Light" w:hAnsi="GDS Transport Website Light"/>
+              </w:rPr>
+              <w:t>&gt;</w:t>
+            </w:r>
+          </w:p>
+        </w:tc>
+      </w:tr>
+      <w:tr>
+        <w:trPr>
+          <w:trHeight w:val="30"/>
+        </w:trPr>
+        <w:tc>
+          <w:tcPr>
+            <w:tcW w:w="4688" w:type="dxa"/>
+            <w:tcBorders>
+              <w:top w:val="single" w:sz="4" w:space="0" w:color="auto"/>
+              <w:bottom w:val="single" w:sz="12" w:space="0" w:color="auto"/>
+            </w:tcBorders>
+            <w:tcMar>
+              <w:top w:w="100" w:type="dxa"/>
+              <w:left w:w="100" w:type="dxa"/>
+              <w:bottom w:w="100" w:type="dxa"/>
+              <w:right w:w="100" w:type="dxa"/>
+            </w:tcMar>
+          </w:tcPr>
+          <w:p>
+            <w:pPr>
+              <w:rPr>
+                <w:rFonts w:ascii="GDS Transport Website Light" w:hAnsi="GDS Transport Website Light"/>
+              </w:rPr>
+            </w:pPr>
+            <w:r>
+              <w:rPr>
+                <w:rFonts w:ascii="GDS Transport Website Light" w:hAnsi="GDS Transport Website Light"/>
+              </w:rPr>
+              <w:t>Case Number</w:t>
+            </w:r>
+          </w:p>
+        </w:tc>
+        <w:tc>
+          <w:tcPr>
+            <w:tcW w:w="5377" w:type="dxa"/>
+            <w:tcBorders>
+              <w:top w:val="single" w:sz="4" w:space="0" w:color="auto"/>
+              <w:bottom w:val="single" w:sz="12" w:space="0" w:color="auto"/>
+            </w:tcBorders>
+            <w:tcMar>
+              <w:top w:w="100" w:type="dxa"/>
+              <w:left w:w="100" w:type="dxa"/>
+              <w:bottom w:w="100" w:type="dxa"/>
+              <w:right w:w="100" w:type="dxa"/>
+            </w:tcMar>
+          </w:tcPr>
+          <w:p>
+            <w:pPr>
+              <w:rPr>
+                <w:rFonts w:ascii="GDS Transport Website Light" w:hAnsi="GDS Transport Website Light"/>
+              </w:rPr>
+            </w:pPr>
+            <w:r>
+              <w:rPr>
+                <w:rFonts w:ascii="GDS Transport Website Light" w:hAnsi="GDS Transport Website Light"/>
+              </w:rPr>
+              <w:t>&lt;&lt;</w:t>
+            </w:r>
+            <w:proofErr w:type="spellStart"/>
+            <w:r>
+              <w:rPr>
+                <w:rFonts w:ascii="GDS Transport Website Light" w:hAnsi="GDS Transport Website Light"/>
+              </w:rPr>
+              <w:t>caseNumber</w:t>
+            </w:r>
+            <w:proofErr w:type="spellEnd"/>
+            <w:r>
+              <w:rPr>
+                <w:rFonts w:ascii="GDS Transport Website Light" w:hAnsi="GDS Transport Website Light"/>
+              </w:rPr>
+              <w:t>&gt;</w:t>
+            </w:r>
+            <w:r>
+              <w:rPr>
+                <w:rFonts w:ascii="GDS Transport Website Light" w:hAnsi="GDS Transport Website Light"/>
+                <w:color w:val="000000"/>
+              </w:rPr>
+              <w:t>&gt;</w:t>
+            </w:r>
+          </w:p>
+        </w:tc>
+      </w:tr>
+      <w:tr>
+        <w:trPr>
+          <w:trHeight w:val="30"/>
+        </w:trPr>
+        <w:tc>
+          <w:tcPr>
+            <w:tcW w:w="4688" w:type="dxa"/>
+            <w:tcBorders>
+              <w:top w:val="single" w:sz="12" w:space="0" w:color="auto"/>
+              <w:bottom w:val="single" w:sz="12" w:space="0" w:color="auto"/>
+            </w:tcBorders>
+            <w:tcMar>
+              <w:top w:w="100" w:type="dxa"/>
+              <w:left w:w="100" w:type="dxa"/>
+              <w:bottom w:w="100" w:type="dxa"/>
+              <w:right w:w="100" w:type="dxa"/>
+            </w:tcMar>
+          </w:tcPr>
+          <w:p>
+            <w:pPr>
+              <w:rPr>
+                <w:rFonts w:ascii="GDS Transport Website Light" w:hAnsi="GDS Transport Website Light"/>
+              </w:rPr>
+            </w:pPr>
+            <w:r>
+              <w:rPr>
+                <w:rFonts w:ascii="GDS Transport Website Light" w:hAnsi="GDS Transport Website Light"/>
+              </w:rPr>
+              <w:t>Date started</w:t>
+            </w:r>
+          </w:p>
+        </w:tc>
+        <w:tc>
+          <w:tcPr>
+            <w:tcW w:w="5377" w:type="dxa"/>
+            <w:tcBorders>
+              <w:top w:val="single" w:sz="12" w:space="0" w:color="auto"/>
+              <w:bottom w:val="single" w:sz="12" w:space="0" w:color="auto"/>
+            </w:tcBorders>
+            <w:tcMar>
+              <w:top w:w="100" w:type="dxa"/>
+              <w:left w:w="100" w:type="dxa"/>
+              <w:bottom w:w="100" w:type="dxa"/>
+              <w:right w:w="100" w:type="dxa"/>
+            </w:tcMar>
+          </w:tcPr>
+          <w:p>
+            <w:pPr>
+              <w:rPr>
+                <w:rFonts w:ascii="GDS Transport Website Light" w:hAnsi="GDS Transport Website Light"/>
+                <w:color w:val="000000"/>
+              </w:rPr>
+            </w:pPr>
+            <w:r>
+              <w:rPr>
+                <w:rFonts w:ascii="GDS Transport Website Light" w:hAnsi="GDS Transport Website Light"/>
+              </w:rPr>
+              <w:t>&lt;&lt;</w:t>
+            </w:r>
+            <w:r>
+              <w:rPr>
+                <w:rFonts w:ascii="GDS Transport Website Light" w:hAnsi="GDS Transport Website Light"/>
+              </w:rPr>
+              <w:t>started</w:t>
+            </w:r>
+            <w:r>
+              <w:rPr>
+                <w:rFonts w:ascii="GDS Transport Website Light" w:hAnsi="GDS Transport Website Light"/>
+              </w:rPr>
+              <w:t>&gt;</w:t>
+            </w:r>
+            <w:r>
+              <w:rPr>
+                <w:rFonts w:ascii="GDS Transport Website Light" w:hAnsi="GDS Transport Website Light"/>
+                <w:color w:val="000000"/>
+              </w:rPr>
+              <w:t>&gt;</w:t>
+            </w:r>
+          </w:p>
+        </w:tc>
+      </w:tr>
+      <w:tr>
+        <w:trPr>
+          <w:trHeight w:val="30"/>
+        </w:trPr>
+        <w:tc>
+          <w:tcPr>
+            <w:tcW w:w="4688" w:type="dxa"/>
+            <w:tcBorders>
+              <w:top w:val="single" w:sz="12" w:space="0" w:color="auto"/>
+              <w:bottom w:val="single" w:sz="12" w:space="0" w:color="auto"/>
+            </w:tcBorders>
+            <w:tcMar>
+              <w:top w:w="100" w:type="dxa"/>
+              <w:left w:w="100" w:type="dxa"/>
+              <w:bottom w:w="100" w:type="dxa"/>
+              <w:right w:w="100" w:type="dxa"/>
+            </w:tcMar>
+          </w:tcPr>
+          <w:p>
+            <w:pPr>
+              <w:rPr>
+                <w:rFonts w:ascii="GDS Transport Website Light" w:hAnsi="GDS Transport Website Light"/>
+              </w:rPr>
+            </w:pPr>
+            <w:r>
+              <w:rPr>
+                <w:rFonts w:ascii="GDS Transport Website Light" w:hAnsi="GDS Transport Website Light"/>
+              </w:rPr>
+              <w:t>Date ended</w:t>
+            </w:r>
+          </w:p>
+        </w:tc>
+        <w:tc>
+          <w:tcPr>
+            <w:tcW w:w="5377" w:type="dxa"/>
+            <w:tcBorders>
+              <w:top w:val="single" w:sz="12" w:space="0" w:color="auto"/>
+              <w:bottom w:val="single" w:sz="12" w:space="0" w:color="auto"/>
+            </w:tcBorders>
+            <w:tcMar>
+              <w:top w:w="100" w:type="dxa"/>
+              <w:left w:w="100" w:type="dxa"/>
+              <w:bottom w:w="100" w:type="dxa"/>
+              <w:right w:w="100" w:type="dxa"/>
+            </w:tcMar>
+          </w:tcPr>
+          <w:p>
+            <w:pPr>
+              <w:rPr>
+                <w:rFonts w:ascii="GDS Transport Website Light" w:hAnsi="GDS Transport Website Light"/>
+                <w:color w:val="000000"/>
+              </w:rPr>
+            </w:pPr>
+            <w:r>
+              <w:rPr>
+                <w:rFonts w:ascii="GDS Transport Website Light" w:hAnsi="GDS Transport Website Light"/>
+              </w:rPr>
+              <w:t>&lt;&lt;</w:t>
+            </w:r>
+            <w:r>
+              <w:rPr>
+                <w:rFonts w:ascii="GDS Transport Website Light" w:hAnsi="GDS Transport Website Light"/>
+              </w:rPr>
+              <w:t>ended</w:t>
+            </w:r>
+            <w:r>
+              <w:rPr>
+                <w:rFonts w:ascii="GDS Transport Website Light" w:hAnsi="GDS Transport Website Light"/>
+              </w:rPr>
+              <w:t>&gt;</w:t>
+            </w:r>
+            <w:r>
+              <w:rPr>
+                <w:rFonts w:ascii="GDS Transport Website Light" w:hAnsi="GDS Transport Website Light"/>
+                <w:color w:val="000000"/>
+              </w:rPr>
+              <w:t>&gt;</w:t>
+            </w:r>
+          </w:p>
+        </w:tc>
+      </w:tr>
+      <w:tr>
+        <w:trPr>
+          <w:trHeight w:val="30"/>
+        </w:trPr>
+        <w:tc>
+          <w:tcPr>
+            <w:tcW w:w="4688" w:type="dxa"/>
+            <w:tcBorders>
+              <w:top w:val="single" w:sz="12" w:space="0" w:color="auto"/>
+              <w:bottom w:val="single" w:sz="12" w:space="0" w:color="auto"/>
+            </w:tcBorders>
+            <w:tcMar>
+              <w:top w:w="100" w:type="dxa"/>
+              <w:left w:w="100" w:type="dxa"/>
+              <w:bottom w:w="100" w:type="dxa"/>
+              <w:right w:w="100" w:type="dxa"/>
+            </w:tcMar>
+          </w:tcPr>
+          <w:p>
+            <w:pPr>
+              <w:rPr>
+                <w:rFonts w:ascii="GDS Transport Website Light" w:hAnsi="GDS Transport Website Light"/>
+              </w:rPr>
+            </w:pPr>
+            <w:r>
+              <w:rPr>
+                <w:rFonts w:ascii="GDS Transport Website Light" w:hAnsi="GDS Transport Website Light"/>
+              </w:rPr>
+              <w:t>Orders made</w:t>
+            </w:r>
+          </w:p>
+        </w:tc>
+        <w:tc>
+          <w:tcPr>
+            <w:tcW w:w="5377" w:type="dxa"/>
+            <w:tcBorders>
+              <w:top w:val="single" w:sz="12" w:space="0" w:color="auto"/>
+              <w:bottom w:val="single" w:sz="12" w:space="0" w:color="auto"/>
+            </w:tcBorders>
+            <w:tcMar>
+              <w:top w:w="100" w:type="dxa"/>
+              <w:left w:w="100" w:type="dxa"/>
+              <w:bottom w:w="100" w:type="dxa"/>
+              <w:right w:w="100" w:type="dxa"/>
+            </w:tcMar>
+          </w:tcPr>
+          <w:p>
+            <w:pPr>
+              <w:rPr>
+                <w:rFonts w:ascii="GDS Transport Website Light" w:hAnsi="GDS Transport Website Light"/>
+                <w:color w:val="000000"/>
+              </w:rPr>
+            </w:pPr>
+            <w:r>
+              <w:rPr>
+                <w:rFonts w:ascii="GDS Transport Website Light" w:hAnsi="GDS Transport Website Light"/>
+                <w:color w:val="000000"/>
+              </w:rPr>
+              <w:t>&lt;&lt;</w:t>
+            </w:r>
+            <w:proofErr w:type="spellStart"/>
+            <w:r>
+              <w:rPr>
+                <w:rFonts w:ascii="GDS Transport Website Light" w:hAnsi="GDS Transport Website Light"/>
+                <w:color w:val="000000"/>
+              </w:rPr>
+              <w:t>ordersMade</w:t>
+            </w:r>
+            <w:proofErr w:type="spellEnd"/>
+            <w:r>
+              <w:rPr>
+                <w:rFonts w:ascii="GDS Transport Website Light" w:hAnsi="GDS Transport Website Light"/>
+                <w:color w:val="000000"/>
+              </w:rPr>
+              <w:t>&gt;&gt;</w:t>
+            </w:r>
+          </w:p>
+        </w:tc>
+      </w:tr>
+      <w:tr>
+        <w:trPr>
+          <w:trHeight w:val="30"/>
+        </w:trPr>
+        <w:tc>
+          <w:tcPr>
+            <w:tcW w:w="4688" w:type="dxa"/>
+            <w:tcBorders>
+              <w:top w:val="single" w:sz="12" w:space="0" w:color="auto"/>
+              <w:bottom w:val="single" w:sz="12" w:space="0" w:color="auto"/>
+            </w:tcBorders>
+            <w:tcMar>
+              <w:top w:w="100" w:type="dxa"/>
+              <w:left w:w="100" w:type="dxa"/>
+              <w:bottom w:w="100" w:type="dxa"/>
+              <w:right w:w="100" w:type="dxa"/>
+            </w:tcMar>
+          </w:tcPr>
+          <w:p>
+            <w:pPr>
+              <w:rPr>
+                <w:rFonts w:ascii="GDS Transport Website Light" w:hAnsi="GDS Transport Website Light"/>
+              </w:rPr>
+            </w:pPr>
+            <w:r>
+              <w:rPr>
+                <w:rFonts w:ascii="GDS Transport Website Light" w:hAnsi="GDS Transport Website Light"/>
+              </w:rPr>
+              <w:lastRenderedPageBreak/>
+              <w:t>Judge</w:t>
+            </w:r>
+          </w:p>
+        </w:tc>
+        <w:tc>
+          <w:tcPr>
+            <w:tcW w:w="5377" w:type="dxa"/>
+            <w:tcBorders>
+              <w:top w:val="single" w:sz="12" w:space="0" w:color="auto"/>
+              <w:bottom w:val="single" w:sz="12" w:space="0" w:color="auto"/>
+            </w:tcBorders>
+            <w:tcMar>
+              <w:top w:w="100" w:type="dxa"/>
+              <w:left w:w="100" w:type="dxa"/>
+              <w:bottom w:w="100" w:type="dxa"/>
+              <w:right w:w="100" w:type="dxa"/>
+            </w:tcMar>
+          </w:tcPr>
+          <w:p>
+            <w:pPr>
+              <w:rPr>
+                <w:rFonts w:ascii="GDS Transport Website Light" w:hAnsi="GDS Transport Website Light"/>
+                <w:color w:val="000000"/>
+              </w:rPr>
+            </w:pPr>
+            <w:r>
+              <w:rPr>
+                <w:rFonts w:ascii="GDS Transport Website Light" w:hAnsi="GDS Transport Website Light"/>
+                <w:color w:val="000000"/>
+              </w:rPr>
+              <w:t>&lt;&lt;</w:t>
+            </w:r>
+            <w:r>
+              <w:rPr>
+                <w:rFonts w:ascii="GDS Transport Website Light" w:hAnsi="GDS Transport Website Light"/>
+                <w:color w:val="000000"/>
+              </w:rPr>
+              <w:t>judge</w:t>
+            </w:r>
+            <w:r>
+              <w:rPr>
+                <w:rFonts w:ascii="GDS Transport Website Light" w:hAnsi="GDS Transport Website Light"/>
+                <w:color w:val="000000"/>
+              </w:rPr>
+              <w:t>&gt;&gt;</w:t>
+            </w:r>
+          </w:p>
+        </w:tc>
+      </w:tr>
+      <w:tr>
+        <w:trPr>
+          <w:trHeight w:val="30"/>
+        </w:trPr>
+        <w:tc>
+          <w:tcPr>
+            <w:tcW w:w="4688" w:type="dxa"/>
+            <w:tcBorders>
+              <w:top w:val="single" w:sz="12" w:space="0" w:color="auto"/>
+              <w:bottom w:val="single" w:sz="12" w:space="0" w:color="auto"/>
+            </w:tcBorders>
+            <w:tcMar>
+              <w:top w:w="100" w:type="dxa"/>
+              <w:left w:w="100" w:type="dxa"/>
+              <w:bottom w:w="100" w:type="dxa"/>
+              <w:right w:w="100" w:type="dxa"/>
+            </w:tcMar>
+          </w:tcPr>
+          <w:p>
+            <w:pPr>
+              <w:rPr>
+                <w:rFonts w:ascii="GDS Transport Website Light" w:hAnsi="GDS Transport Website Light"/>
+              </w:rPr>
+            </w:pPr>
+            <w:r>
+              <w:rPr>
+                <w:rFonts w:ascii="GDS Transport Website Light" w:hAnsi="GDS Transport Website Light"/>
+              </w:rPr>
+              <w:t>Children</w:t>
+            </w:r>
+            <w:r>
+              <w:rPr>
+                <w:rFonts w:ascii="GDS Transport Website Light" w:hAnsi="GDS Transport Website Light"/>
+              </w:rPr>
+              <w:t xml:space="preserve"> Involved</w:t>
+            </w:r>
+          </w:p>
+        </w:tc>
+        <w:tc>
+          <w:tcPr>
+            <w:tcW w:w="5377" w:type="dxa"/>
+            <w:tcBorders>
+              <w:top w:val="single" w:sz="12" w:space="0" w:color="auto"/>
+              <w:bottom w:val="single" w:sz="12" w:space="0" w:color="auto"/>
+            </w:tcBorders>
+            <w:tcMar>
+              <w:top w:w="100" w:type="dxa"/>
+              <w:left w:w="100" w:type="dxa"/>
+              <w:bottom w:w="100" w:type="dxa"/>
+              <w:right w:w="100" w:type="dxa"/>
+            </w:tcMar>
+          </w:tcPr>
+          <w:p>
+            <w:pPr>
+              <w:rPr>
+                <w:rFonts w:ascii="GDS Transport Website Light" w:hAnsi="GDS Transport Website Light"/>
+                <w:color w:val="000000"/>
+              </w:rPr>
+            </w:pPr>
+            <w:r>
+              <w:rPr>
+                <w:rFonts w:ascii="GDS Transport Website Light" w:hAnsi="GDS Transport Website Light"/>
+              </w:rPr>
+              <w:t>&lt;&lt;</w:t>
+            </w:r>
+            <w:r>
+              <w:rPr>
+                <w:rFonts w:ascii="GDS Transport Website Light" w:hAnsi="GDS Transport Website Light"/>
+              </w:rPr>
+              <w:t>children</w:t>
+            </w:r>
             <w:r>
               <w:rPr>
                 <w:rFonts w:ascii="GDS Transport Website Light" w:hAnsi="GDS Transport Website Light"/>
@@ -11145,18 +12042,19 @@
               <w:bottom w:w="100" w:type="dxa"/>
               <w:right w:w="100" w:type="dxa"/>
             </w:tcMar>
-          </w:tcPr>
-          <w:p>
-            <w:pPr>
-              <w:rPr>
-                <w:rFonts w:ascii="GDS Transport Website Light" w:hAnsi="GDS Transport Website Light"/>
-              </w:rPr>
-            </w:pPr>
-            <w:r>
-              <w:rPr>
-                <w:rFonts w:ascii="GDS Transport Website Light" w:hAnsi="GDS Transport Website Light"/>
-              </w:rPr>
-              <w:t>Previous or Ongoing</w:t>
+            <w:hideMark/>
+          </w:tcPr>
+          <w:p>
+            <w:pPr>
+              <w:rPr>
+                <w:rFonts w:ascii="GDS Transport Website Light" w:hAnsi="GDS Transport Website Light"/>
+              </w:rPr>
+            </w:pPr>
+            <w:r>
+              <w:rPr>
+                <w:rFonts w:ascii="GDS Transport Website Light" w:hAnsi="GDS Transport Website Light"/>
+              </w:rPr>
+              <w:t>Guardian</w:t>
             </w:r>
           </w:p>
         </w:tc>
@@ -11172,40 +12070,19 @@
               <w:bottom w:w="100" w:type="dxa"/>
               <w:right w:w="100" w:type="dxa"/>
             </w:tcMar>
-          </w:tcPr>
-          <w:p>
-            <w:pPr>
-              <w:rPr>
-                <w:rFonts w:ascii="GDS Transport Website Light" w:hAnsi="GDS Transport Website Light"/>
-                <w:color w:val="000000"/>
-              </w:rPr>
-            </w:pPr>
-            <w:r>
-              <w:rPr>
-                <w:rFonts w:ascii="GDS Transport Website Light" w:hAnsi="GDS Transport Website Light"/>
-              </w:rPr>
-              <w:t>&lt;&lt;</w:t>
-            </w:r>
-            <w:proofErr w:type="spellStart"/>
-            <w:r>
-              <w:rPr>
-                <w:rFonts w:ascii="GDS Transport Website Light" w:hAnsi="GDS Transport Website Light"/>
-              </w:rPr>
-              <w:t>proceedingStatus</w:t>
-            </w:r>
-            <w:proofErr w:type="spellEnd"/>
-            <w:r>
-              <w:rPr>
-                <w:rFonts w:ascii="GDS Transport Website Light" w:hAnsi="GDS Transport Website Light"/>
-              </w:rPr>
-              <w:t>&gt;</w:t>
-            </w:r>
-            <w:r>
-              <w:rPr>
-                <w:rFonts w:ascii="GDS Transport Website Light" w:hAnsi="GDS Transport Website Light"/>
-                <w:color w:val="000000"/>
-              </w:rPr>
-              <w:t>&gt;</w:t>
+            <w:hideMark/>
+          </w:tcPr>
+          <w:p>
+            <w:pPr>
+              <w:rPr>
+                <w:rFonts w:ascii="GDS Transport Website Light" w:hAnsi="GDS Transport Website Light"/>
+              </w:rPr>
+            </w:pPr>
+            <w:r>
+              <w:rPr>
+                <w:rFonts w:ascii="GDS Transport Website Light" w:hAnsi="GDS Transport Website Light"/>
+              </w:rPr>
+              <w:t>&lt;&lt;guardian&gt;&gt;</w:t>
             </w:r>
           </w:p>
         </w:tc>
@@ -11239,7 +12116,7 @@
               <w:rPr>
                 <w:rFonts w:ascii="GDS Transport Website Light" w:hAnsi="GDS Transport Website Light"/>
               </w:rPr>
-              <w:t>Case Number</w:t>
+              <w:t>Same guardian needed</w:t>
             </w:r>
           </w:p>
         </w:tc>
@@ -11275,21 +12152,14 @@
               <w:rPr>
                 <w:rFonts w:ascii="GDS Transport Website Light" w:hAnsi="GDS Transport Website Light"/>
               </w:rPr>
-              <w:t>caseNumber</w:t>
+              <w:t>sameGuardianDetails</w:t>
             </w:r>
             <w:proofErr w:type="spellEnd"/>
             <w:r>
               <w:rPr>
                 <w:rFonts w:ascii="GDS Transport Website Light" w:hAnsi="GDS Transport Website Light"/>
               </w:rPr>
-              <w:t>&gt;</w:t>
-            </w:r>
-            <w:r>
-              <w:rPr>
-                <w:rFonts w:ascii="GDS Transport Website Light" w:hAnsi="GDS Transport Website Light"/>
-                <w:color w:val="000000"/>
-              </w:rPr>
-              <w:t>&gt;</w:t>
+              <w:t>&gt;&gt;</w:t>
             </w:r>
           </w:p>
         </w:tc>
@@ -11322,7 +12192,21 @@
               <w:rPr>
                 <w:rFonts w:ascii="GDS Transport Website Light" w:hAnsi="GDS Transport Website Light"/>
               </w:rPr>
-              <w:t>Date started</w:t>
+              <w:t>&lt;&lt;</w:t>
+            </w:r>
+            <w:proofErr w:type="spellStart"/>
+            <w:r>
+              <w:rPr>
+                <w:rFonts w:ascii="GDS Transport Website Light" w:hAnsi="GDS Transport Website Light"/>
+              </w:rPr>
+              <w:t>er_proceeding</w:t>
+            </w:r>
+            <w:proofErr w:type="spellEnd"/>
+            <w:r>
+              <w:rPr>
+                <w:rFonts w:ascii="GDS Transport Website Light" w:hAnsi="GDS Transport Website Light"/>
+              </w:rPr>
+              <w:t>&gt;&gt;</w:t>
             </w:r>
           </w:p>
         </w:tc>
@@ -11344,34 +12228,8 @@
             <w:pPr>
               <w:rPr>
                 <w:rFonts w:ascii="GDS Transport Website Light" w:hAnsi="GDS Transport Website Light"/>
-                <w:color w:val="000000"/>
-              </w:rPr>
-            </w:pPr>
-            <w:r>
-              <w:rPr>
-                <w:rFonts w:ascii="GDS Transport Website Light" w:hAnsi="GDS Transport Website Light"/>
-              </w:rPr>
-              <w:t>&lt;&lt;</w:t>
-            </w:r>
-            <w:r>
-              <w:rPr>
-                <w:rFonts w:ascii="GDS Transport Website Light" w:hAnsi="GDS Transport Website Light"/>
-              </w:rPr>
-              <w:t>started</w:t>
-            </w:r>
-            <w:r>
-              <w:rPr>
-                <w:rFonts w:ascii="GDS Transport Website Light" w:hAnsi="GDS Transport Website Light"/>
-              </w:rPr>
-              <w:t>&gt;</w:t>
-            </w:r>
-            <w:r>
-              <w:rPr>
-                <w:rFonts w:ascii="GDS Transport Website Light" w:hAnsi="GDS Transport Website Light"/>
-                <w:color w:val="000000"/>
-              </w:rPr>
-              <w:t>&gt;</w:t>
-            </w:r>
+              </w:rPr>
+            </w:pPr>
           </w:p>
         </w:tc>
       </w:tr>
@@ -11403,497 +12261,21 @@
               <w:rPr>
                 <w:rFonts w:ascii="GDS Transport Website Light" w:hAnsi="GDS Transport Website Light"/>
               </w:rPr>
-              <w:t>Date ended</w:t>
-            </w:r>
-          </w:p>
-        </w:tc>
-        <w:tc>
-          <w:tcPr>
-            <w:tcW w:w="5377" w:type="dxa"/>
-            <w:tcBorders>
-              <w:top w:val="single" w:sz="12" w:space="0" w:color="auto"/>
-              <w:bottom w:val="single" w:sz="12" w:space="0" w:color="auto"/>
-            </w:tcBorders>
-            <w:tcMar>
-              <w:top w:w="100" w:type="dxa"/>
-              <w:left w:w="100" w:type="dxa"/>
-              <w:bottom w:w="100" w:type="dxa"/>
-              <w:right w:w="100" w:type="dxa"/>
-            </w:tcMar>
-          </w:tcPr>
-          <w:p>
-            <w:pPr>
-              <w:rPr>
-                <w:rFonts w:ascii="GDS Transport Website Light" w:hAnsi="GDS Transport Website Light"/>
-                <w:color w:val="000000"/>
-              </w:rPr>
-            </w:pPr>
-            <w:r>
-              <w:rPr>
-                <w:rFonts w:ascii="GDS Transport Website Light" w:hAnsi="GDS Transport Website Light"/>
-              </w:rPr>
               <w:t>&lt;&lt;</w:t>
             </w:r>
-            <w:r>
-              <w:rPr>
-                <w:rFonts w:ascii="GDS Transport Website Light" w:hAnsi="GDS Transport Website Light"/>
-              </w:rPr>
-              <w:t>ended</w:t>
-            </w:r>
-            <w:r>
-              <w:rPr>
-                <w:rFonts w:ascii="GDS Transport Website Light" w:hAnsi="GDS Transport Website Light"/>
-              </w:rPr>
-              <w:t>&gt;</w:t>
-            </w:r>
-            <w:r>
-              <w:rPr>
-                <w:rFonts w:ascii="GDS Transport Website Light" w:hAnsi="GDS Transport Website Light"/>
-                <w:color w:val="000000"/>
-              </w:rPr>
-              <w:t>&gt;</w:t>
-            </w:r>
-          </w:p>
-        </w:tc>
-      </w:tr>
-      <w:tr>
-        <w:trPr>
-          <w:trHeight w:val="30"/>
-        </w:trPr>
-        <w:tc>
-          <w:tcPr>
-            <w:tcW w:w="4688" w:type="dxa"/>
-            <w:tcBorders>
-              <w:top w:val="single" w:sz="12" w:space="0" w:color="auto"/>
-              <w:bottom w:val="single" w:sz="12" w:space="0" w:color="auto"/>
-            </w:tcBorders>
-            <w:tcMar>
-              <w:top w:w="100" w:type="dxa"/>
-              <w:left w:w="100" w:type="dxa"/>
-              <w:bottom w:w="100" w:type="dxa"/>
-              <w:right w:w="100" w:type="dxa"/>
-            </w:tcMar>
-          </w:tcPr>
-          <w:p>
-            <w:pPr>
-              <w:rPr>
-                <w:rFonts w:ascii="GDS Transport Website Light" w:hAnsi="GDS Transport Website Light"/>
-              </w:rPr>
-            </w:pPr>
-            <w:r>
-              <w:rPr>
-                <w:rFonts w:ascii="GDS Transport Website Light" w:hAnsi="GDS Transport Website Light"/>
-              </w:rPr>
-              <w:t>Orders made</w:t>
-            </w:r>
-          </w:p>
-        </w:tc>
-        <w:tc>
-          <w:tcPr>
-            <w:tcW w:w="5377" w:type="dxa"/>
-            <w:tcBorders>
-              <w:top w:val="single" w:sz="12" w:space="0" w:color="auto"/>
-              <w:bottom w:val="single" w:sz="12" w:space="0" w:color="auto"/>
-            </w:tcBorders>
-            <w:tcMar>
-              <w:top w:w="100" w:type="dxa"/>
-              <w:left w:w="100" w:type="dxa"/>
-              <w:bottom w:w="100" w:type="dxa"/>
-              <w:right w:w="100" w:type="dxa"/>
-            </w:tcMar>
-          </w:tcPr>
-          <w:p>
-            <w:pPr>
-              <w:rPr>
-                <w:rFonts w:ascii="GDS Transport Website Light" w:hAnsi="GDS Transport Website Light"/>
-                <w:color w:val="000000"/>
-              </w:rPr>
-            </w:pPr>
-            <w:r>
-              <w:rPr>
-                <w:rFonts w:ascii="GDS Transport Website Light" w:hAnsi="GDS Transport Website Light"/>
-                <w:color w:val="000000"/>
-              </w:rPr>
-              <w:t>&lt;&lt;</w:t>
-            </w:r>
             <w:proofErr w:type="spellStart"/>
             <w:r>
               <w:rPr>
                 <w:rFonts w:ascii="GDS Transport Website Light" w:hAnsi="GDS Transport Website Light"/>
-                <w:color w:val="000000"/>
-              </w:rPr>
-              <w:t>ordersMade</w:t>
+              </w:rPr>
+              <w:t>er</w:t>
             </w:r>
             <w:proofErr w:type="spellEnd"/>
             <w:r>
               <w:rPr>
                 <w:rFonts w:ascii="GDS Transport Website Light" w:hAnsi="GDS Transport Website Light"/>
-                <w:color w:val="000000"/>
-              </w:rPr>
-              <w:t>&gt;&gt;</w:t>
-            </w:r>
-          </w:p>
-        </w:tc>
-      </w:tr>
-      <w:tr>
-        <w:trPr>
-          <w:trHeight w:val="30"/>
-        </w:trPr>
-        <w:tc>
-          <w:tcPr>
-            <w:tcW w:w="4688" w:type="dxa"/>
-            <w:tcBorders>
-              <w:top w:val="single" w:sz="12" w:space="0" w:color="auto"/>
-              <w:bottom w:val="single" w:sz="12" w:space="0" w:color="auto"/>
-            </w:tcBorders>
-            <w:tcMar>
-              <w:top w:w="100" w:type="dxa"/>
-              <w:left w:w="100" w:type="dxa"/>
-              <w:bottom w:w="100" w:type="dxa"/>
-              <w:right w:w="100" w:type="dxa"/>
-            </w:tcMar>
-          </w:tcPr>
-          <w:p>
-            <w:pPr>
-              <w:rPr>
-                <w:rFonts w:ascii="GDS Transport Website Light" w:hAnsi="GDS Transport Website Light"/>
-              </w:rPr>
-            </w:pPr>
-            <w:r>
-              <w:rPr>
-                <w:rFonts w:ascii="GDS Transport Website Light" w:hAnsi="GDS Transport Website Light"/>
-              </w:rPr>
-              <w:lastRenderedPageBreak/>
-              <w:t>Judge</w:t>
-            </w:r>
-          </w:p>
-        </w:tc>
-        <w:tc>
-          <w:tcPr>
-            <w:tcW w:w="5377" w:type="dxa"/>
-            <w:tcBorders>
-              <w:top w:val="single" w:sz="12" w:space="0" w:color="auto"/>
-              <w:bottom w:val="single" w:sz="12" w:space="0" w:color="auto"/>
-            </w:tcBorders>
-            <w:tcMar>
-              <w:top w:w="100" w:type="dxa"/>
-              <w:left w:w="100" w:type="dxa"/>
-              <w:bottom w:w="100" w:type="dxa"/>
-              <w:right w:w="100" w:type="dxa"/>
-            </w:tcMar>
-          </w:tcPr>
-          <w:p>
-            <w:pPr>
-              <w:rPr>
-                <w:rFonts w:ascii="GDS Transport Website Light" w:hAnsi="GDS Transport Website Light"/>
-                <w:color w:val="000000"/>
-              </w:rPr>
-            </w:pPr>
-            <w:r>
-              <w:rPr>
-                <w:rFonts w:ascii="GDS Transport Website Light" w:hAnsi="GDS Transport Website Light"/>
-                <w:color w:val="000000"/>
-              </w:rPr>
-              <w:t>&lt;&lt;</w:t>
-            </w:r>
-            <w:r>
-              <w:rPr>
-                <w:rFonts w:ascii="GDS Transport Website Light" w:hAnsi="GDS Transport Website Light"/>
-                <w:color w:val="000000"/>
-              </w:rPr>
-              <w:t>judge</w:t>
-            </w:r>
-            <w:r>
-              <w:rPr>
-                <w:rFonts w:ascii="GDS Transport Website Light" w:hAnsi="GDS Transport Website Light"/>
-                <w:color w:val="000000"/>
-              </w:rPr>
-              <w:t>&gt;&gt;</w:t>
-            </w:r>
-          </w:p>
-        </w:tc>
-      </w:tr>
-      <w:tr>
-        <w:trPr>
-          <w:trHeight w:val="30"/>
-        </w:trPr>
-        <w:tc>
-          <w:tcPr>
-            <w:tcW w:w="4688" w:type="dxa"/>
-            <w:tcBorders>
-              <w:top w:val="single" w:sz="12" w:space="0" w:color="auto"/>
-              <w:bottom w:val="single" w:sz="12" w:space="0" w:color="auto"/>
-            </w:tcBorders>
-            <w:tcMar>
-              <w:top w:w="100" w:type="dxa"/>
-              <w:left w:w="100" w:type="dxa"/>
-              <w:bottom w:w="100" w:type="dxa"/>
-              <w:right w:w="100" w:type="dxa"/>
-            </w:tcMar>
-          </w:tcPr>
-          <w:p>
-            <w:pPr>
-              <w:rPr>
-                <w:rFonts w:ascii="GDS Transport Website Light" w:hAnsi="GDS Transport Website Light"/>
-              </w:rPr>
-            </w:pPr>
-            <w:r>
-              <w:rPr>
-                <w:rFonts w:ascii="GDS Transport Website Light" w:hAnsi="GDS Transport Website Light"/>
-              </w:rPr>
-              <w:t>Children</w:t>
-            </w:r>
-            <w:r>
-              <w:rPr>
-                <w:rFonts w:ascii="GDS Transport Website Light" w:hAnsi="GDS Transport Website Light"/>
-              </w:rPr>
-              <w:t xml:space="preserve"> Involved</w:t>
-            </w:r>
-          </w:p>
-        </w:tc>
-        <w:tc>
-          <w:tcPr>
-            <w:tcW w:w="5377" w:type="dxa"/>
-            <w:tcBorders>
-              <w:top w:val="single" w:sz="12" w:space="0" w:color="auto"/>
-              <w:bottom w:val="single" w:sz="12" w:space="0" w:color="auto"/>
-            </w:tcBorders>
-            <w:tcMar>
-              <w:top w:w="100" w:type="dxa"/>
-              <w:left w:w="100" w:type="dxa"/>
-              <w:bottom w:w="100" w:type="dxa"/>
-              <w:right w:w="100" w:type="dxa"/>
-            </w:tcMar>
-          </w:tcPr>
-          <w:p>
-            <w:pPr>
-              <w:rPr>
-                <w:rFonts w:ascii="GDS Transport Website Light" w:hAnsi="GDS Transport Website Light"/>
-                <w:color w:val="000000"/>
-              </w:rPr>
-            </w:pPr>
-            <w:r>
-              <w:rPr>
-                <w:rFonts w:ascii="GDS Transport Website Light" w:hAnsi="GDS Transport Website Light"/>
-              </w:rPr>
-              <w:t>&lt;&lt;</w:t>
-            </w:r>
-            <w:r>
-              <w:rPr>
-                <w:rFonts w:ascii="GDS Transport Website Light" w:hAnsi="GDS Transport Website Light"/>
-              </w:rPr>
-              <w:t>children</w:t>
-            </w:r>
-            <w:r>
-              <w:rPr>
-                <w:rFonts w:ascii="GDS Transport Website Light" w:hAnsi="GDS Transport Website Light"/>
-              </w:rPr>
-              <w:t>&gt;</w:t>
-            </w:r>
-            <w:r>
-              <w:rPr>
-                <w:rFonts w:ascii="GDS Transport Website Light" w:hAnsi="GDS Transport Website Light"/>
-                <w:color w:val="000000"/>
-              </w:rPr>
-              <w:t>&gt;</w:t>
-            </w:r>
-          </w:p>
-        </w:tc>
-      </w:tr>
-      <w:tr>
-        <w:trPr>
-          <w:trHeight w:val="261"/>
-        </w:trPr>
-        <w:tc>
-          <w:tcPr>
-            <w:tcW w:w="4688" w:type="dxa"/>
-            <w:tcBorders>
-              <w:bottom w:val="single" w:sz="12" w:space="0" w:color="auto"/>
-            </w:tcBorders>
-            <w:tcMar>
-              <w:top w:w="100" w:type="dxa"/>
-              <w:left w:w="100" w:type="dxa"/>
-              <w:bottom w:w="100" w:type="dxa"/>
-              <w:right w:w="100" w:type="dxa"/>
-            </w:tcMar>
-            <w:hideMark/>
-          </w:tcPr>
-          <w:p>
-            <w:pPr>
-              <w:rPr>
-                <w:rFonts w:ascii="GDS Transport Website Light" w:hAnsi="GDS Transport Website Light"/>
-              </w:rPr>
-            </w:pPr>
-            <w:r>
-              <w:rPr>
-                <w:rFonts w:ascii="GDS Transport Website Light" w:hAnsi="GDS Transport Website Light"/>
-              </w:rPr>
-              <w:t>Guardian</w:t>
-            </w:r>
-          </w:p>
-        </w:tc>
-        <w:tc>
-          <w:tcPr>
-            <w:tcW w:w="5377" w:type="dxa"/>
-            <w:tcBorders>
-              <w:bottom w:val="single" w:sz="12" w:space="0" w:color="auto"/>
-            </w:tcBorders>
-            <w:tcMar>
-              <w:top w:w="100" w:type="dxa"/>
-              <w:left w:w="100" w:type="dxa"/>
-              <w:bottom w:w="100" w:type="dxa"/>
-              <w:right w:w="100" w:type="dxa"/>
-            </w:tcMar>
-            <w:hideMark/>
-          </w:tcPr>
-          <w:p>
-            <w:pPr>
-              <w:rPr>
-                <w:rFonts w:ascii="GDS Transport Website Light" w:hAnsi="GDS Transport Website Light"/>
-              </w:rPr>
-            </w:pPr>
-            <w:r>
-              <w:rPr>
-                <w:rFonts w:ascii="GDS Transport Website Light" w:hAnsi="GDS Transport Website Light"/>
-              </w:rPr>
-              <w:t>&lt;&lt;guardian&gt;&gt;</w:t>
-            </w:r>
-          </w:p>
-        </w:tc>
-      </w:tr>
-      <w:tr>
-        <w:trPr>
-          <w:trHeight w:val="30"/>
-        </w:trPr>
-        <w:tc>
-          <w:tcPr>
-            <w:tcW w:w="4688" w:type="dxa"/>
-            <w:tcBorders>
-              <w:top w:val="single" w:sz="12" w:space="0" w:color="auto"/>
-              <w:bottom w:val="single" w:sz="12" w:space="0" w:color="auto"/>
-            </w:tcBorders>
-            <w:tcMar>
-              <w:top w:w="100" w:type="dxa"/>
-              <w:left w:w="100" w:type="dxa"/>
-              <w:bottom w:w="100" w:type="dxa"/>
-              <w:right w:w="100" w:type="dxa"/>
-            </w:tcMar>
-            <w:hideMark/>
-          </w:tcPr>
-          <w:p>
-            <w:pPr>
-              <w:rPr>
-                <w:rFonts w:ascii="GDS Transport Website Light" w:hAnsi="GDS Transport Website Light"/>
-              </w:rPr>
-            </w:pPr>
-            <w:r>
-              <w:rPr>
-                <w:rFonts w:ascii="GDS Transport Website Light" w:hAnsi="GDS Transport Website Light"/>
-              </w:rPr>
-              <w:t>Same guardian needed</w:t>
-            </w:r>
-          </w:p>
-        </w:tc>
-        <w:tc>
-          <w:tcPr>
-            <w:tcW w:w="5377" w:type="dxa"/>
-            <w:tcBorders>
-              <w:top w:val="single" w:sz="12" w:space="0" w:color="auto"/>
-              <w:bottom w:val="single" w:sz="12" w:space="0" w:color="auto"/>
-            </w:tcBorders>
-            <w:tcMar>
-              <w:top w:w="100" w:type="dxa"/>
-              <w:left w:w="100" w:type="dxa"/>
-              <w:bottom w:w="100" w:type="dxa"/>
-              <w:right w:w="100" w:type="dxa"/>
-            </w:tcMar>
-            <w:hideMark/>
-          </w:tcPr>
-          <w:p>
-            <w:pPr>
-              <w:rPr>
-                <w:rFonts w:ascii="GDS Transport Website Light" w:hAnsi="GDS Transport Website Light"/>
-              </w:rPr>
-            </w:pPr>
-            <w:r>
-              <w:rPr>
-                <w:rFonts w:ascii="GDS Transport Website Light" w:hAnsi="GDS Transport Website Light"/>
-              </w:rPr>
-              <w:t>&lt;&lt;</w:t>
-            </w:r>
-            <w:proofErr w:type="spellStart"/>
-            <w:r>
-              <w:rPr>
-                <w:rFonts w:ascii="GDS Transport Website Light" w:hAnsi="GDS Transport Website Light"/>
-              </w:rPr>
-              <w:t>sameGuardianDetails</w:t>
-            </w:r>
-            <w:proofErr w:type="spellEnd"/>
-            <w:r>
-              <w:rPr>
-                <w:rFonts w:ascii="GDS Transport Website Light" w:hAnsi="GDS Transport Website Light"/>
-              </w:rPr>
-              <w:t>&gt;&gt;</w:t>
-            </w:r>
-          </w:p>
-        </w:tc>
-      </w:tr>
-      <w:tr>
-        <w:trPr>
-          <w:trHeight w:val="30"/>
-        </w:trPr>
-        <w:tc>
-          <w:tcPr>
-            <w:tcW w:w="4688" w:type="dxa"/>
-            <w:tcBorders>
-              <w:top w:val="single" w:sz="12" w:space="0" w:color="auto"/>
-              <w:bottom w:val="single" w:sz="12" w:space="0" w:color="auto"/>
-            </w:tcBorders>
-            <w:tcMar>
-              <w:top w:w="100" w:type="dxa"/>
-              <w:left w:w="100" w:type="dxa"/>
-              <w:bottom w:w="100" w:type="dxa"/>
-              <w:right w:w="100" w:type="dxa"/>
-            </w:tcMar>
-          </w:tcPr>
-          <w:p>
-            <w:pPr>
-              <w:rPr>
-                <w:rFonts w:ascii="GDS Transport Website Light" w:hAnsi="GDS Transport Website Light"/>
-              </w:rPr>
-            </w:pPr>
-          </w:p>
-          <w:p>
-            <w:pPr>
-              <w:rPr>
-                <w:rFonts w:ascii="GDS Transport Website Light" w:hAnsi="GDS Transport Website Light"/>
-              </w:rPr>
-            </w:pPr>
-            <w:r>
-              <w:rPr>
-                <w:rFonts w:ascii="GDS Transport Website Light" w:hAnsi="GDS Transport Website Light"/>
-              </w:rPr>
-              <w:t>&lt;&lt;</w:t>
-            </w:r>
-            <w:proofErr w:type="spellStart"/>
-            <w:r>
-              <w:rPr>
-                <w:rFonts w:ascii="GDS Transport Website Light" w:hAnsi="GDS Transport Website Light"/>
-              </w:rPr>
-              <w:t>er_</w:t>
-            </w:r>
-            <w:r>
-              <w:rPr>
-                <w:rFonts w:ascii="GDS Transport Website Light" w:hAnsi="GDS Transport Website Light"/>
-              </w:rPr>
-              <w:t>proceeding</w:t>
-            </w:r>
-            <w:proofErr w:type="spellEnd"/>
-            <w:r>
-              <w:rPr>
-                <w:rFonts w:ascii="GDS Transport Website Light" w:hAnsi="GDS Transport Website Light"/>
-              </w:rPr>
-              <w:t>&gt;&gt;</w:t>
+              </w:rPr>
+              <w:t>_&gt;&gt;</w:t>
             </w:r>
           </w:p>
         </w:tc>
@@ -11921,18 +12303,6 @@
         </w:tc>
       </w:tr>
     </w:tbl>
-    <w:p>
-      <w:pPr>
-        <w:ind w:left="-567" w:right="-608"/>
-        <w:rPr>
-          <w:rFonts w:ascii="GDS Transport Website" w:hAnsi="GDS Transport Website"/>
-          <w:b/>
-          <w:bCs/>
-          <w:sz w:val="28"/>
-          <w:szCs w:val="28"/>
-        </w:rPr>
-      </w:pPr>
-    </w:p>
     <w:p>
       <w:pPr>
         <w:ind w:left="-567" w:right="-608"/>
@@ -11999,7 +12369,7 @@
         </w:trPr>
         <w:tc>
           <w:tcPr>
-            <w:tcW w:w="5255" w:type="dxa"/>
+            <w:tcW w:w="4745" w:type="dxa"/>
             <w:tcBorders>
               <w:bottom w:val="single" w:sz="12" w:space="0" w:color="auto"/>
             </w:tcBorders>
@@ -12027,7 +12397,7 @@
         </w:tc>
         <w:tc>
           <w:tcPr>
-            <w:tcW w:w="4810" w:type="dxa"/>
+            <w:tcW w:w="5320" w:type="dxa"/>
             <w:tcBorders>
               <w:bottom w:val="single" w:sz="12" w:space="0" w:color="auto"/>
             </w:tcBorders>
@@ -12077,7 +12447,7 @@
         </w:trPr>
         <w:tc>
           <w:tcPr>
-            <w:tcW w:w="5255" w:type="dxa"/>
+            <w:tcW w:w="4745" w:type="dxa"/>
             <w:tcBorders>
               <w:bottom w:val="single" w:sz="12" w:space="0" w:color="auto"/>
             </w:tcBorders>
@@ -12104,7 +12474,7 @@
         </w:tc>
         <w:tc>
           <w:tcPr>
-            <w:tcW w:w="4810" w:type="dxa"/>
+            <w:tcW w:w="5320" w:type="dxa"/>
             <w:tcBorders>
               <w:bottom w:val="single" w:sz="12" w:space="0" w:color="auto"/>
             </w:tcBorders>
@@ -12161,7 +12531,7 @@
         </w:trPr>
         <w:tc>
           <w:tcPr>
-            <w:tcW w:w="5255" w:type="dxa"/>
+            <w:tcW w:w="4745" w:type="dxa"/>
             <w:tcBorders>
               <w:top w:val="single" w:sz="12" w:space="0" w:color="auto"/>
               <w:bottom w:val="single" w:sz="12" w:space="0" w:color="auto"/>
@@ -12190,7 +12560,7 @@
         </w:tc>
         <w:tc>
           <w:tcPr>
-            <w:tcW w:w="4810" w:type="dxa"/>
+            <w:tcW w:w="5320" w:type="dxa"/>
             <w:tcBorders>
               <w:top w:val="single" w:sz="12" w:space="0" w:color="auto"/>
               <w:bottom w:val="single" w:sz="12" w:space="0" w:color="auto"/>
@@ -12248,7 +12618,7 @@
         </w:trPr>
         <w:tc>
           <w:tcPr>
-            <w:tcW w:w="5255" w:type="dxa"/>
+            <w:tcW w:w="4745" w:type="dxa"/>
             <w:tcBorders>
               <w:top w:val="single" w:sz="12" w:space="0" w:color="auto"/>
               <w:bottom w:val="single" w:sz="12" w:space="0" w:color="auto"/>
@@ -12276,7 +12646,7 @@
         </w:tc>
         <w:tc>
           <w:tcPr>
-            <w:tcW w:w="4810" w:type="dxa"/>
+            <w:tcW w:w="5320" w:type="dxa"/>
             <w:tcBorders>
               <w:top w:val="single" w:sz="12" w:space="0" w:color="auto"/>
               <w:bottom w:val="single" w:sz="12" w:space="0" w:color="auto"/>
@@ -12334,7 +12704,7 @@
         </w:trPr>
         <w:tc>
           <w:tcPr>
-            <w:tcW w:w="5255" w:type="dxa"/>
+            <w:tcW w:w="4745" w:type="dxa"/>
             <w:tcBorders>
               <w:top w:val="single" w:sz="12" w:space="0" w:color="auto"/>
               <w:bottom w:val="single" w:sz="12" w:space="0" w:color="auto"/>
@@ -12362,7 +12732,7 @@
         </w:tc>
         <w:tc>
           <w:tcPr>
-            <w:tcW w:w="4810" w:type="dxa"/>
+            <w:tcW w:w="5320" w:type="dxa"/>
             <w:tcBorders>
               <w:top w:val="single" w:sz="12" w:space="0" w:color="auto"/>
               <w:bottom w:val="single" w:sz="12" w:space="0" w:color="auto"/>
@@ -12420,7 +12790,7 @@
         </w:trPr>
         <w:tc>
           <w:tcPr>
-            <w:tcW w:w="5255" w:type="dxa"/>
+            <w:tcW w:w="4745" w:type="dxa"/>
             <w:tcBorders>
               <w:top w:val="single" w:sz="12" w:space="0" w:color="auto"/>
               <w:bottom w:val="single" w:sz="12" w:space="0" w:color="auto"/>
@@ -12448,7 +12818,7 @@
         </w:tc>
         <w:tc>
           <w:tcPr>
-            <w:tcW w:w="4810" w:type="dxa"/>
+            <w:tcW w:w="5320" w:type="dxa"/>
             <w:tcBorders>
               <w:top w:val="single" w:sz="12" w:space="0" w:color="auto"/>
               <w:bottom w:val="single" w:sz="12" w:space="0" w:color="auto"/>
@@ -12506,7 +12876,7 @@
         </w:trPr>
         <w:tc>
           <w:tcPr>
-            <w:tcW w:w="5255" w:type="dxa"/>
+            <w:tcW w:w="4745" w:type="dxa"/>
             <w:tcBorders>
               <w:top w:val="single" w:sz="12" w:space="0" w:color="auto"/>
               <w:bottom w:val="single" w:sz="12" w:space="0" w:color="auto"/>
@@ -12534,7 +12904,7 @@
         </w:tc>
         <w:tc>
           <w:tcPr>
-            <w:tcW w:w="4810" w:type="dxa"/>
+            <w:tcW w:w="5320" w:type="dxa"/>
             <w:tcBorders>
               <w:top w:val="single" w:sz="12" w:space="0" w:color="auto"/>
               <w:bottom w:val="single" w:sz="12" w:space="0" w:color="auto"/>
@@ -12592,7 +12962,7 @@
         </w:trPr>
         <w:tc>
           <w:tcPr>
-            <w:tcW w:w="5255" w:type="dxa"/>
+            <w:tcW w:w="4745" w:type="dxa"/>
             <w:tcBorders>
               <w:top w:val="single" w:sz="12" w:space="0" w:color="auto"/>
               <w:bottom w:val="single" w:sz="12" w:space="0" w:color="auto"/>
@@ -12640,7 +13010,7 @@
         </w:tc>
         <w:tc>
           <w:tcPr>
-            <w:tcW w:w="4810" w:type="dxa"/>
+            <w:tcW w:w="5320" w:type="dxa"/>
             <w:tcBorders>
               <w:top w:val="single" w:sz="12" w:space="0" w:color="auto"/>
               <w:bottom w:val="single" w:sz="12" w:space="0" w:color="auto"/>
@@ -12668,7 +13038,7 @@
         </w:trPr>
         <w:tc>
           <w:tcPr>
-            <w:tcW w:w="5255" w:type="dxa"/>
+            <w:tcW w:w="4745" w:type="dxa"/>
             <w:tcBorders>
               <w:top w:val="single" w:sz="12" w:space="0" w:color="auto"/>
               <w:bottom w:val="single" w:sz="12" w:space="0" w:color="auto"/>
@@ -12710,10 +13080,10 @@
         </w:tc>
         <w:tc>
           <w:tcPr>
-            <w:tcW w:w="4810" w:type="dxa"/>
-            <w:tcBorders>
-              <w:top w:val="single" w:sz="12" w:space="0" w:color="auto"/>
-              <w:bottom w:val="single" w:sz="4" w:space="0" w:color="auto"/>
+            <w:tcW w:w="5320" w:type="dxa"/>
+            <w:tcBorders>
+              <w:top w:val="single" w:sz="12" w:space="0" w:color="auto"/>
+              <w:bottom w:val="single" w:sz="12" w:space="0" w:color="auto"/>
             </w:tcBorders>
             <w:tcMar>
               <w:top w:w="100" w:type="dxa"/>
@@ -12757,25 +13127,27 @@
       </w:tr>
       <w:tr>
         <w:trPr>
-          <w:trHeight w:val="261"/>
+          <w:trHeight w:val="30"/>
         </w:trPr>
         <w:tc>
           <w:tcPr>
-            <w:tcW w:w="5255" w:type="dxa"/>
-            <w:tcBorders>
-              <w:top w:val="single" w:sz="12" w:space="0" w:color="auto"/>
-              <w:bottom w:val="single" w:sz="4" w:space="0" w:color="auto"/>
-            </w:tcBorders>
-            <w:tcMar>
-              <w:top w:w="100" w:type="dxa"/>
-              <w:left w:w="100" w:type="dxa"/>
-              <w:bottom w:w="100" w:type="dxa"/>
-              <w:right w:w="100" w:type="dxa"/>
-            </w:tcMar>
-          </w:tcPr>
-          <w:p>
-            <w:pPr>
-              <w:spacing w:line="259" w:lineRule="auto"/>
+            <w:tcW w:w="4745" w:type="dxa"/>
+            <w:tcBorders>
+              <w:top w:val="single" w:sz="12" w:space="0" w:color="auto"/>
+              <w:bottom w:val="single" w:sz="12" w:space="0" w:color="auto"/>
+            </w:tcBorders>
+            <w:tcMar>
+              <w:top w:w="100" w:type="dxa"/>
+              <w:left w:w="100" w:type="dxa"/>
+              <w:bottom w:w="100" w:type="dxa"/>
+              <w:right w:w="100" w:type="dxa"/>
+            </w:tcMar>
+          </w:tcPr>
+          <w:p>
+            <w:pPr>
+              <w:rPr>
+                <w:rFonts w:ascii="GDS Transport Website Light" w:hAnsi="GDS Transport Website Light"/>
+              </w:rPr>
             </w:pPr>
             <w:r>
               <w:rPr>
@@ -12813,10 +13185,10 @@
         </w:tc>
         <w:tc>
           <w:tcPr>
-            <w:tcW w:w="4810" w:type="dxa"/>
-            <w:tcBorders>
-              <w:top w:val="single" w:sz="4" w:space="0" w:color="auto"/>
-              <w:bottom w:val="single" w:sz="4" w:space="0" w:color="auto"/>
+            <w:tcW w:w="5320" w:type="dxa"/>
+            <w:tcBorders>
+              <w:top w:val="single" w:sz="12" w:space="0" w:color="auto"/>
+              <w:bottom w:val="single" w:sz="12" w:space="0" w:color="auto"/>
             </w:tcBorders>
             <w:tcMar>
               <w:top w:w="100" w:type="dxa"/>
@@ -12843,6 +13215,16 @@
           <w:sz w:val="19"/>
         </w:rPr>
       </w:pPr>
+      <w:r>
+        <w:rPr>
+          <w:b/>
+          <w:color w:val="78B1DC"/>
+          <w:spacing w:val="1"/>
+          <w:w w:val="117"/>
+          <w:sz w:val="17"/>
+        </w:rPr>
+        <w:t>/</w:t>
+      </w:r>
     </w:p>
     <w:p>
       <w:pPr>
@@ -13462,6 +13844,7 @@
   <w:style w:type="character" w:default="1" w:styleId="DefaultParagraphFont">
     <w:name w:val="Default Paragraph Font"/>
     <w:uiPriority w:val="1"/>
+    <w:semiHidden/>
     <w:unhideWhenUsed/>
   </w:style>
   <w:style w:type="table" w:default="1" w:styleId="TableNormal">

</xml_diff>

<commit_message>
FPLA-290 updates and test class for CaseSubmissionService
</commit_message>
<xml_diff>
--- a/docker/docmosis/templates/FL-PLW-APP-ENG-00095.docx
+++ b/docker/docmosis/templates/FL-PLW-APP-ENG-00095.docx
@@ -404,127 +404,6 @@
           <w:szCs w:val="32"/>
         </w:rPr>
       </w:pPr>
-      <w:r>
-        <w:rPr>
-          <w:rFonts w:ascii="GDS Transport Website Light" w:hAnsi="GDS Transport Website Light"/>
-          <w:b/>
-          <w:bCs/>
-          <w:noProof/>
-          <w:color w:val="000000" w:themeColor="text1"/>
-          <w:sz w:val="32"/>
-          <w:szCs w:val="32"/>
-        </w:rPr>
-        <mc:AlternateContent>
-          <mc:Choice Requires="wps">
-            <w:drawing>
-              <wp:anchor distT="0" distB="0" distL="114300" distR="114300" simplePos="0" relativeHeight="251661312" behindDoc="0" locked="0" layoutInCell="1" allowOverlap="1" wp14:anchorId="1C1A2DDD" wp14:editId="0B7BD818">
-                <wp:simplePos x="0" y="0"/>
-                <wp:positionH relativeFrom="column">
-                  <wp:posOffset>-431800</wp:posOffset>
-                </wp:positionH>
-                <wp:positionV relativeFrom="paragraph">
-                  <wp:posOffset>137795</wp:posOffset>
-                </wp:positionV>
-                <wp:extent cx="6330950" cy="2400300"/>
-                <wp:effectExtent l="0" t="0" r="0" b="0"/>
-                <wp:wrapNone/>
-                <wp:docPr id="11" name="Rectangle 11"/>
-                <wp:cNvGraphicFramePr/>
-                <a:graphic xmlns:a="http://schemas.openxmlformats.org/drawingml/2006/main">
-                  <a:graphicData uri="http://schemas.microsoft.com/office/word/2010/wordprocessingShape">
-                    <wps:wsp>
-                      <wps:cNvSpPr/>
-                      <wps:spPr>
-                        <a:xfrm>
-                          <a:off x="0" y="0"/>
-                          <a:ext cx="6330950" cy="2400300"/>
-                        </a:xfrm>
-                        <a:prstGeom prst="rect">
-                          <a:avLst/>
-                        </a:prstGeom>
-                        <a:noFill/>
-                        <a:ln>
-                          <a:noFill/>
-                          <a:extLst>
-                            <a:ext uri="{C807C97D-BFC1-408E-A445-0C87EB9F89A2}">
-                              <ask:lineSketchStyleProps xmlns:ask="http://schemas.microsoft.com/office/drawing/2018/sketchyshapes">
-                                <ask:type>
-                                  <ask:lineSketchNone/>
-                                </ask:type>
-                              </ask:lineSketchStyleProps>
-                            </a:ext>
-                          </a:extLst>
-                        </a:ln>
-                      </wps:spPr>
-                      <wps:style>
-                        <a:lnRef idx="1">
-                          <a:schemeClr val="accent1"/>
-                        </a:lnRef>
-                        <a:fillRef idx="3">
-                          <a:schemeClr val="accent1"/>
-                        </a:fillRef>
-                        <a:effectRef idx="2">
-                          <a:schemeClr val="accent1"/>
-                        </a:effectRef>
-                        <a:fontRef idx="minor">
-                          <a:schemeClr val="lt1"/>
-                        </a:fontRef>
-                      </wps:style>
-                      <wps:txbx>
-                        <w:txbxContent>
-                          <w:p>
-                            <w:pPr>
-                              <w:rPr>
-                                <w:rStyle w:val="Strong"/>
-                                <w:color w:val="00B0F0"/>
-                              </w:rPr>
-                            </w:pPr>
-                          </w:p>
-                        </w:txbxContent>
-                      </wps:txbx>
-                      <wps:bodyPr rot="0" spcFirstLastPara="0" vertOverflow="overflow" horzOverflow="overflow" vert="horz" wrap="square" lIns="72000" tIns="45720" rIns="91440" bIns="45720" numCol="1" spcCol="0" rtlCol="0" fromWordArt="0" anchor="t" anchorCtr="0" forceAA="0" compatLnSpc="1">
-                        <a:prstTxWarp prst="textNoShape">
-                          <a:avLst/>
-                        </a:prstTxWarp>
-                        <a:noAutofit/>
-                        <a:scene3d>
-                          <a:camera prst="orthographicFront"/>
-                          <a:lightRig rig="threePt" dir="t"/>
-                        </a:scene3d>
-                        <a:flatTx/>
-                      </wps:bodyPr>
-                    </wps:wsp>
-                  </a:graphicData>
-                </a:graphic>
-                <wp14:sizeRelH relativeFrom="margin">
-                  <wp14:pctWidth>0</wp14:pctWidth>
-                </wp14:sizeRelH>
-                <wp14:sizeRelV relativeFrom="margin">
-                  <wp14:pctHeight>0</wp14:pctHeight>
-                </wp14:sizeRelV>
-              </wp:anchor>
-            </w:drawing>
-          </mc:Choice>
-          <mc:Fallback>
-            <w:pict>
-              <v:rect w14:anchorId="1C1A2DDD" id="Rectangle 11" o:spid="_x0000_s1027" style="position:absolute;left:0;text-align:left;margin-left:-34pt;margin-top:10.85pt;width:498.5pt;height:189pt;z-index:251661312;visibility:visible;mso-wrap-style:square;mso-width-percent:0;mso-height-percent:0;mso-wrap-distance-left:9pt;mso-wrap-distance-top:0;mso-wrap-distance-right:9pt;mso-wrap-distance-bottom:0;mso-position-horizontal:absolute;mso-position-horizontal-relative:text;mso-position-vertical:absolute;mso-position-vertical-relative:text;mso-width-percent:0;mso-height-percent:0;mso-width-relative:margin;mso-height-relative:margin;v-text-anchor:top" o:gfxdata="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" filled="f" stroked="f" strokeweight=".5pt">
-                <v:textbox inset="2mm">
-                  <w:txbxContent>
-                    <w:p>
-                      <w:pPr>
-                        <w:rPr>
-                          <w:rStyle w:val="Strong"/>
-                          <w:color w:val="00B0F0"/>
-                        </w:rPr>
-                      </w:pPr>
-                    </w:p>
-                  </w:txbxContent>
-                </v:textbox>
-              </v:rect>
-            </w:pict>
-          </mc:Fallback>
-        </mc:AlternateContent>
-      </w:r>
     </w:p>
     <w:p>
       <w:pPr>
@@ -569,6 +448,53 @@
         </w:rPr>
         <w:t>The family court sitting at</w:t>
       </w:r>
+      <w:r>
+        <w:rPr>
+          <w:rFonts w:ascii="GDS Transport Website Light" w:hAnsi="GDS Transport Website Light"/>
+          <w:b/>
+          <w:bCs/>
+        </w:rPr>
+        <w:tab/>
+      </w:r>
+      <w:r>
+        <w:rPr>
+          <w:rFonts w:ascii="GDS Transport Website Light" w:hAnsi="GDS Transport Website Light"/>
+          <w:b/>
+          <w:bCs/>
+        </w:rPr>
+        <w:tab/>
+      </w:r>
+      <w:r>
+        <w:rPr>
+          <w:rFonts w:ascii="GDS Transport Website Light" w:hAnsi="GDS Transport Website Light"/>
+          <w:b/>
+          <w:bCs/>
+        </w:rPr>
+        <w:tab/>
+      </w:r>
+      <w:r>
+        <w:rPr>
+          <w:rFonts w:ascii="GDS Transport Website Light" w:hAnsi="GDS Transport Website Light"/>
+          <w:color w:val="000000"/>
+        </w:rPr>
+        <w:t>&lt;&lt;</w:t>
+      </w:r>
+      <w:proofErr w:type="spellStart"/>
+      <w:r>
+        <w:rPr>
+          <w:rFonts w:ascii="GDS Transport Website Light" w:hAnsi="GDS Transport Website Light"/>
+          <w:color w:val="000000"/>
+        </w:rPr>
+        <w:t>courtName</w:t>
+      </w:r>
+      <w:proofErr w:type="spellEnd"/>
+      <w:r>
+        <w:rPr>
+          <w:rFonts w:ascii="GDS Transport Website Light" w:hAnsi="GDS Transport Website Light"/>
+          <w:color w:val="000000"/>
+        </w:rPr>
+        <w:t>&gt;&gt;</w:t>
+      </w:r>
     </w:p>
     <w:p>
       <w:pPr>
@@ -588,6 +514,61 @@
           <w:bCs/>
         </w:rPr>
         <w:t>Case number</w:t>
+      </w:r>
+      <w:r>
+        <w:rPr>
+          <w:rFonts w:ascii="GDS Transport Website Light" w:hAnsi="GDS Transport Website Light"/>
+          <w:b/>
+          <w:bCs/>
+        </w:rPr>
+        <w:tab/>
+      </w:r>
+      <w:r>
+        <w:rPr>
+          <w:rFonts w:ascii="GDS Transport Website Light" w:hAnsi="GDS Transport Website Light"/>
+          <w:b/>
+          <w:bCs/>
+        </w:rPr>
+        <w:tab/>
+      </w:r>
+      <w:r>
+        <w:rPr>
+          <w:rFonts w:ascii="GDS Transport Website Light" w:hAnsi="GDS Transport Website Light"/>
+          <w:b/>
+          <w:bCs/>
+        </w:rPr>
+        <w:tab/>
+      </w:r>
+      <w:r>
+        <w:rPr>
+          <w:rFonts w:ascii="GDS Transport Website Light" w:hAnsi="GDS Transport Website Light"/>
+          <w:b/>
+          <w:bCs/>
+        </w:rPr>
+        <w:tab/>
+      </w:r>
+      <w:r>
+        <w:rPr>
+          <w:rFonts w:ascii="GDS Transport Website Light" w:hAnsi="GDS Transport Website Light"/>
+          <w:color w:val="000000"/>
+        </w:rPr>
+        <w:t>&lt;&lt;</w:t>
+      </w:r>
+      <w:proofErr w:type="spellStart"/>
+      <w:r>
+        <w:rPr>
+          <w:rFonts w:ascii="GDS Transport Website Light" w:hAnsi="GDS Transport Website Light"/>
+          <w:color w:val="000000"/>
+        </w:rPr>
+        <w:t>caseNumber</w:t>
+      </w:r>
+      <w:proofErr w:type="spellEnd"/>
+      <w:r>
+        <w:rPr>
+          <w:rFonts w:ascii="GDS Transport Website Light" w:hAnsi="GDS Transport Website Light"/>
+          <w:color w:val="000000"/>
+        </w:rPr>
+        <w:t>&gt;&gt;</w:t>
       </w:r>
     </w:p>
     <w:p>
@@ -609,6 +590,67 @@
         </w:rPr>
         <w:t>Date issued</w:t>
       </w:r>
+      <w:r>
+        <w:rPr>
+          <w:rFonts w:ascii="GDS Transport Website Light" w:hAnsi="GDS Transport Website Light"/>
+          <w:b/>
+          <w:bCs/>
+        </w:rPr>
+        <w:tab/>
+      </w:r>
+      <w:r>
+        <w:rPr>
+          <w:rFonts w:ascii="GDS Transport Website Light" w:hAnsi="GDS Transport Website Light"/>
+          <w:b/>
+          <w:bCs/>
+        </w:rPr>
+        <w:tab/>
+      </w:r>
+      <w:r>
+        <w:rPr>
+          <w:rFonts w:ascii="GDS Transport Website Light" w:hAnsi="GDS Transport Website Light"/>
+          <w:b/>
+          <w:bCs/>
+        </w:rPr>
+        <w:tab/>
+      </w:r>
+      <w:r>
+        <w:rPr>
+          <w:rFonts w:ascii="GDS Transport Website Light" w:hAnsi="GDS Transport Website Light"/>
+          <w:b/>
+          <w:bCs/>
+        </w:rPr>
+        <w:tab/>
+      </w:r>
+      <w:r>
+        <w:rPr>
+          <w:rFonts w:ascii="GDS Transport Website Light" w:hAnsi="GDS Transport Website Light"/>
+          <w:b/>
+          <w:bCs/>
+        </w:rPr>
+        <w:tab/>
+      </w:r>
+      <w:r>
+        <w:rPr>
+          <w:rFonts w:ascii="GDS Transport Website Light" w:hAnsi="GDS Transport Website Light"/>
+          <w:color w:val="000000"/>
+        </w:rPr>
+        <w:t>&lt;&lt;</w:t>
+      </w:r>
+      <w:r>
+        <w:rPr>
+          <w:rFonts w:ascii="GDS Transport Website Light" w:hAnsi="GDS Transport Website Light"/>
+          <w:color w:val="000000"/>
+        </w:rPr>
+        <w:t>submittedDate</w:t>
+      </w:r>
+      <w:r>
+        <w:rPr>
+          <w:rFonts w:ascii="GDS Transport Website Light" w:hAnsi="GDS Transport Website Light"/>
+          <w:color w:val="000000"/>
+        </w:rPr>
+        <w:t>&gt;&gt;</w:t>
+      </w:r>
     </w:p>
     <w:p>
       <w:pPr>
@@ -628,6 +670,46 @@
           <w:bCs/>
         </w:rPr>
         <w:t>Fee charged</w:t>
+      </w:r>
+      <w:r>
+        <w:rPr>
+          <w:rFonts w:ascii="GDS Transport Website Light" w:hAnsi="GDS Transport Website Light"/>
+          <w:b/>
+          <w:bCs/>
+        </w:rPr>
+        <w:tab/>
+      </w:r>
+      <w:r>
+        <w:rPr>
+          <w:rFonts w:ascii="GDS Transport Website Light" w:hAnsi="GDS Transport Website Light"/>
+          <w:b/>
+          <w:bCs/>
+        </w:rPr>
+        <w:tab/>
+      </w:r>
+      <w:r>
+        <w:rPr>
+          <w:rFonts w:ascii="GDS Transport Website Light" w:hAnsi="GDS Transport Website Light"/>
+          <w:b/>
+          <w:bCs/>
+        </w:rPr>
+        <w:tab/>
+      </w:r>
+      <w:r>
+        <w:rPr>
+          <w:rFonts w:ascii="GDS Transport Website Light" w:hAnsi="GDS Transport Website Light"/>
+          <w:b/>
+          <w:bCs/>
+        </w:rPr>
+        <w:tab/>
+      </w:r>
+      <w:r>
+        <w:rPr>
+          <w:rFonts w:ascii="GDS Transport Website Light" w:hAnsi="GDS Transport Website Light"/>
+          <w:b/>
+          <w:bCs/>
+        </w:rPr>
+        <w:tab/>
       </w:r>
     </w:p>
     <w:tbl>
@@ -834,7 +916,7 @@
     <w:p>
       <w:pPr>
         <w:spacing w:line="360" w:lineRule="auto"/>
-        <w:ind w:left="-567" w:right="-607"/>
+        <w:ind w:right="-607"/>
         <w:jc w:val="both"/>
         <w:rPr>
           <w:rFonts w:ascii="GDS Transport Website Light" w:hAnsi="GDS Transport Website Light"/>
@@ -13883,6 +13965,9 @@
           </w:tcPr>
           <w:p>
             <w:r>
+              <w:rPr>
+                <w:noProof/>
+              </w:rPr>
               <mc:AlternateContent>
                 <mc:Choice Requires="wps">
                   <w:drawing>
@@ -14679,6 +14764,22 @@
       <w:lang w:eastAsia="en-GB"/>
     </w:rPr>
   </w:style>
+  <w:style w:type="table" w:styleId="TableGrid">
+    <w:name w:val="Table Grid"/>
+    <w:basedOn w:val="TableNormal"/>
+    <w:uiPriority w:val="39"/>
+    <w:rsid w:val="00D83DF4"/>
+    <w:tblPr>
+      <w:tblBorders>
+        <w:top w:val="single" w:sz="4" w:space="0" w:color="auto"/>
+        <w:left w:val="single" w:sz="4" w:space="0" w:color="auto"/>
+        <w:bottom w:val="single" w:sz="4" w:space="0" w:color="auto"/>
+        <w:right w:val="single" w:sz="4" w:space="0" w:color="auto"/>
+        <w:insideH w:val="single" w:sz="4" w:space="0" w:color="auto"/>
+        <w:insideV w:val="single" w:sz="4" w:space="0" w:color="auto"/>
+      </w:tblBorders>
+    </w:tblPr>
+  </w:style>
 </w:styles>
 </file>
 

</xml_diff>

<commit_message>
Updated domcosis doc with courtName and caseNumber
</commit_message>
<xml_diff>
--- a/docker/docmosis/templates/FL-PLW-APP-ENG-00095.docx
+++ b/docker/docmosis/templates/FL-PLW-APP-ENG-00095.docx
@@ -411,11 +411,15 @@
         <w:jc w:val="both"/>
         <w:rPr>
           <w:rFonts w:ascii="GDS Transport Website Light" w:hAnsi="GDS Transport Website Light"/>
+          <w:sz w:val="28"/>
+          <w:szCs w:val="28"/>
         </w:rPr>
       </w:pPr>
       <w:r>
         <w:rPr>
           <w:rFonts w:ascii="GDS Transport Website Light" w:hAnsi="GDS Transport Website Light"/>
+          <w:sz w:val="28"/>
+          <w:szCs w:val="28"/>
         </w:rPr>
         <w:t>For court use</w:t>
       </w:r>
@@ -428,289 +432,6 @@
           <w:rFonts w:ascii="GDS Transport Website Light" w:hAnsi="GDS Transport Website Light"/>
         </w:rPr>
       </w:pPr>
-    </w:p>
-    <w:p>
-      <w:pPr>
-        <w:spacing w:line="360" w:lineRule="auto"/>
-        <w:ind w:left="-567" w:right="-607"/>
-        <w:jc w:val="both"/>
-        <w:rPr>
-          <w:rFonts w:ascii="GDS Transport Website Light" w:hAnsi="GDS Transport Website Light"/>
-          <w:b/>
-          <w:bCs/>
-        </w:rPr>
-      </w:pPr>
-      <w:r>
-        <w:rPr>
-          <w:rFonts w:ascii="GDS Transport Website Light" w:hAnsi="GDS Transport Website Light"/>
-          <w:b/>
-          <w:bCs/>
-        </w:rPr>
-        <w:t>The family court sitting at</w:t>
-      </w:r>
-      <w:r>
-        <w:rPr>
-          <w:rFonts w:ascii="GDS Transport Website Light" w:hAnsi="GDS Transport Website Light"/>
-          <w:b/>
-          <w:bCs/>
-        </w:rPr>
-        <w:tab/>
-      </w:r>
-      <w:r>
-        <w:rPr>
-          <w:rFonts w:ascii="GDS Transport Website Light" w:hAnsi="GDS Transport Website Light"/>
-          <w:b/>
-          <w:bCs/>
-        </w:rPr>
-        <w:tab/>
-      </w:r>
-      <w:r>
-        <w:rPr>
-          <w:rFonts w:ascii="GDS Transport Website Light" w:hAnsi="GDS Transport Website Light"/>
-          <w:b/>
-          <w:bCs/>
-        </w:rPr>
-        <w:tab/>
-      </w:r>
-      <w:r>
-        <w:rPr>
-          <w:rFonts w:ascii="GDS Transport Website Light" w:hAnsi="GDS Transport Website Light"/>
-          <w:color w:val="000000"/>
-        </w:rPr>
-        <w:t>&lt;&lt;</w:t>
-      </w:r>
-      <w:proofErr w:type="spellStart"/>
-      <w:r>
-        <w:rPr>
-          <w:rFonts w:ascii="GDS Transport Website Light" w:hAnsi="GDS Transport Website Light"/>
-          <w:color w:val="000000"/>
-        </w:rPr>
-        <w:t>courtName</w:t>
-      </w:r>
-      <w:proofErr w:type="spellEnd"/>
-      <w:r>
-        <w:rPr>
-          <w:rFonts w:ascii="GDS Transport Website Light" w:hAnsi="GDS Transport Website Light"/>
-          <w:color w:val="000000"/>
-        </w:rPr>
-        <w:t>&gt;&gt;</w:t>
-      </w:r>
-    </w:p>
-    <w:p>
-      <w:pPr>
-        <w:spacing w:line="360" w:lineRule="auto"/>
-        <w:ind w:left="-567" w:right="-607"/>
-        <w:jc w:val="both"/>
-        <w:rPr>
-          <w:rFonts w:ascii="GDS Transport Website Light" w:hAnsi="GDS Transport Website Light"/>
-          <w:b/>
-          <w:bCs/>
-        </w:rPr>
-      </w:pPr>
-      <w:r>
-        <w:rPr>
-          <w:rFonts w:ascii="GDS Transport Website Light" w:hAnsi="GDS Transport Website Light"/>
-          <w:b/>
-          <w:bCs/>
-        </w:rPr>
-        <w:t>Case number</w:t>
-      </w:r>
-      <w:r>
-        <w:rPr>
-          <w:rFonts w:ascii="GDS Transport Website Light" w:hAnsi="GDS Transport Website Light"/>
-          <w:b/>
-          <w:bCs/>
-        </w:rPr>
-        <w:tab/>
-      </w:r>
-      <w:r>
-        <w:rPr>
-          <w:rFonts w:ascii="GDS Transport Website Light" w:hAnsi="GDS Transport Website Light"/>
-          <w:b/>
-          <w:bCs/>
-        </w:rPr>
-        <w:tab/>
-      </w:r>
-      <w:r>
-        <w:rPr>
-          <w:rFonts w:ascii="GDS Transport Website Light" w:hAnsi="GDS Transport Website Light"/>
-          <w:b/>
-          <w:bCs/>
-        </w:rPr>
-        <w:tab/>
-      </w:r>
-      <w:r>
-        <w:rPr>
-          <w:rFonts w:ascii="GDS Transport Website Light" w:hAnsi="GDS Transport Website Light"/>
-          <w:b/>
-          <w:bCs/>
-        </w:rPr>
-        <w:tab/>
-      </w:r>
-      <w:r>
-        <w:rPr>
-          <w:rFonts w:ascii="GDS Transport Website Light" w:hAnsi="GDS Transport Website Light"/>
-          <w:color w:val="000000"/>
-        </w:rPr>
-        <w:t>&lt;&lt;</w:t>
-      </w:r>
-      <w:proofErr w:type="spellStart"/>
-      <w:r>
-        <w:rPr>
-          <w:rFonts w:ascii="GDS Transport Website Light" w:hAnsi="GDS Transport Website Light"/>
-          <w:color w:val="000000"/>
-        </w:rPr>
-        <w:t>caseNumber</w:t>
-      </w:r>
-      <w:proofErr w:type="spellEnd"/>
-      <w:r>
-        <w:rPr>
-          <w:rFonts w:ascii="GDS Transport Website Light" w:hAnsi="GDS Transport Website Light"/>
-          <w:color w:val="000000"/>
-        </w:rPr>
-        <w:t>&gt;&gt;</w:t>
-      </w:r>
-    </w:p>
-    <w:p>
-      <w:pPr>
-        <w:spacing w:line="360" w:lineRule="auto"/>
-        <w:ind w:left="-567" w:right="-607"/>
-        <w:jc w:val="both"/>
-        <w:rPr>
-          <w:rFonts w:ascii="GDS Transport Website Light" w:hAnsi="GDS Transport Website Light"/>
-          <w:b/>
-          <w:bCs/>
-        </w:rPr>
-      </w:pPr>
-      <w:r>
-        <w:rPr>
-          <w:rFonts w:ascii="GDS Transport Website Light" w:hAnsi="GDS Transport Website Light"/>
-          <w:b/>
-          <w:bCs/>
-        </w:rPr>
-        <w:t>Date issued</w:t>
-      </w:r>
-      <w:r>
-        <w:rPr>
-          <w:rFonts w:ascii="GDS Transport Website Light" w:hAnsi="GDS Transport Website Light"/>
-          <w:b/>
-          <w:bCs/>
-        </w:rPr>
-        <w:tab/>
-      </w:r>
-      <w:r>
-        <w:rPr>
-          <w:rFonts w:ascii="GDS Transport Website Light" w:hAnsi="GDS Transport Website Light"/>
-          <w:b/>
-          <w:bCs/>
-        </w:rPr>
-        <w:tab/>
-      </w:r>
-      <w:r>
-        <w:rPr>
-          <w:rFonts w:ascii="GDS Transport Website Light" w:hAnsi="GDS Transport Website Light"/>
-          <w:b/>
-          <w:bCs/>
-        </w:rPr>
-        <w:tab/>
-      </w:r>
-      <w:r>
-        <w:rPr>
-          <w:rFonts w:ascii="GDS Transport Website Light" w:hAnsi="GDS Transport Website Light"/>
-          <w:b/>
-          <w:bCs/>
-        </w:rPr>
-        <w:tab/>
-      </w:r>
-      <w:r>
-        <w:rPr>
-          <w:rFonts w:ascii="GDS Transport Website Light" w:hAnsi="GDS Transport Website Light"/>
-          <w:b/>
-          <w:bCs/>
-        </w:rPr>
-        <w:tab/>
-      </w:r>
-      <w:r>
-        <w:rPr>
-          <w:rFonts w:ascii="GDS Transport Website Light" w:hAnsi="GDS Transport Website Light"/>
-          <w:color w:val="000000"/>
-        </w:rPr>
-        <w:t>&lt;&lt;</w:t>
-      </w:r>
-      <w:r>
-        <w:rPr>
-          <w:rFonts w:ascii="GDS Transport Website Light" w:hAnsi="GDS Transport Website Light"/>
-          <w:color w:val="000000"/>
-        </w:rPr>
-        <w:t>submittedDate</w:t>
-      </w:r>
-      <w:r>
-        <w:rPr>
-          <w:rFonts w:ascii="GDS Transport Website Light" w:hAnsi="GDS Transport Website Light"/>
-          <w:color w:val="000000"/>
-        </w:rPr>
-        <w:t>&gt;&gt;</w:t>
-      </w:r>
-    </w:p>
-    <w:p>
-      <w:pPr>
-        <w:spacing w:line="360" w:lineRule="auto"/>
-        <w:ind w:left="-567" w:right="-607"/>
-        <w:jc w:val="both"/>
-        <w:rPr>
-          <w:rFonts w:ascii="GDS Transport Website Light" w:hAnsi="GDS Transport Website Light"/>
-          <w:b/>
-          <w:bCs/>
-        </w:rPr>
-      </w:pPr>
-      <w:r>
-        <w:rPr>
-          <w:rFonts w:ascii="GDS Transport Website Light" w:hAnsi="GDS Transport Website Light"/>
-          <w:b/>
-          <w:bCs/>
-        </w:rPr>
-        <w:t>Fee charged</w:t>
-      </w:r>
-      <w:r>
-        <w:rPr>
-          <w:rFonts w:ascii="GDS Transport Website Light" w:hAnsi="GDS Transport Website Light"/>
-          <w:b/>
-          <w:bCs/>
-        </w:rPr>
-        <w:tab/>
-      </w:r>
-      <w:r>
-        <w:rPr>
-          <w:rFonts w:ascii="GDS Transport Website Light" w:hAnsi="GDS Transport Website Light"/>
-          <w:b/>
-          <w:bCs/>
-        </w:rPr>
-        <w:tab/>
-      </w:r>
-      <w:r>
-        <w:rPr>
-          <w:rFonts w:ascii="GDS Transport Website Light" w:hAnsi="GDS Transport Website Light"/>
-          <w:b/>
-          <w:bCs/>
-        </w:rPr>
-        <w:tab/>
-      </w:r>
-      <w:r>
-        <w:rPr>
-          <w:rFonts w:ascii="GDS Transport Website Light" w:hAnsi="GDS Transport Website Light"/>
-          <w:b/>
-          <w:bCs/>
-        </w:rPr>
-        <w:tab/>
-      </w:r>
-      <w:r>
-        <w:rPr>
-          <w:rFonts w:ascii="GDS Transport Website Light" w:hAnsi="GDS Transport Website Light"/>
-          <w:b/>
-          <w:bCs/>
-        </w:rPr>
-        <w:tab/>
-      </w:r>
     </w:p>
     <w:tbl>
       <w:tblPr>
@@ -756,8 +477,293 @@
                 <w:b/>
                 <w:bCs/>
               </w:rPr>
-              <w:t xml:space="preserve"> </w:t>
-            </w:r>
+              <w:t>The family court sitting at</w:t>
+            </w:r>
+            <w:r>
+              <w:rPr>
+                <w:rFonts w:ascii="GDS Transport Website Light" w:hAnsi="GDS Transport Website Light"/>
+                <w:b/>
+                <w:bCs/>
+              </w:rPr>
+              <w:t xml:space="preserve">                                      </w:t>
+            </w:r>
+          </w:p>
+        </w:tc>
+        <w:tc>
+          <w:tcPr>
+            <w:tcW w:w="5802" w:type="dxa"/>
+            <w:tcMar>
+              <w:top w:w="100" w:type="dxa"/>
+              <w:left w:w="100" w:type="dxa"/>
+              <w:bottom w:w="100" w:type="dxa"/>
+              <w:right w:w="100" w:type="dxa"/>
+            </w:tcMar>
+            <w:hideMark/>
+          </w:tcPr>
+          <w:p>
+            <w:pPr>
+              <w:spacing w:line="360" w:lineRule="auto"/>
+              <w:rPr>
+                <w:rFonts w:ascii="GDS Transport Website Light" w:hAnsi="GDS Transport Website Light"/>
+              </w:rPr>
+            </w:pPr>
+            <w:r>
+              <w:rPr>
+                <w:rFonts w:ascii="GDS Transport Website Light" w:hAnsi="GDS Transport Website Light"/>
+                <w:color w:val="000000"/>
+              </w:rPr>
+              <w:t>&lt;&lt;</w:t>
+            </w:r>
+            <w:proofErr w:type="spellStart"/>
+            <w:r>
+              <w:rPr>
+                <w:rFonts w:ascii="GDS Transport Website Light" w:hAnsi="GDS Transport Website Light"/>
+                <w:color w:val="000000"/>
+              </w:rPr>
+              <w:t>courtName</w:t>
+            </w:r>
+            <w:proofErr w:type="spellEnd"/>
+            <w:r>
+              <w:rPr>
+                <w:rFonts w:ascii="GDS Transport Website Light" w:hAnsi="GDS Transport Website Light"/>
+                <w:color w:val="000000"/>
+              </w:rPr>
+              <w:t>&gt;&gt;</w:t>
+            </w:r>
+          </w:p>
+        </w:tc>
+      </w:tr>
+      <w:tr>
+        <w:trPr>
+          <w:trHeight w:val="261"/>
+        </w:trPr>
+        <w:tc>
+          <w:tcPr>
+            <w:tcW w:w="4263" w:type="dxa"/>
+            <w:tcMar>
+              <w:top w:w="100" w:type="dxa"/>
+              <w:left w:w="100" w:type="dxa"/>
+              <w:bottom w:w="100" w:type="dxa"/>
+              <w:right w:w="100" w:type="dxa"/>
+            </w:tcMar>
+          </w:tcPr>
+          <w:p>
+            <w:pPr>
+              <w:spacing w:line="360" w:lineRule="auto"/>
+              <w:rPr>
+                <w:rFonts w:ascii="GDS Transport Website Light" w:hAnsi="GDS Transport Website Light"/>
+                <w:b/>
+                <w:bCs/>
+              </w:rPr>
+            </w:pPr>
+            <w:r>
+              <w:rPr>
+                <w:rFonts w:ascii="GDS Transport Website Light" w:hAnsi="GDS Transport Website Light"/>
+                <w:b/>
+                <w:bCs/>
+              </w:rPr>
+              <w:t>Case number</w:t>
+            </w:r>
+          </w:p>
+        </w:tc>
+        <w:tc>
+          <w:tcPr>
+            <w:tcW w:w="5802" w:type="dxa"/>
+            <w:tcMar>
+              <w:top w:w="100" w:type="dxa"/>
+              <w:left w:w="100" w:type="dxa"/>
+              <w:bottom w:w="100" w:type="dxa"/>
+              <w:right w:w="100" w:type="dxa"/>
+            </w:tcMar>
+          </w:tcPr>
+          <w:p>
+            <w:pPr>
+              <w:spacing w:line="360" w:lineRule="auto"/>
+              <w:rPr>
+                <w:rFonts w:ascii="GDS Transport Website Light" w:hAnsi="GDS Transport Website Light"/>
+                <w:color w:val="000000"/>
+              </w:rPr>
+            </w:pPr>
+            <w:r>
+              <w:rPr>
+                <w:rFonts w:ascii="GDS Transport Website Light" w:hAnsi="GDS Transport Website Light"/>
+                <w:color w:val="000000"/>
+              </w:rPr>
+              <w:t>&lt;&lt;</w:t>
+            </w:r>
+            <w:proofErr w:type="spellStart"/>
+            <w:r>
+              <w:rPr>
+                <w:rFonts w:ascii="GDS Transport Website Light" w:hAnsi="GDS Transport Website Light"/>
+                <w:color w:val="000000"/>
+              </w:rPr>
+              <w:t>caseNumber</w:t>
+            </w:r>
+            <w:proofErr w:type="spellEnd"/>
+            <w:r>
+              <w:rPr>
+                <w:rFonts w:ascii="GDS Transport Website Light" w:hAnsi="GDS Transport Website Light"/>
+                <w:color w:val="000000"/>
+              </w:rPr>
+              <w:t>&gt;&gt;</w:t>
+            </w:r>
+          </w:p>
+        </w:tc>
+      </w:tr>
+      <w:tr>
+        <w:trPr>
+          <w:trHeight w:val="261"/>
+        </w:trPr>
+        <w:tc>
+          <w:tcPr>
+            <w:tcW w:w="4263" w:type="dxa"/>
+            <w:tcMar>
+              <w:top w:w="100" w:type="dxa"/>
+              <w:left w:w="100" w:type="dxa"/>
+              <w:bottom w:w="100" w:type="dxa"/>
+              <w:right w:w="100" w:type="dxa"/>
+            </w:tcMar>
+          </w:tcPr>
+          <w:p>
+            <w:pPr>
+              <w:spacing w:line="360" w:lineRule="auto"/>
+              <w:rPr>
+                <w:rFonts w:ascii="GDS Transport Website Light" w:hAnsi="GDS Transport Website Light"/>
+                <w:b/>
+                <w:bCs/>
+              </w:rPr>
+            </w:pPr>
+            <w:r>
+              <w:rPr>
+                <w:rFonts w:ascii="GDS Transport Website Light" w:hAnsi="GDS Transport Website Light"/>
+                <w:b/>
+                <w:bCs/>
+              </w:rPr>
+              <w:t>Date issued</w:t>
+            </w:r>
+          </w:p>
+        </w:tc>
+        <w:tc>
+          <w:tcPr>
+            <w:tcW w:w="5802" w:type="dxa"/>
+            <w:tcMar>
+              <w:top w:w="100" w:type="dxa"/>
+              <w:left w:w="100" w:type="dxa"/>
+              <w:bottom w:w="100" w:type="dxa"/>
+              <w:right w:w="100" w:type="dxa"/>
+            </w:tcMar>
+          </w:tcPr>
+          <w:p>
+            <w:pPr>
+              <w:spacing w:line="360" w:lineRule="auto"/>
+              <w:rPr>
+                <w:rFonts w:ascii="GDS Transport Website Light" w:hAnsi="GDS Transport Website Light"/>
+                <w:color w:val="000000"/>
+              </w:rPr>
+            </w:pPr>
+            <w:r>
+              <w:rPr>
+                <w:rFonts w:ascii="GDS Transport Website Light" w:hAnsi="GDS Transport Website Light"/>
+                <w:color w:val="000000"/>
+              </w:rPr>
+              <w:t>&lt;&lt;</w:t>
+            </w:r>
+            <w:proofErr w:type="spellStart"/>
+            <w:r>
+              <w:rPr>
+                <w:rFonts w:ascii="GDS Transport Website Light" w:hAnsi="GDS Transport Website Light"/>
+                <w:color w:val="000000"/>
+              </w:rPr>
+              <w:t>submittedDate</w:t>
+            </w:r>
+            <w:proofErr w:type="spellEnd"/>
+            <w:r>
+              <w:rPr>
+                <w:rFonts w:ascii="GDS Transport Website Light" w:hAnsi="GDS Transport Website Light"/>
+                <w:color w:val="000000"/>
+              </w:rPr>
+              <w:t>&gt;&gt;</w:t>
+            </w:r>
+          </w:p>
+        </w:tc>
+      </w:tr>
+      <w:tr>
+        <w:trPr>
+          <w:trHeight w:val="261"/>
+        </w:trPr>
+        <w:tc>
+          <w:tcPr>
+            <w:tcW w:w="4263" w:type="dxa"/>
+            <w:tcMar>
+              <w:top w:w="100" w:type="dxa"/>
+              <w:left w:w="100" w:type="dxa"/>
+              <w:bottom w:w="100" w:type="dxa"/>
+              <w:right w:w="100" w:type="dxa"/>
+            </w:tcMar>
+          </w:tcPr>
+          <w:p>
+            <w:pPr>
+              <w:spacing w:line="360" w:lineRule="auto"/>
+              <w:rPr>
+                <w:rFonts w:ascii="GDS Transport Website Light" w:hAnsi="GDS Transport Website Light"/>
+                <w:b/>
+                <w:bCs/>
+              </w:rPr>
+            </w:pPr>
+            <w:r>
+              <w:rPr>
+                <w:rFonts w:ascii="GDS Transport Website Light" w:hAnsi="GDS Transport Website Light"/>
+                <w:b/>
+                <w:bCs/>
+              </w:rPr>
+              <w:t>Fee charged</w:t>
+            </w:r>
+          </w:p>
+        </w:tc>
+        <w:tc>
+          <w:tcPr>
+            <w:tcW w:w="5802" w:type="dxa"/>
+            <w:tcMar>
+              <w:top w:w="100" w:type="dxa"/>
+              <w:left w:w="100" w:type="dxa"/>
+              <w:bottom w:w="100" w:type="dxa"/>
+              <w:right w:w="100" w:type="dxa"/>
+            </w:tcMar>
+          </w:tcPr>
+          <w:p>
+            <w:pPr>
+              <w:spacing w:line="360" w:lineRule="auto"/>
+              <w:rPr>
+                <w:rFonts w:ascii="GDS Transport Website Light" w:hAnsi="GDS Transport Website Light"/>
+                <w:color w:val="000000"/>
+              </w:rPr>
+            </w:pPr>
+          </w:p>
+        </w:tc>
+      </w:tr>
+      <w:tr>
+        <w:trPr>
+          <w:trHeight w:val="261"/>
+        </w:trPr>
+        <w:tc>
+          <w:tcPr>
+            <w:tcW w:w="4263" w:type="dxa"/>
+            <w:tcMar>
+              <w:top w:w="100" w:type="dxa"/>
+              <w:left w:w="100" w:type="dxa"/>
+              <w:bottom w:w="100" w:type="dxa"/>
+              <w:right w:w="100" w:type="dxa"/>
+            </w:tcMar>
+          </w:tcPr>
+          <w:p>
+            <w:pPr>
+              <w:spacing w:line="360" w:lineRule="auto"/>
+              <w:rPr>
+                <w:rFonts w:ascii="GDS Transport Website Light" w:hAnsi="GDS Transport Website Light"/>
+                <w:b/>
+                <w:bCs/>
+              </w:rPr>
+            </w:pPr>
             <w:r>
               <w:rPr>
                 <w:rFonts w:ascii="GDS Transport Website Light" w:hAnsi="GDS Transport Website Light"/>
@@ -785,13 +791,13 @@
               <w:bottom w:w="100" w:type="dxa"/>
               <w:right w:w="100" w:type="dxa"/>
             </w:tcMar>
-            <w:hideMark/>
           </w:tcPr>
           <w:p>
             <w:pPr>
               <w:spacing w:line="360" w:lineRule="auto"/>
               <w:rPr>
                 <w:rFonts w:ascii="GDS Transport Website Light" w:hAnsi="GDS Transport Website Light"/>
+                <w:color w:val="000000"/>
               </w:rPr>
             </w:pPr>
             <w:r>
@@ -1407,6 +1413,7 @@
                 <w:b/>
                 <w:bCs/>
               </w:rPr>
+              <w:lastRenderedPageBreak/>
               <w:t>Hearing date requested</w:t>
             </w:r>
           </w:p>
@@ -1627,7 +1634,6 @@
                 <w:b/>
                 <w:bCs/>
               </w:rPr>
-              <w:lastRenderedPageBreak/>
               <w:t>Without notice</w:t>
             </w:r>
           </w:p>
@@ -3270,6 +3276,7 @@
                 <w:b/>
                 <w:bCs/>
               </w:rPr>
+              <w:lastRenderedPageBreak/>
               <w:t>Name</w:t>
             </w:r>
           </w:p>
@@ -3413,7 +3420,6 @@
                 <w:b/>
                 <w:bCs/>
               </w:rPr>
-              <w:lastRenderedPageBreak/>
               <w:t>Date of birth</w:t>
             </w:r>
           </w:p>
@@ -5277,6 +5283,7 @@
                 <w:sz w:val="28"/>
                 <w:szCs w:val="28"/>
               </w:rPr>
+              <w:lastRenderedPageBreak/>
               <w:t>Respondent</w:t>
             </w:r>
             <w:r>
@@ -5467,7 +5474,6 @@
                 <w:b/>
                 <w:bCs/>
               </w:rPr>
-              <w:lastRenderedPageBreak/>
               <w:t>Age</w:t>
             </w:r>
           </w:p>
@@ -7113,6 +7119,7 @@
                 <w:b/>
                 <w:bCs/>
               </w:rPr>
+              <w:lastRenderedPageBreak/>
               <w:t>Job title</w:t>
             </w:r>
           </w:p>
@@ -7361,7 +7368,6 @@
                 <w:b/>
                 <w:bCs/>
               </w:rPr>
-              <w:lastRenderedPageBreak/>
               <w:t>Telephone number</w:t>
             </w:r>
           </w:p>
@@ -9131,6 +9137,7 @@
                 <w:b/>
                 <w:bCs/>
               </w:rPr>
+              <w:lastRenderedPageBreak/>
               <w:t>Intermediary</w:t>
             </w:r>
           </w:p>
@@ -9269,7 +9276,6 @@
                 <w:b/>
                 <w:bCs/>
               </w:rPr>
-              <w:lastRenderedPageBreak/>
               <w:t>Separate waiting room or other security measures</w:t>
             </w:r>
           </w:p>
@@ -12181,6 +12187,7 @@
                 <w:b/>
                 <w:bCs/>
               </w:rPr>
+              <w:lastRenderedPageBreak/>
               <w:t>Case Number</w:t>
             </w:r>
           </w:p>
@@ -12267,7 +12274,6 @@
                 <w:b/>
                 <w:bCs/>
               </w:rPr>
-              <w:lastRenderedPageBreak/>
               <w:t>Date started</w:t>
             </w:r>
           </w:p>

</xml_diff>